<commit_message>
Working on the first part of Business Plan.
</commit_message>
<xml_diff>
--- a/Business_Plan/Hw_From_Gena/The_Soshow_Business_Plan.docx
+++ b/Business_Plan/Hw_From_Gena/The_Soshow_Business_Plan.docx
@@ -1,6 +1,6 @@
 
 <file path=word/document.xml><?xml version="1.0" encoding="utf-8"?>
-<w:document xmlns:wpc="http://schemas.microsoft.com/office/word/2010/wordprocessingCanvas" xmlns:cx="http://schemas.microsoft.com/office/drawing/2014/chartex" xmlns:cx1="http://schemas.microsoft.com/office/drawing/2015/9/8/chartex" xmlns:cx2="http://schemas.microsoft.com/office/drawing/2015/10/21/chartex" xmlns:cx3="http://schemas.microsoft.com/office/drawing/2016/5/9/chartex" xmlns:cx4="http://schemas.microsoft.com/office/drawing/2016/5/10/chartex" xmlns:cx5="http://schemas.microsoft.com/office/drawing/2016/5/11/chartex" xmlns:cx6="http://schemas.microsoft.com/office/drawing/2016/5/12/chartex" xmlns:cx7="http://schemas.microsoft.com/office/drawing/2016/5/13/chartex" xmlns:cx8="http://schemas.microsoft.com/office/drawing/2016/5/14/chartex" xmlns:mc="http://schemas.openxmlformats.org/markup-compatibility/2006" xmlns:aink="http://schemas.microsoft.com/office/drawing/2016/ink" xmlns:am3d="http://schemas.microsoft.com/office/drawing/2017/model3d" xmlns:o="urn:schemas-microsoft-com:office:office" xmlns:r="http://schemas.openxmlformats.org/officeDocument/2006/relationships" xmlns:m="http://schemas.openxmlformats.org/officeDocument/2006/math" xmlns:v="urn:schemas-microsoft-com:vml" xmlns:wp14="http://schemas.microsoft.com/office/word/2010/wordprocessingDrawing" xmlns:wp="http://schemas.openxmlformats.org/drawingml/2006/wordprocessingDrawing" xmlns:w10="urn:schemas-microsoft-com:office:word" xmlns:w="http://schemas.openxmlformats.org/wordprocessingml/2006/main" xmlns:w14="http://schemas.microsoft.com/office/word/2010/wordml" xmlns:w15="http://schemas.microsoft.com/office/word/2012/wordml" xmlns:w16cid="http://schemas.microsoft.com/office/word/2016/wordml/cid" xmlns:w16se="http://schemas.microsoft.com/office/word/2015/wordml/symex" xmlns:wpg="http://schemas.microsoft.com/office/word/2010/wordprocessingGroup" xmlns:wpi="http://schemas.microsoft.com/office/word/2010/wordprocessingInk" xmlns:wne="http://schemas.microsoft.com/office/word/2006/wordml" xmlns:wps="http://schemas.microsoft.com/office/word/2010/wordprocessingShape" mc:Ignorable="w14 w15 w16se w16cid wp14">
+<w:document xmlns:wpc="http://schemas.microsoft.com/office/word/2010/wordprocessingCanvas" xmlns:cx="http://schemas.microsoft.com/office/drawing/2014/chartex" xmlns:cx1="http://schemas.microsoft.com/office/drawing/2015/9/8/chartex" xmlns:cx2="http://schemas.microsoft.com/office/drawing/2015/10/21/chartex" xmlns:cx3="http://schemas.microsoft.com/office/drawing/2016/5/9/chartex" xmlns:cx4="http://schemas.microsoft.com/office/drawing/2016/5/10/chartex" xmlns:cx5="http://schemas.microsoft.com/office/drawing/2016/5/11/chartex" xmlns:cx6="http://schemas.microsoft.com/office/drawing/2016/5/12/chartex" xmlns:cx7="http://schemas.microsoft.com/office/drawing/2016/5/13/chartex" xmlns:cx8="http://schemas.microsoft.com/office/drawing/2016/5/14/chartex" xmlns:mc="http://schemas.openxmlformats.org/markup-compatibility/2006" xmlns:aink="http://schemas.microsoft.com/office/drawing/2016/ink" xmlns:am3d="http://schemas.microsoft.com/office/drawing/2017/model3d" xmlns:o="urn:schemas-microsoft-com:office:office" xmlns:r="http://schemas.openxmlformats.org/officeDocument/2006/relationships" xmlns:m="http://schemas.openxmlformats.org/officeDocument/2006/math" xmlns:v="urn:schemas-microsoft-com:vml" xmlns:wp14="http://schemas.microsoft.com/office/word/2010/wordprocessingDrawing" xmlns:wp="http://schemas.openxmlformats.org/drawingml/2006/wordprocessingDrawing" xmlns:w10="urn:schemas-microsoft-com:office:word" xmlns:w="http://schemas.openxmlformats.org/wordprocessingml/2006/main" xmlns:w14="http://schemas.microsoft.com/office/word/2010/wordml" xmlns:w15="http://schemas.microsoft.com/office/word/2012/wordml" xmlns:w16cex="http://schemas.microsoft.com/office/word/2018/wordml/cex" xmlns:w16cid="http://schemas.microsoft.com/office/word/2016/wordml/cid" xmlns:w16="http://schemas.microsoft.com/office/word/2018/wordml" xmlns:w16se="http://schemas.microsoft.com/office/word/2015/wordml/symex" xmlns:wpg="http://schemas.microsoft.com/office/word/2010/wordprocessingGroup" xmlns:wpi="http://schemas.microsoft.com/office/word/2010/wordprocessingInk" xmlns:wne="http://schemas.microsoft.com/office/word/2006/wordml" xmlns:wps="http://schemas.microsoft.com/office/word/2010/wordprocessingShape" mc:Ignorable="w14 w15 w16se w16cid w16 w16cex wp14">
   <w:body>
     <w:sdt>
       <w:sdtPr>
@@ -134,18 +134,8 @@
                                         <w:sz w:val="72"/>
                                         <w:szCs w:val="72"/>
                                       </w:rPr>
-                                      <w:t xml:space="preserve">The </w:t>
+                                      <w:t>The Soshow</w:t>
                                     </w:r>
-                                    <w:proofErr w:type="spellStart"/>
-                                    <w:r>
-                                      <w:rPr>
-                                        <w:color w:val="4472C4" w:themeColor="accent1"/>
-                                        <w:sz w:val="72"/>
-                                        <w:szCs w:val="72"/>
-                                      </w:rPr>
-                                      <w:t>Soshow</w:t>
-                                    </w:r>
-                                    <w:proofErr w:type="spellEnd"/>
                                   </w:sdtContent>
                                 </w:sdt>
                               </w:p>
@@ -287,18 +277,8 @@
                                   <w:sz w:val="72"/>
                                   <w:szCs w:val="72"/>
                                 </w:rPr>
-                                <w:t xml:space="preserve">The </w:t>
+                                <w:t>The Soshow</w:t>
                               </w:r>
-                              <w:proofErr w:type="spellStart"/>
-                              <w:r>
-                                <w:rPr>
-                                  <w:color w:val="4472C4" w:themeColor="accent1"/>
-                                  <w:sz w:val="72"/>
-                                  <w:szCs w:val="72"/>
-                                </w:rPr>
-                                <w:t>Soshow</w:t>
-                              </w:r>
-                              <w:proofErr w:type="spellEnd"/>
                             </w:sdtContent>
                           </w:sdt>
                         </w:p>
@@ -4333,7 +4313,127 @@
         <w:t xml:space="preserve"> mission is to mitigate or reduce the loneliness epidemic in the U.S.</w:t>
       </w:r>
       <w:r>
-        <w:t xml:space="preserve"> [citations]</w:t>
+        <w:fldChar w:fldCharType="begin">
+          <w:fldData xml:space="preserve">PEVuZE5vdGU+PENpdGU+PEF1dGhvcj5NY0dyZWdvcjwvQXV0aG9yPjxZZWFyPjIwMTc8L1llYXI+
+PFJlY051bT4yNjA8L1JlY051bT48RGlzcGxheVRleHQ+WzEtM108L0Rpc3BsYXlUZXh0PjxyZWNv
+cmQ+PHJlYy1udW1iZXI+MjYwPC9yZWMtbnVtYmVyPjxmb3JlaWduLWtleXM+PGtleSBhcHA9IkVO
+IiBkYi1pZD0iczIwdnpyYTBwOXp4ZjBlenh6MHhhYXNkMnNlZTlwenc5ZnR2IiB0aW1lc3RhbXA9
+IjE1OTM1MjY3OTUiPjI2MDwva2V5PjwvZm9yZWlnbi1rZXlzPjxyZWYtdHlwZSBuYW1lPSJXZWIg
+UGFnZSI+MTI8L3JlZi10eXBlPjxjb250cmlidXRvcnM+PGF1dGhvcnM+PGF1dGhvcj5KZW5hIE1j
+R3JlZ29yPC9hdXRob3I+PC9hdXRob3JzPjwvY29udHJpYnV0b3JzPjx0aXRsZXM+PHRpdGxlPlRo
+aXMgZm9ybWVyIHN1cmdlb24gZ2VuZXJhbCBzYXlzIHRoZXJl4oCZcyBhIOKAmGxvbmVsaW5lc3Mg
+ZXBpZGVtaWPigJkgYW5kIHdvcmsgaXMgcGFydGx5IHRvIGJsYW1lPC90aXRsZT48L3RpdGxlcz48
+dm9sdW1lPjIwMjA8L3ZvbHVtZT48bnVtYmVyPjYvMzAvMjAyMDwvbnVtYmVyPjxkYXRlcz48eWVh
+cj4yMDE3PC95ZWFyPjwvZGF0ZXM+PHB1Ymxpc2hlcj5XYXNoaW5ndG9uIFBvc3Q8L3B1Ymxpc2hl
+cj48dXJscz48cmVsYXRlZC11cmxzPjx1cmw+aHR0cHM6Ly93d3cud2FzaGluZ3RvbnBvc3QuY29t
+L25ld3Mvb24tbGVhZGVyc2hpcC93cC8yMDE3LzEwLzA0L3RoaXMtZm9ybWVyLXN1cmdlb24tZ2Vu
+ZXJhbC1zYXlzLXRoZXJlcy1hLWxvbmVsaW5lc3MtZXBpZGVtaWMtYW5kLXdvcmstaXMtcGFydGx5
+LXRvLWJsYW1lLzwvdXJsPjwvcmVsYXRlZC11cmxzPjwvdXJscz48Y3VzdG9tMT4yMDIwPC9jdXN0
+b20xPjxjdXN0b20yPjYvMzAvMjAyMDwvY3VzdG9tMj48L3JlY29yZD48L0NpdGU+PENpdGU+PEF1
+dGhvcj5Qb2xhY2s8L0F1dGhvcj48WWVhcj4yMDE4PC9ZZWFyPjxSZWNOdW0+MjU4PC9SZWNOdW0+
+PHJlY29yZD48cmVjLW51bWJlcj4yNTg8L3JlYy1udW1iZXI+PGZvcmVpZ24ta2V5cz48a2V5IGFw
+cD0iRU4iIGRiLWlkPSJzMjB2enJhMHA5enhmMGV6eHoweGFhc2Qyc2VlOXB6dzlmdHYiIHRpbWVz
+dGFtcD0iMTU5MzUyNjA1MSI+MjU4PC9rZXk+PC9mb3JlaWduLWtleXM+PHJlZi10eXBlIG5hbWU9
+IldlYiBQYWdlIj4xMjwvcmVmLXR5cGU+PGNvbnRyaWJ1dG9ycz48YXV0aG9ycz48YXV0aG9yPkVs
+bGllIFBvbGFjazwvYXV0aG9yPjwvYXV0aG9ycz48L2NvbnRyaWJ1dG9ycz48dGl0bGVzPjx0aXRs
+ZT5ORVcgQ0lHTkEgU1RVRFkgUkVWRUFMUyBMT05FTElORVNTIEFUIEVQSURFTUlDIExFVkVMUyBJ
+TiBBTUVSSUNBPC90aXRsZT48L3RpdGxlcz48dm9sdW1lPjIwMjA8L3ZvbHVtZT48bnVtYmVyPjYv
+MzAvMjAyMDwvbnVtYmVyPjxkYXRlcz48eWVhcj4yMDE4PC95ZWFyPjwvZGF0ZXM+PHB1Ymxpc2hl
+cj5DaWduYTwvcHVibGlzaGVyPjx1cmxzPjxyZWxhdGVkLXVybHM+PHVybD5odHRwczovL3d3dy5j
+aWduYS5jb20vbmV3c3Jvb20vbmV3cy1yZWxlYXNlcy8yMDE4L25ldy1jaWduYS1zdHVkeS1yZXZl
+YWxzLWxvbmVsaW5lc3MtYXQtZXBpZGVtaWMtbGV2ZWxzLWluLWFtZXJpY2E8L3VybD48L3JlbGF0
+ZWQtdXJscz48L3VybHM+PGN1c3RvbTE+MjAyMDwvY3VzdG9tMT48Y3VzdG9tMj42LzMwLzIwMjA8
+L2N1c3RvbTI+PC9yZWNvcmQ+PC9DaXRlPjxDaXRlPjxBdXRob3I+SG9sdC1MdW5zdGFkPC9BdXRo
+b3I+PFllYXI+MjAxNTwvWWVhcj48UmVjTnVtPjI1OTwvUmVjTnVtPjxyZWNvcmQ+PHJlYy1udW1i
+ZXI+MjU5PC9yZWMtbnVtYmVyPjxmb3JlaWduLWtleXM+PGtleSBhcHA9IkVOIiBkYi1pZD0iczIw
+dnpyYTBwOXp4ZjBlenh6MHhhYXNkMnNlZTlwenc5ZnR2IiB0aW1lc3RhbXA9IjE1OTM1MjYzODYi
+PjI1OTwva2V5PjwvZm9yZWlnbi1rZXlzPjxyZWYtdHlwZSBuYW1lPSJKb3VybmFsIEFydGljbGUi
+PjE3PC9yZWYtdHlwZT48Y29udHJpYnV0b3JzPjxhdXRob3JzPjxhdXRob3I+SG9sdC1MdW5zdGFk
+LCBKdWxpYW5uZTwvYXV0aG9yPjxhdXRob3I+U21pdGgsIFRpbW90aHkgQjwvYXV0aG9yPjxhdXRo
+b3I+QmFrZXIsIE1hcms8L2F1dGhvcj48YXV0aG9yPkhhcnJpcywgVHlsZXI8L2F1dGhvcj48YXV0
+aG9yPlN0ZXBoZW5zb24sIERhdmlkPC9hdXRob3I+PC9hdXRob3JzPjwvY29udHJpYnV0b3JzPjx0
+aXRsZXM+PHRpdGxlPkxvbmVsaW5lc3MgYW5kIHNvY2lhbCBpc29sYXRpb24gYXMgcmlzayBmYWN0
+b3JzIGZvciBtb3J0YWxpdHk6IGEgbWV0YS1hbmFseXRpYyByZXZpZXc8L3RpdGxlPjxzZWNvbmRh
+cnktdGl0bGU+UGVyc3BlY3RpdmVzIG9uIHBzeWNob2xvZ2ljYWwgc2NpZW5jZTwvc2Vjb25kYXJ5
+LXRpdGxlPjwvdGl0bGVzPjxwZXJpb2RpY2FsPjxmdWxsLXRpdGxlPlBlcnNwZWN0aXZlcyBvbiBw
+c3ljaG9sb2dpY2FsIHNjaWVuY2U8L2Z1bGwtdGl0bGU+PC9wZXJpb2RpY2FsPjxwYWdlcz4yMjct
+MjM3PC9wYWdlcz48dm9sdW1lPjEwPC92b2x1bWU+PG51bWJlcj4yPC9udW1iZXI+PGRhdGVzPjx5
+ZWFyPjIwMTU8L3llYXI+PC9kYXRlcz48aXNibj4xNzQ1LTY5MTY8L2lzYm4+PHVybHM+PC91cmxz
+PjwvcmVjb3JkPjwvQ2l0ZT48L0VuZE5vdGU+
+</w:fldData>
+        </w:fldChar>
+      </w:r>
+      <w:r>
+        <w:instrText xml:space="preserve"> ADDIN EN.CITE </w:instrText>
+      </w:r>
+      <w:r>
+        <w:fldChar w:fldCharType="begin">
+          <w:fldData xml:space="preserve">PEVuZE5vdGU+PENpdGU+PEF1dGhvcj5NY0dyZWdvcjwvQXV0aG9yPjxZZWFyPjIwMTc8L1llYXI+
+PFJlY051bT4yNjA8L1JlY051bT48RGlzcGxheVRleHQ+WzEtM108L0Rpc3BsYXlUZXh0PjxyZWNv
+cmQ+PHJlYy1udW1iZXI+MjYwPC9yZWMtbnVtYmVyPjxmb3JlaWduLWtleXM+PGtleSBhcHA9IkVO
+IiBkYi1pZD0iczIwdnpyYTBwOXp4ZjBlenh6MHhhYXNkMnNlZTlwenc5ZnR2IiB0aW1lc3RhbXA9
+IjE1OTM1MjY3OTUiPjI2MDwva2V5PjwvZm9yZWlnbi1rZXlzPjxyZWYtdHlwZSBuYW1lPSJXZWIg
+UGFnZSI+MTI8L3JlZi10eXBlPjxjb250cmlidXRvcnM+PGF1dGhvcnM+PGF1dGhvcj5KZW5hIE1j
+R3JlZ29yPC9hdXRob3I+PC9hdXRob3JzPjwvY29udHJpYnV0b3JzPjx0aXRsZXM+PHRpdGxlPlRo
+aXMgZm9ybWVyIHN1cmdlb24gZ2VuZXJhbCBzYXlzIHRoZXJl4oCZcyBhIOKAmGxvbmVsaW5lc3Mg
+ZXBpZGVtaWPigJkgYW5kIHdvcmsgaXMgcGFydGx5IHRvIGJsYW1lPC90aXRsZT48L3RpdGxlcz48
+dm9sdW1lPjIwMjA8L3ZvbHVtZT48bnVtYmVyPjYvMzAvMjAyMDwvbnVtYmVyPjxkYXRlcz48eWVh
+cj4yMDE3PC95ZWFyPjwvZGF0ZXM+PHB1Ymxpc2hlcj5XYXNoaW5ndG9uIFBvc3Q8L3B1Ymxpc2hl
+cj48dXJscz48cmVsYXRlZC11cmxzPjx1cmw+aHR0cHM6Ly93d3cud2FzaGluZ3RvbnBvc3QuY29t
+L25ld3Mvb24tbGVhZGVyc2hpcC93cC8yMDE3LzEwLzA0L3RoaXMtZm9ybWVyLXN1cmdlb24tZ2Vu
+ZXJhbC1zYXlzLXRoZXJlcy1hLWxvbmVsaW5lc3MtZXBpZGVtaWMtYW5kLXdvcmstaXMtcGFydGx5
+LXRvLWJsYW1lLzwvdXJsPjwvcmVsYXRlZC11cmxzPjwvdXJscz48Y3VzdG9tMT4yMDIwPC9jdXN0
+b20xPjxjdXN0b20yPjYvMzAvMjAyMDwvY3VzdG9tMj48L3JlY29yZD48L0NpdGU+PENpdGU+PEF1
+dGhvcj5Qb2xhY2s8L0F1dGhvcj48WWVhcj4yMDE4PC9ZZWFyPjxSZWNOdW0+MjU4PC9SZWNOdW0+
+PHJlY29yZD48cmVjLW51bWJlcj4yNTg8L3JlYy1udW1iZXI+PGZvcmVpZ24ta2V5cz48a2V5IGFw
+cD0iRU4iIGRiLWlkPSJzMjB2enJhMHA5enhmMGV6eHoweGFhc2Qyc2VlOXB6dzlmdHYiIHRpbWVz
+dGFtcD0iMTU5MzUyNjA1MSI+MjU4PC9rZXk+PC9mb3JlaWduLWtleXM+PHJlZi10eXBlIG5hbWU9
+IldlYiBQYWdlIj4xMjwvcmVmLXR5cGU+PGNvbnRyaWJ1dG9ycz48YXV0aG9ycz48YXV0aG9yPkVs
+bGllIFBvbGFjazwvYXV0aG9yPjwvYXV0aG9ycz48L2NvbnRyaWJ1dG9ycz48dGl0bGVzPjx0aXRs
+ZT5ORVcgQ0lHTkEgU1RVRFkgUkVWRUFMUyBMT05FTElORVNTIEFUIEVQSURFTUlDIExFVkVMUyBJ
+TiBBTUVSSUNBPC90aXRsZT48L3RpdGxlcz48dm9sdW1lPjIwMjA8L3ZvbHVtZT48bnVtYmVyPjYv
+MzAvMjAyMDwvbnVtYmVyPjxkYXRlcz48eWVhcj4yMDE4PC95ZWFyPjwvZGF0ZXM+PHB1Ymxpc2hl
+cj5DaWduYTwvcHVibGlzaGVyPjx1cmxzPjxyZWxhdGVkLXVybHM+PHVybD5odHRwczovL3d3dy5j
+aWduYS5jb20vbmV3c3Jvb20vbmV3cy1yZWxlYXNlcy8yMDE4L25ldy1jaWduYS1zdHVkeS1yZXZl
+YWxzLWxvbmVsaW5lc3MtYXQtZXBpZGVtaWMtbGV2ZWxzLWluLWFtZXJpY2E8L3VybD48L3JlbGF0
+ZWQtdXJscz48L3VybHM+PGN1c3RvbTE+MjAyMDwvY3VzdG9tMT48Y3VzdG9tMj42LzMwLzIwMjA8
+L2N1c3RvbTI+PC9yZWNvcmQ+PC9DaXRlPjxDaXRlPjxBdXRob3I+SG9sdC1MdW5zdGFkPC9BdXRo
+b3I+PFllYXI+MjAxNTwvWWVhcj48UmVjTnVtPjI1OTwvUmVjTnVtPjxyZWNvcmQ+PHJlYy1udW1i
+ZXI+MjU5PC9yZWMtbnVtYmVyPjxmb3JlaWduLWtleXM+PGtleSBhcHA9IkVOIiBkYi1pZD0iczIw
+dnpyYTBwOXp4ZjBlenh6MHhhYXNkMnNlZTlwenc5ZnR2IiB0aW1lc3RhbXA9IjE1OTM1MjYzODYi
+PjI1OTwva2V5PjwvZm9yZWlnbi1rZXlzPjxyZWYtdHlwZSBuYW1lPSJKb3VybmFsIEFydGljbGUi
+PjE3PC9yZWYtdHlwZT48Y29udHJpYnV0b3JzPjxhdXRob3JzPjxhdXRob3I+SG9sdC1MdW5zdGFk
+LCBKdWxpYW5uZTwvYXV0aG9yPjxhdXRob3I+U21pdGgsIFRpbW90aHkgQjwvYXV0aG9yPjxhdXRo
+b3I+QmFrZXIsIE1hcms8L2F1dGhvcj48YXV0aG9yPkhhcnJpcywgVHlsZXI8L2F1dGhvcj48YXV0
+aG9yPlN0ZXBoZW5zb24sIERhdmlkPC9hdXRob3I+PC9hdXRob3JzPjwvY29udHJpYnV0b3JzPjx0
+aXRsZXM+PHRpdGxlPkxvbmVsaW5lc3MgYW5kIHNvY2lhbCBpc29sYXRpb24gYXMgcmlzayBmYWN0
+b3JzIGZvciBtb3J0YWxpdHk6IGEgbWV0YS1hbmFseXRpYyByZXZpZXc8L3RpdGxlPjxzZWNvbmRh
+cnktdGl0bGU+UGVyc3BlY3RpdmVzIG9uIHBzeWNob2xvZ2ljYWwgc2NpZW5jZTwvc2Vjb25kYXJ5
+LXRpdGxlPjwvdGl0bGVzPjxwZXJpb2RpY2FsPjxmdWxsLXRpdGxlPlBlcnNwZWN0aXZlcyBvbiBw
+c3ljaG9sb2dpY2FsIHNjaWVuY2U8L2Z1bGwtdGl0bGU+PC9wZXJpb2RpY2FsPjxwYWdlcz4yMjct
+MjM3PC9wYWdlcz48dm9sdW1lPjEwPC92b2x1bWU+PG51bWJlcj4yPC9udW1iZXI+PGRhdGVzPjx5
+ZWFyPjIwMTU8L3llYXI+PC9kYXRlcz48aXNibj4xNzQ1LTY5MTY8L2lzYm4+PHVybHM+PC91cmxz
+PjwvcmVjb3JkPjwvQ2l0ZT48L0VuZE5vdGU+
+</w:fldData>
+        </w:fldChar>
+      </w:r>
+      <w:r>
+        <w:instrText xml:space="preserve"> ADDIN EN.CITE.DATA </w:instrText>
+      </w:r>
+      <w:r>
+        <w:fldChar w:fldCharType="end"/>
+      </w:r>
+      <w:r>
+        <w:fldChar w:fldCharType="separate"/>
+      </w:r>
+      <w:r>
+        <w:rPr>
+          <w:noProof/>
+        </w:rPr>
+        <w:t>[1-3]</w:t>
+      </w:r>
+      <w:r>
+        <w:fldChar w:fldCharType="end"/>
       </w:r>
       <w:r>
         <w:t xml:space="preserve"> </w:t>
@@ -4546,11 +4646,16 @@
         <w:t>membership fees.</w:t>
       </w:r>
       <w:r>
-        <w:t xml:space="preserve"> It</w:t>
+        <w:t xml:space="preserve"> </w:t>
+      </w:r>
+      <w:proofErr w:type="gramStart"/>
+      <w:r>
+        <w:t>It</w:t>
       </w:r>
       <w:r>
         <w:t>’s</w:t>
       </w:r>
+      <w:proofErr w:type="gramEnd"/>
       <w:r>
         <w:t xml:space="preserve"> a win-win situation. The professional </w:t>
       </w:r>
@@ -4582,7 +4687,15 @@
         <w:t>increase</w:t>
       </w:r>
       <w:r>
-        <w:t xml:space="preserve"> our leverage within the local business community similar to how</w:t>
+        <w:t xml:space="preserve"> our leverage within the local business community </w:t>
+      </w:r>
+      <w:proofErr w:type="gramStart"/>
+      <w:r>
+        <w:t>similar to</w:t>
+      </w:r>
+      <w:proofErr w:type="gramEnd"/>
+      <w:r>
+        <w:t xml:space="preserve"> how</w:t>
       </w:r>
       <w:r>
         <w:t xml:space="preserve"> Yelp, the restaurant review web-app, held</w:t>
@@ -4688,13 +4801,25 @@
         <w:t>, if not due to the looming economic recession.</w:t>
       </w:r>
       <w:r>
-        <w:t xml:space="preserve">[citations] </w:t>
-      </w:r>
-      <w:r>
-        <w:t>During times of crises, people are</w:t>
-      </w:r>
-      <w:r>
-        <w:t xml:space="preserve"> often</w:t>
+        <w:fldChar w:fldCharType="begin"/>
+      </w:r>
+      <w:r>
+        <w:instrText xml:space="preserve"> ADDIN EN.CITE &lt;EndNote&gt;&lt;Cite&gt;&lt;Author&gt;Crutsinger&lt;/Author&gt;&lt;Year&gt;2020&lt;/Year&gt;&lt;RecNum&gt;261&lt;/RecNum&gt;&lt;DisplayText&gt;[4]&lt;/DisplayText&gt;&lt;record&gt;&lt;rec-number&gt;261&lt;/rec-number&gt;&lt;foreign-keys&gt;&lt;key app="EN" db-id="s20vzra0p9zxf0ezxz0xaasd2see9pzw9ftv" timestamp="1593527367"&gt;261&lt;/key&gt;&lt;/foreign-keys&gt;&lt;ref-type name="Web Page"&gt;12&lt;/ref-type&gt;&lt;contributors&gt;&lt;authors&gt;&lt;author&gt;Martin Crutsinger&lt;/author&gt;&lt;/authors&gt;&lt;/contributors&gt;&lt;auth-address&gt;https://www.pbs.org/newshour/author/martin-crutsinger-associated-press&lt;/auth-address&gt;&lt;titles&gt;&lt;title&gt;IMF head says global economy now in recession&lt;/title&gt;&lt;/titles&gt;&lt;volume&gt;2020&lt;/volume&gt;&lt;number&gt;6/30/2020&lt;/number&gt;&lt;dates&gt;&lt;year&gt;2020&lt;/year&gt;&lt;/dates&gt;&lt;publisher&gt;Associated Press&lt;/publisher&gt;&lt;urls&gt;&lt;related-urls&gt;&lt;url&gt;https://www.pbs.org/newshour/economy/imf-head-says-global-economy-now-in-recession&lt;/url&gt;&lt;/related-urls&gt;&lt;/urls&gt;&lt;custom1&gt;2020&lt;/custom1&gt;&lt;custom2&gt;6/30/2020&lt;/custom2&gt;&lt;/record&gt;&lt;/Cite&gt;&lt;/EndNote&gt;</w:instrText>
+      </w:r>
+      <w:r>
+        <w:fldChar w:fldCharType="separate"/>
+      </w:r>
+      <w:r>
+        <w:rPr>
+          <w:noProof/>
+        </w:rPr>
+        <w:t>[4]</w:t>
+      </w:r>
+      <w:r>
+        <w:fldChar w:fldCharType="end"/>
+      </w:r>
+      <w:r>
+        <w:t xml:space="preserve"> During this time of crises, people may be</w:t>
       </w:r>
       <w:r>
         <w:t xml:space="preserve"> open to new ideas</w:t>
@@ -4706,13 +4831,10 @@
         <w:t xml:space="preserve"> </w:t>
       </w:r>
       <w:r>
-        <w:t>[citations]</w:t>
-      </w:r>
-      <w:r>
-        <w:t xml:space="preserve"> </w:t>
-      </w:r>
-      <w:r>
-        <w:t>Generation Z</w:t>
+        <w:t>Post-vaccine distribution, G</w:t>
+      </w:r>
+      <w:r>
+        <w:t>eneration Z</w:t>
       </w:r>
       <w:r>
         <w:t xml:space="preserve"> Americans</w:t>
@@ -4741,8 +4863,6 @@
       <w:r>
         <w:t xml:space="preserve">try to </w:t>
       </w:r>
-      <w:bookmarkStart w:id="2" w:name="_GoBack"/>
-      <w:bookmarkEnd w:id="2"/>
       <w:r>
         <w:t>meet people at bars and restaurants</w:t>
       </w:r>
@@ -4793,65 +4913,333 @@
           <w:rFonts w:eastAsia="Times New Roman"/>
         </w:rPr>
       </w:pPr>
-      <w:bookmarkStart w:id="3" w:name="_Toc44319804"/>
+      <w:bookmarkStart w:id="2" w:name="_Toc44319804"/>
       <w:r>
         <w:rPr>
           <w:rFonts w:eastAsia="Times New Roman"/>
         </w:rPr>
         <w:t>Problem Summary</w:t>
       </w:r>
+      <w:bookmarkStart w:id="3" w:name="_Toc44319805"/>
+      <w:bookmarkEnd w:id="2"/>
+    </w:p>
+    <w:p>
+      <w:pPr>
+        <w:ind w:firstLine="720"/>
+      </w:pPr>
+      <w:r>
+        <w:t>Does the loneliness epidemic exist</w:t>
+      </w:r>
+      <w:r>
+        <w:t>?</w:t>
+      </w:r>
+      <w:r>
+        <w:t xml:space="preserve"> </w:t>
+      </w:r>
+      <w:r>
+        <w:t>First-page internet searches for articles about the loneliness epidemic cite Cigna's survey, which is one of only a few publicly available articles</w:t>
+      </w:r>
+      <w:r>
+        <w:t>.</w:t>
+      </w:r>
+      <w:r>
+        <w:fldChar w:fldCharType="begin"/>
+      </w:r>
+      <w:r>
+        <w:instrText xml:space="preserve"> ADDIN EN.CITE &lt;EndNote&gt;&lt;Cite&gt;&lt;Author&gt;Polack&lt;/Author&gt;&lt;Year&gt;2018&lt;/Year&gt;&lt;RecNum&gt;258&lt;/RecNum&gt;&lt;DisplayText&gt;[2]&lt;/DisplayText&gt;&lt;record&gt;&lt;rec-number&gt;258&lt;/rec-number&gt;&lt;foreign-keys&gt;&lt;key app="EN" db-id="s20vzra0p9zxf0ezxz0xaasd2see9pzw9ftv" timestamp="1593526051"&gt;258&lt;/key&gt;&lt;/foreign-keys&gt;&lt;ref-type name="Web Page"&gt;12&lt;/ref-type&gt;&lt;contributors&gt;&lt;authors&gt;&lt;author&gt;Ellie Polack&lt;/author&gt;&lt;/authors&gt;&lt;/contributors&gt;&lt;titles&gt;&lt;title&gt;NEW CIGNA STUDY REVEALS LONELINESS AT EPIDEMIC LEVELS IN AMERICA&lt;/title&gt;&lt;/titles&gt;&lt;volume&gt;2020&lt;/volume&gt;&lt;number&gt;6/30/2020&lt;/number&gt;&lt;dates&gt;&lt;year&gt;2018&lt;/year&gt;&lt;/dates&gt;&lt;publisher&gt;Cigna&lt;/publisher&gt;&lt;urls&gt;&lt;related-urls&gt;&lt;url&gt;https://www.cigna.com/newsroom/news-releases/2018/new-cigna-study-reveals-loneliness-at-epidemic-levels-in-america&lt;/url&gt;&lt;/related-urls&gt;&lt;/urls&gt;&lt;custom1&gt;2020&lt;/custom1&gt;&lt;custom2&gt;6/30/2020&lt;/custom2&gt;&lt;/record&gt;&lt;/Cite&gt;&lt;/EndNote&gt;</w:instrText>
+      </w:r>
+      <w:r>
+        <w:fldChar w:fldCharType="separate"/>
+      </w:r>
+      <w:r>
+        <w:rPr>
+          <w:noProof/>
+        </w:rPr>
+        <w:t>[2]</w:t>
+      </w:r>
+      <w:r>
+        <w:fldChar w:fldCharType="end"/>
+      </w:r>
+      <w:r>
+        <w:t xml:space="preserve"> </w:t>
+      </w:r>
+      <w:r>
+        <w:t>A</w:t>
+      </w:r>
+      <w:r>
+        <w:t xml:space="preserve"> reputable public figure</w:t>
+      </w:r>
+      <w:r>
+        <w:t xml:space="preserve"> that supports this issue is</w:t>
+      </w:r>
+      <w:r>
+        <w:t xml:space="preserve"> </w:t>
+      </w:r>
+      <w:r>
+        <w:t>f</w:t>
+      </w:r>
+      <w:r>
+        <w:t>ormer U.S. surgeon general, Vivek H. Murthy, who emphasizes the unseen, but catastrophic effects of the loneliness epidemic.</w:t>
+      </w:r>
+      <w:r>
+        <w:fldChar w:fldCharType="begin"/>
+      </w:r>
+      <w:r>
+        <w:instrText xml:space="preserve"> ADDIN EN.CITE &lt;EndNote&gt;&lt;Cite&gt;&lt;Author&gt;McGregor&lt;/Author&gt;&lt;Year&gt;2017&lt;/Year&gt;&lt;RecNum&gt;260&lt;/RecNum&gt;&lt;DisplayText&gt;[1]&lt;/DisplayText&gt;&lt;record&gt;&lt;rec-number&gt;260&lt;/rec-number&gt;&lt;foreign-keys&gt;&lt;key app="EN" db-id="s20vzra0p9zxf0ezxz0xaasd2see9pzw9ftv" timestamp="1593526795"&gt;260&lt;/key&gt;&lt;/foreign-keys&gt;&lt;ref-type name="Web Page"&gt;12&lt;/ref-type&gt;&lt;contributors&gt;&lt;authors&gt;&lt;author&gt;Jena McGregor&lt;/author&gt;&lt;/authors&gt;&lt;/contributors&gt;&lt;titles&gt;&lt;title&gt;This former surgeon general says there’s a ‘loneliness epidemic’ and work is partly to blame&lt;/title&gt;&lt;/titles&gt;&lt;volume&gt;2020&lt;/volume&gt;&lt;number&gt;6/30/2020&lt;/number&gt;&lt;dates&gt;&lt;year&gt;2017&lt;/year&gt;&lt;/dates&gt;&lt;publisher&gt;Washington Post&lt;/publisher&gt;&lt;urls&gt;&lt;related-urls&gt;&lt;url&gt;https://www.washingtonpost.com/news/on-leadership/wp/2017/10/04/this-former-surgeon-general-says-theres-a-loneliness-epidemic-and-work-is-partly-to-blame/&lt;/url&gt;&lt;/related-urls&gt;&lt;/urls&gt;&lt;custom1&gt;2020&lt;/custom1&gt;&lt;custom2&gt;6/30/2020&lt;/custom2&gt;&lt;/record&gt;&lt;/Cite&gt;&lt;/EndNote&gt;</w:instrText>
+      </w:r>
+      <w:r>
+        <w:fldChar w:fldCharType="separate"/>
+      </w:r>
+      <w:r>
+        <w:rPr>
+          <w:noProof/>
+        </w:rPr>
+        <w:t>[1]</w:t>
+      </w:r>
+      <w:r>
+        <w:fldChar w:fldCharType="end"/>
+      </w:r>
+      <w:r>
+        <w:t xml:space="preserve"> </w:t>
+      </w:r>
+      <w:r>
+        <w:t>The academic articles cited by these first-page articles are usually used to reinforce the idea that loneliness is a serious public health issue, rather than as a source to support the existence of a loneliness epidemic.</w:t>
+      </w:r>
+      <w:r>
+        <w:t xml:space="preserve"> </w:t>
+      </w:r>
+      <w:r>
+        <w:t xml:space="preserve">Trends in at-home activities like gaming, streaming services, and sex among young people suggest that adults (particularly young </w:t>
+      </w:r>
+      <w:r>
+        <w:t xml:space="preserve">heterosexual </w:t>
+      </w:r>
+      <w:r>
+        <w:t>men) are spending more time at home.</w:t>
+      </w:r>
+      <w:r>
+        <w:fldChar w:fldCharType="begin"/>
+      </w:r>
+      <w:r>
+        <w:instrText xml:space="preserve"> ADDIN EN.CITE &lt;EndNote&gt;&lt;Cite&gt;&lt;Author&gt;Saumya Joseph&lt;/Author&gt;&lt;Year&gt;2020&lt;/Year&gt;&lt;RecNum&gt;262&lt;/RecNum&gt;&lt;DisplayText&gt;[5]&lt;/DisplayText&gt;&lt;record&gt;&lt;rec-number&gt;262&lt;/rec-number&gt;&lt;foreign-keys&gt;&lt;key app="EN" db-id="s20vzra0p9zxf0ezxz0xaasd2see9pzw9ftv" timestamp="1593528491"&gt;262&lt;/key&gt;&lt;/foreign-keys&gt;&lt;ref-type name="Web Page"&gt;12&lt;/ref-type&gt;&lt;contributors&gt;&lt;authors&gt;&lt;author&gt;Saumya Joseph, Ankur Banerjee&lt;/author&gt;&lt;/authors&gt;&lt;/contributors&gt;&lt;titles&gt;&lt;title&gt;Young U.S. men having a lot less sex in the 21st century, study shows&lt;/title&gt;&lt;/titles&gt;&lt;volume&gt;2020&lt;/volume&gt;&lt;number&gt;6/30/2020&lt;/number&gt;&lt;dates&gt;&lt;year&gt;2020&lt;/year&gt;&lt;/dates&gt;&lt;publisher&gt;Reuters&lt;/publisher&gt;&lt;urls&gt;&lt;related-urls&gt;&lt;url&gt;https://www.reuters.com/article/us-usa-health-sex/young-u-s-men-having-a-lot-less-sex-in-the-21st-century-study-shows-idUSKBN23J2LI&lt;/url&gt;&lt;/related-urls&gt;&lt;/urls&gt;&lt;custom1&gt;2020&lt;/custom1&gt;&lt;custom2&gt;6/30/2020&lt;/custom2&gt;&lt;/record&gt;&lt;/Cite&gt;&lt;/EndNote&gt;</w:instrText>
+      </w:r>
+      <w:r>
+        <w:fldChar w:fldCharType="separate"/>
+      </w:r>
+      <w:r>
+        <w:rPr>
+          <w:noProof/>
+        </w:rPr>
+        <w:t>[5]</w:t>
+      </w:r>
+      <w:r>
+        <w:fldChar w:fldCharType="end"/>
+      </w:r>
+      <w:r>
+        <w:t xml:space="preserve"> These trends have been occurring before the pandemic.</w:t>
+      </w:r>
+      <w:r>
+        <w:t xml:space="preserve"> </w:t>
+      </w:r>
+      <w:r>
+        <w:t>Trends and survey data support the existence of a loneliness epidemic in America.</w:t>
+      </w:r>
+    </w:p>
+    <w:p>
+      <w:pPr>
+        <w:ind w:firstLine="720"/>
+      </w:pPr>
+      <w:r>
+        <w:lastRenderedPageBreak/>
+        <w:t xml:space="preserve">A meta-analytic review, however, projects that loneliness will reach epidemic proportions by 2030, </w:t>
+      </w:r>
+      <w:r>
+        <w:t xml:space="preserve">which does not account for recent advances in technology and the global coronavirus pandemic, which may have </w:t>
+      </w:r>
+      <w:r>
+        <w:t>increased the rate of loneliness.</w:t>
+      </w:r>
+      <w:r>
+        <w:fldChar w:fldCharType="begin"/>
+      </w:r>
+      <w:r>
+        <w:instrText xml:space="preserve"> ADDIN EN.CITE &lt;EndNote&gt;&lt;Cite&gt;&lt;Author&gt;Holt-Lunstad&lt;/Author&gt;&lt;Year&gt;2015&lt;/Year&gt;&lt;RecNum&gt;259&lt;/RecNum&gt;&lt;DisplayText&gt;[3]&lt;/DisplayText&gt;&lt;record&gt;&lt;rec-number&gt;259&lt;/rec-number&gt;&lt;foreign-keys&gt;&lt;key app="EN" db-id="s20vzra0p9zxf0ezxz0xaasd2see9pzw9ftv" timestamp="1593526386"&gt;259&lt;/key&gt;&lt;/foreign-keys&gt;&lt;ref-type name="Journal Article"&gt;17&lt;/ref-type&gt;&lt;contributors&gt;&lt;authors&gt;&lt;author&gt;Holt-Lunstad, Julianne&lt;/author&gt;&lt;author&gt;Smith, Timothy B&lt;/author&gt;&lt;author&gt;Baker, Mark&lt;/author&gt;&lt;author&gt;Harris, Tyler&lt;/author&gt;&lt;author&gt;Stephenson, David&lt;/author&gt;&lt;/authors&gt;&lt;/contributors&gt;&lt;titles&gt;&lt;title&gt;Loneliness and social isolation as risk factors for mortality: a meta-analytic review&lt;/title&gt;&lt;secondary-title&gt;Perspectives on psychological science&lt;/secondary-title&gt;&lt;/titles&gt;&lt;periodical&gt;&lt;full-title&gt;Perspectives on psychological science&lt;/full-title&gt;&lt;/periodical&gt;&lt;pages&gt;227-237&lt;/pages&gt;&lt;volume&gt;10&lt;/volume&gt;&lt;number&gt;2&lt;/number&gt;&lt;dates&gt;&lt;year&gt;2015&lt;/year&gt;&lt;/dates&gt;&lt;isbn&gt;1745-6916&lt;/isbn&gt;&lt;urls&gt;&lt;/urls&gt;&lt;/record&gt;&lt;/Cite&gt;&lt;/EndNote&gt;</w:instrText>
+      </w:r>
+      <w:r>
+        <w:fldChar w:fldCharType="separate"/>
+      </w:r>
+      <w:r>
+        <w:rPr>
+          <w:noProof/>
+        </w:rPr>
+        <w:t>[3]</w:t>
+      </w:r>
+      <w:r>
+        <w:fldChar w:fldCharType="end"/>
+      </w:r>
+    </w:p>
+    <w:p>
+      <w:pPr>
+        <w:pStyle w:val="Heading3"/>
+        <w:rPr>
+          <w:rFonts w:eastAsia="Times New Roman"/>
+        </w:rPr>
+      </w:pPr>
+      <w:r>
+        <w:rPr>
+          <w:rFonts w:eastAsia="Times New Roman"/>
+        </w:rPr>
+        <w:t>Solution Summary</w:t>
+      </w:r>
+      <w:bookmarkStart w:id="4" w:name="_Toc44319806"/>
       <w:bookmarkEnd w:id="3"/>
     </w:p>
     <w:p>
-      <w:pPr>
-        <w:pStyle w:val="ListParagraph"/>
-        <w:numPr>
-          <w:ilvl w:val="0"/>
-          <w:numId w:val="2"/>
-        </w:numPr>
-      </w:pPr>
-      <w:r>
-        <w:t>Loneliness epidemic</w:t>
+      <w:r>
+        <w:tab/>
+        <w:t>Create a</w:t>
+      </w:r>
+      <w:r>
+        <w:t>n entirely new</w:t>
+      </w:r>
+      <w:r>
+        <w:t xml:space="preserve"> soci</w:t>
+      </w:r>
+      <w:r>
+        <w:t xml:space="preserve">al institution for adults that relies on </w:t>
+      </w:r>
+      <w:r>
+        <w:t>old communal methods of socialization</w:t>
+      </w:r>
+      <w:r>
+        <w:t xml:space="preserve"> through universal languages</w:t>
+      </w:r>
+      <w:r>
+        <w:t xml:space="preserve"> and shared activities</w:t>
+      </w:r>
+      <w:r>
+        <w:t xml:space="preserve"> such as dancing, cooking, and PCs and gaming</w:t>
+      </w:r>
+      <w:r>
+        <w:t>.</w:t>
+      </w:r>
+      <w:r>
+        <w:t xml:space="preserve"> Social leverage</w:t>
+      </w:r>
+      <w:r>
+        <w:t xml:space="preserve"> and relevancy </w:t>
+      </w:r>
+      <w:proofErr w:type="gramStart"/>
+      <w:r>
+        <w:t>is</w:t>
+      </w:r>
+      <w:proofErr w:type="gramEnd"/>
+      <w:r>
+        <w:t xml:space="preserve"> ensured by actively inviting businesses to teach</w:t>
+      </w:r>
+      <w:r>
+        <w:t xml:space="preserve"> classes and </w:t>
+      </w:r>
+      <w:r>
+        <w:t>swap marketing channels.</w:t>
+      </w:r>
+      <w:r>
+        <w:t xml:space="preserve"> The idea </w:t>
+      </w:r>
+      <w:r>
+        <w:t>is like</w:t>
+      </w:r>
+      <w:r>
+        <w:t xml:space="preserve"> a community center for </w:t>
+      </w:r>
+      <w:r>
+        <w:t xml:space="preserve">adults, but unlike a community center, </w:t>
+      </w:r>
+      <w:r>
+        <w:t xml:space="preserve">the tone will be a place of high quality and </w:t>
+      </w:r>
+      <w:r>
+        <w:t>have an emphasis on aesthetic appeal.</w:t>
       </w:r>
     </w:p>
     <w:p>
       <w:pPr>
-        <w:pStyle w:val="ListParagraph"/>
-        <w:numPr>
-          <w:ilvl w:val="0"/>
-          <w:numId w:val="2"/>
-        </w:numPr>
-      </w:pPr>
-      <w:r>
-        <w:t>Loss of social spaces due to the pandemic</w:t>
-      </w:r>
-    </w:p>
-    <w:p>
-      <w:pPr>
         <w:pStyle w:val="Heading3"/>
         <w:rPr>
           <w:rFonts w:eastAsia="Times New Roman"/>
         </w:rPr>
       </w:pPr>
-      <w:bookmarkStart w:id="4" w:name="_Toc44319805"/>
-      <w:r>
-        <w:rPr>
-          <w:rFonts w:eastAsia="Times New Roman"/>
-        </w:rPr>
-        <w:t>Solution Summary</w:t>
+      <w:r>
+        <w:rPr>
+          <w:rFonts w:eastAsia="Times New Roman"/>
+        </w:rPr>
+        <w:t>Market Summary</w:t>
       </w:r>
       <w:bookmarkEnd w:id="4"/>
     </w:p>
     <w:p>
-      <w:pPr>
-        <w:pStyle w:val="ListParagraph"/>
-        <w:numPr>
-          <w:ilvl w:val="0"/>
-          <w:numId w:val="3"/>
-        </w:numPr>
-      </w:pPr>
-      <w:r>
-        <w:t>Create a social hub for adults</w:t>
+      <w:r>
+        <w:tab/>
+      </w:r>
+      <w:r>
+        <w:t xml:space="preserve">Marketing will be achieved by </w:t>
+      </w:r>
+      <w:r>
+        <w:t>incentivizing businesses and professionals to hold classes at our location where they earn 100% of their student</w:t>
+      </w:r>
+      <w:r>
+        <w:t xml:space="preserve">-teaching fees. </w:t>
+      </w:r>
+      <w:r>
+        <w:t xml:space="preserve">Local professionals such as dance groups, chefs, </w:t>
+      </w:r>
+      <w:r>
+        <w:t xml:space="preserve">entrepreneurs, and tech developers </w:t>
+      </w:r>
+      <w:r>
+        <w:t xml:space="preserve">will be invited to hold classes, swap marketing channels, and engage in networking opportunities. </w:t>
+      </w:r>
+      <w:r>
+        <w:t>Several</w:t>
+      </w:r>
+      <w:r>
+        <w:t xml:space="preserve"> </w:t>
+      </w:r>
+      <w:r>
+        <w:t xml:space="preserve">B2B </w:t>
+      </w:r>
+      <w:r>
+        <w:t>business</w:t>
+      </w:r>
+      <w:r>
+        <w:t>es</w:t>
+      </w:r>
+      <w:r>
+        <w:t xml:space="preserve"> and governmental training programs</w:t>
+      </w:r>
+      <w:r>
+        <w:t xml:space="preserve"> hold offsite training</w:t>
+      </w:r>
+      <w:r>
+        <w:t xml:space="preserve"> for</w:t>
+      </w:r>
+      <w:r>
+        <w:t xml:space="preserve"> </w:t>
+      </w:r>
+      <w:r>
+        <w:t>employees and customers</w:t>
+      </w:r>
+      <w:r>
+        <w:t xml:space="preserve"> as to not disturb their local work office. It would be economically more convenient to rent out our space to hold such trainings</w:t>
+      </w:r>
+      <w:r>
+        <w:t xml:space="preserve"> than</w:t>
+      </w:r>
+      <w:r>
+        <w:t xml:space="preserve"> to </w:t>
+      </w:r>
+      <w:r>
+        <w:t>rent out or buy a building for this space.</w:t>
       </w:r>
     </w:p>
     <w:p>
@@ -4861,77 +5249,188 @@
           <w:rFonts w:eastAsia="Times New Roman"/>
         </w:rPr>
       </w:pPr>
-      <w:bookmarkStart w:id="5" w:name="_Toc44319806"/>
-      <w:r>
-        <w:rPr>
-          <w:rFonts w:eastAsia="Times New Roman"/>
-        </w:rPr>
-        <w:lastRenderedPageBreak/>
-        <w:t>Market Summary</w:t>
+      <w:bookmarkStart w:id="5" w:name="_Toc44319807"/>
+      <w:r>
+        <w:rPr>
+          <w:rFonts w:eastAsia="Times New Roman"/>
+        </w:rPr>
+        <w:t>Competition</w:t>
       </w:r>
       <w:bookmarkEnd w:id="5"/>
     </w:p>
     <w:p>
+      <w:r>
+        <w:tab/>
+      </w:r>
+      <w:r>
+        <w:t xml:space="preserve">While other community centers do exist, the ones that do are likely not targeted </w:t>
+      </w:r>
+      <w:r>
+        <w:t>to or reserved for adults</w:t>
+      </w:r>
+      <w:r>
+        <w:t xml:space="preserve"> nor has </w:t>
+      </w:r>
+      <w:r>
+        <w:t>a flexible business model</w:t>
+      </w:r>
+      <w:r>
+        <w:t>, therefore we have no direct competition.</w:t>
+      </w:r>
+    </w:p>
+    <w:p>
+      <w:r>
+        <w:tab/>
+        <w:t>As for indirect competition, any competit</w:t>
+      </w:r>
+      <w:r>
+        <w:t>ors who</w:t>
+      </w:r>
+      <w:r>
+        <w:t xml:space="preserve"> </w:t>
+      </w:r>
+      <w:r>
+        <w:t xml:space="preserve">are even </w:t>
+      </w:r>
+      <w:r>
+        <w:t xml:space="preserve">remotely related to the range of activities </w:t>
+      </w:r>
+      <w:r>
+        <w:t xml:space="preserve">and incentives </w:t>
+      </w:r>
+      <w:r>
+        <w:t xml:space="preserve">that we </w:t>
+      </w:r>
+      <w:r>
+        <w:t>offer, could</w:t>
+      </w:r>
+      <w:r>
+        <w:t xml:space="preserve"> become an ally</w:t>
+      </w:r>
+      <w:r>
+        <w:t>.</w:t>
+      </w:r>
+      <w:r>
+        <w:t xml:space="preserve"> Shared workspaces could be considered indirect competition but to a lesser extent because these communities are usually too exclusive for normal people to engage in them.</w:t>
+      </w:r>
+    </w:p>
+    <w:p>
+      <w:r>
+        <w:tab/>
+        <w:t xml:space="preserve">The greatest indirect competitor </w:t>
+      </w:r>
+      <w:r>
+        <w:t>are SIA</w:t>
+      </w:r>
+      <w:r>
+        <w:t xml:space="preserve">s. SIAs are usually concerned only about managing their </w:t>
+      </w:r>
+      <w:r>
+        <w:t xml:space="preserve">own </w:t>
+      </w:r>
+      <w:r>
+        <w:t>SIA</w:t>
+      </w:r>
+      <w:r>
+        <w:t xml:space="preserve"> factions</w:t>
+      </w:r>
+      <w:r>
+        <w:t xml:space="preserve"> and do not usually engage in direct competition</w:t>
+      </w:r>
+      <w:r>
+        <w:t xml:space="preserve"> with other SIAs. </w:t>
+      </w:r>
+      <w:r>
+        <w:t>Umbrella organizations that co</w:t>
+      </w:r>
+      <w:r>
+        <w:t xml:space="preserve">nnect SIAs are typically </w:t>
+      </w:r>
+      <w:r>
+        <w:t xml:space="preserve">exist for sports. We </w:t>
+      </w:r>
+      <w:r>
+        <w:t>do not offer sports outside of dance and possibly theater, therefore</w:t>
+      </w:r>
+      <w:r>
+        <w:t xml:space="preserve"> umbrella</w:t>
+      </w:r>
+      <w:r>
+        <w:t xml:space="preserve"> sports</w:t>
+      </w:r>
+      <w:r>
+        <w:t xml:space="preserve"> organizations pose serious direct competition</w:t>
+      </w:r>
+      <w:r>
+        <w:t>.</w:t>
+      </w:r>
+    </w:p>
+    <w:p>
       <w:pPr>
         <w:pStyle w:val="Heading3"/>
         <w:rPr>
           <w:rFonts w:eastAsia="Times New Roman"/>
         </w:rPr>
       </w:pPr>
-      <w:bookmarkStart w:id="6" w:name="_Toc44319807"/>
-      <w:r>
-        <w:rPr>
-          <w:rFonts w:eastAsia="Times New Roman"/>
-        </w:rPr>
-        <w:t>Competition</w:t>
+      <w:bookmarkStart w:id="6" w:name="_Toc44319808"/>
+      <w:r>
+        <w:rPr>
+          <w:rFonts w:eastAsia="Times New Roman"/>
+        </w:rPr>
+        <w:t>Overview</w:t>
       </w:r>
       <w:bookmarkEnd w:id="6"/>
     </w:p>
     <w:p>
+      <w:r>
+        <w:tab/>
+      </w:r>
+    </w:p>
+    <w:p>
       <w:pPr>
         <w:pStyle w:val="Heading3"/>
         <w:rPr>
           <w:rFonts w:eastAsia="Times New Roman"/>
         </w:rPr>
       </w:pPr>
-      <w:bookmarkStart w:id="7" w:name="_Toc44319808"/>
-      <w:r>
-        <w:rPr>
-          <w:rFonts w:eastAsia="Times New Roman"/>
-        </w:rPr>
-        <w:t>Overview</w:t>
+      <w:bookmarkStart w:id="7" w:name="_Toc44319809"/>
+      <w:r>
+        <w:rPr>
+          <w:rFonts w:eastAsia="Times New Roman"/>
+        </w:rPr>
+        <w:t>Why Us?</w:t>
       </w:r>
       <w:bookmarkEnd w:id="7"/>
     </w:p>
     <w:p>
       <w:pPr>
-        <w:pStyle w:val="Heading3"/>
-        <w:rPr>
-          <w:rFonts w:eastAsia="Times New Roman"/>
-        </w:rPr>
-      </w:pPr>
-      <w:bookmarkStart w:id="8" w:name="_Toc44319809"/>
-      <w:r>
-        <w:rPr>
-          <w:rFonts w:eastAsia="Times New Roman"/>
-        </w:rPr>
-        <w:t>Why Us?</w:t>
+        <w:pStyle w:val="Heading2"/>
+        <w:rPr>
+          <w:rFonts w:eastAsia="Times New Roman"/>
+        </w:rPr>
+      </w:pPr>
+      <w:bookmarkStart w:id="8" w:name="_Toc44319810"/>
+      <w:r>
+        <w:rPr>
+          <w:rFonts w:eastAsia="Times New Roman"/>
+        </w:rPr>
+        <w:t>Expectations</w:t>
       </w:r>
       <w:bookmarkEnd w:id="8"/>
     </w:p>
     <w:p>
       <w:pPr>
-        <w:pStyle w:val="Heading2"/>
-        <w:rPr>
-          <w:rFonts w:eastAsia="Times New Roman"/>
-        </w:rPr>
-      </w:pPr>
-      <w:bookmarkStart w:id="9" w:name="_Toc44319810"/>
-      <w:r>
-        <w:rPr>
-          <w:rFonts w:eastAsia="Times New Roman"/>
-        </w:rPr>
-        <w:t>Expectations</w:t>
+        <w:pStyle w:val="Heading3"/>
+        <w:rPr>
+          <w:rFonts w:eastAsia="Times New Roman"/>
+        </w:rPr>
+      </w:pPr>
+      <w:bookmarkStart w:id="9" w:name="_Toc44319811"/>
+      <w:r>
+        <w:rPr>
+          <w:rFonts w:eastAsia="Times New Roman"/>
+        </w:rPr>
+        <w:t>Forecast</w:t>
       </w:r>
       <w:bookmarkEnd w:id="9"/>
     </w:p>
@@ -4942,12 +5441,12 @@
           <w:rFonts w:eastAsia="Times New Roman"/>
         </w:rPr>
       </w:pPr>
-      <w:bookmarkStart w:id="10" w:name="_Toc44319811"/>
-      <w:r>
-        <w:rPr>
-          <w:rFonts w:eastAsia="Times New Roman"/>
-        </w:rPr>
-        <w:t>Forecast</w:t>
+      <w:bookmarkStart w:id="10" w:name="_Toc44319812"/>
+      <w:r>
+        <w:rPr>
+          <w:rFonts w:eastAsia="Times New Roman"/>
+        </w:rPr>
+        <w:t>Financial Highlights by Year [chart]</w:t>
       </w:r>
       <w:bookmarkEnd w:id="10"/>
     </w:p>
@@ -4958,60 +5457,60 @@
           <w:rFonts w:eastAsia="Times New Roman"/>
         </w:rPr>
       </w:pPr>
-      <w:bookmarkStart w:id="11" w:name="_Toc44319812"/>
-      <w:r>
-        <w:rPr>
-          <w:rFonts w:eastAsia="Times New Roman"/>
-        </w:rPr>
-        <w:t>Financial Highlights by Year [chart]</w:t>
+      <w:bookmarkStart w:id="11" w:name="_Toc44319813"/>
+      <w:r>
+        <w:rPr>
+          <w:rFonts w:eastAsia="Times New Roman"/>
+        </w:rPr>
+        <w:t>Financing Needed</w:t>
       </w:r>
       <w:bookmarkEnd w:id="11"/>
     </w:p>
     <w:p>
       <w:pPr>
-        <w:pStyle w:val="Heading3"/>
-        <w:rPr>
-          <w:rFonts w:eastAsia="Times New Roman"/>
-        </w:rPr>
-      </w:pPr>
-      <w:bookmarkStart w:id="12" w:name="_Toc44319813"/>
-      <w:r>
-        <w:rPr>
-          <w:rFonts w:eastAsia="Times New Roman"/>
-        </w:rPr>
-        <w:t>Financing Needed</w:t>
+        <w:pStyle w:val="Heading1"/>
+        <w:rPr>
+          <w:rFonts w:eastAsia="Times New Roman"/>
+        </w:rPr>
+      </w:pPr>
+      <w:bookmarkStart w:id="12" w:name="_Toc44319814"/>
+      <w:r>
+        <w:rPr>
+          <w:rFonts w:eastAsia="Times New Roman"/>
+        </w:rPr>
+        <w:t>Opportunity</w:t>
       </w:r>
       <w:bookmarkEnd w:id="12"/>
     </w:p>
     <w:p>
       <w:pPr>
-        <w:pStyle w:val="Heading1"/>
-        <w:rPr>
-          <w:rFonts w:eastAsia="Times New Roman"/>
-        </w:rPr>
-      </w:pPr>
-      <w:bookmarkStart w:id="13" w:name="_Toc44319814"/>
-      <w:r>
-        <w:rPr>
-          <w:rFonts w:eastAsia="Times New Roman"/>
-        </w:rPr>
-        <w:t>Opportunity</w:t>
+        <w:pStyle w:val="Heading2"/>
+        <w:rPr>
+          <w:rFonts w:eastAsia="Times New Roman"/>
+        </w:rPr>
+      </w:pPr>
+      <w:bookmarkStart w:id="13" w:name="_Toc44319815"/>
+      <w:r>
+        <w:rPr>
+          <w:rFonts w:eastAsia="Times New Roman"/>
+        </w:rPr>
+        <w:t>Problem &amp; Solution</w:t>
       </w:r>
       <w:bookmarkEnd w:id="13"/>
     </w:p>
     <w:p>
       <w:pPr>
-        <w:pStyle w:val="Heading2"/>
-        <w:rPr>
-          <w:rFonts w:eastAsia="Times New Roman"/>
-        </w:rPr>
-      </w:pPr>
-      <w:bookmarkStart w:id="14" w:name="_Toc44319815"/>
-      <w:r>
-        <w:rPr>
-          <w:rFonts w:eastAsia="Times New Roman"/>
-        </w:rPr>
-        <w:t>Problem &amp; Solution</w:t>
+        <w:pStyle w:val="Heading3"/>
+        <w:rPr>
+          <w:rFonts w:eastAsia="Times New Roman"/>
+        </w:rPr>
+      </w:pPr>
+      <w:bookmarkStart w:id="14" w:name="_Toc44319816"/>
+      <w:r>
+        <w:rPr>
+          <w:rFonts w:eastAsia="Times New Roman"/>
+        </w:rPr>
+        <w:t>Problem Worth Solving</w:t>
       </w:r>
       <w:bookmarkEnd w:id="14"/>
     </w:p>
@@ -5022,28 +5521,28 @@
           <w:rFonts w:eastAsia="Times New Roman"/>
         </w:rPr>
       </w:pPr>
-      <w:bookmarkStart w:id="15" w:name="_Toc44319816"/>
-      <w:r>
-        <w:rPr>
-          <w:rFonts w:eastAsia="Times New Roman"/>
-        </w:rPr>
-        <w:t>Problem Worth Solving</w:t>
+      <w:bookmarkStart w:id="15" w:name="_Toc44319817"/>
+      <w:r>
+        <w:rPr>
+          <w:rFonts w:eastAsia="Times New Roman"/>
+        </w:rPr>
+        <w:t>Our Solution</w:t>
       </w:r>
       <w:bookmarkEnd w:id="15"/>
     </w:p>
     <w:p>
       <w:pPr>
-        <w:pStyle w:val="Heading3"/>
-        <w:rPr>
-          <w:rFonts w:eastAsia="Times New Roman"/>
-        </w:rPr>
-      </w:pPr>
-      <w:bookmarkStart w:id="16" w:name="_Toc44319817"/>
-      <w:r>
-        <w:rPr>
-          <w:rFonts w:eastAsia="Times New Roman"/>
-        </w:rPr>
-        <w:t>Our Solution</w:t>
+        <w:pStyle w:val="Heading2"/>
+        <w:rPr>
+          <w:rFonts w:eastAsia="Times New Roman"/>
+        </w:rPr>
+      </w:pPr>
+      <w:bookmarkStart w:id="16" w:name="_Toc44319818"/>
+      <w:r>
+        <w:rPr>
+          <w:rFonts w:eastAsia="Times New Roman"/>
+        </w:rPr>
+        <w:t>Target Market</w:t>
       </w:r>
       <w:bookmarkEnd w:id="16"/>
     </w:p>
@@ -5054,28 +5553,28 @@
           <w:rFonts w:eastAsia="Times New Roman"/>
         </w:rPr>
       </w:pPr>
-      <w:bookmarkStart w:id="17" w:name="_Toc44319818"/>
-      <w:r>
-        <w:rPr>
-          <w:rFonts w:eastAsia="Times New Roman"/>
-        </w:rPr>
-        <w:t>Target Market</w:t>
+      <w:bookmarkStart w:id="17" w:name="_Toc44319819"/>
+      <w:r>
+        <w:rPr>
+          <w:rFonts w:eastAsia="Times New Roman"/>
+        </w:rPr>
+        <w:t>Competition</w:t>
       </w:r>
       <w:bookmarkEnd w:id="17"/>
     </w:p>
     <w:p>
       <w:pPr>
-        <w:pStyle w:val="Heading2"/>
-        <w:rPr>
-          <w:rFonts w:eastAsia="Times New Roman"/>
-        </w:rPr>
-      </w:pPr>
-      <w:bookmarkStart w:id="18" w:name="_Toc44319819"/>
-      <w:r>
-        <w:rPr>
-          <w:rFonts w:eastAsia="Times New Roman"/>
-        </w:rPr>
-        <w:t>Competition</w:t>
+        <w:pStyle w:val="Heading3"/>
+        <w:rPr>
+          <w:rFonts w:eastAsia="Times New Roman"/>
+        </w:rPr>
+      </w:pPr>
+      <w:bookmarkStart w:id="18" w:name="_Toc44319820"/>
+      <w:r>
+        <w:rPr>
+          <w:rFonts w:eastAsia="Times New Roman"/>
+        </w:rPr>
+        <w:t>Current Alternatives</w:t>
       </w:r>
       <w:bookmarkEnd w:id="18"/>
     </w:p>
@@ -5086,60 +5585,60 @@
           <w:rFonts w:eastAsia="Times New Roman"/>
         </w:rPr>
       </w:pPr>
-      <w:bookmarkStart w:id="19" w:name="_Toc44319820"/>
-      <w:r>
-        <w:rPr>
-          <w:rFonts w:eastAsia="Times New Roman"/>
-        </w:rPr>
-        <w:t>Current Alternatives</w:t>
+      <w:bookmarkStart w:id="19" w:name="_Toc44319821"/>
+      <w:r>
+        <w:rPr>
+          <w:rFonts w:eastAsia="Times New Roman"/>
+        </w:rPr>
+        <w:t>Our Advantages</w:t>
       </w:r>
       <w:bookmarkEnd w:id="19"/>
     </w:p>
     <w:p>
       <w:pPr>
-        <w:pStyle w:val="Heading3"/>
-        <w:rPr>
-          <w:rFonts w:eastAsia="Times New Roman"/>
-        </w:rPr>
-      </w:pPr>
-      <w:bookmarkStart w:id="20" w:name="_Toc44319821"/>
-      <w:r>
-        <w:rPr>
-          <w:rFonts w:eastAsia="Times New Roman"/>
-        </w:rPr>
-        <w:t>Our Advantages</w:t>
+        <w:pStyle w:val="Heading1"/>
+        <w:rPr>
+          <w:rFonts w:eastAsia="Times New Roman"/>
+        </w:rPr>
+      </w:pPr>
+      <w:bookmarkStart w:id="20" w:name="_Toc44319822"/>
+      <w:r>
+        <w:rPr>
+          <w:rFonts w:eastAsia="Times New Roman"/>
+        </w:rPr>
+        <w:t>Execution</w:t>
       </w:r>
       <w:bookmarkEnd w:id="20"/>
     </w:p>
     <w:p>
       <w:pPr>
-        <w:pStyle w:val="Heading1"/>
-        <w:rPr>
-          <w:rFonts w:eastAsia="Times New Roman"/>
-        </w:rPr>
-      </w:pPr>
-      <w:bookmarkStart w:id="21" w:name="_Toc44319822"/>
-      <w:r>
-        <w:rPr>
-          <w:rFonts w:eastAsia="Times New Roman"/>
-        </w:rPr>
-        <w:t>Execution</w:t>
+        <w:pStyle w:val="Heading2"/>
+        <w:rPr>
+          <w:rFonts w:eastAsia="Times New Roman"/>
+        </w:rPr>
+      </w:pPr>
+      <w:bookmarkStart w:id="21" w:name="_Toc44319823"/>
+      <w:r>
+        <w:rPr>
+          <w:rFonts w:eastAsia="Times New Roman"/>
+        </w:rPr>
+        <w:t>Marketing &amp; Sales</w:t>
       </w:r>
       <w:bookmarkEnd w:id="21"/>
     </w:p>
     <w:p>
       <w:pPr>
-        <w:pStyle w:val="Heading2"/>
-        <w:rPr>
-          <w:rFonts w:eastAsia="Times New Roman"/>
-        </w:rPr>
-      </w:pPr>
-      <w:bookmarkStart w:id="22" w:name="_Toc44319823"/>
-      <w:r>
-        <w:rPr>
-          <w:rFonts w:eastAsia="Times New Roman"/>
-        </w:rPr>
-        <w:t>Marketing &amp; Sales</w:t>
+        <w:pStyle w:val="Heading3"/>
+        <w:rPr>
+          <w:rFonts w:eastAsia="Times New Roman"/>
+        </w:rPr>
+      </w:pPr>
+      <w:bookmarkStart w:id="22" w:name="_Toc44319824"/>
+      <w:r>
+        <w:rPr>
+          <w:rFonts w:eastAsia="Times New Roman"/>
+        </w:rPr>
+        <w:t>Marketing Plan</w:t>
       </w:r>
       <w:bookmarkEnd w:id="22"/>
     </w:p>
@@ -5150,60 +5649,94 @@
           <w:rFonts w:eastAsia="Times New Roman"/>
         </w:rPr>
       </w:pPr>
-      <w:bookmarkStart w:id="23" w:name="_Toc44319824"/>
-      <w:r>
-        <w:rPr>
-          <w:rFonts w:eastAsia="Times New Roman"/>
-        </w:rPr>
-        <w:t>Marketing Plan</w:t>
+      <w:bookmarkStart w:id="23" w:name="_Toc44319825"/>
+      <w:r>
+        <w:rPr>
+          <w:rFonts w:eastAsia="Times New Roman"/>
+        </w:rPr>
+        <w:t>Sales Plan</w:t>
       </w:r>
       <w:bookmarkEnd w:id="23"/>
     </w:p>
     <w:p>
       <w:pPr>
-        <w:pStyle w:val="Heading3"/>
-        <w:rPr>
-          <w:rFonts w:eastAsia="Times New Roman"/>
-        </w:rPr>
-      </w:pPr>
-      <w:bookmarkStart w:id="24" w:name="_Toc44319825"/>
-      <w:r>
-        <w:rPr>
-          <w:rFonts w:eastAsia="Times New Roman"/>
-        </w:rPr>
-        <w:t>Sales Plan</w:t>
+        <w:pStyle w:val="Heading2"/>
+        <w:rPr>
+          <w:rFonts w:eastAsia="Times New Roman"/>
+        </w:rPr>
+      </w:pPr>
+      <w:bookmarkStart w:id="24" w:name="_Toc44319826"/>
+      <w:r>
+        <w:rPr>
+          <w:rFonts w:eastAsia="Times New Roman"/>
+        </w:rPr>
+        <w:t>Operations</w:t>
       </w:r>
       <w:bookmarkEnd w:id="24"/>
     </w:p>
     <w:p>
       <w:pPr>
-        <w:pStyle w:val="Heading2"/>
-        <w:rPr>
-          <w:rFonts w:eastAsia="Times New Roman"/>
-        </w:rPr>
-      </w:pPr>
-      <w:bookmarkStart w:id="25" w:name="_Toc44319826"/>
-      <w:r>
-        <w:rPr>
-          <w:rFonts w:eastAsia="Times New Roman"/>
-        </w:rPr>
-        <w:t>Operations</w:t>
+        <w:pStyle w:val="Heading3"/>
+        <w:rPr>
+          <w:rFonts w:eastAsia="Times New Roman"/>
+        </w:rPr>
+      </w:pPr>
+      <w:bookmarkStart w:id="25" w:name="_Toc44319827"/>
+      <w:r>
+        <w:rPr>
+          <w:rFonts w:eastAsia="Times New Roman"/>
+        </w:rPr>
+        <w:t>Locations &amp; Facilities</w:t>
       </w:r>
       <w:bookmarkEnd w:id="25"/>
     </w:p>
     <w:p>
       <w:pPr>
-        <w:pStyle w:val="Heading3"/>
-        <w:rPr>
-          <w:rFonts w:eastAsia="Times New Roman"/>
-        </w:rPr>
-      </w:pPr>
-      <w:bookmarkStart w:id="26" w:name="_Toc44319827"/>
-      <w:r>
-        <w:rPr>
-          <w:rFonts w:eastAsia="Times New Roman"/>
-        </w:rPr>
-        <w:t>Locations &amp; Facilities</w:t>
+        <w:shd w:val="clear" w:color="auto" w:fill="FFFFFF"/>
+        <w:spacing w:after="0" w:line="480" w:lineRule="auto"/>
+        <w:rPr>
+          <w:rFonts w:eastAsia="Times New Roman" w:cstheme="minorHAnsi"/>
+          <w:color w:val="343742"/>
+        </w:rPr>
+      </w:pPr>
+      <w:r>
+        <w:rPr>
+          <w:rFonts w:eastAsia="Times New Roman" w:cstheme="minorHAnsi"/>
+          <w:color w:val="343742"/>
+        </w:rPr>
+        <w:t>Technology</w:t>
+      </w:r>
+    </w:p>
+    <w:p>
+      <w:pPr>
+        <w:shd w:val="clear" w:color="auto" w:fill="FFFFFF"/>
+        <w:spacing w:after="0" w:line="480" w:lineRule="auto"/>
+        <w:rPr>
+          <w:rFonts w:eastAsia="Times New Roman" w:cstheme="minorHAnsi"/>
+          <w:color w:val="343742"/>
+        </w:rPr>
+      </w:pPr>
+      <w:r>
+        <w:rPr>
+          <w:rFonts w:eastAsia="Times New Roman" w:cstheme="minorHAnsi"/>
+          <w:color w:val="343742"/>
+        </w:rPr>
+        <w:t>Equipment &amp; Tools</w:t>
+      </w:r>
+    </w:p>
+    <w:p>
+      <w:pPr>
+        <w:pStyle w:val="Heading2"/>
+        <w:rPr>
+          <w:rFonts w:eastAsia="Times New Roman"/>
+        </w:rPr>
+      </w:pPr>
+      <w:bookmarkStart w:id="26" w:name="_Toc44319828"/>
+      <w:r>
+        <w:rPr>
+          <w:rFonts w:eastAsia="Times New Roman"/>
+        </w:rPr>
+        <w:t>Milestones &amp; Metrics</w:t>
       </w:r>
       <w:bookmarkEnd w:id="26"/>
     </w:p>
@@ -5221,7 +5754,7 @@
           <w:rFonts w:eastAsia="Times New Roman" w:cstheme="minorHAnsi"/>
           <w:color w:val="343742"/>
         </w:rPr>
-        <w:t>Technology</w:t>
+        <w:t>Milestones Table</w:t>
       </w:r>
     </w:p>
     <w:p>
@@ -5238,73 +5771,39 @@
           <w:rFonts w:eastAsia="Times New Roman" w:cstheme="minorHAnsi"/>
           <w:color w:val="343742"/>
         </w:rPr>
-        <w:t>Equipment &amp; Tools</w:t>
+        <w:t>Key Metrics</w:t>
       </w:r>
     </w:p>
     <w:p>
       <w:pPr>
-        <w:pStyle w:val="Heading2"/>
-        <w:rPr>
-          <w:rFonts w:eastAsia="Times New Roman"/>
-        </w:rPr>
-      </w:pPr>
-      <w:bookmarkStart w:id="27" w:name="_Toc44319828"/>
-      <w:r>
-        <w:rPr>
-          <w:rFonts w:eastAsia="Times New Roman"/>
-        </w:rPr>
-        <w:t>Milestones &amp; Metrics</w:t>
+        <w:pStyle w:val="Heading1"/>
+        <w:rPr>
+          <w:rFonts w:eastAsia="Times New Roman"/>
+        </w:rPr>
+      </w:pPr>
+      <w:bookmarkStart w:id="27" w:name="_Toc44319829"/>
+      <w:r>
+        <w:rPr>
+          <w:rFonts w:eastAsia="Times New Roman"/>
+        </w:rPr>
+        <w:lastRenderedPageBreak/>
+        <w:t>Company</w:t>
       </w:r>
       <w:bookmarkEnd w:id="27"/>
     </w:p>
     <w:p>
       <w:pPr>
-        <w:shd w:val="clear" w:color="auto" w:fill="FFFFFF"/>
-        <w:spacing w:after="0" w:line="480" w:lineRule="auto"/>
-        <w:rPr>
-          <w:rFonts w:eastAsia="Times New Roman" w:cstheme="minorHAnsi"/>
-          <w:color w:val="343742"/>
-        </w:rPr>
-      </w:pPr>
-      <w:r>
-        <w:rPr>
-          <w:rFonts w:eastAsia="Times New Roman" w:cstheme="minorHAnsi"/>
-          <w:color w:val="343742"/>
-        </w:rPr>
-        <w:t>Milestones Table</w:t>
-      </w:r>
-    </w:p>
-    <w:p>
-      <w:pPr>
-        <w:shd w:val="clear" w:color="auto" w:fill="FFFFFF"/>
-        <w:spacing w:after="0" w:line="480" w:lineRule="auto"/>
-        <w:rPr>
-          <w:rFonts w:eastAsia="Times New Roman" w:cstheme="minorHAnsi"/>
-          <w:color w:val="343742"/>
-        </w:rPr>
-      </w:pPr>
-      <w:r>
-        <w:rPr>
-          <w:rFonts w:eastAsia="Times New Roman" w:cstheme="minorHAnsi"/>
-          <w:color w:val="343742"/>
-        </w:rPr>
-        <w:t>Key Metrics</w:t>
-      </w:r>
-    </w:p>
-    <w:p>
-      <w:pPr>
-        <w:pStyle w:val="Heading1"/>
-        <w:rPr>
-          <w:rFonts w:eastAsia="Times New Roman"/>
-        </w:rPr>
-      </w:pPr>
-      <w:bookmarkStart w:id="28" w:name="_Toc44319829"/>
-      <w:r>
-        <w:rPr>
-          <w:rFonts w:eastAsia="Times New Roman"/>
-        </w:rPr>
-        <w:lastRenderedPageBreak/>
-        <w:t>Company</w:t>
+        <w:pStyle w:val="Heading2"/>
+        <w:rPr>
+          <w:rFonts w:eastAsia="Times New Roman"/>
+        </w:rPr>
+      </w:pPr>
+      <w:bookmarkStart w:id="28" w:name="_Toc44319830"/>
+      <w:r>
+        <w:rPr>
+          <w:rFonts w:eastAsia="Times New Roman"/>
+        </w:rPr>
+        <w:t>Overview</w:t>
       </w:r>
       <w:bookmarkEnd w:id="28"/>
     </w:p>
@@ -5315,28 +5814,28 @@
           <w:rFonts w:eastAsia="Times New Roman"/>
         </w:rPr>
       </w:pPr>
-      <w:bookmarkStart w:id="29" w:name="_Toc44319830"/>
-      <w:r>
-        <w:rPr>
-          <w:rFonts w:eastAsia="Times New Roman"/>
-        </w:rPr>
-        <w:t>Overview</w:t>
+      <w:bookmarkStart w:id="29" w:name="_Toc44319831"/>
+      <w:r>
+        <w:rPr>
+          <w:rFonts w:eastAsia="Times New Roman"/>
+        </w:rPr>
+        <w:t>Team</w:t>
       </w:r>
       <w:bookmarkEnd w:id="29"/>
     </w:p>
     <w:p>
       <w:pPr>
-        <w:pStyle w:val="Heading2"/>
-        <w:rPr>
-          <w:rFonts w:eastAsia="Times New Roman"/>
-        </w:rPr>
-      </w:pPr>
-      <w:bookmarkStart w:id="30" w:name="_Toc44319831"/>
-      <w:r>
-        <w:rPr>
-          <w:rFonts w:eastAsia="Times New Roman"/>
-        </w:rPr>
-        <w:t>Team</w:t>
+        <w:pStyle w:val="Heading3"/>
+        <w:rPr>
+          <w:rFonts w:eastAsia="Times New Roman"/>
+        </w:rPr>
+      </w:pPr>
+      <w:bookmarkStart w:id="30" w:name="_Toc44319832"/>
+      <w:r>
+        <w:rPr>
+          <w:rFonts w:eastAsia="Times New Roman"/>
+        </w:rPr>
+        <w:t>Management Team</w:t>
       </w:r>
       <w:bookmarkEnd w:id="30"/>
     </w:p>
@@ -5347,60 +5846,60 @@
           <w:rFonts w:eastAsia="Times New Roman"/>
         </w:rPr>
       </w:pPr>
-      <w:bookmarkStart w:id="31" w:name="_Toc44319832"/>
-      <w:r>
-        <w:rPr>
-          <w:rFonts w:eastAsia="Times New Roman"/>
-        </w:rPr>
-        <w:t>Management Team</w:t>
+      <w:bookmarkStart w:id="31" w:name="_Toc44319833"/>
+      <w:r>
+        <w:rPr>
+          <w:rFonts w:eastAsia="Times New Roman"/>
+        </w:rPr>
+        <w:t>Advisors</w:t>
       </w:r>
       <w:bookmarkEnd w:id="31"/>
     </w:p>
     <w:p>
       <w:pPr>
-        <w:pStyle w:val="Heading3"/>
-        <w:rPr>
-          <w:rFonts w:eastAsia="Times New Roman"/>
-        </w:rPr>
-      </w:pPr>
-      <w:bookmarkStart w:id="32" w:name="_Toc44319833"/>
-      <w:r>
-        <w:rPr>
-          <w:rFonts w:eastAsia="Times New Roman"/>
-        </w:rPr>
-        <w:t>Advisors</w:t>
+        <w:pStyle w:val="Heading1"/>
+        <w:rPr>
+          <w:rFonts w:eastAsia="Times New Roman"/>
+        </w:rPr>
+      </w:pPr>
+      <w:bookmarkStart w:id="32" w:name="_Toc44319834"/>
+      <w:r>
+        <w:rPr>
+          <w:rFonts w:eastAsia="Times New Roman"/>
+        </w:rPr>
+        <w:t>Financial Plan</w:t>
       </w:r>
       <w:bookmarkEnd w:id="32"/>
     </w:p>
     <w:p>
       <w:pPr>
-        <w:pStyle w:val="Heading1"/>
-        <w:rPr>
-          <w:rFonts w:eastAsia="Times New Roman"/>
-        </w:rPr>
-      </w:pPr>
-      <w:bookmarkStart w:id="33" w:name="_Toc44319834"/>
-      <w:r>
-        <w:rPr>
-          <w:rFonts w:eastAsia="Times New Roman"/>
-        </w:rPr>
-        <w:t>Financial Plan</w:t>
+        <w:pStyle w:val="Heading2"/>
+        <w:rPr>
+          <w:rFonts w:eastAsia="Times New Roman"/>
+        </w:rPr>
+      </w:pPr>
+      <w:bookmarkStart w:id="33" w:name="_Toc44319835"/>
+      <w:r>
+        <w:rPr>
+          <w:rFonts w:eastAsia="Times New Roman"/>
+        </w:rPr>
+        <w:t>Forecast</w:t>
       </w:r>
       <w:bookmarkEnd w:id="33"/>
     </w:p>
     <w:p>
       <w:pPr>
-        <w:pStyle w:val="Heading2"/>
-        <w:rPr>
-          <w:rFonts w:eastAsia="Times New Roman"/>
-        </w:rPr>
-      </w:pPr>
-      <w:bookmarkStart w:id="34" w:name="_Toc44319835"/>
-      <w:r>
-        <w:rPr>
-          <w:rFonts w:eastAsia="Times New Roman"/>
-        </w:rPr>
-        <w:t>Forecast</w:t>
+        <w:pStyle w:val="Heading3"/>
+        <w:rPr>
+          <w:rFonts w:eastAsia="Times New Roman"/>
+        </w:rPr>
+      </w:pPr>
+      <w:bookmarkStart w:id="34" w:name="_Toc44319836"/>
+      <w:r>
+        <w:rPr>
+          <w:rFonts w:eastAsia="Times New Roman"/>
+        </w:rPr>
+        <w:t>Key Assumptions</w:t>
       </w:r>
       <w:bookmarkEnd w:id="34"/>
     </w:p>
@@ -5411,12 +5910,12 @@
           <w:rFonts w:eastAsia="Times New Roman"/>
         </w:rPr>
       </w:pPr>
-      <w:bookmarkStart w:id="35" w:name="_Toc44319836"/>
-      <w:r>
-        <w:rPr>
-          <w:rFonts w:eastAsia="Times New Roman"/>
-        </w:rPr>
-        <w:t>Key Assumptions</w:t>
+      <w:bookmarkStart w:id="35" w:name="_Toc44319837"/>
+      <w:r>
+        <w:rPr>
+          <w:rFonts w:eastAsia="Times New Roman"/>
+        </w:rPr>
+        <w:t>Revenue by Month [chart]</w:t>
       </w:r>
       <w:bookmarkEnd w:id="35"/>
     </w:p>
@@ -5427,12 +5926,12 @@
           <w:rFonts w:eastAsia="Times New Roman"/>
         </w:rPr>
       </w:pPr>
-      <w:bookmarkStart w:id="36" w:name="_Toc44319837"/>
-      <w:r>
-        <w:rPr>
-          <w:rFonts w:eastAsia="Times New Roman"/>
-        </w:rPr>
-        <w:t>Revenue by Month [chart]</w:t>
+      <w:bookmarkStart w:id="36" w:name="_Toc44319838"/>
+      <w:r>
+        <w:rPr>
+          <w:rFonts w:eastAsia="Times New Roman"/>
+        </w:rPr>
+        <w:t>Expenses by Month [chart]</w:t>
       </w:r>
       <w:bookmarkEnd w:id="36"/>
     </w:p>
@@ -5443,44 +5942,44 @@
           <w:rFonts w:eastAsia="Times New Roman"/>
         </w:rPr>
       </w:pPr>
-      <w:bookmarkStart w:id="37" w:name="_Toc44319838"/>
-      <w:r>
-        <w:rPr>
-          <w:rFonts w:eastAsia="Times New Roman"/>
-        </w:rPr>
-        <w:t>Expenses by Month [chart]</w:t>
+      <w:bookmarkStart w:id="37" w:name="_Toc44319839"/>
+      <w:r>
+        <w:rPr>
+          <w:rFonts w:eastAsia="Times New Roman"/>
+        </w:rPr>
+        <w:t>Net Profit (or Loss) by Year [chart]</w:t>
       </w:r>
       <w:bookmarkEnd w:id="37"/>
     </w:p>
     <w:p>
       <w:pPr>
-        <w:pStyle w:val="Heading3"/>
-        <w:rPr>
-          <w:rFonts w:eastAsia="Times New Roman"/>
-        </w:rPr>
-      </w:pPr>
-      <w:bookmarkStart w:id="38" w:name="_Toc44319839"/>
-      <w:r>
-        <w:rPr>
-          <w:rFonts w:eastAsia="Times New Roman"/>
-        </w:rPr>
-        <w:t>Net Profit (or Loss) by Year [chart]</w:t>
+        <w:pStyle w:val="Heading2"/>
+        <w:rPr>
+          <w:rFonts w:eastAsia="Times New Roman"/>
+        </w:rPr>
+      </w:pPr>
+      <w:bookmarkStart w:id="38" w:name="_Toc44319840"/>
+      <w:r>
+        <w:rPr>
+          <w:rFonts w:eastAsia="Times New Roman"/>
+        </w:rPr>
+        <w:t>Financing</w:t>
       </w:r>
       <w:bookmarkEnd w:id="38"/>
     </w:p>
     <w:p>
       <w:pPr>
-        <w:pStyle w:val="Heading2"/>
-        <w:rPr>
-          <w:rFonts w:eastAsia="Times New Roman"/>
-        </w:rPr>
-      </w:pPr>
-      <w:bookmarkStart w:id="39" w:name="_Toc44319840"/>
-      <w:r>
-        <w:rPr>
-          <w:rFonts w:eastAsia="Times New Roman"/>
-        </w:rPr>
-        <w:t>Financing</w:t>
+        <w:pStyle w:val="Heading3"/>
+        <w:rPr>
+          <w:rFonts w:eastAsia="Times New Roman"/>
+        </w:rPr>
+      </w:pPr>
+      <w:bookmarkStart w:id="39" w:name="_Toc44319841"/>
+      <w:r>
+        <w:rPr>
+          <w:rFonts w:eastAsia="Times New Roman"/>
+        </w:rPr>
+        <w:t>Use of Funds</w:t>
       </w:r>
       <w:bookmarkEnd w:id="39"/>
     </w:p>
@@ -5491,12 +5990,12 @@
           <w:rFonts w:eastAsia="Times New Roman"/>
         </w:rPr>
       </w:pPr>
-      <w:bookmarkStart w:id="40" w:name="_Toc44319841"/>
-      <w:r>
-        <w:rPr>
-          <w:rFonts w:eastAsia="Times New Roman"/>
-        </w:rPr>
-        <w:t>Use of Funds</w:t>
+      <w:bookmarkStart w:id="40" w:name="_Toc44319842"/>
+      <w:r>
+        <w:rPr>
+          <w:rFonts w:eastAsia="Times New Roman"/>
+        </w:rPr>
+        <w:t>Sources of Funds</w:t>
       </w:r>
       <w:bookmarkEnd w:id="40"/>
     </w:p>
@@ -5507,44 +6006,44 @@
           <w:rFonts w:eastAsia="Times New Roman"/>
         </w:rPr>
       </w:pPr>
-      <w:bookmarkStart w:id="41" w:name="_Toc44319842"/>
-      <w:r>
-        <w:rPr>
-          <w:rFonts w:eastAsia="Times New Roman"/>
-        </w:rPr>
-        <w:t>Sources of Funds</w:t>
+      <w:bookmarkStart w:id="41" w:name="_Toc44319843"/>
+      <w:r>
+        <w:rPr>
+          <w:rFonts w:eastAsia="Times New Roman"/>
+        </w:rPr>
+        <w:t>Personal, Fundraising, Grants, Loans, Angel Investor</w:t>
       </w:r>
       <w:bookmarkEnd w:id="41"/>
     </w:p>
     <w:p>
       <w:pPr>
-        <w:pStyle w:val="Heading3"/>
-        <w:rPr>
-          <w:rFonts w:eastAsia="Times New Roman"/>
-        </w:rPr>
-      </w:pPr>
-      <w:bookmarkStart w:id="42" w:name="_Toc44319843"/>
-      <w:r>
-        <w:rPr>
-          <w:rFonts w:eastAsia="Times New Roman"/>
-        </w:rPr>
-        <w:t>Personal, Fundraising, Grants, Loans, Angel Investor</w:t>
+        <w:pStyle w:val="Heading2"/>
+        <w:rPr>
+          <w:rFonts w:eastAsia="Times New Roman"/>
+        </w:rPr>
+      </w:pPr>
+      <w:bookmarkStart w:id="42" w:name="_Toc44319844"/>
+      <w:r>
+        <w:rPr>
+          <w:rFonts w:eastAsia="Times New Roman"/>
+        </w:rPr>
+        <w:t>Statements</w:t>
       </w:r>
       <w:bookmarkEnd w:id="42"/>
     </w:p>
     <w:p>
       <w:pPr>
-        <w:pStyle w:val="Heading2"/>
-        <w:rPr>
-          <w:rFonts w:eastAsia="Times New Roman"/>
-        </w:rPr>
-      </w:pPr>
-      <w:bookmarkStart w:id="43" w:name="_Toc44319844"/>
-      <w:r>
-        <w:rPr>
-          <w:rFonts w:eastAsia="Times New Roman"/>
-        </w:rPr>
-        <w:t>Statements</w:t>
+        <w:pStyle w:val="Heading3"/>
+        <w:rPr>
+          <w:rFonts w:eastAsia="Times New Roman"/>
+        </w:rPr>
+      </w:pPr>
+      <w:bookmarkStart w:id="43" w:name="_Toc44319845"/>
+      <w:r>
+        <w:rPr>
+          <w:rFonts w:eastAsia="Times New Roman"/>
+        </w:rPr>
+        <w:t>Projected Profit &amp; Loss</w:t>
       </w:r>
       <w:bookmarkEnd w:id="43"/>
     </w:p>
@@ -5555,12 +6054,12 @@
           <w:rFonts w:eastAsia="Times New Roman"/>
         </w:rPr>
       </w:pPr>
-      <w:bookmarkStart w:id="44" w:name="_Toc44319845"/>
-      <w:r>
-        <w:rPr>
-          <w:rFonts w:eastAsia="Times New Roman"/>
-        </w:rPr>
-        <w:t>Projected Profit &amp; Loss</w:t>
+      <w:bookmarkStart w:id="44" w:name="_Toc44319846"/>
+      <w:r>
+        <w:rPr>
+          <w:rFonts w:eastAsia="Times New Roman"/>
+        </w:rPr>
+        <w:t>Projected Balance Sheet</w:t>
       </w:r>
       <w:bookmarkEnd w:id="44"/>
     </w:p>
@@ -5571,44 +6070,44 @@
           <w:rFonts w:eastAsia="Times New Roman"/>
         </w:rPr>
       </w:pPr>
-      <w:bookmarkStart w:id="45" w:name="_Toc44319846"/>
-      <w:r>
-        <w:rPr>
-          <w:rFonts w:eastAsia="Times New Roman"/>
-        </w:rPr>
-        <w:t>Projected Balance Sheet</w:t>
+      <w:bookmarkStart w:id="45" w:name="_Toc44319847"/>
+      <w:r>
+        <w:rPr>
+          <w:rFonts w:eastAsia="Times New Roman"/>
+        </w:rPr>
+        <w:t>Projected Cash Flow Statement</w:t>
       </w:r>
       <w:bookmarkEnd w:id="45"/>
     </w:p>
     <w:p>
       <w:pPr>
-        <w:pStyle w:val="Heading3"/>
-        <w:rPr>
-          <w:rFonts w:eastAsia="Times New Roman"/>
-        </w:rPr>
-      </w:pPr>
-      <w:bookmarkStart w:id="46" w:name="_Toc44319847"/>
-      <w:r>
-        <w:rPr>
-          <w:rFonts w:eastAsia="Times New Roman"/>
-        </w:rPr>
-        <w:t>Projected Cash Flow Statement</w:t>
+        <w:pStyle w:val="Heading1"/>
+        <w:rPr>
+          <w:rFonts w:eastAsia="Times New Roman"/>
+        </w:rPr>
+      </w:pPr>
+      <w:bookmarkStart w:id="46" w:name="_Toc44319848"/>
+      <w:r>
+        <w:rPr>
+          <w:rFonts w:eastAsia="Times New Roman"/>
+        </w:rPr>
+        <w:t>Appendix</w:t>
       </w:r>
       <w:bookmarkEnd w:id="46"/>
     </w:p>
     <w:p>
       <w:pPr>
-        <w:pStyle w:val="Heading1"/>
-        <w:rPr>
-          <w:rFonts w:eastAsia="Times New Roman"/>
-        </w:rPr>
-      </w:pPr>
-      <w:bookmarkStart w:id="47" w:name="_Toc44319848"/>
-      <w:r>
-        <w:rPr>
-          <w:rFonts w:eastAsia="Times New Roman"/>
-        </w:rPr>
-        <w:t>Appendix</w:t>
+        <w:pStyle w:val="Heading2"/>
+        <w:rPr>
+          <w:rFonts w:eastAsia="Times New Roman"/>
+        </w:rPr>
+      </w:pPr>
+      <w:bookmarkStart w:id="47" w:name="_Toc44319849"/>
+      <w:r>
+        <w:rPr>
+          <w:rFonts w:eastAsia="Times New Roman"/>
+        </w:rPr>
+        <w:t>Resume and Bios</w:t>
       </w:r>
       <w:bookmarkEnd w:id="47"/>
     </w:p>
@@ -5619,12 +6118,12 @@
           <w:rFonts w:eastAsia="Times New Roman"/>
         </w:rPr>
       </w:pPr>
-      <w:bookmarkStart w:id="48" w:name="_Toc44319849"/>
-      <w:r>
-        <w:rPr>
-          <w:rFonts w:eastAsia="Times New Roman"/>
-        </w:rPr>
-        <w:t>Resume and Bios</w:t>
+      <w:bookmarkStart w:id="48" w:name="_Toc44319850"/>
+      <w:r>
+        <w:rPr>
+          <w:rFonts w:eastAsia="Times New Roman"/>
+        </w:rPr>
+        <w:t>Product Pricing Projections</w:t>
       </w:r>
       <w:bookmarkEnd w:id="48"/>
     </w:p>
@@ -5635,12 +6134,12 @@
           <w:rFonts w:eastAsia="Times New Roman"/>
         </w:rPr>
       </w:pPr>
-      <w:bookmarkStart w:id="49" w:name="_Toc44319850"/>
-      <w:r>
-        <w:rPr>
-          <w:rFonts w:eastAsia="Times New Roman"/>
-        </w:rPr>
-        <w:t>Product Pricing Projections</w:t>
+      <w:bookmarkStart w:id="49" w:name="_Toc44319851"/>
+      <w:r>
+        <w:rPr>
+          <w:rFonts w:eastAsia="Times New Roman"/>
+        </w:rPr>
+        <w:t>Monthly Financial Forecasts</w:t>
       </w:r>
       <w:bookmarkEnd w:id="49"/>
     </w:p>
@@ -5651,12 +6150,12 @@
           <w:rFonts w:eastAsia="Times New Roman"/>
         </w:rPr>
       </w:pPr>
-      <w:bookmarkStart w:id="50" w:name="_Toc44319851"/>
-      <w:r>
-        <w:rPr>
-          <w:rFonts w:eastAsia="Times New Roman"/>
-        </w:rPr>
-        <w:t>Monthly Financial Forecasts</w:t>
+      <w:bookmarkStart w:id="50" w:name="_Toc44319852"/>
+      <w:r>
+        <w:rPr>
+          <w:rFonts w:eastAsia="Times New Roman"/>
+        </w:rPr>
+        <w:t>Permits/Licensure/Lease Agreements</w:t>
       </w:r>
       <w:bookmarkEnd w:id="50"/>
     </w:p>
@@ -5667,12 +6166,12 @@
           <w:rFonts w:eastAsia="Times New Roman"/>
         </w:rPr>
       </w:pPr>
-      <w:bookmarkStart w:id="51" w:name="_Toc44319852"/>
-      <w:r>
-        <w:rPr>
-          <w:rFonts w:eastAsia="Times New Roman"/>
-        </w:rPr>
-        <w:t>Permits/Licensure/Lease Agreements</w:t>
+      <w:bookmarkStart w:id="51" w:name="_Toc44319853"/>
+      <w:r>
+        <w:rPr>
+          <w:rFonts w:eastAsia="Times New Roman"/>
+        </w:rPr>
+        <w:t>Insurance Quotes or Contacts</w:t>
       </w:r>
       <w:bookmarkEnd w:id="51"/>
     </w:p>
@@ -5683,33 +6182,42 @@
           <w:rFonts w:eastAsia="Times New Roman"/>
         </w:rPr>
       </w:pPr>
-      <w:bookmarkStart w:id="52" w:name="_Toc44319853"/>
-      <w:r>
-        <w:rPr>
-          <w:rFonts w:eastAsia="Times New Roman"/>
-        </w:rPr>
-        <w:t>Insurance Quotes or Contacts</w:t>
+      <w:bookmarkStart w:id="52" w:name="_Toc44319854"/>
+      <w:r>
+        <w:rPr>
+          <w:rFonts w:eastAsia="Times New Roman"/>
+        </w:rPr>
+        <w:t>Additional Documentation</w:t>
       </w:r>
       <w:bookmarkEnd w:id="52"/>
     </w:p>
     <w:p>
       <w:pPr>
-        <w:pStyle w:val="Heading2"/>
-        <w:rPr>
-          <w:rFonts w:eastAsia="Times New Roman"/>
-        </w:rPr>
-      </w:pPr>
-      <w:bookmarkStart w:id="53" w:name="_Toc44319854"/>
-      <w:r>
-        <w:rPr>
-          <w:rFonts w:eastAsia="Times New Roman"/>
-        </w:rPr>
-        <w:t>Additional Documentation</w:t>
-      </w:r>
-      <w:bookmarkEnd w:id="53"/>
+        <w:shd w:val="clear" w:color="auto" w:fill="FFFFFF"/>
+        <w:spacing w:after="0" w:line="480" w:lineRule="auto"/>
+        <w:rPr>
+          <w:rFonts w:eastAsia="Times New Roman" w:cstheme="minorHAnsi"/>
+          <w:color w:val="343742"/>
+        </w:rPr>
+      </w:pPr>
     </w:p>
     <w:p>
       <w:pPr>
+        <w:rPr>
+          <w:rFonts w:eastAsia="Times New Roman" w:cstheme="minorHAnsi"/>
+          <w:color w:val="343742"/>
+        </w:rPr>
+      </w:pPr>
+      <w:r>
+        <w:rPr>
+          <w:rFonts w:eastAsia="Times New Roman" w:cstheme="minorHAnsi"/>
+          <w:color w:val="343742"/>
+        </w:rPr>
+        <w:br w:type="page"/>
+      </w:r>
+    </w:p>
+    <w:p>
+      <w:pPr>
         <w:shd w:val="clear" w:color="auto" w:fill="FFFFFF"/>
         <w:spacing w:after="0" w:line="480" w:lineRule="auto"/>
         <w:rPr>
@@ -5718,9 +6226,214 @@
         </w:rPr>
       </w:pPr>
     </w:p>
+    <w:p>
+      <w:pPr>
+        <w:pStyle w:val="EndNoteBibliography"/>
+        <w:spacing w:after="0"/>
+        <w:ind w:left="720" w:hanging="720"/>
+      </w:pPr>
+      <w:r>
+        <w:rPr>
+          <w:rFonts w:eastAsia="Times New Roman" w:cstheme="minorHAnsi"/>
+          <w:color w:val="343742"/>
+        </w:rPr>
+        <w:fldChar w:fldCharType="begin"/>
+      </w:r>
+      <w:r>
+        <w:rPr>
+          <w:rFonts w:eastAsia="Times New Roman" w:cstheme="minorHAnsi"/>
+          <w:color w:val="343742"/>
+        </w:rPr>
+        <w:instrText xml:space="preserve"> ADDIN EN.REFLIST </w:instrText>
+      </w:r>
+      <w:r>
+        <w:rPr>
+          <w:rFonts w:eastAsia="Times New Roman" w:cstheme="minorHAnsi"/>
+          <w:color w:val="343742"/>
+        </w:rPr>
+        <w:fldChar w:fldCharType="separate"/>
+      </w:r>
+      <w:r>
+        <w:t>1.</w:t>
+      </w:r>
+      <w:r>
+        <w:tab/>
+        <w:t xml:space="preserve">McGregor, J. </w:t>
+      </w:r>
+      <w:r>
+        <w:rPr>
+          <w:i/>
+        </w:rPr>
+        <w:t>This former surgeon general says there’s a ‘loneliness epidemic’ and work is partly to blame</w:t>
+      </w:r>
+      <w:r>
+        <w:t xml:space="preserve">. 2017  [cited 2020 6/30/2020]; Available from: </w:t>
+      </w:r>
+      <w:hyperlink r:id="rId12" w:history="1">
+        <w:r>
+          <w:rPr>
+            <w:rStyle w:val="Hyperlink"/>
+          </w:rPr>
+          <w:t>https://www.washingtonpost.com/news/on-leadership/wp/2017/10/04/this-former-surgeon-general-says-theres-a-loneliness-epidemic-and-work-is-partly-to-blame/</w:t>
+        </w:r>
+      </w:hyperlink>
+      <w:r>
+        <w:t>.</w:t>
+      </w:r>
+    </w:p>
+    <w:p>
+      <w:pPr>
+        <w:pStyle w:val="EndNoteBibliography"/>
+        <w:spacing w:after="0"/>
+        <w:ind w:left="720" w:hanging="720"/>
+      </w:pPr>
+      <w:r>
+        <w:t>2.</w:t>
+      </w:r>
+      <w:r>
+        <w:tab/>
+        <w:t xml:space="preserve">Polack, E. </w:t>
+      </w:r>
+      <w:r>
+        <w:rPr>
+          <w:i/>
+        </w:rPr>
+        <w:t>NEW CIGNA STUDY REVEALS LONELINESS AT EPIDEMIC LEVELS IN AMERICA</w:t>
+      </w:r>
+      <w:r>
+        <w:t xml:space="preserve">. 2018  [cited 2020 6/30/2020]; Available from: </w:t>
+      </w:r>
+      <w:hyperlink r:id="rId13" w:history="1">
+        <w:r>
+          <w:rPr>
+            <w:rStyle w:val="Hyperlink"/>
+          </w:rPr>
+          <w:t>https://www.cigna.com/newsroom/news-releases/2018/new-cigna-study-reveals-loneliness-at-epidemic-levels-in-america</w:t>
+        </w:r>
+      </w:hyperlink>
+      <w:r>
+        <w:t>.</w:t>
+      </w:r>
+    </w:p>
+    <w:p>
+      <w:pPr>
+        <w:pStyle w:val="EndNoteBibliography"/>
+        <w:spacing w:after="0"/>
+        <w:ind w:left="720" w:hanging="720"/>
+      </w:pPr>
+      <w:r>
+        <w:t>3.</w:t>
+      </w:r>
+      <w:r>
+        <w:tab/>
+        <w:t xml:space="preserve">Holt-Lunstad, J., et al., </w:t>
+      </w:r>
+      <w:r>
+        <w:rPr>
+          <w:i/>
+        </w:rPr>
+        <w:t>Loneliness and social isolation as risk factors for mortality: a meta-analytic review.</w:t>
+      </w:r>
+      <w:r>
+        <w:t xml:space="preserve"> Perspectives on psychological science, 2015. </w:t>
+      </w:r>
+      <w:r>
+        <w:rPr>
+          <w:b/>
+        </w:rPr>
+        <w:t>10</w:t>
+      </w:r>
+      <w:r>
+        <w:t>(2): p. 227-237.</w:t>
+      </w:r>
+    </w:p>
+    <w:p>
+      <w:pPr>
+        <w:pStyle w:val="EndNoteBibliography"/>
+        <w:spacing w:after="0"/>
+        <w:ind w:left="720" w:hanging="720"/>
+      </w:pPr>
+      <w:r>
+        <w:t>4.</w:t>
+      </w:r>
+      <w:r>
+        <w:tab/>
+        <w:t xml:space="preserve">Crutsinger, M. </w:t>
+      </w:r>
+      <w:r>
+        <w:rPr>
+          <w:i/>
+        </w:rPr>
+        <w:t>IMF head says global economy now in recession</w:t>
+      </w:r>
+      <w:r>
+        <w:t xml:space="preserve">. 2020  [cited 2020 6/30/2020]; Available from: </w:t>
+      </w:r>
+      <w:hyperlink r:id="rId14" w:history="1">
+        <w:r>
+          <w:rPr>
+            <w:rStyle w:val="Hyperlink"/>
+          </w:rPr>
+          <w:t>https://www.pbs.org/newshour/economy/imf-head-says-global-economy-now-in-recession</w:t>
+        </w:r>
+      </w:hyperlink>
+      <w:r>
+        <w:t>.</w:t>
+      </w:r>
+    </w:p>
+    <w:p>
+      <w:pPr>
+        <w:pStyle w:val="EndNoteBibliography"/>
+        <w:ind w:left="720" w:hanging="720"/>
+      </w:pPr>
+      <w:r>
+        <w:t>5.</w:t>
+      </w:r>
+      <w:r>
+        <w:tab/>
+        <w:t xml:space="preserve">Saumya Joseph, A.B. </w:t>
+      </w:r>
+      <w:r>
+        <w:rPr>
+          <w:i/>
+        </w:rPr>
+        <w:t>Young U.S. men having a lot less sex in the 21st century, study shows</w:t>
+      </w:r>
+      <w:r>
+        <w:t xml:space="preserve">. 2020  [cited 2020 6/30/2020]; Available from: </w:t>
+      </w:r>
+      <w:hyperlink r:id="rId15" w:history="1">
+        <w:r>
+          <w:rPr>
+            <w:rStyle w:val="Hyperlink"/>
+          </w:rPr>
+          <w:t>https://www.reuters.com/article/us-usa-health-sex/young-u-s-men-having-a-lot-less-sex-in-the-21st-century-study-shows-idUSKBN23J2LI</w:t>
+        </w:r>
+      </w:hyperlink>
+      <w:r>
+        <w:t>.</w:t>
+      </w:r>
+    </w:p>
+    <w:p>
+      <w:pPr>
+        <w:shd w:val="clear" w:color="auto" w:fill="FFFFFF"/>
+        <w:spacing w:after="0" w:line="480" w:lineRule="auto"/>
+        <w:rPr>
+          <w:rFonts w:eastAsia="Times New Roman" w:cstheme="minorHAnsi"/>
+          <w:color w:val="343742"/>
+        </w:rPr>
+      </w:pPr>
+      <w:r>
+        <w:rPr>
+          <w:rFonts w:eastAsia="Times New Roman" w:cstheme="minorHAnsi"/>
+          <w:color w:val="343742"/>
+        </w:rPr>
+        <w:fldChar w:fldCharType="end"/>
+      </w:r>
+    </w:p>
     <w:sectPr>
-      <w:headerReference w:type="default" r:id="rId12"/>
-      <w:footerReference w:type="default" r:id="rId13"/>
+      <w:headerReference w:type="default" r:id="rId16"/>
+      <w:footerReference w:type="default" r:id="rId17"/>
       <w:pgSz w:w="12240" w:h="15840"/>
       <w:pgMar w:top="1440" w:right="1440" w:bottom="1440" w:left="1440" w:header="720" w:footer="720" w:gutter="0"/>
       <w:pgNumType w:start="0"/>
@@ -5733,7 +6446,7 @@
 </file>
 
 <file path=word/endnotes.xml><?xml version="1.0" encoding="utf-8"?>
-<w:endnotes xmlns:wpc="http://schemas.microsoft.com/office/word/2010/wordprocessingCanvas" xmlns:cx="http://schemas.microsoft.com/office/drawing/2014/chartex" xmlns:cx1="http://schemas.microsoft.com/office/drawing/2015/9/8/chartex" xmlns:cx2="http://schemas.microsoft.com/office/drawing/2015/10/21/chartex" xmlns:cx3="http://schemas.microsoft.com/office/drawing/2016/5/9/chartex" xmlns:cx4="http://schemas.microsoft.com/office/drawing/2016/5/10/chartex" xmlns:cx5="http://schemas.microsoft.com/office/drawing/2016/5/11/chartex" xmlns:cx6="http://schemas.microsoft.com/office/drawing/2016/5/12/chartex" xmlns:cx7="http://schemas.microsoft.com/office/drawing/2016/5/13/chartex" xmlns:cx8="http://schemas.microsoft.com/office/drawing/2016/5/14/chartex" xmlns:mc="http://schemas.openxmlformats.org/markup-compatibility/2006" xmlns:aink="http://schemas.microsoft.com/office/drawing/2016/ink" xmlns:am3d="http://schemas.microsoft.com/office/drawing/2017/model3d" xmlns:o="urn:schemas-microsoft-com:office:office" xmlns:r="http://schemas.openxmlformats.org/officeDocument/2006/relationships" xmlns:m="http://schemas.openxmlformats.org/officeDocument/2006/math" xmlns:v="urn:schemas-microsoft-com:vml" xmlns:wp14="http://schemas.microsoft.com/office/word/2010/wordprocessingDrawing" xmlns:wp="http://schemas.openxmlformats.org/drawingml/2006/wordprocessingDrawing" xmlns:w10="urn:schemas-microsoft-com:office:word" xmlns:w="http://schemas.openxmlformats.org/wordprocessingml/2006/main" xmlns:w14="http://schemas.microsoft.com/office/word/2010/wordml" xmlns:w15="http://schemas.microsoft.com/office/word/2012/wordml" xmlns:w16cid="http://schemas.microsoft.com/office/word/2016/wordml/cid" xmlns:w16se="http://schemas.microsoft.com/office/word/2015/wordml/symex" xmlns:wpg="http://schemas.microsoft.com/office/word/2010/wordprocessingGroup" xmlns:wpi="http://schemas.microsoft.com/office/word/2010/wordprocessingInk" xmlns:wne="http://schemas.microsoft.com/office/word/2006/wordml" xmlns:wps="http://schemas.microsoft.com/office/word/2010/wordprocessingShape" mc:Ignorable="w14 w15 w16se w16cid wp14">
+<w:endnotes xmlns:wpc="http://schemas.microsoft.com/office/word/2010/wordprocessingCanvas" xmlns:cx="http://schemas.microsoft.com/office/drawing/2014/chartex" xmlns:cx1="http://schemas.microsoft.com/office/drawing/2015/9/8/chartex" xmlns:cx2="http://schemas.microsoft.com/office/drawing/2015/10/21/chartex" xmlns:cx3="http://schemas.microsoft.com/office/drawing/2016/5/9/chartex" xmlns:cx4="http://schemas.microsoft.com/office/drawing/2016/5/10/chartex" xmlns:cx5="http://schemas.microsoft.com/office/drawing/2016/5/11/chartex" xmlns:cx6="http://schemas.microsoft.com/office/drawing/2016/5/12/chartex" xmlns:cx7="http://schemas.microsoft.com/office/drawing/2016/5/13/chartex" xmlns:cx8="http://schemas.microsoft.com/office/drawing/2016/5/14/chartex" xmlns:mc="http://schemas.openxmlformats.org/markup-compatibility/2006" xmlns:aink="http://schemas.microsoft.com/office/drawing/2016/ink" xmlns:am3d="http://schemas.microsoft.com/office/drawing/2017/model3d" xmlns:o="urn:schemas-microsoft-com:office:office" xmlns:r="http://schemas.openxmlformats.org/officeDocument/2006/relationships" xmlns:m="http://schemas.openxmlformats.org/officeDocument/2006/math" xmlns:v="urn:schemas-microsoft-com:vml" xmlns:wp14="http://schemas.microsoft.com/office/word/2010/wordprocessingDrawing" xmlns:wp="http://schemas.openxmlformats.org/drawingml/2006/wordprocessingDrawing" xmlns:w10="urn:schemas-microsoft-com:office:word" xmlns:w="http://schemas.openxmlformats.org/wordprocessingml/2006/main" xmlns:w14="http://schemas.microsoft.com/office/word/2010/wordml" xmlns:w15="http://schemas.microsoft.com/office/word/2012/wordml" xmlns:w16cex="http://schemas.microsoft.com/office/word/2018/wordml/cex" xmlns:w16cid="http://schemas.microsoft.com/office/word/2016/wordml/cid" xmlns:w16="http://schemas.microsoft.com/office/word/2018/wordml" xmlns:w16se="http://schemas.microsoft.com/office/word/2015/wordml/symex" xmlns:wpg="http://schemas.microsoft.com/office/word/2010/wordprocessingGroup" xmlns:wpi="http://schemas.microsoft.com/office/word/2010/wordprocessingInk" xmlns:wne="http://schemas.microsoft.com/office/word/2006/wordml" xmlns:wps="http://schemas.microsoft.com/office/word/2010/wordprocessingShape" mc:Ignorable="w14 w15 w16se w16cid w16 w16cex wp14">
   <w:endnote w:type="separator" w:id="-1">
     <w:p>
       <w:pPr>
@@ -5758,7 +6471,7 @@
 </file>
 
 <file path=word/footer1.xml><?xml version="1.0" encoding="utf-8"?>
-<w:ftr xmlns:wpc="http://schemas.microsoft.com/office/word/2010/wordprocessingCanvas" xmlns:cx="http://schemas.microsoft.com/office/drawing/2014/chartex" xmlns:cx1="http://schemas.microsoft.com/office/drawing/2015/9/8/chartex" xmlns:cx2="http://schemas.microsoft.com/office/drawing/2015/10/21/chartex" xmlns:cx3="http://schemas.microsoft.com/office/drawing/2016/5/9/chartex" xmlns:cx4="http://schemas.microsoft.com/office/drawing/2016/5/10/chartex" xmlns:cx5="http://schemas.microsoft.com/office/drawing/2016/5/11/chartex" xmlns:cx6="http://schemas.microsoft.com/office/drawing/2016/5/12/chartex" xmlns:cx7="http://schemas.microsoft.com/office/drawing/2016/5/13/chartex" xmlns:cx8="http://schemas.microsoft.com/office/drawing/2016/5/14/chartex" xmlns:mc="http://schemas.openxmlformats.org/markup-compatibility/2006" xmlns:aink="http://schemas.microsoft.com/office/drawing/2016/ink" xmlns:am3d="http://schemas.microsoft.com/office/drawing/2017/model3d" xmlns:o="urn:schemas-microsoft-com:office:office" xmlns:r="http://schemas.openxmlformats.org/officeDocument/2006/relationships" xmlns:m="http://schemas.openxmlformats.org/officeDocument/2006/math" xmlns:v="urn:schemas-microsoft-com:vml" xmlns:wp14="http://schemas.microsoft.com/office/word/2010/wordprocessingDrawing" xmlns:wp="http://schemas.openxmlformats.org/drawingml/2006/wordprocessingDrawing" xmlns:w10="urn:schemas-microsoft-com:office:word" xmlns:w="http://schemas.openxmlformats.org/wordprocessingml/2006/main" xmlns:w14="http://schemas.microsoft.com/office/word/2010/wordml" xmlns:w15="http://schemas.microsoft.com/office/word/2012/wordml" xmlns:w16cid="http://schemas.microsoft.com/office/word/2016/wordml/cid" xmlns:w16se="http://schemas.microsoft.com/office/word/2015/wordml/symex" xmlns:wpg="http://schemas.microsoft.com/office/word/2010/wordprocessingGroup" xmlns:wpi="http://schemas.microsoft.com/office/word/2010/wordprocessingInk" xmlns:wne="http://schemas.microsoft.com/office/word/2006/wordml" xmlns:wps="http://schemas.microsoft.com/office/word/2010/wordprocessingShape" mc:Ignorable="w14 w15 w16se w16cid wp14">
+<w:ftr xmlns:wpc="http://schemas.microsoft.com/office/word/2010/wordprocessingCanvas" xmlns:cx="http://schemas.microsoft.com/office/drawing/2014/chartex" xmlns:cx1="http://schemas.microsoft.com/office/drawing/2015/9/8/chartex" xmlns:cx2="http://schemas.microsoft.com/office/drawing/2015/10/21/chartex" xmlns:cx3="http://schemas.microsoft.com/office/drawing/2016/5/9/chartex" xmlns:cx4="http://schemas.microsoft.com/office/drawing/2016/5/10/chartex" xmlns:cx5="http://schemas.microsoft.com/office/drawing/2016/5/11/chartex" xmlns:cx6="http://schemas.microsoft.com/office/drawing/2016/5/12/chartex" xmlns:cx7="http://schemas.microsoft.com/office/drawing/2016/5/13/chartex" xmlns:cx8="http://schemas.microsoft.com/office/drawing/2016/5/14/chartex" xmlns:mc="http://schemas.openxmlformats.org/markup-compatibility/2006" xmlns:aink="http://schemas.microsoft.com/office/drawing/2016/ink" xmlns:am3d="http://schemas.microsoft.com/office/drawing/2017/model3d" xmlns:o="urn:schemas-microsoft-com:office:office" xmlns:r="http://schemas.openxmlformats.org/officeDocument/2006/relationships" xmlns:m="http://schemas.openxmlformats.org/officeDocument/2006/math" xmlns:v="urn:schemas-microsoft-com:vml" xmlns:wp14="http://schemas.microsoft.com/office/word/2010/wordprocessingDrawing" xmlns:wp="http://schemas.openxmlformats.org/drawingml/2006/wordprocessingDrawing" xmlns:w10="urn:schemas-microsoft-com:office:word" xmlns:w="http://schemas.openxmlformats.org/wordprocessingml/2006/main" xmlns:w14="http://schemas.microsoft.com/office/word/2010/wordml" xmlns:w15="http://schemas.microsoft.com/office/word/2012/wordml" xmlns:w16cex="http://schemas.microsoft.com/office/word/2018/wordml/cex" xmlns:w16cid="http://schemas.microsoft.com/office/word/2016/wordml/cid" xmlns:w16="http://schemas.microsoft.com/office/word/2018/wordml" xmlns:w16se="http://schemas.microsoft.com/office/word/2015/wordml/symex" xmlns:wpg="http://schemas.microsoft.com/office/word/2010/wordprocessingGroup" xmlns:wpi="http://schemas.microsoft.com/office/word/2010/wordprocessingInk" xmlns:wne="http://schemas.microsoft.com/office/word/2006/wordml" xmlns:wps="http://schemas.microsoft.com/office/word/2010/wordprocessingShape" mc:Ignorable="w14 w15 w16se w16cid w16 w16cex wp14">
   <w:sdt>
     <w:sdtPr>
       <w:id w:val="1489286230"/>
@@ -5897,7 +6610,7 @@
 </file>
 
 <file path=word/footnotes.xml><?xml version="1.0" encoding="utf-8"?>
-<w:footnotes xmlns:wpc="http://schemas.microsoft.com/office/word/2010/wordprocessingCanvas" xmlns:cx="http://schemas.microsoft.com/office/drawing/2014/chartex" xmlns:cx1="http://schemas.microsoft.com/office/drawing/2015/9/8/chartex" xmlns:cx2="http://schemas.microsoft.com/office/drawing/2015/10/21/chartex" xmlns:cx3="http://schemas.microsoft.com/office/drawing/2016/5/9/chartex" xmlns:cx4="http://schemas.microsoft.com/office/drawing/2016/5/10/chartex" xmlns:cx5="http://schemas.microsoft.com/office/drawing/2016/5/11/chartex" xmlns:cx6="http://schemas.microsoft.com/office/drawing/2016/5/12/chartex" xmlns:cx7="http://schemas.microsoft.com/office/drawing/2016/5/13/chartex" xmlns:cx8="http://schemas.microsoft.com/office/drawing/2016/5/14/chartex" xmlns:mc="http://schemas.openxmlformats.org/markup-compatibility/2006" xmlns:aink="http://schemas.microsoft.com/office/drawing/2016/ink" xmlns:am3d="http://schemas.microsoft.com/office/drawing/2017/model3d" xmlns:o="urn:schemas-microsoft-com:office:office" xmlns:r="http://schemas.openxmlformats.org/officeDocument/2006/relationships" xmlns:m="http://schemas.openxmlformats.org/officeDocument/2006/math" xmlns:v="urn:schemas-microsoft-com:vml" xmlns:wp14="http://schemas.microsoft.com/office/word/2010/wordprocessingDrawing" xmlns:wp="http://schemas.openxmlformats.org/drawingml/2006/wordprocessingDrawing" xmlns:w10="urn:schemas-microsoft-com:office:word" xmlns:w="http://schemas.openxmlformats.org/wordprocessingml/2006/main" xmlns:w14="http://schemas.microsoft.com/office/word/2010/wordml" xmlns:w15="http://schemas.microsoft.com/office/word/2012/wordml" xmlns:w16cid="http://schemas.microsoft.com/office/word/2016/wordml/cid" xmlns:w16se="http://schemas.microsoft.com/office/word/2015/wordml/symex" xmlns:wpg="http://schemas.microsoft.com/office/word/2010/wordprocessingGroup" xmlns:wpi="http://schemas.microsoft.com/office/word/2010/wordprocessingInk" xmlns:wne="http://schemas.microsoft.com/office/word/2006/wordml" xmlns:wps="http://schemas.microsoft.com/office/word/2010/wordprocessingShape" mc:Ignorable="w14 w15 w16se w16cid wp14">
+<w:footnotes xmlns:wpc="http://schemas.microsoft.com/office/word/2010/wordprocessingCanvas" xmlns:cx="http://schemas.microsoft.com/office/drawing/2014/chartex" xmlns:cx1="http://schemas.microsoft.com/office/drawing/2015/9/8/chartex" xmlns:cx2="http://schemas.microsoft.com/office/drawing/2015/10/21/chartex" xmlns:cx3="http://schemas.microsoft.com/office/drawing/2016/5/9/chartex" xmlns:cx4="http://schemas.microsoft.com/office/drawing/2016/5/10/chartex" xmlns:cx5="http://schemas.microsoft.com/office/drawing/2016/5/11/chartex" xmlns:cx6="http://schemas.microsoft.com/office/drawing/2016/5/12/chartex" xmlns:cx7="http://schemas.microsoft.com/office/drawing/2016/5/13/chartex" xmlns:cx8="http://schemas.microsoft.com/office/drawing/2016/5/14/chartex" xmlns:mc="http://schemas.openxmlformats.org/markup-compatibility/2006" xmlns:aink="http://schemas.microsoft.com/office/drawing/2016/ink" xmlns:am3d="http://schemas.microsoft.com/office/drawing/2017/model3d" xmlns:o="urn:schemas-microsoft-com:office:office" xmlns:r="http://schemas.openxmlformats.org/officeDocument/2006/relationships" xmlns:m="http://schemas.openxmlformats.org/officeDocument/2006/math" xmlns:v="urn:schemas-microsoft-com:vml" xmlns:wp14="http://schemas.microsoft.com/office/word/2010/wordprocessingDrawing" xmlns:wp="http://schemas.openxmlformats.org/drawingml/2006/wordprocessingDrawing" xmlns:w10="urn:schemas-microsoft-com:office:word" xmlns:w="http://schemas.openxmlformats.org/wordprocessingml/2006/main" xmlns:w14="http://schemas.microsoft.com/office/word/2010/wordml" xmlns:w15="http://schemas.microsoft.com/office/word/2012/wordml" xmlns:w16cex="http://schemas.microsoft.com/office/word/2018/wordml/cex" xmlns:w16cid="http://schemas.microsoft.com/office/word/2016/wordml/cid" xmlns:w16="http://schemas.microsoft.com/office/word/2018/wordml" xmlns:w16se="http://schemas.microsoft.com/office/word/2015/wordml/symex" xmlns:wpg="http://schemas.microsoft.com/office/word/2010/wordprocessingGroup" xmlns:wpi="http://schemas.microsoft.com/office/word/2010/wordprocessingInk" xmlns:wne="http://schemas.microsoft.com/office/word/2006/wordml" xmlns:wps="http://schemas.microsoft.com/office/word/2010/wordprocessingShape" mc:Ignorable="w14 w15 w16se w16cid w16 w16cex wp14">
   <w:footnote w:type="separator" w:id="-1">
     <w:p>
       <w:pPr>
@@ -5922,7 +6635,7 @@
 </file>
 
 <file path=word/header1.xml><?xml version="1.0" encoding="utf-8"?>
-<w:hdr xmlns:wpc="http://schemas.microsoft.com/office/word/2010/wordprocessingCanvas" xmlns:cx="http://schemas.microsoft.com/office/drawing/2014/chartex" xmlns:cx1="http://schemas.microsoft.com/office/drawing/2015/9/8/chartex" xmlns:cx2="http://schemas.microsoft.com/office/drawing/2015/10/21/chartex" xmlns:cx3="http://schemas.microsoft.com/office/drawing/2016/5/9/chartex" xmlns:cx4="http://schemas.microsoft.com/office/drawing/2016/5/10/chartex" xmlns:cx5="http://schemas.microsoft.com/office/drawing/2016/5/11/chartex" xmlns:cx6="http://schemas.microsoft.com/office/drawing/2016/5/12/chartex" xmlns:cx7="http://schemas.microsoft.com/office/drawing/2016/5/13/chartex" xmlns:cx8="http://schemas.microsoft.com/office/drawing/2016/5/14/chartex" xmlns:mc="http://schemas.openxmlformats.org/markup-compatibility/2006" xmlns:aink="http://schemas.microsoft.com/office/drawing/2016/ink" xmlns:am3d="http://schemas.microsoft.com/office/drawing/2017/model3d" xmlns:o="urn:schemas-microsoft-com:office:office" xmlns:r="http://schemas.openxmlformats.org/officeDocument/2006/relationships" xmlns:m="http://schemas.openxmlformats.org/officeDocument/2006/math" xmlns:v="urn:schemas-microsoft-com:vml" xmlns:wp14="http://schemas.microsoft.com/office/word/2010/wordprocessingDrawing" xmlns:wp="http://schemas.openxmlformats.org/drawingml/2006/wordprocessingDrawing" xmlns:w10="urn:schemas-microsoft-com:office:word" xmlns:w="http://schemas.openxmlformats.org/wordprocessingml/2006/main" xmlns:w14="http://schemas.microsoft.com/office/word/2010/wordml" xmlns:w15="http://schemas.microsoft.com/office/word/2012/wordml" xmlns:w16cid="http://schemas.microsoft.com/office/word/2016/wordml/cid" xmlns:w16se="http://schemas.microsoft.com/office/word/2015/wordml/symex" xmlns:wpg="http://schemas.microsoft.com/office/word/2010/wordprocessingGroup" xmlns:wpi="http://schemas.microsoft.com/office/word/2010/wordprocessingInk" xmlns:wne="http://schemas.microsoft.com/office/word/2006/wordml" xmlns:wps="http://schemas.microsoft.com/office/word/2010/wordprocessingShape" mc:Ignorable="w14 w15 w16se w16cid wp14">
+<w:hdr xmlns:wpc="http://schemas.microsoft.com/office/word/2010/wordprocessingCanvas" xmlns:cx="http://schemas.microsoft.com/office/drawing/2014/chartex" xmlns:cx1="http://schemas.microsoft.com/office/drawing/2015/9/8/chartex" xmlns:cx2="http://schemas.microsoft.com/office/drawing/2015/10/21/chartex" xmlns:cx3="http://schemas.microsoft.com/office/drawing/2016/5/9/chartex" xmlns:cx4="http://schemas.microsoft.com/office/drawing/2016/5/10/chartex" xmlns:cx5="http://schemas.microsoft.com/office/drawing/2016/5/11/chartex" xmlns:cx6="http://schemas.microsoft.com/office/drawing/2016/5/12/chartex" xmlns:cx7="http://schemas.microsoft.com/office/drawing/2016/5/13/chartex" xmlns:cx8="http://schemas.microsoft.com/office/drawing/2016/5/14/chartex" xmlns:mc="http://schemas.openxmlformats.org/markup-compatibility/2006" xmlns:aink="http://schemas.microsoft.com/office/drawing/2016/ink" xmlns:am3d="http://schemas.microsoft.com/office/drawing/2017/model3d" xmlns:o="urn:schemas-microsoft-com:office:office" xmlns:r="http://schemas.openxmlformats.org/officeDocument/2006/relationships" xmlns:m="http://schemas.openxmlformats.org/officeDocument/2006/math" xmlns:v="urn:schemas-microsoft-com:vml" xmlns:wp14="http://schemas.microsoft.com/office/word/2010/wordprocessingDrawing" xmlns:wp="http://schemas.openxmlformats.org/drawingml/2006/wordprocessingDrawing" xmlns:w10="urn:schemas-microsoft-com:office:word" xmlns:w="http://schemas.openxmlformats.org/wordprocessingml/2006/main" xmlns:w14="http://schemas.microsoft.com/office/word/2010/wordml" xmlns:w15="http://schemas.microsoft.com/office/word/2012/wordml" xmlns:w16cex="http://schemas.microsoft.com/office/word/2018/wordml/cex" xmlns:w16cid="http://schemas.microsoft.com/office/word/2016/wordml/cid" xmlns:w16="http://schemas.microsoft.com/office/word/2018/wordml" xmlns:w16se="http://schemas.microsoft.com/office/word/2015/wordml/symex" xmlns:wpg="http://schemas.microsoft.com/office/word/2010/wordprocessingGroup" xmlns:wpi="http://schemas.microsoft.com/office/word/2010/wordprocessingInk" xmlns:wne="http://schemas.microsoft.com/office/word/2006/wordml" xmlns:wps="http://schemas.microsoft.com/office/word/2010/wordprocessingShape" mc:Ignorable="w14 w15 w16se w16cid w16 w16cex wp14">
   <w:p>
     <w:pPr>
       <w:pStyle w:val="Header"/>
@@ -5931,13 +6644,8 @@
       </w:tabs>
     </w:pPr>
     <w:r>
-      <w:t xml:space="preserve">The </w:t>
+      <w:t>The Soshow</w:t>
     </w:r>
-    <w:proofErr w:type="spellStart"/>
-    <w:r>
-      <w:t>Soshow</w:t>
-    </w:r>
-    <w:proofErr w:type="spellEnd"/>
     <w:r>
       <w:tab/>
       <w:t>Thomas James Libiano Francis</w:t>
@@ -5947,7 +6655,7 @@
 </file>
 
 <file path=word/numbering.xml><?xml version="1.0" encoding="utf-8"?>
-<w:numbering xmlns:wpc="http://schemas.microsoft.com/office/word/2010/wordprocessingCanvas" xmlns:cx="http://schemas.microsoft.com/office/drawing/2014/chartex" xmlns:cx1="http://schemas.microsoft.com/office/drawing/2015/9/8/chartex" xmlns:cx2="http://schemas.microsoft.com/office/drawing/2015/10/21/chartex" xmlns:cx3="http://schemas.microsoft.com/office/drawing/2016/5/9/chartex" xmlns:cx4="http://schemas.microsoft.com/office/drawing/2016/5/10/chartex" xmlns:cx5="http://schemas.microsoft.com/office/drawing/2016/5/11/chartex" xmlns:cx6="http://schemas.microsoft.com/office/drawing/2016/5/12/chartex" xmlns:cx7="http://schemas.microsoft.com/office/drawing/2016/5/13/chartex" xmlns:cx8="http://schemas.microsoft.com/office/drawing/2016/5/14/chartex" xmlns:mc="http://schemas.openxmlformats.org/markup-compatibility/2006" xmlns:aink="http://schemas.microsoft.com/office/drawing/2016/ink" xmlns:am3d="http://schemas.microsoft.com/office/drawing/2017/model3d" xmlns:o="urn:schemas-microsoft-com:office:office" xmlns:r="http://schemas.openxmlformats.org/officeDocument/2006/relationships" xmlns:m="http://schemas.openxmlformats.org/officeDocument/2006/math" xmlns:v="urn:schemas-microsoft-com:vml" xmlns:wp14="http://schemas.microsoft.com/office/word/2010/wordprocessingDrawing" xmlns:wp="http://schemas.openxmlformats.org/drawingml/2006/wordprocessingDrawing" xmlns:w10="urn:schemas-microsoft-com:office:word" xmlns:w="http://schemas.openxmlformats.org/wordprocessingml/2006/main" xmlns:w14="http://schemas.microsoft.com/office/word/2010/wordml" xmlns:w15="http://schemas.microsoft.com/office/word/2012/wordml" xmlns:w16cid="http://schemas.microsoft.com/office/word/2016/wordml/cid" xmlns:w16se="http://schemas.microsoft.com/office/word/2015/wordml/symex" xmlns:wpg="http://schemas.microsoft.com/office/word/2010/wordprocessingGroup" xmlns:wpi="http://schemas.microsoft.com/office/word/2010/wordprocessingInk" xmlns:wne="http://schemas.microsoft.com/office/word/2006/wordml" xmlns:wps="http://schemas.microsoft.com/office/word/2010/wordprocessingShape" mc:Ignorable="w14 w15 w16se w16cid wp14">
+<w:numbering xmlns:wpc="http://schemas.microsoft.com/office/word/2010/wordprocessingCanvas" xmlns:cx="http://schemas.microsoft.com/office/drawing/2014/chartex" xmlns:cx1="http://schemas.microsoft.com/office/drawing/2015/9/8/chartex" xmlns:cx2="http://schemas.microsoft.com/office/drawing/2015/10/21/chartex" xmlns:cx3="http://schemas.microsoft.com/office/drawing/2016/5/9/chartex" xmlns:cx4="http://schemas.microsoft.com/office/drawing/2016/5/10/chartex" xmlns:cx5="http://schemas.microsoft.com/office/drawing/2016/5/11/chartex" xmlns:cx6="http://schemas.microsoft.com/office/drawing/2016/5/12/chartex" xmlns:cx7="http://schemas.microsoft.com/office/drawing/2016/5/13/chartex" xmlns:cx8="http://schemas.microsoft.com/office/drawing/2016/5/14/chartex" xmlns:mc="http://schemas.openxmlformats.org/markup-compatibility/2006" xmlns:aink="http://schemas.microsoft.com/office/drawing/2016/ink" xmlns:am3d="http://schemas.microsoft.com/office/drawing/2017/model3d" xmlns:o="urn:schemas-microsoft-com:office:office" xmlns:r="http://schemas.openxmlformats.org/officeDocument/2006/relationships" xmlns:m="http://schemas.openxmlformats.org/officeDocument/2006/math" xmlns:v="urn:schemas-microsoft-com:vml" xmlns:wp14="http://schemas.microsoft.com/office/word/2010/wordprocessingDrawing" xmlns:wp="http://schemas.openxmlformats.org/drawingml/2006/wordprocessingDrawing" xmlns:w10="urn:schemas-microsoft-com:office:word" xmlns:w="http://schemas.openxmlformats.org/wordprocessingml/2006/main" xmlns:w14="http://schemas.microsoft.com/office/word/2010/wordml" xmlns:w15="http://schemas.microsoft.com/office/word/2012/wordml" xmlns:w16cex="http://schemas.microsoft.com/office/word/2018/wordml/cex" xmlns:w16cid="http://schemas.microsoft.com/office/word/2016/wordml/cid" xmlns:w16="http://schemas.microsoft.com/office/word/2018/wordml" xmlns:w16se="http://schemas.microsoft.com/office/word/2015/wordml/symex" xmlns:wpg="http://schemas.microsoft.com/office/word/2010/wordprocessingGroup" xmlns:wpi="http://schemas.microsoft.com/office/word/2010/wordprocessingInk" xmlns:wne="http://schemas.microsoft.com/office/word/2006/wordml" xmlns:wps="http://schemas.microsoft.com/office/word/2010/wordprocessingShape" mc:Ignorable="w14 w15 w16se w16cid w16 w16cex wp14">
   <w:abstractNum w:abstractNumId="0" w15:restartNumberingAfterBreak="0">
     <w:nsid w:val="0B200966"/>
     <w:multiLevelType w:val="hybridMultilevel"/>
@@ -6300,7 +7008,7 @@
 </file>
 
 <file path=word/styles.xml><?xml version="1.0" encoding="utf-8"?>
-<w:styles xmlns:mc="http://schemas.openxmlformats.org/markup-compatibility/2006" xmlns:r="http://schemas.openxmlformats.org/officeDocument/2006/relationships" xmlns:w="http://schemas.openxmlformats.org/wordprocessingml/2006/main" xmlns:w14="http://schemas.microsoft.com/office/word/2010/wordml" xmlns:w15="http://schemas.microsoft.com/office/word/2012/wordml" xmlns:w16cid="http://schemas.microsoft.com/office/word/2016/wordml/cid" xmlns:w16se="http://schemas.microsoft.com/office/word/2015/wordml/symex" mc:Ignorable="w14 w15 w16se w16cid">
+<w:styles xmlns:mc="http://schemas.openxmlformats.org/markup-compatibility/2006" xmlns:r="http://schemas.openxmlformats.org/officeDocument/2006/relationships" xmlns:w="http://schemas.openxmlformats.org/wordprocessingml/2006/main" xmlns:w14="http://schemas.microsoft.com/office/word/2010/wordml" xmlns:w15="http://schemas.microsoft.com/office/word/2012/wordml" xmlns:w16cex="http://schemas.microsoft.com/office/word/2018/wordml/cex" xmlns:w16cid="http://schemas.microsoft.com/office/word/2016/wordml/cid" xmlns:w16="http://schemas.microsoft.com/office/word/2018/wordml" xmlns:w16se="http://schemas.microsoft.com/office/word/2015/wordml/symex" mc:Ignorable="w14 w15 w16se w16cid w16 w16cex">
   <w:docDefaults>
     <w:rPrDefault>
       <w:rPr>
@@ -6316,7 +7024,7 @@
       </w:pPr>
     </w:pPrDefault>
   </w:docDefaults>
-  <w:latentStyles w:defLockedState="0" w:defUIPriority="99" w:defSemiHidden="0" w:defUnhideWhenUsed="0" w:defQFormat="0" w:count="377">
+  <w:latentStyles w:defLockedState="0" w:defUIPriority="99" w:defSemiHidden="0" w:defUnhideWhenUsed="0" w:defQFormat="0" w:count="376">
     <w:lsdException w:name="Normal" w:uiPriority="0" w:qFormat="1"/>
     <w:lsdException w:name="heading 1" w:uiPriority="9" w:qFormat="1"/>
     <w:lsdException w:name="heading 2" w:semiHidden="1" w:uiPriority="9" w:unhideWhenUsed="1" w:qFormat="1"/>
@@ -6693,7 +7401,6 @@
     <w:lsdException w:name="Hashtag" w:semiHidden="1" w:unhideWhenUsed="1"/>
     <w:lsdException w:name="Unresolved Mention" w:semiHidden="1" w:unhideWhenUsed="1"/>
     <w:lsdException w:name="Smart Link" w:semiHidden="1" w:unhideWhenUsed="1"/>
-    <w:lsdException w:name="Smart Link Error" w:semiHidden="1" w:unhideWhenUsed="1"/>
   </w:latentStyles>
   <w:style w:type="paragraph" w:default="1" w:styleId="Normal">
     <w:name w:val="Normal"/>
@@ -6767,7 +7474,6 @@
   <w:style w:type="character" w:default="1" w:styleId="DefaultParagraphFont">
     <w:name w:val="Default Paragraph Font"/>
     <w:uiPriority w:val="1"/>
-    <w:semiHidden/>
     <w:unhideWhenUsed/>
   </w:style>
   <w:style w:type="table" w:default="1" w:styleId="TableNormal">
@@ -6968,6 +7674,65 @@
       <w:ind w:left="720"/>
       <w:contextualSpacing/>
     </w:pPr>
+  </w:style>
+  <w:style w:type="paragraph" w:customStyle="1" w:styleId="EndNoteBibliographyTitle">
+    <w:name w:val="EndNote Bibliography Title"/>
+    <w:basedOn w:val="Normal"/>
+    <w:link w:val="EndNoteBibliographyTitleChar"/>
+    <w:rsid w:val="000F5ADC"/>
+    <w:pPr>
+      <w:spacing w:after="0"/>
+      <w:jc w:val="center"/>
+    </w:pPr>
+    <w:rPr>
+      <w:rFonts w:ascii="Calibri" w:hAnsi="Calibri" w:cs="Calibri"/>
+      <w:noProof/>
+    </w:rPr>
+  </w:style>
+  <w:style w:type="character" w:customStyle="1" w:styleId="EndNoteBibliographyTitleChar">
+    <w:name w:val="EndNote Bibliography Title Char"/>
+    <w:basedOn w:val="DefaultParagraphFont"/>
+    <w:link w:val="EndNoteBibliographyTitle"/>
+    <w:rsid w:val="000F5ADC"/>
+    <w:rPr>
+      <w:rFonts w:ascii="Calibri" w:hAnsi="Calibri" w:cs="Calibri"/>
+      <w:noProof/>
+    </w:rPr>
+  </w:style>
+  <w:style w:type="paragraph" w:customStyle="1" w:styleId="EndNoteBibliography">
+    <w:name w:val="EndNote Bibliography"/>
+    <w:basedOn w:val="Normal"/>
+    <w:link w:val="EndNoteBibliographyChar"/>
+    <w:rsid w:val="000F5ADC"/>
+    <w:pPr>
+      <w:spacing w:line="240" w:lineRule="auto"/>
+    </w:pPr>
+    <w:rPr>
+      <w:rFonts w:ascii="Calibri" w:hAnsi="Calibri" w:cs="Calibri"/>
+      <w:noProof/>
+    </w:rPr>
+  </w:style>
+  <w:style w:type="character" w:customStyle="1" w:styleId="EndNoteBibliographyChar">
+    <w:name w:val="EndNote Bibliography Char"/>
+    <w:basedOn w:val="DefaultParagraphFont"/>
+    <w:link w:val="EndNoteBibliography"/>
+    <w:rsid w:val="000F5ADC"/>
+    <w:rPr>
+      <w:rFonts w:ascii="Calibri" w:hAnsi="Calibri" w:cs="Calibri"/>
+      <w:noProof/>
+    </w:rPr>
+  </w:style>
+  <w:style w:type="character" w:styleId="UnresolvedMention">
+    <w:name w:val="Unresolved Mention"/>
+    <w:basedOn w:val="DefaultParagraphFont"/>
+    <w:uiPriority w:val="99"/>
+    <w:semiHidden/>
+    <w:unhideWhenUsed/>
+    <w:rsid w:val="000F5ADC"/>
+    <w:rPr>
+      <w:color w:val="605E5C"/>
+      <w:shd w:val="clear" w:color="auto" w:fill="E1DFDD"/>
+    </w:rPr>
   </w:style>
 </w:styles>
 </file>
@@ -7279,15 +8044,16 @@
 </file>
 
 <file path=customXml/item2.xml><?xml version="1.0" encoding="utf-8"?>
-<?mso-contentType ?>
-<FormTemplates xmlns="http://schemas.microsoft.com/sharepoint/v3/contenttype/forms">
-  <Display>DocumentLibraryForm</Display>
-  <Edit>DocumentLibraryForm</Edit>
-  <New>DocumentLibraryForm</New>
-</FormTemplates>
+<b:Sources xmlns:b="http://schemas.openxmlformats.org/officeDocument/2006/bibliography" xmlns="http://schemas.openxmlformats.org/officeDocument/2006/bibliography" SelectedStyle="\APASixthEditionOfficeOnline.xsl" StyleName="APA" Version="6"/>
 </file>
 
 <file path=customXml/item3.xml><?xml version="1.0" encoding="utf-8"?>
+<p:properties xmlns:p="http://schemas.microsoft.com/office/2006/metadata/properties" xmlns:xsi="http://www.w3.org/2001/XMLSchema-instance" xmlns:pc="http://schemas.microsoft.com/office/infopath/2007/PartnerControls">
+  <documentManagement/>
+</p:properties>
+</file>
+
+<file path=customXml/item4.xml><?xml version="1.0" encoding="utf-8"?>
 <ct:contentTypeSchema xmlns:ct="http://schemas.microsoft.com/office/2006/metadata/contentType" xmlns:ma="http://schemas.microsoft.com/office/2006/metadata/properties/metaAttributes" ct:_="" ma:_="" ma:contentTypeName="Document" ma:contentTypeID="0x010100F5778B6CBB75BC429A0B86CA73F384D0" ma:contentTypeVersion="12" ma:contentTypeDescription="Create a new document." ma:contentTypeScope="" ma:versionID="fdd7e4f004b1999f6765ce66397b3b96">
   <xsd:schema xmlns:xsd="http://www.w3.org/2001/XMLSchema" xmlns:xs="http://www.w3.org/2001/XMLSchema" xmlns:p="http://schemas.microsoft.com/office/2006/metadata/properties" xmlns:ns3="c0f7399f-cbe5-4279-8bea-a85f11a49268" xmlns:ns4="52cf68bb-ec7c-4e4f-805a-0decd25a9535" targetNamespace="http://schemas.microsoft.com/office/2006/metadata/properties" ma:root="true" ma:fieldsID="9b4afa7519dff2dcb0b3950d0886d074" ns3:_="" ns4:_="">
     <xsd:import namespace="c0f7399f-cbe5-4279-8bea-a85f11a49268"/>
@@ -7504,14 +8270,13 @@
 </ct:contentTypeSchema>
 </file>
 
-<file path=customXml/item4.xml><?xml version="1.0" encoding="utf-8"?>
-<p:properties xmlns:p="http://schemas.microsoft.com/office/2006/metadata/properties" xmlns:xsi="http://www.w3.org/2001/XMLSchema-instance" xmlns:pc="http://schemas.microsoft.com/office/infopath/2007/PartnerControls">
-  <documentManagement/>
-</p:properties>
-</file>
-
 <file path=customXml/item5.xml><?xml version="1.0" encoding="utf-8"?>
-<b:Sources xmlns:b="http://schemas.openxmlformats.org/officeDocument/2006/bibliography" xmlns="http://schemas.openxmlformats.org/officeDocument/2006/bibliography" SelectedStyle="\APASixthEditionOfficeOnline.xsl" StyleName="APA" Version="6"/>
+<?mso-contentType ?>
+<FormTemplates xmlns="http://schemas.microsoft.com/sharepoint/v3/contenttype/forms">
+  <Display>DocumentLibraryForm</Display>
+  <Edit>DocumentLibraryForm</Edit>
+  <New>DocumentLibraryForm</New>
+</FormTemplates>
 </file>
 
 <file path=customXml/itemProps1.xml><?xml version="1.0" encoding="utf-8"?>
@@ -7523,14 +8288,23 @@
 </file>
 
 <file path=customXml/itemProps2.xml><?xml version="1.0" encoding="utf-8"?>
-<ds:datastoreItem xmlns:ds="http://schemas.openxmlformats.org/officeDocument/2006/customXml" ds:itemID="{71B63C60-5F2A-4EE3-A457-C27436651C72}">
+<ds:datastoreItem xmlns:ds="http://schemas.openxmlformats.org/officeDocument/2006/customXml" ds:itemID="{05687CE9-57F8-4B2E-BD73-8398DFCDEB25}">
   <ds:schemaRefs>
-    <ds:schemaRef ds:uri="http://schemas.microsoft.com/sharepoint/v3/contenttype/forms"/>
+    <ds:schemaRef ds:uri="http://schemas.openxmlformats.org/officeDocument/2006/bibliography"/>
   </ds:schemaRefs>
 </ds:datastoreItem>
 </file>
 
 <file path=customXml/itemProps3.xml><?xml version="1.0" encoding="utf-8"?>
+<ds:datastoreItem xmlns:ds="http://schemas.openxmlformats.org/officeDocument/2006/customXml" ds:itemID="{B1ED90F5-A951-4076-8E0D-6AC8E7E10869}">
+  <ds:schemaRefs>
+    <ds:schemaRef ds:uri="http://schemas.microsoft.com/office/2006/metadata/properties"/>
+    <ds:schemaRef ds:uri="http://schemas.microsoft.com/office/infopath/2007/PartnerControls"/>
+  </ds:schemaRefs>
+</ds:datastoreItem>
+</file>
+
+<file path=customXml/itemProps4.xml><?xml version="1.0" encoding="utf-8"?>
 <ds:datastoreItem xmlns:ds="http://schemas.openxmlformats.org/officeDocument/2006/customXml" ds:itemID="{126023E6-C2B2-4370-B9A4-A078EC92A651}">
   <ds:schemaRefs>
     <ds:schemaRef ds:uri="http://schemas.microsoft.com/office/2006/metadata/contentType"/>
@@ -7549,19 +8323,10 @@
 </ds:datastoreItem>
 </file>
 
-<file path=customXml/itemProps4.xml><?xml version="1.0" encoding="utf-8"?>
-<ds:datastoreItem xmlns:ds="http://schemas.openxmlformats.org/officeDocument/2006/customXml" ds:itemID="{B1ED90F5-A951-4076-8E0D-6AC8E7E10869}">
+<file path=customXml/itemProps5.xml><?xml version="1.0" encoding="utf-8"?>
+<ds:datastoreItem xmlns:ds="http://schemas.openxmlformats.org/officeDocument/2006/customXml" ds:itemID="{71B63C60-5F2A-4EE3-A457-C27436651C72}">
   <ds:schemaRefs>
-    <ds:schemaRef ds:uri="http://schemas.microsoft.com/office/2006/metadata/properties"/>
-    <ds:schemaRef ds:uri="http://schemas.microsoft.com/office/infopath/2007/PartnerControls"/>
-  </ds:schemaRefs>
-</ds:datastoreItem>
-</file>
-
-<file path=customXml/itemProps5.xml><?xml version="1.0" encoding="utf-8"?>
-<ds:datastoreItem xmlns:ds="http://schemas.openxmlformats.org/officeDocument/2006/customXml" ds:itemID="{05687CE9-57F8-4B2E-BD73-8398DFCDEB25}">
-  <ds:schemaRefs>
-    <ds:schemaRef ds:uri="http://schemas.openxmlformats.org/officeDocument/2006/bibliography"/>
+    <ds:schemaRef ds:uri="http://schemas.microsoft.com/sharepoint/v3/contenttype/forms"/>
   </ds:schemaRefs>
 </ds:datastoreItem>
 </file>
</xml_diff>

<commit_message>
got through a lot of the first part. I might need to add more to them and make it less coloquial during the next draft. I need to redo finances to get down financial projections.
</commit_message>
<xml_diff>
--- a/Business_Plan/Hw_From_Gena/The_Soshow_Business_Plan.docx
+++ b/Business_Plan/Hw_From_Gena/The_Soshow_Business_Plan.docx
@@ -4937,10 +4937,7 @@
         <w:t xml:space="preserve"> </w:t>
       </w:r>
       <w:r>
-        <w:t>First-page internet searches for articles about the loneliness epidemic cite Cigna's survey, which is one of only a few publicly available articles</w:t>
-      </w:r>
-      <w:r>
-        <w:t>.</w:t>
+        <w:t>First-page internet searches for articles about the loneliness epidemic cite Cigna's survey, which is one of only a few publicly available articles.</w:t>
       </w:r>
       <w:r>
         <w:fldChar w:fldCharType="begin"/>
@@ -5051,7 +5048,13 @@
       </w:pPr>
       <w:r>
         <w:lastRenderedPageBreak/>
-        <w:t xml:space="preserve">A meta-analytic review, however, projects that loneliness will reach epidemic proportions by 2030, </w:t>
+        <w:t>A meta-analytic review</w:t>
+      </w:r>
+      <w:r>
+        <w:t xml:space="preserve"> from 2015</w:t>
+      </w:r>
+      <w:r>
+        <w:t xml:space="preserve">, however, projects that loneliness will reach epidemic proportions by 2030, </w:t>
       </w:r>
       <w:r>
         <w:t xml:space="preserve">which does not account for recent advances in technology and the global coronavirus pandemic, which may have </w:t>
@@ -5344,7 +5347,13 @@
         <w:t>Umbrella organizations that co</w:t>
       </w:r>
       <w:r>
-        <w:t xml:space="preserve">nnect SIAs are typically </w:t>
+        <w:t>nnect SIA</w:t>
+      </w:r>
+      <w:r>
+        <w:t>s</w:t>
+      </w:r>
+      <w:r>
+        <w:t xml:space="preserve"> typically </w:t>
       </w:r>
       <w:r>
         <w:t xml:space="preserve">exist for sports. We </w:t>
@@ -5385,6 +5394,27 @@
       <w:r>
         <w:tab/>
       </w:r>
+      <w:r>
+        <w:t xml:space="preserve">Our mission is to mitigate or reduce the </w:t>
+      </w:r>
+      <w:r>
+        <w:t xml:space="preserve">loneliness epidemic in the U.S. by offering </w:t>
+      </w:r>
+      <w:r>
+        <w:t xml:space="preserve">the old model of socialization through </w:t>
+      </w:r>
+      <w:r>
+        <w:t xml:space="preserve">universal languages in the form of shared activities, specifically dancing, cooking, and PCs and gaming. </w:t>
+      </w:r>
+      <w:r>
+        <w:t>We will maintain relevancy and bolster marketing channels by engaging in win-win situations with</w:t>
+      </w:r>
+      <w:r>
+        <w:t xml:space="preserve"> businesses and professionals by inviting them to use our space for </w:t>
+      </w:r>
+      <w:r>
+        <w:t>classes.</w:t>
+      </w:r>
     </w:p>
     <w:p>
       <w:pPr>
@@ -5403,6 +5433,174 @@
       <w:bookmarkEnd w:id="7"/>
     </w:p>
     <w:p>
+      <w:r>
+        <w:tab/>
+        <w:t xml:space="preserve">I </w:t>
+      </w:r>
+      <w:r>
+        <w:t xml:space="preserve">made this </w:t>
+      </w:r>
+      <w:r>
+        <w:t>discovery</w:t>
+      </w:r>
+      <w:r>
+        <w:t xml:space="preserve"> while I was in college</w:t>
+      </w:r>
+      <w:r>
+        <w:t xml:space="preserve"> trying to make friends</w:t>
+      </w:r>
+      <w:r>
+        <w:t>. At the time, I di</w:t>
+      </w:r>
+      <w:r>
+        <w:t>d no</w:t>
+      </w:r>
+      <w:r>
+        <w:t>t think it was a special discovery, just a way to entertain</w:t>
+      </w:r>
+      <w:r>
+        <w:t xml:space="preserve"> people</w:t>
+      </w:r>
+      <w:r>
+        <w:t xml:space="preserve">, since people cook all the time. It was not specifically the idea to cook, rather it was the </w:t>
+      </w:r>
+      <w:r>
+        <w:t>idea of universal appeal.</w:t>
+      </w:r>
+      <w:r>
+        <w:t xml:space="preserve"> What had universal appeal? It was a diverse group of people so what activity could possibly interest everyone?</w:t>
+      </w:r>
+      <w:r>
+        <w:t xml:space="preserve"> </w:t>
+      </w:r>
+      <w:r>
+        <w:t>What occurred organically as a result was n</w:t>
+      </w:r>
+      <w:r>
+        <w:t>ot everyone can cook at once so s</w:t>
+      </w:r>
+      <w:r>
+        <w:t>ometimes there was dancing</w:t>
+      </w:r>
+      <w:r>
+        <w:t xml:space="preserve">, but there </w:t>
+      </w:r>
+      <w:r>
+        <w:t xml:space="preserve">was </w:t>
+      </w:r>
+      <w:r>
+        <w:t xml:space="preserve">also the appeal of </w:t>
+      </w:r>
+      <w:r>
+        <w:t>watching thing</w:t>
+      </w:r>
+      <w:r>
+        <w:t xml:space="preserve">s on the internet </w:t>
+      </w:r>
+      <w:r>
+        <w:t xml:space="preserve">together </w:t>
+      </w:r>
+      <w:r>
+        <w:t xml:space="preserve">while we were waiting for the food to </w:t>
+      </w:r>
+      <w:r>
+        <w:lastRenderedPageBreak/>
+        <w:t>finish cooking.</w:t>
+      </w:r>
+      <w:r>
+        <w:t xml:space="preserve"> </w:t>
+      </w:r>
+      <w:r>
+        <w:t>These were great memories</w:t>
+      </w:r>
+      <w:r>
+        <w:t xml:space="preserve"> with friends</w:t>
+      </w:r>
+      <w:r>
+        <w:t xml:space="preserve">. Unfortunately, the </w:t>
+      </w:r>
+      <w:r>
+        <w:t xml:space="preserve">social and business </w:t>
+      </w:r>
+      <w:r>
+        <w:t xml:space="preserve">planning </w:t>
+      </w:r>
+      <w:r>
+        <w:t xml:space="preserve">took a mental toll and the lack of variety due to personal </w:t>
+      </w:r>
+      <w:r>
+        <w:t>finances</w:t>
+      </w:r>
+      <w:r>
+        <w:t xml:space="preserve"> and ingredient limitations</w:t>
+      </w:r>
+      <w:r>
+        <w:t xml:space="preserve"> prevented me </w:t>
+      </w:r>
+      <w:r>
+        <w:t>from conducting these cooking events regularly</w:t>
+      </w:r>
+      <w:r>
+        <w:t>.</w:t>
+      </w:r>
+    </w:p>
+    <w:p>
+      <w:r>
+        <w:tab/>
+      </w:r>
+      <w:r>
+        <w:t>After college, I</w:t>
+      </w:r>
+      <w:r>
+        <w:t xml:space="preserve"> determined that it would be a good idea to continue doing these cooking parties. Unfortunately</w:t>
+      </w:r>
+      <w:r>
+        <w:t>,</w:t>
+      </w:r>
+      <w:r>
+        <w:t xml:space="preserve"> my apartment kitchen was too small to make it an appealing activity for </w:t>
+      </w:r>
+      <w:proofErr w:type="gramStart"/>
+      <w:r>
+        <w:t>people</w:t>
+      </w:r>
+      <w:proofErr w:type="gramEnd"/>
+      <w:r>
+        <w:t xml:space="preserve"> so we often played video games instead.</w:t>
+      </w:r>
+      <w:r>
+        <w:t xml:space="preserve"> My brother and I were </w:t>
+      </w:r>
+      <w:proofErr w:type="gramStart"/>
+      <w:r>
+        <w:t>very lucky</w:t>
+      </w:r>
+      <w:proofErr w:type="gramEnd"/>
+      <w:r>
+        <w:t xml:space="preserve"> to have our own apartment as most of our friends still lived with their parents.</w:t>
+      </w:r>
+    </w:p>
+    <w:p>
+      <w:r>
+        <w:tab/>
+      </w:r>
+      <w:r>
+        <w:t xml:space="preserve">Although </w:t>
+      </w:r>
+      <w:r>
+        <w:t>100% of the people I’ve talked to think this is a great idea</w:t>
+      </w:r>
+      <w:r>
+        <w:t>, u</w:t>
+      </w:r>
+      <w:r>
+        <w:t>ntil I can convince another person to work on this idea regularly with me, I’m the only person that can work on this idea.</w:t>
+      </w:r>
+      <w:r>
+        <w:t xml:space="preserve"> </w:t>
+      </w:r>
+    </w:p>
+    <w:p>
       <w:pPr>
         <w:pStyle w:val="Heading2"/>
         <w:rPr>
@@ -5418,6 +5616,7 @@
       </w:r>
       <w:bookmarkEnd w:id="8"/>
     </w:p>
+    <w:p/>
     <w:p>
       <w:pPr>
         <w:pStyle w:val="Heading3"/>
@@ -5434,6 +5633,7 @@
       </w:r>
       <w:bookmarkEnd w:id="9"/>
     </w:p>
+    <w:p/>
     <w:p>
       <w:pPr>
         <w:pStyle w:val="Heading3"/>
@@ -5450,6 +5650,7 @@
       </w:r>
       <w:bookmarkEnd w:id="10"/>
     </w:p>
+    <w:p/>
     <w:p>
       <w:pPr>
         <w:pStyle w:val="Heading3"/>
@@ -5466,6 +5667,7 @@
       </w:r>
       <w:bookmarkEnd w:id="11"/>
     </w:p>
+    <w:p/>
     <w:p>
       <w:pPr>
         <w:pStyle w:val="Heading1"/>
@@ -5736,6 +5938,7 @@
         <w:rPr>
           <w:rFonts w:eastAsia="Times New Roman"/>
         </w:rPr>
+        <w:lastRenderedPageBreak/>
         <w:t>Milestones &amp; Metrics</w:t>
       </w:r>
       <w:bookmarkEnd w:id="26"/>
@@ -5786,7 +5989,6 @@
         <w:rPr>
           <w:rFonts w:eastAsia="Times New Roman"/>
         </w:rPr>
-        <w:lastRenderedPageBreak/>
         <w:t>Company</w:t>
       </w:r>
       <w:bookmarkEnd w:id="27"/>
@@ -7474,6 +7676,7 @@
   <w:style w:type="character" w:default="1" w:styleId="DefaultParagraphFont">
     <w:name w:val="Default Paragraph Font"/>
     <w:uiPriority w:val="1"/>
+    <w:semiHidden/>
     <w:unhideWhenUsed/>
   </w:style>
   <w:style w:type="table" w:default="1" w:styleId="TableNormal">
@@ -8048,9 +8251,12 @@
 </file>
 
 <file path=customXml/item3.xml><?xml version="1.0" encoding="utf-8"?>
-<p:properties xmlns:p="http://schemas.microsoft.com/office/2006/metadata/properties" xmlns:xsi="http://www.w3.org/2001/XMLSchema-instance" xmlns:pc="http://schemas.microsoft.com/office/infopath/2007/PartnerControls">
-  <documentManagement/>
-</p:properties>
+<?mso-contentType ?>
+<FormTemplates xmlns="http://schemas.microsoft.com/sharepoint/v3/contenttype/forms">
+  <Display>DocumentLibraryForm</Display>
+  <Edit>DocumentLibraryForm</Edit>
+  <New>DocumentLibraryForm</New>
+</FormTemplates>
 </file>
 
 <file path=customXml/item4.xml><?xml version="1.0" encoding="utf-8"?>
@@ -8271,12 +8477,9 @@
 </file>
 
 <file path=customXml/item5.xml><?xml version="1.0" encoding="utf-8"?>
-<?mso-contentType ?>
-<FormTemplates xmlns="http://schemas.microsoft.com/sharepoint/v3/contenttype/forms">
-  <Display>DocumentLibraryForm</Display>
-  <Edit>DocumentLibraryForm</Edit>
-  <New>DocumentLibraryForm</New>
-</FormTemplates>
+<p:properties xmlns:p="http://schemas.microsoft.com/office/2006/metadata/properties" xmlns:xsi="http://www.w3.org/2001/XMLSchema-instance" xmlns:pc="http://schemas.microsoft.com/office/infopath/2007/PartnerControls">
+  <documentManagement/>
+</p:properties>
 </file>
 
 <file path=customXml/itemProps1.xml><?xml version="1.0" encoding="utf-8"?>
@@ -8296,10 +8499,9 @@
 </file>
 
 <file path=customXml/itemProps3.xml><?xml version="1.0" encoding="utf-8"?>
-<ds:datastoreItem xmlns:ds="http://schemas.openxmlformats.org/officeDocument/2006/customXml" ds:itemID="{B1ED90F5-A951-4076-8E0D-6AC8E7E10869}">
+<ds:datastoreItem xmlns:ds="http://schemas.openxmlformats.org/officeDocument/2006/customXml" ds:itemID="{71B63C60-5F2A-4EE3-A457-C27436651C72}">
   <ds:schemaRefs>
-    <ds:schemaRef ds:uri="http://schemas.microsoft.com/office/2006/metadata/properties"/>
-    <ds:schemaRef ds:uri="http://schemas.microsoft.com/office/infopath/2007/PartnerControls"/>
+    <ds:schemaRef ds:uri="http://schemas.microsoft.com/sharepoint/v3/contenttype/forms"/>
   </ds:schemaRefs>
 </ds:datastoreItem>
 </file>
@@ -8324,9 +8526,10 @@
 </file>
 
 <file path=customXml/itemProps5.xml><?xml version="1.0" encoding="utf-8"?>
-<ds:datastoreItem xmlns:ds="http://schemas.openxmlformats.org/officeDocument/2006/customXml" ds:itemID="{71B63C60-5F2A-4EE3-A457-C27436651C72}">
+<ds:datastoreItem xmlns:ds="http://schemas.openxmlformats.org/officeDocument/2006/customXml" ds:itemID="{B1ED90F5-A951-4076-8E0D-6AC8E7E10869}">
   <ds:schemaRefs>
-    <ds:schemaRef ds:uri="http://schemas.microsoft.com/sharepoint/v3/contenttype/forms"/>
+    <ds:schemaRef ds:uri="http://schemas.microsoft.com/office/2006/metadata/properties"/>
+    <ds:schemaRef ds:uri="http://schemas.microsoft.com/office/infopath/2007/PartnerControls"/>
   </ds:schemaRefs>
 </ds:datastoreItem>
 </file>
</xml_diff>

<commit_message>
NDA, updated rent cost
</commit_message>
<xml_diff>
--- a/Business_Plan/Hw_From_Gena/The_Soshow_Business_Plan.docx
+++ b/Business_Plan/Hw_From_Gena/The_Soshow_Business_Plan.docx
@@ -1,6 +1,6 @@
 
 <file path=word/document.xml><?xml version="1.0" encoding="utf-8"?>
-<w:document xmlns:wpc="http://schemas.microsoft.com/office/word/2010/wordprocessingCanvas" xmlns:cx="http://schemas.microsoft.com/office/drawing/2014/chartex" xmlns:cx1="http://schemas.microsoft.com/office/drawing/2015/9/8/chartex" xmlns:cx2="http://schemas.microsoft.com/office/drawing/2015/10/21/chartex" xmlns:cx3="http://schemas.microsoft.com/office/drawing/2016/5/9/chartex" xmlns:cx4="http://schemas.microsoft.com/office/drawing/2016/5/10/chartex" xmlns:cx5="http://schemas.microsoft.com/office/drawing/2016/5/11/chartex" xmlns:cx6="http://schemas.microsoft.com/office/drawing/2016/5/12/chartex" xmlns:cx7="http://schemas.microsoft.com/office/drawing/2016/5/13/chartex" xmlns:cx8="http://schemas.microsoft.com/office/drawing/2016/5/14/chartex" xmlns:mc="http://schemas.openxmlformats.org/markup-compatibility/2006" xmlns:aink="http://schemas.microsoft.com/office/drawing/2016/ink" xmlns:am3d="http://schemas.microsoft.com/office/drawing/2017/model3d" xmlns:o="urn:schemas-microsoft-com:office:office" xmlns:r="http://schemas.openxmlformats.org/officeDocument/2006/relationships" xmlns:m="http://schemas.openxmlformats.org/officeDocument/2006/math" xmlns:v="urn:schemas-microsoft-com:vml" xmlns:wp14="http://schemas.microsoft.com/office/word/2010/wordprocessingDrawing" xmlns:wp="http://schemas.openxmlformats.org/drawingml/2006/wordprocessingDrawing" xmlns:w10="urn:schemas-microsoft-com:office:word" xmlns:w="http://schemas.openxmlformats.org/wordprocessingml/2006/main" xmlns:w14="http://schemas.microsoft.com/office/word/2010/wordml" xmlns:w15="http://schemas.microsoft.com/office/word/2012/wordml" xmlns:w16cid="http://schemas.microsoft.com/office/word/2016/wordml/cid" xmlns:w16se="http://schemas.microsoft.com/office/word/2015/wordml/symex" xmlns:wpg="http://schemas.microsoft.com/office/word/2010/wordprocessingGroup" xmlns:wpi="http://schemas.microsoft.com/office/word/2010/wordprocessingInk" xmlns:wne="http://schemas.microsoft.com/office/word/2006/wordml" xmlns:wps="http://schemas.microsoft.com/office/word/2010/wordprocessingShape" mc:Ignorable="w14 w15 w16se w16cid wp14">
+<w:document xmlns:wpc="http://schemas.microsoft.com/office/word/2010/wordprocessingCanvas" xmlns:cx="http://schemas.microsoft.com/office/drawing/2014/chartex" xmlns:cx1="http://schemas.microsoft.com/office/drawing/2015/9/8/chartex" xmlns:cx2="http://schemas.microsoft.com/office/drawing/2015/10/21/chartex" xmlns:cx3="http://schemas.microsoft.com/office/drawing/2016/5/9/chartex" xmlns:cx4="http://schemas.microsoft.com/office/drawing/2016/5/10/chartex" xmlns:cx5="http://schemas.microsoft.com/office/drawing/2016/5/11/chartex" xmlns:cx6="http://schemas.microsoft.com/office/drawing/2016/5/12/chartex" xmlns:cx7="http://schemas.microsoft.com/office/drawing/2016/5/13/chartex" xmlns:cx8="http://schemas.microsoft.com/office/drawing/2016/5/14/chartex" xmlns:mc="http://schemas.openxmlformats.org/markup-compatibility/2006" xmlns:aink="http://schemas.microsoft.com/office/drawing/2016/ink" xmlns:am3d="http://schemas.microsoft.com/office/drawing/2017/model3d" xmlns:o="urn:schemas-microsoft-com:office:office" xmlns:r="http://schemas.openxmlformats.org/officeDocument/2006/relationships" xmlns:m="http://schemas.openxmlformats.org/officeDocument/2006/math" xmlns:v="urn:schemas-microsoft-com:vml" xmlns:wp14="http://schemas.microsoft.com/office/word/2010/wordprocessingDrawing" xmlns:wp="http://schemas.openxmlformats.org/drawingml/2006/wordprocessingDrawing" xmlns:w10="urn:schemas-microsoft-com:office:word" xmlns:w="http://schemas.openxmlformats.org/wordprocessingml/2006/main" xmlns:w14="http://schemas.microsoft.com/office/word/2010/wordml" xmlns:w15="http://schemas.microsoft.com/office/word/2012/wordml" xmlns:w16cex="http://schemas.microsoft.com/office/word/2018/wordml/cex" xmlns:w16cid="http://schemas.microsoft.com/office/word/2016/wordml/cid" xmlns:w16="http://schemas.microsoft.com/office/word/2018/wordml" xmlns:w16se="http://schemas.microsoft.com/office/word/2015/wordml/symex" xmlns:wpg="http://schemas.microsoft.com/office/word/2010/wordprocessingGroup" xmlns:wpi="http://schemas.microsoft.com/office/word/2010/wordprocessingInk" xmlns:wne="http://schemas.microsoft.com/office/word/2006/wordml" xmlns:wps="http://schemas.microsoft.com/office/word/2010/wordprocessingShape" mc:Ignorable="w14 w15 w16se w16cid w16 w16cex wp14">
   <w:body>
     <w:sdt>
       <w:sdtPr>
@@ -134,18 +134,8 @@
                                         <w:sz w:val="72"/>
                                         <w:szCs w:val="72"/>
                                       </w:rPr>
-                                      <w:t xml:space="preserve">The </w:t>
+                                      <w:t>The Soshow</w:t>
                                     </w:r>
-                                    <w:proofErr w:type="spellStart"/>
-                                    <w:r>
-                                      <w:rPr>
-                                        <w:color w:val="4472C4" w:themeColor="accent1"/>
-                                        <w:sz w:val="72"/>
-                                        <w:szCs w:val="72"/>
-                                      </w:rPr>
-                                      <w:t>Soshow</w:t>
-                                    </w:r>
-                                    <w:proofErr w:type="spellEnd"/>
                                   </w:sdtContent>
                                 </w:sdt>
                               </w:p>
@@ -287,18 +277,8 @@
                                   <w:sz w:val="72"/>
                                   <w:szCs w:val="72"/>
                                 </w:rPr>
-                                <w:t xml:space="preserve">The </w:t>
+                                <w:t>The Soshow</w:t>
                               </w:r>
-                              <w:proofErr w:type="spellStart"/>
-                              <w:r>
-                                <w:rPr>
-                                  <w:color w:val="4472C4" w:themeColor="accent1"/>
-                                  <w:sz w:val="72"/>
-                                  <w:szCs w:val="72"/>
-                                </w:rPr>
-                                <w:t>Soshow</w:t>
-                              </w:r>
-                              <w:proofErr w:type="spellEnd"/>
                             </w:sdtContent>
                           </w:sdt>
                         </w:p>
@@ -4333,7 +4313,127 @@
         <w:t xml:space="preserve"> mission is to mitigate or reduce the loneliness epidemic in the U.S.</w:t>
       </w:r>
       <w:r>
-        <w:t xml:space="preserve"> [citations]</w:t>
+        <w:fldChar w:fldCharType="begin">
+          <w:fldData xml:space="preserve">PEVuZE5vdGU+PENpdGU+PEF1dGhvcj5NY0dyZWdvcjwvQXV0aG9yPjxZZWFyPjIwMTc8L1llYXI+
+PFJlY051bT4yNjA8L1JlY051bT48RGlzcGxheVRleHQ+WzEtM108L0Rpc3BsYXlUZXh0PjxyZWNv
+cmQ+PHJlYy1udW1iZXI+MjYwPC9yZWMtbnVtYmVyPjxmb3JlaWduLWtleXM+PGtleSBhcHA9IkVO
+IiBkYi1pZD0iczIwdnpyYTBwOXp4ZjBlenh6MHhhYXNkMnNlZTlwenc5ZnR2IiB0aW1lc3RhbXA9
+IjE1OTM1MjY3OTUiPjI2MDwva2V5PjwvZm9yZWlnbi1rZXlzPjxyZWYtdHlwZSBuYW1lPSJXZWIg
+UGFnZSI+MTI8L3JlZi10eXBlPjxjb250cmlidXRvcnM+PGF1dGhvcnM+PGF1dGhvcj5KZW5hIE1j
+R3JlZ29yPC9hdXRob3I+PC9hdXRob3JzPjwvY29udHJpYnV0b3JzPjx0aXRsZXM+PHRpdGxlPlRo
+aXMgZm9ybWVyIHN1cmdlb24gZ2VuZXJhbCBzYXlzIHRoZXJl4oCZcyBhIOKAmGxvbmVsaW5lc3Mg
+ZXBpZGVtaWPigJkgYW5kIHdvcmsgaXMgcGFydGx5IHRvIGJsYW1lPC90aXRsZT48L3RpdGxlcz48
+dm9sdW1lPjIwMjA8L3ZvbHVtZT48bnVtYmVyPjYvMzAvMjAyMDwvbnVtYmVyPjxkYXRlcz48eWVh
+cj4yMDE3PC95ZWFyPjwvZGF0ZXM+PHB1Ymxpc2hlcj5XYXNoaW5ndG9uIFBvc3Q8L3B1Ymxpc2hl
+cj48dXJscz48cmVsYXRlZC11cmxzPjx1cmw+aHR0cHM6Ly93d3cud2FzaGluZ3RvbnBvc3QuY29t
+L25ld3Mvb24tbGVhZGVyc2hpcC93cC8yMDE3LzEwLzA0L3RoaXMtZm9ybWVyLXN1cmdlb24tZ2Vu
+ZXJhbC1zYXlzLXRoZXJlcy1hLWxvbmVsaW5lc3MtZXBpZGVtaWMtYW5kLXdvcmstaXMtcGFydGx5
+LXRvLWJsYW1lLzwvdXJsPjwvcmVsYXRlZC11cmxzPjwvdXJscz48Y3VzdG9tMT4yMDIwPC9jdXN0
+b20xPjxjdXN0b20yPjYvMzAvMjAyMDwvY3VzdG9tMj48L3JlY29yZD48L0NpdGU+PENpdGU+PEF1
+dGhvcj5Qb2xhY2s8L0F1dGhvcj48WWVhcj4yMDE4PC9ZZWFyPjxSZWNOdW0+MjU4PC9SZWNOdW0+
+PHJlY29yZD48cmVjLW51bWJlcj4yNTg8L3JlYy1udW1iZXI+PGZvcmVpZ24ta2V5cz48a2V5IGFw
+cD0iRU4iIGRiLWlkPSJzMjB2enJhMHA5enhmMGV6eHoweGFhc2Qyc2VlOXB6dzlmdHYiIHRpbWVz
+dGFtcD0iMTU5MzUyNjA1MSI+MjU4PC9rZXk+PC9mb3JlaWduLWtleXM+PHJlZi10eXBlIG5hbWU9
+IldlYiBQYWdlIj4xMjwvcmVmLXR5cGU+PGNvbnRyaWJ1dG9ycz48YXV0aG9ycz48YXV0aG9yPkVs
+bGllIFBvbGFjazwvYXV0aG9yPjwvYXV0aG9ycz48L2NvbnRyaWJ1dG9ycz48dGl0bGVzPjx0aXRs
+ZT5ORVcgQ0lHTkEgU1RVRFkgUkVWRUFMUyBMT05FTElORVNTIEFUIEVQSURFTUlDIExFVkVMUyBJ
+TiBBTUVSSUNBPC90aXRsZT48L3RpdGxlcz48dm9sdW1lPjIwMjA8L3ZvbHVtZT48bnVtYmVyPjYv
+MzAvMjAyMDwvbnVtYmVyPjxkYXRlcz48eWVhcj4yMDE4PC95ZWFyPjwvZGF0ZXM+PHB1Ymxpc2hl
+cj5DaWduYTwvcHVibGlzaGVyPjx1cmxzPjxyZWxhdGVkLXVybHM+PHVybD5odHRwczovL3d3dy5j
+aWduYS5jb20vbmV3c3Jvb20vbmV3cy1yZWxlYXNlcy8yMDE4L25ldy1jaWduYS1zdHVkeS1yZXZl
+YWxzLWxvbmVsaW5lc3MtYXQtZXBpZGVtaWMtbGV2ZWxzLWluLWFtZXJpY2E8L3VybD48L3JlbGF0
+ZWQtdXJscz48L3VybHM+PGN1c3RvbTE+MjAyMDwvY3VzdG9tMT48Y3VzdG9tMj42LzMwLzIwMjA8
+L2N1c3RvbTI+PC9yZWNvcmQ+PC9DaXRlPjxDaXRlPjxBdXRob3I+SG9sdC1MdW5zdGFkPC9BdXRo
+b3I+PFllYXI+MjAxNTwvWWVhcj48UmVjTnVtPjI1OTwvUmVjTnVtPjxyZWNvcmQ+PHJlYy1udW1i
+ZXI+MjU5PC9yZWMtbnVtYmVyPjxmb3JlaWduLWtleXM+PGtleSBhcHA9IkVOIiBkYi1pZD0iczIw
+dnpyYTBwOXp4ZjBlenh6MHhhYXNkMnNlZTlwenc5ZnR2IiB0aW1lc3RhbXA9IjE1OTM1MjYzODYi
+PjI1OTwva2V5PjwvZm9yZWlnbi1rZXlzPjxyZWYtdHlwZSBuYW1lPSJKb3VybmFsIEFydGljbGUi
+PjE3PC9yZWYtdHlwZT48Y29udHJpYnV0b3JzPjxhdXRob3JzPjxhdXRob3I+SG9sdC1MdW5zdGFk
+LCBKdWxpYW5uZTwvYXV0aG9yPjxhdXRob3I+U21pdGgsIFRpbW90aHkgQjwvYXV0aG9yPjxhdXRo
+b3I+QmFrZXIsIE1hcms8L2F1dGhvcj48YXV0aG9yPkhhcnJpcywgVHlsZXI8L2F1dGhvcj48YXV0
+aG9yPlN0ZXBoZW5zb24sIERhdmlkPC9hdXRob3I+PC9hdXRob3JzPjwvY29udHJpYnV0b3JzPjx0
+aXRsZXM+PHRpdGxlPkxvbmVsaW5lc3MgYW5kIHNvY2lhbCBpc29sYXRpb24gYXMgcmlzayBmYWN0
+b3JzIGZvciBtb3J0YWxpdHk6IGEgbWV0YS1hbmFseXRpYyByZXZpZXc8L3RpdGxlPjxzZWNvbmRh
+cnktdGl0bGU+UGVyc3BlY3RpdmVzIG9uIHBzeWNob2xvZ2ljYWwgc2NpZW5jZTwvc2Vjb25kYXJ5
+LXRpdGxlPjwvdGl0bGVzPjxwZXJpb2RpY2FsPjxmdWxsLXRpdGxlPlBlcnNwZWN0aXZlcyBvbiBw
+c3ljaG9sb2dpY2FsIHNjaWVuY2U8L2Z1bGwtdGl0bGU+PC9wZXJpb2RpY2FsPjxwYWdlcz4yMjct
+MjM3PC9wYWdlcz48dm9sdW1lPjEwPC92b2x1bWU+PG51bWJlcj4yPC9udW1iZXI+PGRhdGVzPjx5
+ZWFyPjIwMTU8L3llYXI+PC9kYXRlcz48aXNibj4xNzQ1LTY5MTY8L2lzYm4+PHVybHM+PC91cmxz
+PjwvcmVjb3JkPjwvQ2l0ZT48L0VuZE5vdGU+
+</w:fldData>
+        </w:fldChar>
+      </w:r>
+      <w:r>
+        <w:instrText xml:space="preserve"> ADDIN EN.CITE </w:instrText>
+      </w:r>
+      <w:r>
+        <w:fldChar w:fldCharType="begin">
+          <w:fldData xml:space="preserve">PEVuZE5vdGU+PENpdGU+PEF1dGhvcj5NY0dyZWdvcjwvQXV0aG9yPjxZZWFyPjIwMTc8L1llYXI+
+PFJlY051bT4yNjA8L1JlY051bT48RGlzcGxheVRleHQ+WzEtM108L0Rpc3BsYXlUZXh0PjxyZWNv
+cmQ+PHJlYy1udW1iZXI+MjYwPC9yZWMtbnVtYmVyPjxmb3JlaWduLWtleXM+PGtleSBhcHA9IkVO
+IiBkYi1pZD0iczIwdnpyYTBwOXp4ZjBlenh6MHhhYXNkMnNlZTlwenc5ZnR2IiB0aW1lc3RhbXA9
+IjE1OTM1MjY3OTUiPjI2MDwva2V5PjwvZm9yZWlnbi1rZXlzPjxyZWYtdHlwZSBuYW1lPSJXZWIg
+UGFnZSI+MTI8L3JlZi10eXBlPjxjb250cmlidXRvcnM+PGF1dGhvcnM+PGF1dGhvcj5KZW5hIE1j
+R3JlZ29yPC9hdXRob3I+PC9hdXRob3JzPjwvY29udHJpYnV0b3JzPjx0aXRsZXM+PHRpdGxlPlRo
+aXMgZm9ybWVyIHN1cmdlb24gZ2VuZXJhbCBzYXlzIHRoZXJl4oCZcyBhIOKAmGxvbmVsaW5lc3Mg
+ZXBpZGVtaWPigJkgYW5kIHdvcmsgaXMgcGFydGx5IHRvIGJsYW1lPC90aXRsZT48L3RpdGxlcz48
+dm9sdW1lPjIwMjA8L3ZvbHVtZT48bnVtYmVyPjYvMzAvMjAyMDwvbnVtYmVyPjxkYXRlcz48eWVh
+cj4yMDE3PC95ZWFyPjwvZGF0ZXM+PHB1Ymxpc2hlcj5XYXNoaW5ndG9uIFBvc3Q8L3B1Ymxpc2hl
+cj48dXJscz48cmVsYXRlZC11cmxzPjx1cmw+aHR0cHM6Ly93d3cud2FzaGluZ3RvbnBvc3QuY29t
+L25ld3Mvb24tbGVhZGVyc2hpcC93cC8yMDE3LzEwLzA0L3RoaXMtZm9ybWVyLXN1cmdlb24tZ2Vu
+ZXJhbC1zYXlzLXRoZXJlcy1hLWxvbmVsaW5lc3MtZXBpZGVtaWMtYW5kLXdvcmstaXMtcGFydGx5
+LXRvLWJsYW1lLzwvdXJsPjwvcmVsYXRlZC11cmxzPjwvdXJscz48Y3VzdG9tMT4yMDIwPC9jdXN0
+b20xPjxjdXN0b20yPjYvMzAvMjAyMDwvY3VzdG9tMj48L3JlY29yZD48L0NpdGU+PENpdGU+PEF1
+dGhvcj5Qb2xhY2s8L0F1dGhvcj48WWVhcj4yMDE4PC9ZZWFyPjxSZWNOdW0+MjU4PC9SZWNOdW0+
+PHJlY29yZD48cmVjLW51bWJlcj4yNTg8L3JlYy1udW1iZXI+PGZvcmVpZ24ta2V5cz48a2V5IGFw
+cD0iRU4iIGRiLWlkPSJzMjB2enJhMHA5enhmMGV6eHoweGFhc2Qyc2VlOXB6dzlmdHYiIHRpbWVz
+dGFtcD0iMTU5MzUyNjA1MSI+MjU4PC9rZXk+PC9mb3JlaWduLWtleXM+PHJlZi10eXBlIG5hbWU9
+IldlYiBQYWdlIj4xMjwvcmVmLXR5cGU+PGNvbnRyaWJ1dG9ycz48YXV0aG9ycz48YXV0aG9yPkVs
+bGllIFBvbGFjazwvYXV0aG9yPjwvYXV0aG9ycz48L2NvbnRyaWJ1dG9ycz48dGl0bGVzPjx0aXRs
+ZT5ORVcgQ0lHTkEgU1RVRFkgUkVWRUFMUyBMT05FTElORVNTIEFUIEVQSURFTUlDIExFVkVMUyBJ
+TiBBTUVSSUNBPC90aXRsZT48L3RpdGxlcz48dm9sdW1lPjIwMjA8L3ZvbHVtZT48bnVtYmVyPjYv
+MzAvMjAyMDwvbnVtYmVyPjxkYXRlcz48eWVhcj4yMDE4PC95ZWFyPjwvZGF0ZXM+PHB1Ymxpc2hl
+cj5DaWduYTwvcHVibGlzaGVyPjx1cmxzPjxyZWxhdGVkLXVybHM+PHVybD5odHRwczovL3d3dy5j
+aWduYS5jb20vbmV3c3Jvb20vbmV3cy1yZWxlYXNlcy8yMDE4L25ldy1jaWduYS1zdHVkeS1yZXZl
+YWxzLWxvbmVsaW5lc3MtYXQtZXBpZGVtaWMtbGV2ZWxzLWluLWFtZXJpY2E8L3VybD48L3JlbGF0
+ZWQtdXJscz48L3VybHM+PGN1c3RvbTE+MjAyMDwvY3VzdG9tMT48Y3VzdG9tMj42LzMwLzIwMjA8
+L2N1c3RvbTI+PC9yZWNvcmQ+PC9DaXRlPjxDaXRlPjxBdXRob3I+SG9sdC1MdW5zdGFkPC9BdXRo
+b3I+PFllYXI+MjAxNTwvWWVhcj48UmVjTnVtPjI1OTwvUmVjTnVtPjxyZWNvcmQ+PHJlYy1udW1i
+ZXI+MjU5PC9yZWMtbnVtYmVyPjxmb3JlaWduLWtleXM+PGtleSBhcHA9IkVOIiBkYi1pZD0iczIw
+dnpyYTBwOXp4ZjBlenh6MHhhYXNkMnNlZTlwenc5ZnR2IiB0aW1lc3RhbXA9IjE1OTM1MjYzODYi
+PjI1OTwva2V5PjwvZm9yZWlnbi1rZXlzPjxyZWYtdHlwZSBuYW1lPSJKb3VybmFsIEFydGljbGUi
+PjE3PC9yZWYtdHlwZT48Y29udHJpYnV0b3JzPjxhdXRob3JzPjxhdXRob3I+SG9sdC1MdW5zdGFk
+LCBKdWxpYW5uZTwvYXV0aG9yPjxhdXRob3I+U21pdGgsIFRpbW90aHkgQjwvYXV0aG9yPjxhdXRo
+b3I+QmFrZXIsIE1hcms8L2F1dGhvcj48YXV0aG9yPkhhcnJpcywgVHlsZXI8L2F1dGhvcj48YXV0
+aG9yPlN0ZXBoZW5zb24sIERhdmlkPC9hdXRob3I+PC9hdXRob3JzPjwvY29udHJpYnV0b3JzPjx0
+aXRsZXM+PHRpdGxlPkxvbmVsaW5lc3MgYW5kIHNvY2lhbCBpc29sYXRpb24gYXMgcmlzayBmYWN0
+b3JzIGZvciBtb3J0YWxpdHk6IGEgbWV0YS1hbmFseXRpYyByZXZpZXc8L3RpdGxlPjxzZWNvbmRh
+cnktdGl0bGU+UGVyc3BlY3RpdmVzIG9uIHBzeWNob2xvZ2ljYWwgc2NpZW5jZTwvc2Vjb25kYXJ5
+LXRpdGxlPjwvdGl0bGVzPjxwZXJpb2RpY2FsPjxmdWxsLXRpdGxlPlBlcnNwZWN0aXZlcyBvbiBw
+c3ljaG9sb2dpY2FsIHNjaWVuY2U8L2Z1bGwtdGl0bGU+PC9wZXJpb2RpY2FsPjxwYWdlcz4yMjct
+MjM3PC9wYWdlcz48dm9sdW1lPjEwPC92b2x1bWU+PG51bWJlcj4yPC9udW1iZXI+PGRhdGVzPjx5
+ZWFyPjIwMTU8L3llYXI+PC9kYXRlcz48aXNibj4xNzQ1LTY5MTY8L2lzYm4+PHVybHM+PC91cmxz
+PjwvcmVjb3JkPjwvQ2l0ZT48L0VuZE5vdGU+
+</w:fldData>
+        </w:fldChar>
+      </w:r>
+      <w:r>
+        <w:instrText xml:space="preserve"> ADDIN EN.CITE.DATA </w:instrText>
+      </w:r>
+      <w:r>
+        <w:fldChar w:fldCharType="end"/>
+      </w:r>
+      <w:r>
+        <w:fldChar w:fldCharType="separate"/>
+      </w:r>
+      <w:r>
+        <w:rPr>
+          <w:noProof/>
+        </w:rPr>
+        <w:t>[1-3]</w:t>
+      </w:r>
+      <w:r>
+        <w:fldChar w:fldCharType="end"/>
       </w:r>
       <w:r>
         <w:t xml:space="preserve"> </w:t>
@@ -4546,11 +4646,16 @@
         <w:t>membership fees.</w:t>
       </w:r>
       <w:r>
-        <w:t xml:space="preserve"> It</w:t>
+        <w:t xml:space="preserve"> </w:t>
+      </w:r>
+      <w:proofErr w:type="gramStart"/>
+      <w:r>
+        <w:t>It</w:t>
       </w:r>
       <w:r>
         <w:t>’s</w:t>
       </w:r>
+      <w:proofErr w:type="gramEnd"/>
       <w:r>
         <w:t xml:space="preserve"> a win-win situation. The professional </w:t>
       </w:r>
@@ -4582,7 +4687,15 @@
         <w:t>increase</w:t>
       </w:r>
       <w:r>
-        <w:t xml:space="preserve"> our leverage within the local business community similar to how</w:t>
+        <w:t xml:space="preserve"> our leverage within the local business community </w:t>
+      </w:r>
+      <w:proofErr w:type="gramStart"/>
+      <w:r>
+        <w:t>similar to</w:t>
+      </w:r>
+      <w:proofErr w:type="gramEnd"/>
+      <w:r>
+        <w:t xml:space="preserve"> how</w:t>
       </w:r>
       <w:r>
         <w:t xml:space="preserve"> Yelp, the restaurant review web-app, held</w:t>
@@ -4688,13 +4801,25 @@
         <w:t>, if not due to the looming economic recession.</w:t>
       </w:r>
       <w:r>
-        <w:t xml:space="preserve">[citations] </w:t>
-      </w:r>
-      <w:r>
-        <w:t>During times of crises, people are</w:t>
-      </w:r>
-      <w:r>
-        <w:t xml:space="preserve"> often</w:t>
+        <w:fldChar w:fldCharType="begin"/>
+      </w:r>
+      <w:r>
+        <w:instrText xml:space="preserve"> ADDIN EN.CITE &lt;EndNote&gt;&lt;Cite&gt;&lt;Author&gt;Crutsinger&lt;/Author&gt;&lt;Year&gt;2020&lt;/Year&gt;&lt;RecNum&gt;261&lt;/RecNum&gt;&lt;DisplayText&gt;[4]&lt;/DisplayText&gt;&lt;record&gt;&lt;rec-number&gt;261&lt;/rec-number&gt;&lt;foreign-keys&gt;&lt;key app="EN" db-id="s20vzra0p9zxf0ezxz0xaasd2see9pzw9ftv" timestamp="1593527367"&gt;261&lt;/key&gt;&lt;/foreign-keys&gt;&lt;ref-type name="Web Page"&gt;12&lt;/ref-type&gt;&lt;contributors&gt;&lt;authors&gt;&lt;author&gt;Martin Crutsinger&lt;/author&gt;&lt;/authors&gt;&lt;/contributors&gt;&lt;auth-address&gt;https://www.pbs.org/newshour/author/martin-crutsinger-associated-press&lt;/auth-address&gt;&lt;titles&gt;&lt;title&gt;IMF head says global economy now in recession&lt;/title&gt;&lt;/titles&gt;&lt;volume&gt;2020&lt;/volume&gt;&lt;number&gt;6/30/2020&lt;/number&gt;&lt;dates&gt;&lt;year&gt;2020&lt;/year&gt;&lt;/dates&gt;&lt;publisher&gt;Associated Press&lt;/publisher&gt;&lt;urls&gt;&lt;related-urls&gt;&lt;url&gt;https://www.pbs.org/newshour/economy/imf-head-says-global-economy-now-in-recession&lt;/url&gt;&lt;/related-urls&gt;&lt;/urls&gt;&lt;custom1&gt;2020&lt;/custom1&gt;&lt;custom2&gt;6/30/2020&lt;/custom2&gt;&lt;/record&gt;&lt;/Cite&gt;&lt;/EndNote&gt;</w:instrText>
+      </w:r>
+      <w:r>
+        <w:fldChar w:fldCharType="separate"/>
+      </w:r>
+      <w:r>
+        <w:rPr>
+          <w:noProof/>
+        </w:rPr>
+        <w:t>[4]</w:t>
+      </w:r>
+      <w:r>
+        <w:fldChar w:fldCharType="end"/>
+      </w:r>
+      <w:r>
+        <w:t xml:space="preserve"> During this time of crises, people may be</w:t>
       </w:r>
       <w:r>
         <w:t xml:space="preserve"> open to new ideas</w:t>
@@ -4706,13 +4831,10 @@
         <w:t xml:space="preserve"> </w:t>
       </w:r>
       <w:r>
-        <w:t>[citations]</w:t>
-      </w:r>
-      <w:r>
-        <w:t xml:space="preserve"> </w:t>
-      </w:r>
-      <w:r>
-        <w:t>Generation Z</w:t>
+        <w:t>Post-vaccine distribution, G</w:t>
+      </w:r>
+      <w:r>
+        <w:t>eneration Z</w:t>
       </w:r>
       <w:r>
         <w:t xml:space="preserve"> Americans</w:t>
@@ -4741,8 +4863,6 @@
       <w:r>
         <w:t xml:space="preserve">try to </w:t>
       </w:r>
-      <w:bookmarkStart w:id="2" w:name="_GoBack"/>
-      <w:bookmarkEnd w:id="2"/>
       <w:r>
         <w:t>meet people at bars and restaurants</w:t>
       </w:r>
@@ -4793,65 +4913,336 @@
           <w:rFonts w:eastAsia="Times New Roman"/>
         </w:rPr>
       </w:pPr>
-      <w:bookmarkStart w:id="3" w:name="_Toc44319804"/>
+      <w:bookmarkStart w:id="2" w:name="_Toc44319804"/>
       <w:r>
         <w:rPr>
           <w:rFonts w:eastAsia="Times New Roman"/>
         </w:rPr>
         <w:t>Problem Summary</w:t>
       </w:r>
+      <w:bookmarkStart w:id="3" w:name="_Toc44319805"/>
+      <w:bookmarkEnd w:id="2"/>
+    </w:p>
+    <w:p>
+      <w:pPr>
+        <w:ind w:firstLine="720"/>
+      </w:pPr>
+      <w:r>
+        <w:t>Does the loneliness epidemic exist</w:t>
+      </w:r>
+      <w:r>
+        <w:t>?</w:t>
+      </w:r>
+      <w:r>
+        <w:t xml:space="preserve"> </w:t>
+      </w:r>
+      <w:r>
+        <w:t>First-page internet searches for articles about the loneliness epidemic cite Cigna's survey, which is one of only a few publicly available articles.</w:t>
+      </w:r>
+      <w:r>
+        <w:fldChar w:fldCharType="begin"/>
+      </w:r>
+      <w:r>
+        <w:instrText xml:space="preserve"> ADDIN EN.CITE &lt;EndNote&gt;&lt;Cite&gt;&lt;Author&gt;Polack&lt;/Author&gt;&lt;Year&gt;2018&lt;/Year&gt;&lt;RecNum&gt;258&lt;/RecNum&gt;&lt;DisplayText&gt;[2]&lt;/DisplayText&gt;&lt;record&gt;&lt;rec-number&gt;258&lt;/rec-number&gt;&lt;foreign-keys&gt;&lt;key app="EN" db-id="s20vzra0p9zxf0ezxz0xaasd2see9pzw9ftv" timestamp="1593526051"&gt;258&lt;/key&gt;&lt;/foreign-keys&gt;&lt;ref-type name="Web Page"&gt;12&lt;/ref-type&gt;&lt;contributors&gt;&lt;authors&gt;&lt;author&gt;Ellie Polack&lt;/author&gt;&lt;/authors&gt;&lt;/contributors&gt;&lt;titles&gt;&lt;title&gt;NEW CIGNA STUDY REVEALS LONELINESS AT EPIDEMIC LEVELS IN AMERICA&lt;/title&gt;&lt;/titles&gt;&lt;volume&gt;2020&lt;/volume&gt;&lt;number&gt;6/30/2020&lt;/number&gt;&lt;dates&gt;&lt;year&gt;2018&lt;/year&gt;&lt;/dates&gt;&lt;publisher&gt;Cigna&lt;/publisher&gt;&lt;urls&gt;&lt;related-urls&gt;&lt;url&gt;https://www.cigna.com/newsroom/news-releases/2018/new-cigna-study-reveals-loneliness-at-epidemic-levels-in-america&lt;/url&gt;&lt;/related-urls&gt;&lt;/urls&gt;&lt;custom1&gt;2020&lt;/custom1&gt;&lt;custom2&gt;6/30/2020&lt;/custom2&gt;&lt;/record&gt;&lt;/Cite&gt;&lt;/EndNote&gt;</w:instrText>
+      </w:r>
+      <w:r>
+        <w:fldChar w:fldCharType="separate"/>
+      </w:r>
+      <w:r>
+        <w:rPr>
+          <w:noProof/>
+        </w:rPr>
+        <w:t>[2]</w:t>
+      </w:r>
+      <w:r>
+        <w:fldChar w:fldCharType="end"/>
+      </w:r>
+      <w:r>
+        <w:t xml:space="preserve"> </w:t>
+      </w:r>
+      <w:r>
+        <w:t>A</w:t>
+      </w:r>
+      <w:r>
+        <w:t xml:space="preserve"> reputable public figure</w:t>
+      </w:r>
+      <w:r>
+        <w:t xml:space="preserve"> that supports this issue is</w:t>
+      </w:r>
+      <w:r>
+        <w:t xml:space="preserve"> </w:t>
+      </w:r>
+      <w:r>
+        <w:t>f</w:t>
+      </w:r>
+      <w:r>
+        <w:t>ormer U.S. surgeon general, Vivek H. Murthy, who emphasizes the unseen, but catastrophic effects of the loneliness epidemic.</w:t>
+      </w:r>
+      <w:r>
+        <w:fldChar w:fldCharType="begin"/>
+      </w:r>
+      <w:r>
+        <w:instrText xml:space="preserve"> ADDIN EN.CITE &lt;EndNote&gt;&lt;Cite&gt;&lt;Author&gt;McGregor&lt;/Author&gt;&lt;Year&gt;2017&lt;/Year&gt;&lt;RecNum&gt;260&lt;/RecNum&gt;&lt;DisplayText&gt;[1]&lt;/DisplayText&gt;&lt;record&gt;&lt;rec-number&gt;260&lt;/rec-number&gt;&lt;foreign-keys&gt;&lt;key app="EN" db-id="s20vzra0p9zxf0ezxz0xaasd2see9pzw9ftv" timestamp="1593526795"&gt;260&lt;/key&gt;&lt;/foreign-keys&gt;&lt;ref-type name="Web Page"&gt;12&lt;/ref-type&gt;&lt;contributors&gt;&lt;authors&gt;&lt;author&gt;Jena McGregor&lt;/author&gt;&lt;/authors&gt;&lt;/contributors&gt;&lt;titles&gt;&lt;title&gt;This former surgeon general says there’s a ‘loneliness epidemic’ and work is partly to blame&lt;/title&gt;&lt;/titles&gt;&lt;volume&gt;2020&lt;/volume&gt;&lt;number&gt;6/30/2020&lt;/number&gt;&lt;dates&gt;&lt;year&gt;2017&lt;/year&gt;&lt;/dates&gt;&lt;publisher&gt;Washington Post&lt;/publisher&gt;&lt;urls&gt;&lt;related-urls&gt;&lt;url&gt;https://www.washingtonpost.com/news/on-leadership/wp/2017/10/04/this-former-surgeon-general-says-theres-a-loneliness-epidemic-and-work-is-partly-to-blame/&lt;/url&gt;&lt;/related-urls&gt;&lt;/urls&gt;&lt;custom1&gt;2020&lt;/custom1&gt;&lt;custom2&gt;6/30/2020&lt;/custom2&gt;&lt;/record&gt;&lt;/Cite&gt;&lt;/EndNote&gt;</w:instrText>
+      </w:r>
+      <w:r>
+        <w:fldChar w:fldCharType="separate"/>
+      </w:r>
+      <w:r>
+        <w:rPr>
+          <w:noProof/>
+        </w:rPr>
+        <w:t>[1]</w:t>
+      </w:r>
+      <w:r>
+        <w:fldChar w:fldCharType="end"/>
+      </w:r>
+      <w:r>
+        <w:t xml:space="preserve"> </w:t>
+      </w:r>
+      <w:r>
+        <w:t>The academic articles cited by these first-page articles are usually used to reinforce the idea that loneliness is a serious public health issue, rather than as a source to support the existence of a loneliness epidemic.</w:t>
+      </w:r>
+      <w:r>
+        <w:t xml:space="preserve"> </w:t>
+      </w:r>
+      <w:r>
+        <w:t xml:space="preserve">Trends in at-home activities like gaming, streaming services, and sex among young people suggest that adults (particularly young </w:t>
+      </w:r>
+      <w:r>
+        <w:t xml:space="preserve">heterosexual </w:t>
+      </w:r>
+      <w:r>
+        <w:t>men) are spending more time at home.</w:t>
+      </w:r>
+      <w:r>
+        <w:fldChar w:fldCharType="begin"/>
+      </w:r>
+      <w:r>
+        <w:instrText xml:space="preserve"> ADDIN EN.CITE &lt;EndNote&gt;&lt;Cite&gt;&lt;Author&gt;Saumya Joseph&lt;/Author&gt;&lt;Year&gt;2020&lt;/Year&gt;&lt;RecNum&gt;262&lt;/RecNum&gt;&lt;DisplayText&gt;[5]&lt;/DisplayText&gt;&lt;record&gt;&lt;rec-number&gt;262&lt;/rec-number&gt;&lt;foreign-keys&gt;&lt;key app="EN" db-id="s20vzra0p9zxf0ezxz0xaasd2see9pzw9ftv" timestamp="1593528491"&gt;262&lt;/key&gt;&lt;/foreign-keys&gt;&lt;ref-type name="Web Page"&gt;12&lt;/ref-type&gt;&lt;contributors&gt;&lt;authors&gt;&lt;author&gt;Saumya Joseph, Ankur Banerjee&lt;/author&gt;&lt;/authors&gt;&lt;/contributors&gt;&lt;titles&gt;&lt;title&gt;Young U.S. men having a lot less sex in the 21st century, study shows&lt;/title&gt;&lt;/titles&gt;&lt;volume&gt;2020&lt;/volume&gt;&lt;number&gt;6/30/2020&lt;/number&gt;&lt;dates&gt;&lt;year&gt;2020&lt;/year&gt;&lt;/dates&gt;&lt;publisher&gt;Reuters&lt;/publisher&gt;&lt;urls&gt;&lt;related-urls&gt;&lt;url&gt;https://www.reuters.com/article/us-usa-health-sex/young-u-s-men-having-a-lot-less-sex-in-the-21st-century-study-shows-idUSKBN23J2LI&lt;/url&gt;&lt;/related-urls&gt;&lt;/urls&gt;&lt;custom1&gt;2020&lt;/custom1&gt;&lt;custom2&gt;6/30/2020&lt;/custom2&gt;&lt;/record&gt;&lt;/Cite&gt;&lt;/EndNote&gt;</w:instrText>
+      </w:r>
+      <w:r>
+        <w:fldChar w:fldCharType="separate"/>
+      </w:r>
+      <w:r>
+        <w:rPr>
+          <w:noProof/>
+        </w:rPr>
+        <w:t>[5]</w:t>
+      </w:r>
+      <w:r>
+        <w:fldChar w:fldCharType="end"/>
+      </w:r>
+      <w:r>
+        <w:t xml:space="preserve"> These trends have been occurring before the pandemic.</w:t>
+      </w:r>
+      <w:r>
+        <w:t xml:space="preserve"> </w:t>
+      </w:r>
+      <w:r>
+        <w:t>Trends and survey data support the existence of a loneliness epidemic in America.</w:t>
+      </w:r>
+    </w:p>
+    <w:p>
+      <w:pPr>
+        <w:ind w:firstLine="720"/>
+      </w:pPr>
+      <w:r>
+        <w:lastRenderedPageBreak/>
+        <w:t>A meta-analytic review</w:t>
+      </w:r>
+      <w:r>
+        <w:t xml:space="preserve"> from 2015</w:t>
+      </w:r>
+      <w:r>
+        <w:t xml:space="preserve">, however, projects that loneliness will reach epidemic proportions by 2030, </w:t>
+      </w:r>
+      <w:r>
+        <w:t xml:space="preserve">which does not account for recent advances in technology and the global coronavirus pandemic, which may have </w:t>
+      </w:r>
+      <w:r>
+        <w:t>increased the rate of loneliness.</w:t>
+      </w:r>
+      <w:r>
+        <w:fldChar w:fldCharType="begin"/>
+      </w:r>
+      <w:r>
+        <w:instrText xml:space="preserve"> ADDIN EN.CITE &lt;EndNote&gt;&lt;Cite&gt;&lt;Author&gt;Holt-Lunstad&lt;/Author&gt;&lt;Year&gt;2015&lt;/Year&gt;&lt;RecNum&gt;259&lt;/RecNum&gt;&lt;DisplayText&gt;[3]&lt;/DisplayText&gt;&lt;record&gt;&lt;rec-number&gt;259&lt;/rec-number&gt;&lt;foreign-keys&gt;&lt;key app="EN" db-id="s20vzra0p9zxf0ezxz0xaasd2see9pzw9ftv" timestamp="1593526386"&gt;259&lt;/key&gt;&lt;/foreign-keys&gt;&lt;ref-type name="Journal Article"&gt;17&lt;/ref-type&gt;&lt;contributors&gt;&lt;authors&gt;&lt;author&gt;Holt-Lunstad, Julianne&lt;/author&gt;&lt;author&gt;Smith, Timothy B&lt;/author&gt;&lt;author&gt;Baker, Mark&lt;/author&gt;&lt;author&gt;Harris, Tyler&lt;/author&gt;&lt;author&gt;Stephenson, David&lt;/author&gt;&lt;/authors&gt;&lt;/contributors&gt;&lt;titles&gt;&lt;title&gt;Loneliness and social isolation as risk factors for mortality: a meta-analytic review&lt;/title&gt;&lt;secondary-title&gt;Perspectives on psychological science&lt;/secondary-title&gt;&lt;/titles&gt;&lt;periodical&gt;&lt;full-title&gt;Perspectives on psychological science&lt;/full-title&gt;&lt;/periodical&gt;&lt;pages&gt;227-237&lt;/pages&gt;&lt;volume&gt;10&lt;/volume&gt;&lt;number&gt;2&lt;/number&gt;&lt;dates&gt;&lt;year&gt;2015&lt;/year&gt;&lt;/dates&gt;&lt;isbn&gt;1745-6916&lt;/isbn&gt;&lt;urls&gt;&lt;/urls&gt;&lt;/record&gt;&lt;/Cite&gt;&lt;/EndNote&gt;</w:instrText>
+      </w:r>
+      <w:r>
+        <w:fldChar w:fldCharType="separate"/>
+      </w:r>
+      <w:r>
+        <w:rPr>
+          <w:noProof/>
+        </w:rPr>
+        <w:t>[3]</w:t>
+      </w:r>
+      <w:r>
+        <w:fldChar w:fldCharType="end"/>
+      </w:r>
+    </w:p>
+    <w:p>
+      <w:pPr>
+        <w:pStyle w:val="Heading3"/>
+        <w:rPr>
+          <w:rFonts w:eastAsia="Times New Roman"/>
+        </w:rPr>
+      </w:pPr>
+      <w:r>
+        <w:rPr>
+          <w:rFonts w:eastAsia="Times New Roman"/>
+        </w:rPr>
+        <w:t>Solution Summary</w:t>
+      </w:r>
+      <w:bookmarkStart w:id="4" w:name="_Toc44319806"/>
       <w:bookmarkEnd w:id="3"/>
     </w:p>
     <w:p>
-      <w:pPr>
-        <w:pStyle w:val="ListParagraph"/>
-        <w:numPr>
-          <w:ilvl w:val="0"/>
-          <w:numId w:val="2"/>
-        </w:numPr>
-      </w:pPr>
-      <w:r>
-        <w:t>Loneliness epidemic</w:t>
+      <w:r>
+        <w:tab/>
+        <w:t>Create a</w:t>
+      </w:r>
+      <w:r>
+        <w:t>n entirely new</w:t>
+      </w:r>
+      <w:r>
+        <w:t xml:space="preserve"> soci</w:t>
+      </w:r>
+      <w:r>
+        <w:t xml:space="preserve">al institution for adults that relies on </w:t>
+      </w:r>
+      <w:r>
+        <w:t>old communal methods of socialization</w:t>
+      </w:r>
+      <w:r>
+        <w:t xml:space="preserve"> through universal languages</w:t>
+      </w:r>
+      <w:r>
+        <w:t xml:space="preserve"> and shared activities</w:t>
+      </w:r>
+      <w:r>
+        <w:t xml:space="preserve"> such as dancing, cooking, and PCs and gaming</w:t>
+      </w:r>
+      <w:r>
+        <w:t>.</w:t>
+      </w:r>
+      <w:r>
+        <w:t xml:space="preserve"> Social leverage</w:t>
+      </w:r>
+      <w:r>
+        <w:t xml:space="preserve"> and relevancy </w:t>
+      </w:r>
+      <w:proofErr w:type="gramStart"/>
+      <w:r>
+        <w:t>is</w:t>
+      </w:r>
+      <w:proofErr w:type="gramEnd"/>
+      <w:r>
+        <w:t xml:space="preserve"> ensured by actively inviting businesses to teach</w:t>
+      </w:r>
+      <w:r>
+        <w:t xml:space="preserve"> classes and </w:t>
+      </w:r>
+      <w:r>
+        <w:t>swap marketing channels.</w:t>
+      </w:r>
+      <w:r>
+        <w:t xml:space="preserve"> The idea </w:t>
+      </w:r>
+      <w:r>
+        <w:t>is like</w:t>
+      </w:r>
+      <w:r>
+        <w:t xml:space="preserve"> a community center for </w:t>
+      </w:r>
+      <w:r>
+        <w:t xml:space="preserve">adults, but unlike a community center, </w:t>
+      </w:r>
+      <w:r>
+        <w:t xml:space="preserve">the tone will be a place of high quality and </w:t>
+      </w:r>
+      <w:r>
+        <w:t>have an emphasis on aesthetic appeal.</w:t>
       </w:r>
     </w:p>
     <w:p>
       <w:pPr>
-        <w:pStyle w:val="ListParagraph"/>
-        <w:numPr>
-          <w:ilvl w:val="0"/>
-          <w:numId w:val="2"/>
-        </w:numPr>
-      </w:pPr>
-      <w:r>
-        <w:t>Loss of social spaces due to the pandemic</w:t>
-      </w:r>
-    </w:p>
-    <w:p>
-      <w:pPr>
         <w:pStyle w:val="Heading3"/>
         <w:rPr>
           <w:rFonts w:eastAsia="Times New Roman"/>
         </w:rPr>
       </w:pPr>
-      <w:bookmarkStart w:id="4" w:name="_Toc44319805"/>
-      <w:r>
-        <w:rPr>
-          <w:rFonts w:eastAsia="Times New Roman"/>
-        </w:rPr>
-        <w:t>Solution Summary</w:t>
+      <w:r>
+        <w:rPr>
+          <w:rFonts w:eastAsia="Times New Roman"/>
+        </w:rPr>
+        <w:t>Market Summary</w:t>
       </w:r>
       <w:bookmarkEnd w:id="4"/>
     </w:p>
     <w:p>
-      <w:pPr>
-        <w:pStyle w:val="ListParagraph"/>
-        <w:numPr>
-          <w:ilvl w:val="0"/>
-          <w:numId w:val="3"/>
-        </w:numPr>
-      </w:pPr>
-      <w:r>
-        <w:t>Create a social hub for adults</w:t>
+      <w:r>
+        <w:tab/>
+      </w:r>
+      <w:r>
+        <w:t xml:space="preserve">Marketing will be achieved by </w:t>
+      </w:r>
+      <w:r>
+        <w:t>incentivizing businesses and professionals to hold classes at our location where they earn 100% of their student</w:t>
+      </w:r>
+      <w:r>
+        <w:t xml:space="preserve">-teaching fees. </w:t>
+      </w:r>
+      <w:r>
+        <w:t xml:space="preserve">Local professionals such as dance groups, chefs, </w:t>
+      </w:r>
+      <w:r>
+        <w:t xml:space="preserve">entrepreneurs, and tech developers </w:t>
+      </w:r>
+      <w:r>
+        <w:t xml:space="preserve">will be invited to hold classes, swap marketing channels, and engage in networking opportunities. </w:t>
+      </w:r>
+      <w:r>
+        <w:t>Several</w:t>
+      </w:r>
+      <w:r>
+        <w:t xml:space="preserve"> </w:t>
+      </w:r>
+      <w:r>
+        <w:t xml:space="preserve">B2B </w:t>
+      </w:r>
+      <w:r>
+        <w:t>business</w:t>
+      </w:r>
+      <w:r>
+        <w:t>es</w:t>
+      </w:r>
+      <w:r>
+        <w:t xml:space="preserve"> and governmental training programs</w:t>
+      </w:r>
+      <w:r>
+        <w:t xml:space="preserve"> hold offsite training</w:t>
+      </w:r>
+      <w:r>
+        <w:t xml:space="preserve"> for</w:t>
+      </w:r>
+      <w:r>
+        <w:t xml:space="preserve"> </w:t>
+      </w:r>
+      <w:r>
+        <w:t>employees and customers</w:t>
+      </w:r>
+      <w:r>
+        <w:t xml:space="preserve"> as to not disturb their local work office. It would be economically more convenient to rent out our space to hold such trainings</w:t>
+      </w:r>
+      <w:r>
+        <w:t xml:space="preserve"> than</w:t>
+      </w:r>
+      <w:r>
+        <w:t xml:space="preserve"> to </w:t>
+      </w:r>
+      <w:r>
+        <w:t>rent out or buy a building for this space.</w:t>
       </w:r>
     </w:p>
     <w:p>
@@ -4861,80 +5252,388 @@
           <w:rFonts w:eastAsia="Times New Roman"/>
         </w:rPr>
       </w:pPr>
-      <w:bookmarkStart w:id="5" w:name="_Toc44319806"/>
-      <w:r>
-        <w:rPr>
-          <w:rFonts w:eastAsia="Times New Roman"/>
-        </w:rPr>
-        <w:lastRenderedPageBreak/>
-        <w:t>Market Summary</w:t>
+      <w:bookmarkStart w:id="5" w:name="_Toc44319807"/>
+      <w:r>
+        <w:rPr>
+          <w:rFonts w:eastAsia="Times New Roman"/>
+        </w:rPr>
+        <w:t>Competition</w:t>
       </w:r>
       <w:bookmarkEnd w:id="5"/>
     </w:p>
     <w:p>
+      <w:r>
+        <w:tab/>
+      </w:r>
+      <w:r>
+        <w:t xml:space="preserve">While other community centers do exist, the ones that do are likely not targeted </w:t>
+      </w:r>
+      <w:r>
+        <w:t>to or reserved for adults</w:t>
+      </w:r>
+      <w:r>
+        <w:t xml:space="preserve"> nor has </w:t>
+      </w:r>
+      <w:r>
+        <w:t>a flexible business model</w:t>
+      </w:r>
+      <w:r>
+        <w:t>, therefore we have no direct competition.</w:t>
+      </w:r>
+    </w:p>
+    <w:p>
+      <w:r>
+        <w:tab/>
+        <w:t>As for indirect competition, any competit</w:t>
+      </w:r>
+      <w:r>
+        <w:t>ors who</w:t>
+      </w:r>
+      <w:r>
+        <w:t xml:space="preserve"> </w:t>
+      </w:r>
+      <w:r>
+        <w:t xml:space="preserve">are even </w:t>
+      </w:r>
+      <w:r>
+        <w:t xml:space="preserve">remotely related to the range of activities </w:t>
+      </w:r>
+      <w:r>
+        <w:t xml:space="preserve">and incentives </w:t>
+      </w:r>
+      <w:r>
+        <w:t xml:space="preserve">that we </w:t>
+      </w:r>
+      <w:r>
+        <w:t>offer, could</w:t>
+      </w:r>
+      <w:r>
+        <w:t xml:space="preserve"> become an ally</w:t>
+      </w:r>
+      <w:r>
+        <w:t>.</w:t>
+      </w:r>
+      <w:r>
+        <w:t xml:space="preserve"> Shared workspaces could be considered indirect competition but to a lesser extent because these communities are usually too exclusive for normal people to engage in them.</w:t>
+      </w:r>
+    </w:p>
+    <w:p>
+      <w:r>
+        <w:tab/>
+        <w:t xml:space="preserve">The greatest indirect competitor </w:t>
+      </w:r>
+      <w:r>
+        <w:t>are SIA</w:t>
+      </w:r>
+      <w:r>
+        <w:t xml:space="preserve">s. SIAs are usually concerned only about managing their </w:t>
+      </w:r>
+      <w:r>
+        <w:t xml:space="preserve">own </w:t>
+      </w:r>
+      <w:r>
+        <w:t>SIA</w:t>
+      </w:r>
+      <w:r>
+        <w:t xml:space="preserve"> factions</w:t>
+      </w:r>
+      <w:r>
+        <w:t xml:space="preserve"> and do not usually engage in direct competition</w:t>
+      </w:r>
+      <w:r>
+        <w:t xml:space="preserve"> with other SIAs. </w:t>
+      </w:r>
+      <w:r>
+        <w:t>Umbrella organizations that co</w:t>
+      </w:r>
+      <w:r>
+        <w:t>nnect SIA</w:t>
+      </w:r>
+      <w:r>
+        <w:t>s</w:t>
+      </w:r>
+      <w:r>
+        <w:t xml:space="preserve"> typically </w:t>
+      </w:r>
+      <w:r>
+        <w:t xml:space="preserve">exist for sports. We </w:t>
+      </w:r>
+      <w:r>
+        <w:t>do not offer sports outside of dance and possibly theater, therefore</w:t>
+      </w:r>
+      <w:r>
+        <w:t xml:space="preserve"> umbrella</w:t>
+      </w:r>
+      <w:r>
+        <w:t xml:space="preserve"> sports</w:t>
+      </w:r>
+      <w:r>
+        <w:t xml:space="preserve"> organizations pose serious direct competition</w:t>
+      </w:r>
+      <w:r>
+        <w:t>.</w:t>
+      </w:r>
+    </w:p>
+    <w:p>
       <w:pPr>
         <w:pStyle w:val="Heading3"/>
         <w:rPr>
           <w:rFonts w:eastAsia="Times New Roman"/>
         </w:rPr>
       </w:pPr>
-      <w:bookmarkStart w:id="6" w:name="_Toc44319807"/>
-      <w:r>
-        <w:rPr>
-          <w:rFonts w:eastAsia="Times New Roman"/>
-        </w:rPr>
-        <w:t>Competition</w:t>
+      <w:bookmarkStart w:id="6" w:name="_Toc44319808"/>
+      <w:r>
+        <w:rPr>
+          <w:rFonts w:eastAsia="Times New Roman"/>
+        </w:rPr>
+        <w:t>Overview</w:t>
       </w:r>
       <w:bookmarkEnd w:id="6"/>
     </w:p>
     <w:p>
+      <w:r>
+        <w:tab/>
+      </w:r>
+      <w:r>
+        <w:t xml:space="preserve">Our mission is to mitigate or reduce the </w:t>
+      </w:r>
+      <w:r>
+        <w:t xml:space="preserve">loneliness epidemic in the U.S. by offering </w:t>
+      </w:r>
+      <w:r>
+        <w:t xml:space="preserve">the old model of socialization through </w:t>
+      </w:r>
+      <w:r>
+        <w:t xml:space="preserve">universal languages in the form of shared activities, specifically dancing, cooking, and PCs and gaming. </w:t>
+      </w:r>
+      <w:r>
+        <w:t>We will maintain relevancy and bolster marketing channels by engaging in win-win situations with</w:t>
+      </w:r>
+      <w:r>
+        <w:t xml:space="preserve"> businesses and professionals by inviting them to use our space for </w:t>
+      </w:r>
+      <w:r>
+        <w:t>classes.</w:t>
+      </w:r>
+    </w:p>
+    <w:p>
       <w:pPr>
         <w:pStyle w:val="Heading3"/>
         <w:rPr>
           <w:rFonts w:eastAsia="Times New Roman"/>
         </w:rPr>
       </w:pPr>
-      <w:bookmarkStart w:id="7" w:name="_Toc44319808"/>
-      <w:r>
-        <w:rPr>
-          <w:rFonts w:eastAsia="Times New Roman"/>
-        </w:rPr>
-        <w:t>Overview</w:t>
+      <w:bookmarkStart w:id="7" w:name="_Toc44319809"/>
+      <w:r>
+        <w:rPr>
+          <w:rFonts w:eastAsia="Times New Roman"/>
+        </w:rPr>
+        <w:t>Why Us?</w:t>
       </w:r>
       <w:bookmarkEnd w:id="7"/>
     </w:p>
     <w:p>
-      <w:pPr>
-        <w:pStyle w:val="Heading3"/>
-        <w:rPr>
-          <w:rFonts w:eastAsia="Times New Roman"/>
-        </w:rPr>
-      </w:pPr>
-      <w:bookmarkStart w:id="8" w:name="_Toc44319809"/>
-      <w:r>
-        <w:rPr>
-          <w:rFonts w:eastAsia="Times New Roman"/>
-        </w:rPr>
-        <w:t>Why Us?</w:t>
+      <w:r>
+        <w:tab/>
+        <w:t xml:space="preserve">I </w:t>
+      </w:r>
+      <w:r>
+        <w:t xml:space="preserve">made this </w:t>
+      </w:r>
+      <w:r>
+        <w:t>discovery</w:t>
+      </w:r>
+      <w:r>
+        <w:t xml:space="preserve"> while I was in college</w:t>
+      </w:r>
+      <w:r>
+        <w:t xml:space="preserve"> trying to make friends</w:t>
+      </w:r>
+      <w:r>
+        <w:t>. At the time, I di</w:t>
+      </w:r>
+      <w:r>
+        <w:t>d no</w:t>
+      </w:r>
+      <w:r>
+        <w:t>t think it was a special discovery, just a way to entertain</w:t>
+      </w:r>
+      <w:r>
+        <w:t xml:space="preserve"> people</w:t>
+      </w:r>
+      <w:r>
+        <w:t xml:space="preserve">, since people cook all the time. It was not specifically the idea to cook, rather it was the </w:t>
+      </w:r>
+      <w:r>
+        <w:t>idea of universal appeal.</w:t>
+      </w:r>
+      <w:r>
+        <w:t xml:space="preserve"> What had universal appeal? It was a diverse group of people so what activity could possibly interest everyone?</w:t>
+      </w:r>
+      <w:r>
+        <w:t xml:space="preserve"> </w:t>
+      </w:r>
+      <w:r>
+        <w:t>What occurred organically as a result was n</w:t>
+      </w:r>
+      <w:r>
+        <w:t>ot everyone can cook at once so s</w:t>
+      </w:r>
+      <w:r>
+        <w:t>ometimes there was dancing</w:t>
+      </w:r>
+      <w:r>
+        <w:t xml:space="preserve">, but there </w:t>
+      </w:r>
+      <w:r>
+        <w:t xml:space="preserve">was </w:t>
+      </w:r>
+      <w:r>
+        <w:t xml:space="preserve">also the appeal of </w:t>
+      </w:r>
+      <w:r>
+        <w:t>watching thing</w:t>
+      </w:r>
+      <w:r>
+        <w:t xml:space="preserve">s on the internet </w:t>
+      </w:r>
+      <w:r>
+        <w:t xml:space="preserve">together </w:t>
+      </w:r>
+      <w:r>
+        <w:t xml:space="preserve">while we were waiting for the food to </w:t>
+      </w:r>
+      <w:r>
+        <w:lastRenderedPageBreak/>
+        <w:t>finish cooking.</w:t>
+      </w:r>
+      <w:r>
+        <w:t xml:space="preserve"> </w:t>
+      </w:r>
+      <w:r>
+        <w:t>These were great memories</w:t>
+      </w:r>
+      <w:r>
+        <w:t xml:space="preserve"> with friends</w:t>
+      </w:r>
+      <w:r>
+        <w:t xml:space="preserve">. Unfortunately, the </w:t>
+      </w:r>
+      <w:r>
+        <w:t xml:space="preserve">social and business </w:t>
+      </w:r>
+      <w:r>
+        <w:t xml:space="preserve">planning </w:t>
+      </w:r>
+      <w:r>
+        <w:t xml:space="preserve">took a mental toll and the lack of variety due to personal </w:t>
+      </w:r>
+      <w:r>
+        <w:t>finances</w:t>
+      </w:r>
+      <w:r>
+        <w:t xml:space="preserve"> and ingredient limitations</w:t>
+      </w:r>
+      <w:r>
+        <w:t xml:space="preserve"> prevented me </w:t>
+      </w:r>
+      <w:r>
+        <w:t>from conducting these cooking events regularly</w:t>
+      </w:r>
+      <w:r>
+        <w:t>.</w:t>
+      </w:r>
+    </w:p>
+    <w:p>
+      <w:r>
+        <w:tab/>
+      </w:r>
+      <w:r>
+        <w:t>After college, I</w:t>
+      </w:r>
+      <w:r>
+        <w:t xml:space="preserve"> determined that it would be a good idea to continue doing these cooking parties. Unfortunately</w:t>
+      </w:r>
+      <w:r>
+        <w:t>,</w:t>
+      </w:r>
+      <w:r>
+        <w:t xml:space="preserve"> my apartment kitchen was too small to make it an appealing activity for </w:t>
+      </w:r>
+      <w:proofErr w:type="gramStart"/>
+      <w:r>
+        <w:t>people</w:t>
+      </w:r>
+      <w:proofErr w:type="gramEnd"/>
+      <w:r>
+        <w:t xml:space="preserve"> so we often played video games instead.</w:t>
+      </w:r>
+      <w:r>
+        <w:t xml:space="preserve"> My brother and I were </w:t>
+      </w:r>
+      <w:proofErr w:type="gramStart"/>
+      <w:r>
+        <w:t>very lucky</w:t>
+      </w:r>
+      <w:proofErr w:type="gramEnd"/>
+      <w:r>
+        <w:t xml:space="preserve"> to have our own apartment as most of our friends still lived with their parents.</w:t>
+      </w:r>
+    </w:p>
+    <w:p>
+      <w:r>
+        <w:tab/>
+      </w:r>
+      <w:r>
+        <w:t xml:space="preserve">Although </w:t>
+      </w:r>
+      <w:r>
+        <w:t>100% of the people I’ve talked to think this is a great idea</w:t>
+      </w:r>
+      <w:r>
+        <w:t>, u</w:t>
+      </w:r>
+      <w:r>
+        <w:t>ntil I can convince another person to work on this idea regularly with me, I’m the only person that can work on this idea.</w:t>
+      </w:r>
+      <w:r>
+        <w:t xml:space="preserve"> </w:t>
+      </w:r>
+    </w:p>
+    <w:p>
+      <w:pPr>
+        <w:pStyle w:val="Heading2"/>
+        <w:rPr>
+          <w:rFonts w:eastAsia="Times New Roman"/>
+        </w:rPr>
+      </w:pPr>
+      <w:bookmarkStart w:id="8" w:name="_Toc44319810"/>
+      <w:r>
+        <w:rPr>
+          <w:rFonts w:eastAsia="Times New Roman"/>
+        </w:rPr>
+        <w:t>Expectations</w:t>
       </w:r>
       <w:bookmarkEnd w:id="8"/>
     </w:p>
+    <w:p/>
     <w:p>
       <w:pPr>
-        <w:pStyle w:val="Heading2"/>
-        <w:rPr>
-          <w:rFonts w:eastAsia="Times New Roman"/>
-        </w:rPr>
-      </w:pPr>
-      <w:bookmarkStart w:id="9" w:name="_Toc44319810"/>
-      <w:r>
-        <w:rPr>
-          <w:rFonts w:eastAsia="Times New Roman"/>
-        </w:rPr>
-        <w:t>Expectations</w:t>
+        <w:pStyle w:val="Heading3"/>
+        <w:rPr>
+          <w:rFonts w:eastAsia="Times New Roman"/>
+        </w:rPr>
+      </w:pPr>
+      <w:bookmarkStart w:id="9" w:name="_Toc44319811"/>
+      <w:r>
+        <w:rPr>
+          <w:rFonts w:eastAsia="Times New Roman"/>
+        </w:rPr>
+        <w:t>Forecast</w:t>
       </w:r>
       <w:bookmarkEnd w:id="9"/>
     </w:p>
+    <w:p/>
     <w:p>
       <w:pPr>
         <w:pStyle w:val="Heading3"/>
@@ -4942,15 +5641,16 @@
           <w:rFonts w:eastAsia="Times New Roman"/>
         </w:rPr>
       </w:pPr>
-      <w:bookmarkStart w:id="10" w:name="_Toc44319811"/>
-      <w:r>
-        <w:rPr>
-          <w:rFonts w:eastAsia="Times New Roman"/>
-        </w:rPr>
-        <w:t>Forecast</w:t>
+      <w:bookmarkStart w:id="10" w:name="_Toc44319812"/>
+      <w:r>
+        <w:rPr>
+          <w:rFonts w:eastAsia="Times New Roman"/>
+        </w:rPr>
+        <w:t>Financial Highlights by Year [chart]</w:t>
       </w:r>
       <w:bookmarkEnd w:id="10"/>
     </w:p>
+    <w:p/>
     <w:p>
       <w:pPr>
         <w:pStyle w:val="Heading3"/>
@@ -4958,60 +5658,61 @@
           <w:rFonts w:eastAsia="Times New Roman"/>
         </w:rPr>
       </w:pPr>
-      <w:bookmarkStart w:id="11" w:name="_Toc44319812"/>
-      <w:r>
-        <w:rPr>
-          <w:rFonts w:eastAsia="Times New Roman"/>
-        </w:rPr>
-        <w:t>Financial Highlights by Year [chart]</w:t>
+      <w:bookmarkStart w:id="11" w:name="_Toc44319813"/>
+      <w:r>
+        <w:rPr>
+          <w:rFonts w:eastAsia="Times New Roman"/>
+        </w:rPr>
+        <w:t>Financing Needed</w:t>
       </w:r>
       <w:bookmarkEnd w:id="11"/>
     </w:p>
+    <w:p/>
     <w:p>
       <w:pPr>
-        <w:pStyle w:val="Heading3"/>
-        <w:rPr>
-          <w:rFonts w:eastAsia="Times New Roman"/>
-        </w:rPr>
-      </w:pPr>
-      <w:bookmarkStart w:id="12" w:name="_Toc44319813"/>
-      <w:r>
-        <w:rPr>
-          <w:rFonts w:eastAsia="Times New Roman"/>
-        </w:rPr>
-        <w:t>Financing Needed</w:t>
+        <w:pStyle w:val="Heading1"/>
+        <w:rPr>
+          <w:rFonts w:eastAsia="Times New Roman"/>
+        </w:rPr>
+      </w:pPr>
+      <w:bookmarkStart w:id="12" w:name="_Toc44319814"/>
+      <w:r>
+        <w:rPr>
+          <w:rFonts w:eastAsia="Times New Roman"/>
+        </w:rPr>
+        <w:t>Opportunity</w:t>
       </w:r>
       <w:bookmarkEnd w:id="12"/>
     </w:p>
     <w:p>
       <w:pPr>
-        <w:pStyle w:val="Heading1"/>
-        <w:rPr>
-          <w:rFonts w:eastAsia="Times New Roman"/>
-        </w:rPr>
-      </w:pPr>
-      <w:bookmarkStart w:id="13" w:name="_Toc44319814"/>
-      <w:r>
-        <w:rPr>
-          <w:rFonts w:eastAsia="Times New Roman"/>
-        </w:rPr>
-        <w:t>Opportunity</w:t>
+        <w:pStyle w:val="Heading2"/>
+        <w:rPr>
+          <w:rFonts w:eastAsia="Times New Roman"/>
+        </w:rPr>
+      </w:pPr>
+      <w:bookmarkStart w:id="13" w:name="_Toc44319815"/>
+      <w:r>
+        <w:rPr>
+          <w:rFonts w:eastAsia="Times New Roman"/>
+        </w:rPr>
+        <w:t>Problem &amp; Solution</w:t>
       </w:r>
       <w:bookmarkEnd w:id="13"/>
     </w:p>
     <w:p>
       <w:pPr>
-        <w:pStyle w:val="Heading2"/>
-        <w:rPr>
-          <w:rFonts w:eastAsia="Times New Roman"/>
-        </w:rPr>
-      </w:pPr>
-      <w:bookmarkStart w:id="14" w:name="_Toc44319815"/>
-      <w:r>
-        <w:rPr>
-          <w:rFonts w:eastAsia="Times New Roman"/>
-        </w:rPr>
-        <w:t>Problem &amp; Solution</w:t>
+        <w:pStyle w:val="Heading3"/>
+        <w:rPr>
+          <w:rFonts w:eastAsia="Times New Roman"/>
+        </w:rPr>
+      </w:pPr>
+      <w:bookmarkStart w:id="14" w:name="_Toc44319816"/>
+      <w:r>
+        <w:rPr>
+          <w:rFonts w:eastAsia="Times New Roman"/>
+        </w:rPr>
+        <w:t>Problem Worth Solving</w:t>
       </w:r>
       <w:bookmarkEnd w:id="14"/>
     </w:p>
@@ -5022,28 +5723,28 @@
           <w:rFonts w:eastAsia="Times New Roman"/>
         </w:rPr>
       </w:pPr>
-      <w:bookmarkStart w:id="15" w:name="_Toc44319816"/>
-      <w:r>
-        <w:rPr>
-          <w:rFonts w:eastAsia="Times New Roman"/>
-        </w:rPr>
-        <w:t>Problem Worth Solving</w:t>
+      <w:bookmarkStart w:id="15" w:name="_Toc44319817"/>
+      <w:r>
+        <w:rPr>
+          <w:rFonts w:eastAsia="Times New Roman"/>
+        </w:rPr>
+        <w:t>Our Solution</w:t>
       </w:r>
       <w:bookmarkEnd w:id="15"/>
     </w:p>
     <w:p>
       <w:pPr>
-        <w:pStyle w:val="Heading3"/>
-        <w:rPr>
-          <w:rFonts w:eastAsia="Times New Roman"/>
-        </w:rPr>
-      </w:pPr>
-      <w:bookmarkStart w:id="16" w:name="_Toc44319817"/>
-      <w:r>
-        <w:rPr>
-          <w:rFonts w:eastAsia="Times New Roman"/>
-        </w:rPr>
-        <w:t>Our Solution</w:t>
+        <w:pStyle w:val="Heading2"/>
+        <w:rPr>
+          <w:rFonts w:eastAsia="Times New Roman"/>
+        </w:rPr>
+      </w:pPr>
+      <w:bookmarkStart w:id="16" w:name="_Toc44319818"/>
+      <w:r>
+        <w:rPr>
+          <w:rFonts w:eastAsia="Times New Roman"/>
+        </w:rPr>
+        <w:t>Target Market</w:t>
       </w:r>
       <w:bookmarkEnd w:id="16"/>
     </w:p>
@@ -5054,28 +5755,28 @@
           <w:rFonts w:eastAsia="Times New Roman"/>
         </w:rPr>
       </w:pPr>
-      <w:bookmarkStart w:id="17" w:name="_Toc44319818"/>
-      <w:r>
-        <w:rPr>
-          <w:rFonts w:eastAsia="Times New Roman"/>
-        </w:rPr>
-        <w:t>Target Market</w:t>
+      <w:bookmarkStart w:id="17" w:name="_Toc44319819"/>
+      <w:r>
+        <w:rPr>
+          <w:rFonts w:eastAsia="Times New Roman"/>
+        </w:rPr>
+        <w:t>Competition</w:t>
       </w:r>
       <w:bookmarkEnd w:id="17"/>
     </w:p>
     <w:p>
       <w:pPr>
-        <w:pStyle w:val="Heading2"/>
-        <w:rPr>
-          <w:rFonts w:eastAsia="Times New Roman"/>
-        </w:rPr>
-      </w:pPr>
-      <w:bookmarkStart w:id="18" w:name="_Toc44319819"/>
-      <w:r>
-        <w:rPr>
-          <w:rFonts w:eastAsia="Times New Roman"/>
-        </w:rPr>
-        <w:t>Competition</w:t>
+        <w:pStyle w:val="Heading3"/>
+        <w:rPr>
+          <w:rFonts w:eastAsia="Times New Roman"/>
+        </w:rPr>
+      </w:pPr>
+      <w:bookmarkStart w:id="18" w:name="_Toc44319820"/>
+      <w:r>
+        <w:rPr>
+          <w:rFonts w:eastAsia="Times New Roman"/>
+        </w:rPr>
+        <w:t>Current Alternatives</w:t>
       </w:r>
       <w:bookmarkEnd w:id="18"/>
     </w:p>
@@ -5086,60 +5787,60 @@
           <w:rFonts w:eastAsia="Times New Roman"/>
         </w:rPr>
       </w:pPr>
-      <w:bookmarkStart w:id="19" w:name="_Toc44319820"/>
-      <w:r>
-        <w:rPr>
-          <w:rFonts w:eastAsia="Times New Roman"/>
-        </w:rPr>
-        <w:t>Current Alternatives</w:t>
+      <w:bookmarkStart w:id="19" w:name="_Toc44319821"/>
+      <w:r>
+        <w:rPr>
+          <w:rFonts w:eastAsia="Times New Roman"/>
+        </w:rPr>
+        <w:t>Our Advantages</w:t>
       </w:r>
       <w:bookmarkEnd w:id="19"/>
     </w:p>
     <w:p>
       <w:pPr>
-        <w:pStyle w:val="Heading3"/>
-        <w:rPr>
-          <w:rFonts w:eastAsia="Times New Roman"/>
-        </w:rPr>
-      </w:pPr>
-      <w:bookmarkStart w:id="20" w:name="_Toc44319821"/>
-      <w:r>
-        <w:rPr>
-          <w:rFonts w:eastAsia="Times New Roman"/>
-        </w:rPr>
-        <w:t>Our Advantages</w:t>
+        <w:pStyle w:val="Heading1"/>
+        <w:rPr>
+          <w:rFonts w:eastAsia="Times New Roman"/>
+        </w:rPr>
+      </w:pPr>
+      <w:bookmarkStart w:id="20" w:name="_Toc44319822"/>
+      <w:r>
+        <w:rPr>
+          <w:rFonts w:eastAsia="Times New Roman"/>
+        </w:rPr>
+        <w:t>Execution</w:t>
       </w:r>
       <w:bookmarkEnd w:id="20"/>
     </w:p>
     <w:p>
       <w:pPr>
-        <w:pStyle w:val="Heading1"/>
-        <w:rPr>
-          <w:rFonts w:eastAsia="Times New Roman"/>
-        </w:rPr>
-      </w:pPr>
-      <w:bookmarkStart w:id="21" w:name="_Toc44319822"/>
-      <w:r>
-        <w:rPr>
-          <w:rFonts w:eastAsia="Times New Roman"/>
-        </w:rPr>
-        <w:t>Execution</w:t>
+        <w:pStyle w:val="Heading2"/>
+        <w:rPr>
+          <w:rFonts w:eastAsia="Times New Roman"/>
+        </w:rPr>
+      </w:pPr>
+      <w:bookmarkStart w:id="21" w:name="_Toc44319823"/>
+      <w:r>
+        <w:rPr>
+          <w:rFonts w:eastAsia="Times New Roman"/>
+        </w:rPr>
+        <w:t>Marketing &amp; Sales</w:t>
       </w:r>
       <w:bookmarkEnd w:id="21"/>
     </w:p>
     <w:p>
       <w:pPr>
-        <w:pStyle w:val="Heading2"/>
-        <w:rPr>
-          <w:rFonts w:eastAsia="Times New Roman"/>
-        </w:rPr>
-      </w:pPr>
-      <w:bookmarkStart w:id="22" w:name="_Toc44319823"/>
-      <w:r>
-        <w:rPr>
-          <w:rFonts w:eastAsia="Times New Roman"/>
-        </w:rPr>
-        <w:t>Marketing &amp; Sales</w:t>
+        <w:pStyle w:val="Heading3"/>
+        <w:rPr>
+          <w:rFonts w:eastAsia="Times New Roman"/>
+        </w:rPr>
+      </w:pPr>
+      <w:bookmarkStart w:id="22" w:name="_Toc44319824"/>
+      <w:r>
+        <w:rPr>
+          <w:rFonts w:eastAsia="Times New Roman"/>
+        </w:rPr>
+        <w:t>Marketing Plan</w:t>
       </w:r>
       <w:bookmarkEnd w:id="22"/>
     </w:p>
@@ -5150,60 +5851,95 @@
           <w:rFonts w:eastAsia="Times New Roman"/>
         </w:rPr>
       </w:pPr>
-      <w:bookmarkStart w:id="23" w:name="_Toc44319824"/>
-      <w:r>
-        <w:rPr>
-          <w:rFonts w:eastAsia="Times New Roman"/>
-        </w:rPr>
-        <w:t>Marketing Plan</w:t>
+      <w:bookmarkStart w:id="23" w:name="_Toc44319825"/>
+      <w:r>
+        <w:rPr>
+          <w:rFonts w:eastAsia="Times New Roman"/>
+        </w:rPr>
+        <w:t>Sales Plan</w:t>
       </w:r>
       <w:bookmarkEnd w:id="23"/>
     </w:p>
     <w:p>
       <w:pPr>
-        <w:pStyle w:val="Heading3"/>
-        <w:rPr>
-          <w:rFonts w:eastAsia="Times New Roman"/>
-        </w:rPr>
-      </w:pPr>
-      <w:bookmarkStart w:id="24" w:name="_Toc44319825"/>
-      <w:r>
-        <w:rPr>
-          <w:rFonts w:eastAsia="Times New Roman"/>
-        </w:rPr>
-        <w:t>Sales Plan</w:t>
+        <w:pStyle w:val="Heading2"/>
+        <w:rPr>
+          <w:rFonts w:eastAsia="Times New Roman"/>
+        </w:rPr>
+      </w:pPr>
+      <w:bookmarkStart w:id="24" w:name="_Toc44319826"/>
+      <w:r>
+        <w:rPr>
+          <w:rFonts w:eastAsia="Times New Roman"/>
+        </w:rPr>
+        <w:t>Operations</w:t>
       </w:r>
       <w:bookmarkEnd w:id="24"/>
     </w:p>
     <w:p>
       <w:pPr>
-        <w:pStyle w:val="Heading2"/>
-        <w:rPr>
-          <w:rFonts w:eastAsia="Times New Roman"/>
-        </w:rPr>
-      </w:pPr>
-      <w:bookmarkStart w:id="25" w:name="_Toc44319826"/>
-      <w:r>
-        <w:rPr>
-          <w:rFonts w:eastAsia="Times New Roman"/>
-        </w:rPr>
-        <w:t>Operations</w:t>
+        <w:pStyle w:val="Heading3"/>
+        <w:rPr>
+          <w:rFonts w:eastAsia="Times New Roman"/>
+        </w:rPr>
+      </w:pPr>
+      <w:bookmarkStart w:id="25" w:name="_Toc44319827"/>
+      <w:r>
+        <w:rPr>
+          <w:rFonts w:eastAsia="Times New Roman"/>
+        </w:rPr>
+        <w:t>Locations &amp; Facilities</w:t>
       </w:r>
       <w:bookmarkEnd w:id="25"/>
     </w:p>
     <w:p>
       <w:pPr>
-        <w:pStyle w:val="Heading3"/>
-        <w:rPr>
-          <w:rFonts w:eastAsia="Times New Roman"/>
-        </w:rPr>
-      </w:pPr>
-      <w:bookmarkStart w:id="26" w:name="_Toc44319827"/>
-      <w:r>
-        <w:rPr>
-          <w:rFonts w:eastAsia="Times New Roman"/>
-        </w:rPr>
-        <w:t>Locations &amp; Facilities</w:t>
+        <w:shd w:val="clear" w:color="auto" w:fill="FFFFFF"/>
+        <w:spacing w:after="0" w:line="480" w:lineRule="auto"/>
+        <w:rPr>
+          <w:rFonts w:eastAsia="Times New Roman" w:cstheme="minorHAnsi"/>
+          <w:color w:val="343742"/>
+        </w:rPr>
+      </w:pPr>
+      <w:r>
+        <w:rPr>
+          <w:rFonts w:eastAsia="Times New Roman" w:cstheme="minorHAnsi"/>
+          <w:color w:val="343742"/>
+        </w:rPr>
+        <w:t>Technology</w:t>
+      </w:r>
+    </w:p>
+    <w:p>
+      <w:pPr>
+        <w:shd w:val="clear" w:color="auto" w:fill="FFFFFF"/>
+        <w:spacing w:after="0" w:line="480" w:lineRule="auto"/>
+        <w:rPr>
+          <w:rFonts w:eastAsia="Times New Roman" w:cstheme="minorHAnsi"/>
+          <w:color w:val="343742"/>
+        </w:rPr>
+      </w:pPr>
+      <w:r>
+        <w:rPr>
+          <w:rFonts w:eastAsia="Times New Roman" w:cstheme="minorHAnsi"/>
+          <w:color w:val="343742"/>
+        </w:rPr>
+        <w:t>Equipment &amp; Tools</w:t>
+      </w:r>
+    </w:p>
+    <w:p>
+      <w:pPr>
+        <w:pStyle w:val="Heading2"/>
+        <w:rPr>
+          <w:rFonts w:eastAsia="Times New Roman"/>
+        </w:rPr>
+      </w:pPr>
+      <w:bookmarkStart w:id="26" w:name="_Toc44319828"/>
+      <w:r>
+        <w:rPr>
+          <w:rFonts w:eastAsia="Times New Roman"/>
+        </w:rPr>
+        <w:lastRenderedPageBreak/>
+        <w:t>Milestones &amp; Metrics</w:t>
       </w:r>
       <w:bookmarkEnd w:id="26"/>
     </w:p>
@@ -5221,7 +5957,7 @@
           <w:rFonts w:eastAsia="Times New Roman" w:cstheme="minorHAnsi"/>
           <w:color w:val="343742"/>
         </w:rPr>
-        <w:t>Technology</w:t>
+        <w:t>Milestones Table</w:t>
       </w:r>
     </w:p>
     <w:p>
@@ -5238,73 +5974,38 @@
           <w:rFonts w:eastAsia="Times New Roman" w:cstheme="minorHAnsi"/>
           <w:color w:val="343742"/>
         </w:rPr>
-        <w:t>Equipment &amp; Tools</w:t>
+        <w:t>Key Metrics</w:t>
       </w:r>
     </w:p>
     <w:p>
       <w:pPr>
-        <w:pStyle w:val="Heading2"/>
-        <w:rPr>
-          <w:rFonts w:eastAsia="Times New Roman"/>
-        </w:rPr>
-      </w:pPr>
-      <w:bookmarkStart w:id="27" w:name="_Toc44319828"/>
-      <w:r>
-        <w:rPr>
-          <w:rFonts w:eastAsia="Times New Roman"/>
-        </w:rPr>
-        <w:t>Milestones &amp; Metrics</w:t>
+        <w:pStyle w:val="Heading1"/>
+        <w:rPr>
+          <w:rFonts w:eastAsia="Times New Roman"/>
+        </w:rPr>
+      </w:pPr>
+      <w:bookmarkStart w:id="27" w:name="_Toc44319829"/>
+      <w:r>
+        <w:rPr>
+          <w:rFonts w:eastAsia="Times New Roman"/>
+        </w:rPr>
+        <w:t>Company</w:t>
       </w:r>
       <w:bookmarkEnd w:id="27"/>
     </w:p>
     <w:p>
       <w:pPr>
-        <w:shd w:val="clear" w:color="auto" w:fill="FFFFFF"/>
-        <w:spacing w:after="0" w:line="480" w:lineRule="auto"/>
-        <w:rPr>
-          <w:rFonts w:eastAsia="Times New Roman" w:cstheme="minorHAnsi"/>
-          <w:color w:val="343742"/>
-        </w:rPr>
-      </w:pPr>
-      <w:r>
-        <w:rPr>
-          <w:rFonts w:eastAsia="Times New Roman" w:cstheme="minorHAnsi"/>
-          <w:color w:val="343742"/>
-        </w:rPr>
-        <w:t>Milestones Table</w:t>
-      </w:r>
-    </w:p>
-    <w:p>
-      <w:pPr>
-        <w:shd w:val="clear" w:color="auto" w:fill="FFFFFF"/>
-        <w:spacing w:after="0" w:line="480" w:lineRule="auto"/>
-        <w:rPr>
-          <w:rFonts w:eastAsia="Times New Roman" w:cstheme="minorHAnsi"/>
-          <w:color w:val="343742"/>
-        </w:rPr>
-      </w:pPr>
-      <w:r>
-        <w:rPr>
-          <w:rFonts w:eastAsia="Times New Roman" w:cstheme="minorHAnsi"/>
-          <w:color w:val="343742"/>
-        </w:rPr>
-        <w:t>Key Metrics</w:t>
-      </w:r>
-    </w:p>
-    <w:p>
-      <w:pPr>
-        <w:pStyle w:val="Heading1"/>
-        <w:rPr>
-          <w:rFonts w:eastAsia="Times New Roman"/>
-        </w:rPr>
-      </w:pPr>
-      <w:bookmarkStart w:id="28" w:name="_Toc44319829"/>
-      <w:r>
-        <w:rPr>
-          <w:rFonts w:eastAsia="Times New Roman"/>
-        </w:rPr>
-        <w:lastRenderedPageBreak/>
-        <w:t>Company</w:t>
+        <w:pStyle w:val="Heading2"/>
+        <w:rPr>
+          <w:rFonts w:eastAsia="Times New Roman"/>
+        </w:rPr>
+      </w:pPr>
+      <w:bookmarkStart w:id="28" w:name="_Toc44319830"/>
+      <w:r>
+        <w:rPr>
+          <w:rFonts w:eastAsia="Times New Roman"/>
+        </w:rPr>
+        <w:t>Overview</w:t>
       </w:r>
       <w:bookmarkEnd w:id="28"/>
     </w:p>
@@ -5315,28 +6016,28 @@
           <w:rFonts w:eastAsia="Times New Roman"/>
         </w:rPr>
       </w:pPr>
-      <w:bookmarkStart w:id="29" w:name="_Toc44319830"/>
-      <w:r>
-        <w:rPr>
-          <w:rFonts w:eastAsia="Times New Roman"/>
-        </w:rPr>
-        <w:t>Overview</w:t>
+      <w:bookmarkStart w:id="29" w:name="_Toc44319831"/>
+      <w:r>
+        <w:rPr>
+          <w:rFonts w:eastAsia="Times New Roman"/>
+        </w:rPr>
+        <w:t>Team</w:t>
       </w:r>
       <w:bookmarkEnd w:id="29"/>
     </w:p>
     <w:p>
       <w:pPr>
-        <w:pStyle w:val="Heading2"/>
-        <w:rPr>
-          <w:rFonts w:eastAsia="Times New Roman"/>
-        </w:rPr>
-      </w:pPr>
-      <w:bookmarkStart w:id="30" w:name="_Toc44319831"/>
-      <w:r>
-        <w:rPr>
-          <w:rFonts w:eastAsia="Times New Roman"/>
-        </w:rPr>
-        <w:t>Team</w:t>
+        <w:pStyle w:val="Heading3"/>
+        <w:rPr>
+          <w:rFonts w:eastAsia="Times New Roman"/>
+        </w:rPr>
+      </w:pPr>
+      <w:bookmarkStart w:id="30" w:name="_Toc44319832"/>
+      <w:r>
+        <w:rPr>
+          <w:rFonts w:eastAsia="Times New Roman"/>
+        </w:rPr>
+        <w:t>Management Team</w:t>
       </w:r>
       <w:bookmarkEnd w:id="30"/>
     </w:p>
@@ -5347,60 +6048,60 @@
           <w:rFonts w:eastAsia="Times New Roman"/>
         </w:rPr>
       </w:pPr>
-      <w:bookmarkStart w:id="31" w:name="_Toc44319832"/>
-      <w:r>
-        <w:rPr>
-          <w:rFonts w:eastAsia="Times New Roman"/>
-        </w:rPr>
-        <w:t>Management Team</w:t>
+      <w:bookmarkStart w:id="31" w:name="_Toc44319833"/>
+      <w:r>
+        <w:rPr>
+          <w:rFonts w:eastAsia="Times New Roman"/>
+        </w:rPr>
+        <w:t>Advisors</w:t>
       </w:r>
       <w:bookmarkEnd w:id="31"/>
     </w:p>
     <w:p>
       <w:pPr>
-        <w:pStyle w:val="Heading3"/>
-        <w:rPr>
-          <w:rFonts w:eastAsia="Times New Roman"/>
-        </w:rPr>
-      </w:pPr>
-      <w:bookmarkStart w:id="32" w:name="_Toc44319833"/>
-      <w:r>
-        <w:rPr>
-          <w:rFonts w:eastAsia="Times New Roman"/>
-        </w:rPr>
-        <w:t>Advisors</w:t>
+        <w:pStyle w:val="Heading1"/>
+        <w:rPr>
+          <w:rFonts w:eastAsia="Times New Roman"/>
+        </w:rPr>
+      </w:pPr>
+      <w:bookmarkStart w:id="32" w:name="_Toc44319834"/>
+      <w:r>
+        <w:rPr>
+          <w:rFonts w:eastAsia="Times New Roman"/>
+        </w:rPr>
+        <w:t>Financial Plan</w:t>
       </w:r>
       <w:bookmarkEnd w:id="32"/>
     </w:p>
     <w:p>
       <w:pPr>
-        <w:pStyle w:val="Heading1"/>
-        <w:rPr>
-          <w:rFonts w:eastAsia="Times New Roman"/>
-        </w:rPr>
-      </w:pPr>
-      <w:bookmarkStart w:id="33" w:name="_Toc44319834"/>
-      <w:r>
-        <w:rPr>
-          <w:rFonts w:eastAsia="Times New Roman"/>
-        </w:rPr>
-        <w:t>Financial Plan</w:t>
+        <w:pStyle w:val="Heading2"/>
+        <w:rPr>
+          <w:rFonts w:eastAsia="Times New Roman"/>
+        </w:rPr>
+      </w:pPr>
+      <w:bookmarkStart w:id="33" w:name="_Toc44319835"/>
+      <w:r>
+        <w:rPr>
+          <w:rFonts w:eastAsia="Times New Roman"/>
+        </w:rPr>
+        <w:t>Forecast</w:t>
       </w:r>
       <w:bookmarkEnd w:id="33"/>
     </w:p>
     <w:p>
       <w:pPr>
-        <w:pStyle w:val="Heading2"/>
-        <w:rPr>
-          <w:rFonts w:eastAsia="Times New Roman"/>
-        </w:rPr>
-      </w:pPr>
-      <w:bookmarkStart w:id="34" w:name="_Toc44319835"/>
-      <w:r>
-        <w:rPr>
-          <w:rFonts w:eastAsia="Times New Roman"/>
-        </w:rPr>
-        <w:t>Forecast</w:t>
+        <w:pStyle w:val="Heading3"/>
+        <w:rPr>
+          <w:rFonts w:eastAsia="Times New Roman"/>
+        </w:rPr>
+      </w:pPr>
+      <w:bookmarkStart w:id="34" w:name="_Toc44319836"/>
+      <w:r>
+        <w:rPr>
+          <w:rFonts w:eastAsia="Times New Roman"/>
+        </w:rPr>
+        <w:t>Key Assumptions</w:t>
       </w:r>
       <w:bookmarkEnd w:id="34"/>
     </w:p>
@@ -5411,12 +6112,12 @@
           <w:rFonts w:eastAsia="Times New Roman"/>
         </w:rPr>
       </w:pPr>
-      <w:bookmarkStart w:id="35" w:name="_Toc44319836"/>
-      <w:r>
-        <w:rPr>
-          <w:rFonts w:eastAsia="Times New Roman"/>
-        </w:rPr>
-        <w:t>Key Assumptions</w:t>
+      <w:bookmarkStart w:id="35" w:name="_Toc44319837"/>
+      <w:r>
+        <w:rPr>
+          <w:rFonts w:eastAsia="Times New Roman"/>
+        </w:rPr>
+        <w:t>Revenue by Month [chart]</w:t>
       </w:r>
       <w:bookmarkEnd w:id="35"/>
     </w:p>
@@ -5427,12 +6128,12 @@
           <w:rFonts w:eastAsia="Times New Roman"/>
         </w:rPr>
       </w:pPr>
-      <w:bookmarkStart w:id="36" w:name="_Toc44319837"/>
-      <w:r>
-        <w:rPr>
-          <w:rFonts w:eastAsia="Times New Roman"/>
-        </w:rPr>
-        <w:t>Revenue by Month [chart]</w:t>
+      <w:bookmarkStart w:id="36" w:name="_Toc44319838"/>
+      <w:r>
+        <w:rPr>
+          <w:rFonts w:eastAsia="Times New Roman"/>
+        </w:rPr>
+        <w:t>Expenses by Month [chart]</w:t>
       </w:r>
       <w:bookmarkEnd w:id="36"/>
     </w:p>
@@ -5443,44 +6144,44 @@
           <w:rFonts w:eastAsia="Times New Roman"/>
         </w:rPr>
       </w:pPr>
-      <w:bookmarkStart w:id="37" w:name="_Toc44319838"/>
-      <w:r>
-        <w:rPr>
-          <w:rFonts w:eastAsia="Times New Roman"/>
-        </w:rPr>
-        <w:t>Expenses by Month [chart]</w:t>
+      <w:bookmarkStart w:id="37" w:name="_Toc44319839"/>
+      <w:r>
+        <w:rPr>
+          <w:rFonts w:eastAsia="Times New Roman"/>
+        </w:rPr>
+        <w:t>Net Profit (or Loss) by Year [chart]</w:t>
       </w:r>
       <w:bookmarkEnd w:id="37"/>
     </w:p>
     <w:p>
       <w:pPr>
-        <w:pStyle w:val="Heading3"/>
-        <w:rPr>
-          <w:rFonts w:eastAsia="Times New Roman"/>
-        </w:rPr>
-      </w:pPr>
-      <w:bookmarkStart w:id="38" w:name="_Toc44319839"/>
-      <w:r>
-        <w:rPr>
-          <w:rFonts w:eastAsia="Times New Roman"/>
-        </w:rPr>
-        <w:t>Net Profit (or Loss) by Year [chart]</w:t>
+        <w:pStyle w:val="Heading2"/>
+        <w:rPr>
+          <w:rFonts w:eastAsia="Times New Roman"/>
+        </w:rPr>
+      </w:pPr>
+      <w:bookmarkStart w:id="38" w:name="_Toc44319840"/>
+      <w:r>
+        <w:rPr>
+          <w:rFonts w:eastAsia="Times New Roman"/>
+        </w:rPr>
+        <w:t>Financing</w:t>
       </w:r>
       <w:bookmarkEnd w:id="38"/>
     </w:p>
     <w:p>
       <w:pPr>
-        <w:pStyle w:val="Heading2"/>
-        <w:rPr>
-          <w:rFonts w:eastAsia="Times New Roman"/>
-        </w:rPr>
-      </w:pPr>
-      <w:bookmarkStart w:id="39" w:name="_Toc44319840"/>
-      <w:r>
-        <w:rPr>
-          <w:rFonts w:eastAsia="Times New Roman"/>
-        </w:rPr>
-        <w:t>Financing</w:t>
+        <w:pStyle w:val="Heading3"/>
+        <w:rPr>
+          <w:rFonts w:eastAsia="Times New Roman"/>
+        </w:rPr>
+      </w:pPr>
+      <w:bookmarkStart w:id="39" w:name="_Toc44319841"/>
+      <w:r>
+        <w:rPr>
+          <w:rFonts w:eastAsia="Times New Roman"/>
+        </w:rPr>
+        <w:t>Use of Funds</w:t>
       </w:r>
       <w:bookmarkEnd w:id="39"/>
     </w:p>
@@ -5491,12 +6192,12 @@
           <w:rFonts w:eastAsia="Times New Roman"/>
         </w:rPr>
       </w:pPr>
-      <w:bookmarkStart w:id="40" w:name="_Toc44319841"/>
-      <w:r>
-        <w:rPr>
-          <w:rFonts w:eastAsia="Times New Roman"/>
-        </w:rPr>
-        <w:t>Use of Funds</w:t>
+      <w:bookmarkStart w:id="40" w:name="_Toc44319842"/>
+      <w:r>
+        <w:rPr>
+          <w:rFonts w:eastAsia="Times New Roman"/>
+        </w:rPr>
+        <w:t>Sources of Funds</w:t>
       </w:r>
       <w:bookmarkEnd w:id="40"/>
     </w:p>
@@ -5507,44 +6208,44 @@
           <w:rFonts w:eastAsia="Times New Roman"/>
         </w:rPr>
       </w:pPr>
-      <w:bookmarkStart w:id="41" w:name="_Toc44319842"/>
-      <w:r>
-        <w:rPr>
-          <w:rFonts w:eastAsia="Times New Roman"/>
-        </w:rPr>
-        <w:t>Sources of Funds</w:t>
+      <w:bookmarkStart w:id="41" w:name="_Toc44319843"/>
+      <w:r>
+        <w:rPr>
+          <w:rFonts w:eastAsia="Times New Roman"/>
+        </w:rPr>
+        <w:t>Personal, Fundraising, Grants, Loans, Angel Investor</w:t>
       </w:r>
       <w:bookmarkEnd w:id="41"/>
     </w:p>
     <w:p>
       <w:pPr>
-        <w:pStyle w:val="Heading3"/>
-        <w:rPr>
-          <w:rFonts w:eastAsia="Times New Roman"/>
-        </w:rPr>
-      </w:pPr>
-      <w:bookmarkStart w:id="42" w:name="_Toc44319843"/>
-      <w:r>
-        <w:rPr>
-          <w:rFonts w:eastAsia="Times New Roman"/>
-        </w:rPr>
-        <w:t>Personal, Fundraising, Grants, Loans, Angel Investor</w:t>
+        <w:pStyle w:val="Heading2"/>
+        <w:rPr>
+          <w:rFonts w:eastAsia="Times New Roman"/>
+        </w:rPr>
+      </w:pPr>
+      <w:bookmarkStart w:id="42" w:name="_Toc44319844"/>
+      <w:r>
+        <w:rPr>
+          <w:rFonts w:eastAsia="Times New Roman"/>
+        </w:rPr>
+        <w:t>Statements</w:t>
       </w:r>
       <w:bookmarkEnd w:id="42"/>
     </w:p>
     <w:p>
       <w:pPr>
-        <w:pStyle w:val="Heading2"/>
-        <w:rPr>
-          <w:rFonts w:eastAsia="Times New Roman"/>
-        </w:rPr>
-      </w:pPr>
-      <w:bookmarkStart w:id="43" w:name="_Toc44319844"/>
-      <w:r>
-        <w:rPr>
-          <w:rFonts w:eastAsia="Times New Roman"/>
-        </w:rPr>
-        <w:t>Statements</w:t>
+        <w:pStyle w:val="Heading3"/>
+        <w:rPr>
+          <w:rFonts w:eastAsia="Times New Roman"/>
+        </w:rPr>
+      </w:pPr>
+      <w:bookmarkStart w:id="43" w:name="_Toc44319845"/>
+      <w:r>
+        <w:rPr>
+          <w:rFonts w:eastAsia="Times New Roman"/>
+        </w:rPr>
+        <w:t>Projected Profit &amp; Loss</w:t>
       </w:r>
       <w:bookmarkEnd w:id="43"/>
     </w:p>
@@ -5555,12 +6256,12 @@
           <w:rFonts w:eastAsia="Times New Roman"/>
         </w:rPr>
       </w:pPr>
-      <w:bookmarkStart w:id="44" w:name="_Toc44319845"/>
-      <w:r>
-        <w:rPr>
-          <w:rFonts w:eastAsia="Times New Roman"/>
-        </w:rPr>
-        <w:t>Projected Profit &amp; Loss</w:t>
+      <w:bookmarkStart w:id="44" w:name="_Toc44319846"/>
+      <w:r>
+        <w:rPr>
+          <w:rFonts w:eastAsia="Times New Roman"/>
+        </w:rPr>
+        <w:t>Projected Balance Sheet</w:t>
       </w:r>
       <w:bookmarkEnd w:id="44"/>
     </w:p>
@@ -5571,44 +6272,44 @@
           <w:rFonts w:eastAsia="Times New Roman"/>
         </w:rPr>
       </w:pPr>
-      <w:bookmarkStart w:id="45" w:name="_Toc44319846"/>
-      <w:r>
-        <w:rPr>
-          <w:rFonts w:eastAsia="Times New Roman"/>
-        </w:rPr>
-        <w:t>Projected Balance Sheet</w:t>
+      <w:bookmarkStart w:id="45" w:name="_Toc44319847"/>
+      <w:r>
+        <w:rPr>
+          <w:rFonts w:eastAsia="Times New Roman"/>
+        </w:rPr>
+        <w:t>Projected Cash Flow Statement</w:t>
       </w:r>
       <w:bookmarkEnd w:id="45"/>
     </w:p>
     <w:p>
       <w:pPr>
-        <w:pStyle w:val="Heading3"/>
-        <w:rPr>
-          <w:rFonts w:eastAsia="Times New Roman"/>
-        </w:rPr>
-      </w:pPr>
-      <w:bookmarkStart w:id="46" w:name="_Toc44319847"/>
-      <w:r>
-        <w:rPr>
-          <w:rFonts w:eastAsia="Times New Roman"/>
-        </w:rPr>
-        <w:t>Projected Cash Flow Statement</w:t>
+        <w:pStyle w:val="Heading1"/>
+        <w:rPr>
+          <w:rFonts w:eastAsia="Times New Roman"/>
+        </w:rPr>
+      </w:pPr>
+      <w:bookmarkStart w:id="46" w:name="_Toc44319848"/>
+      <w:r>
+        <w:rPr>
+          <w:rFonts w:eastAsia="Times New Roman"/>
+        </w:rPr>
+        <w:t>Appendix</w:t>
       </w:r>
       <w:bookmarkEnd w:id="46"/>
     </w:p>
     <w:p>
       <w:pPr>
-        <w:pStyle w:val="Heading1"/>
-        <w:rPr>
-          <w:rFonts w:eastAsia="Times New Roman"/>
-        </w:rPr>
-      </w:pPr>
-      <w:bookmarkStart w:id="47" w:name="_Toc44319848"/>
-      <w:r>
-        <w:rPr>
-          <w:rFonts w:eastAsia="Times New Roman"/>
-        </w:rPr>
-        <w:t>Appendix</w:t>
+        <w:pStyle w:val="Heading2"/>
+        <w:rPr>
+          <w:rFonts w:eastAsia="Times New Roman"/>
+        </w:rPr>
+      </w:pPr>
+      <w:bookmarkStart w:id="47" w:name="_Toc44319849"/>
+      <w:r>
+        <w:rPr>
+          <w:rFonts w:eastAsia="Times New Roman"/>
+        </w:rPr>
+        <w:t>Resume and Bios</w:t>
       </w:r>
       <w:bookmarkEnd w:id="47"/>
     </w:p>
@@ -5619,12 +6320,12 @@
           <w:rFonts w:eastAsia="Times New Roman"/>
         </w:rPr>
       </w:pPr>
-      <w:bookmarkStart w:id="48" w:name="_Toc44319849"/>
-      <w:r>
-        <w:rPr>
-          <w:rFonts w:eastAsia="Times New Roman"/>
-        </w:rPr>
-        <w:t>Resume and Bios</w:t>
+      <w:bookmarkStart w:id="48" w:name="_Toc44319850"/>
+      <w:r>
+        <w:rPr>
+          <w:rFonts w:eastAsia="Times New Roman"/>
+        </w:rPr>
+        <w:t>Product Pricing Projections</w:t>
       </w:r>
       <w:bookmarkEnd w:id="48"/>
     </w:p>
@@ -5635,12 +6336,12 @@
           <w:rFonts w:eastAsia="Times New Roman"/>
         </w:rPr>
       </w:pPr>
-      <w:bookmarkStart w:id="49" w:name="_Toc44319850"/>
-      <w:r>
-        <w:rPr>
-          <w:rFonts w:eastAsia="Times New Roman"/>
-        </w:rPr>
-        <w:t>Product Pricing Projections</w:t>
+      <w:bookmarkStart w:id="49" w:name="_Toc44319851"/>
+      <w:r>
+        <w:rPr>
+          <w:rFonts w:eastAsia="Times New Roman"/>
+        </w:rPr>
+        <w:t>Monthly Financial Forecasts</w:t>
       </w:r>
       <w:bookmarkEnd w:id="49"/>
     </w:p>
@@ -5651,12 +6352,12 @@
           <w:rFonts w:eastAsia="Times New Roman"/>
         </w:rPr>
       </w:pPr>
-      <w:bookmarkStart w:id="50" w:name="_Toc44319851"/>
-      <w:r>
-        <w:rPr>
-          <w:rFonts w:eastAsia="Times New Roman"/>
-        </w:rPr>
-        <w:t>Monthly Financial Forecasts</w:t>
+      <w:bookmarkStart w:id="50" w:name="_Toc44319852"/>
+      <w:r>
+        <w:rPr>
+          <w:rFonts w:eastAsia="Times New Roman"/>
+        </w:rPr>
+        <w:t>Permits/Licensure/Lease Agreements</w:t>
       </w:r>
       <w:bookmarkEnd w:id="50"/>
     </w:p>
@@ -5667,12 +6368,12 @@
           <w:rFonts w:eastAsia="Times New Roman"/>
         </w:rPr>
       </w:pPr>
-      <w:bookmarkStart w:id="51" w:name="_Toc44319852"/>
-      <w:r>
-        <w:rPr>
-          <w:rFonts w:eastAsia="Times New Roman"/>
-        </w:rPr>
-        <w:t>Permits/Licensure/Lease Agreements</w:t>
+      <w:bookmarkStart w:id="51" w:name="_Toc44319853"/>
+      <w:r>
+        <w:rPr>
+          <w:rFonts w:eastAsia="Times New Roman"/>
+        </w:rPr>
+        <w:t>Insurance Quotes or Contacts</w:t>
       </w:r>
       <w:bookmarkEnd w:id="51"/>
     </w:p>
@@ -5683,33 +6384,42 @@
           <w:rFonts w:eastAsia="Times New Roman"/>
         </w:rPr>
       </w:pPr>
-      <w:bookmarkStart w:id="52" w:name="_Toc44319853"/>
-      <w:r>
-        <w:rPr>
-          <w:rFonts w:eastAsia="Times New Roman"/>
-        </w:rPr>
-        <w:t>Insurance Quotes or Contacts</w:t>
+      <w:bookmarkStart w:id="52" w:name="_Toc44319854"/>
+      <w:r>
+        <w:rPr>
+          <w:rFonts w:eastAsia="Times New Roman"/>
+        </w:rPr>
+        <w:t>Additional Documentation</w:t>
       </w:r>
       <w:bookmarkEnd w:id="52"/>
     </w:p>
     <w:p>
       <w:pPr>
-        <w:pStyle w:val="Heading2"/>
-        <w:rPr>
-          <w:rFonts w:eastAsia="Times New Roman"/>
-        </w:rPr>
-      </w:pPr>
-      <w:bookmarkStart w:id="53" w:name="_Toc44319854"/>
-      <w:r>
-        <w:rPr>
-          <w:rFonts w:eastAsia="Times New Roman"/>
-        </w:rPr>
-        <w:t>Additional Documentation</w:t>
-      </w:r>
-      <w:bookmarkEnd w:id="53"/>
+        <w:shd w:val="clear" w:color="auto" w:fill="FFFFFF"/>
+        <w:spacing w:after="0" w:line="480" w:lineRule="auto"/>
+        <w:rPr>
+          <w:rFonts w:eastAsia="Times New Roman" w:cstheme="minorHAnsi"/>
+          <w:color w:val="343742"/>
+        </w:rPr>
+      </w:pPr>
     </w:p>
     <w:p>
       <w:pPr>
+        <w:rPr>
+          <w:rFonts w:eastAsia="Times New Roman" w:cstheme="minorHAnsi"/>
+          <w:color w:val="343742"/>
+        </w:rPr>
+      </w:pPr>
+      <w:r>
+        <w:rPr>
+          <w:rFonts w:eastAsia="Times New Roman" w:cstheme="minorHAnsi"/>
+          <w:color w:val="343742"/>
+        </w:rPr>
+        <w:br w:type="page"/>
+      </w:r>
+    </w:p>
+    <w:p>
+      <w:pPr>
         <w:shd w:val="clear" w:color="auto" w:fill="FFFFFF"/>
         <w:spacing w:after="0" w:line="480" w:lineRule="auto"/>
         <w:rPr>
@@ -5718,9 +6428,214 @@
         </w:rPr>
       </w:pPr>
     </w:p>
+    <w:p>
+      <w:pPr>
+        <w:pStyle w:val="EndNoteBibliography"/>
+        <w:spacing w:after="0"/>
+        <w:ind w:left="720" w:hanging="720"/>
+      </w:pPr>
+      <w:r>
+        <w:rPr>
+          <w:rFonts w:eastAsia="Times New Roman" w:cstheme="minorHAnsi"/>
+          <w:color w:val="343742"/>
+        </w:rPr>
+        <w:fldChar w:fldCharType="begin"/>
+      </w:r>
+      <w:r>
+        <w:rPr>
+          <w:rFonts w:eastAsia="Times New Roman" w:cstheme="minorHAnsi"/>
+          <w:color w:val="343742"/>
+        </w:rPr>
+        <w:instrText xml:space="preserve"> ADDIN EN.REFLIST </w:instrText>
+      </w:r>
+      <w:r>
+        <w:rPr>
+          <w:rFonts w:eastAsia="Times New Roman" w:cstheme="minorHAnsi"/>
+          <w:color w:val="343742"/>
+        </w:rPr>
+        <w:fldChar w:fldCharType="separate"/>
+      </w:r>
+      <w:r>
+        <w:t>1.</w:t>
+      </w:r>
+      <w:r>
+        <w:tab/>
+        <w:t xml:space="preserve">McGregor, J. </w:t>
+      </w:r>
+      <w:r>
+        <w:rPr>
+          <w:i/>
+        </w:rPr>
+        <w:t>This former surgeon general says there’s a ‘loneliness epidemic’ and work is partly to blame</w:t>
+      </w:r>
+      <w:r>
+        <w:t xml:space="preserve">. 2017  [cited 2020 6/30/2020]; Available from: </w:t>
+      </w:r>
+      <w:hyperlink r:id="rId12" w:history="1">
+        <w:r>
+          <w:rPr>
+            <w:rStyle w:val="Hyperlink"/>
+          </w:rPr>
+          <w:t>https://www.washingtonpost.com/news/on-leadership/wp/2017/10/04/this-former-surgeon-general-says-theres-a-loneliness-epidemic-and-work-is-partly-to-blame/</w:t>
+        </w:r>
+      </w:hyperlink>
+      <w:r>
+        <w:t>.</w:t>
+      </w:r>
+    </w:p>
+    <w:p>
+      <w:pPr>
+        <w:pStyle w:val="EndNoteBibliography"/>
+        <w:spacing w:after="0"/>
+        <w:ind w:left="720" w:hanging="720"/>
+      </w:pPr>
+      <w:r>
+        <w:t>2.</w:t>
+      </w:r>
+      <w:r>
+        <w:tab/>
+        <w:t xml:space="preserve">Polack, E. </w:t>
+      </w:r>
+      <w:r>
+        <w:rPr>
+          <w:i/>
+        </w:rPr>
+        <w:t>NEW CIGNA STUDY REVEALS LONELINESS AT EPIDEMIC LEVELS IN AMERICA</w:t>
+      </w:r>
+      <w:r>
+        <w:t xml:space="preserve">. 2018  [cited 2020 6/30/2020]; Available from: </w:t>
+      </w:r>
+      <w:hyperlink r:id="rId13" w:history="1">
+        <w:r>
+          <w:rPr>
+            <w:rStyle w:val="Hyperlink"/>
+          </w:rPr>
+          <w:t>https://www.cigna.com/newsroom/news-releases/2018/new-cigna-study-reveals-loneliness-at-epidemic-levels-in-america</w:t>
+        </w:r>
+      </w:hyperlink>
+      <w:r>
+        <w:t>.</w:t>
+      </w:r>
+    </w:p>
+    <w:p>
+      <w:pPr>
+        <w:pStyle w:val="EndNoteBibliography"/>
+        <w:spacing w:after="0"/>
+        <w:ind w:left="720" w:hanging="720"/>
+      </w:pPr>
+      <w:r>
+        <w:t>3.</w:t>
+      </w:r>
+      <w:r>
+        <w:tab/>
+        <w:t xml:space="preserve">Holt-Lunstad, J., et al., </w:t>
+      </w:r>
+      <w:r>
+        <w:rPr>
+          <w:i/>
+        </w:rPr>
+        <w:t>Loneliness and social isolation as risk factors for mortality: a meta-analytic review.</w:t>
+      </w:r>
+      <w:r>
+        <w:t xml:space="preserve"> Perspectives on psychological science, 2015. </w:t>
+      </w:r>
+      <w:r>
+        <w:rPr>
+          <w:b/>
+        </w:rPr>
+        <w:t>10</w:t>
+      </w:r>
+      <w:r>
+        <w:t>(2): p. 227-237.</w:t>
+      </w:r>
+    </w:p>
+    <w:p>
+      <w:pPr>
+        <w:pStyle w:val="EndNoteBibliography"/>
+        <w:spacing w:after="0"/>
+        <w:ind w:left="720" w:hanging="720"/>
+      </w:pPr>
+      <w:r>
+        <w:t>4.</w:t>
+      </w:r>
+      <w:r>
+        <w:tab/>
+        <w:t xml:space="preserve">Crutsinger, M. </w:t>
+      </w:r>
+      <w:r>
+        <w:rPr>
+          <w:i/>
+        </w:rPr>
+        <w:t>IMF head says global economy now in recession</w:t>
+      </w:r>
+      <w:r>
+        <w:t xml:space="preserve">. 2020  [cited 2020 6/30/2020]; Available from: </w:t>
+      </w:r>
+      <w:hyperlink r:id="rId14" w:history="1">
+        <w:r>
+          <w:rPr>
+            <w:rStyle w:val="Hyperlink"/>
+          </w:rPr>
+          <w:t>https://www.pbs.org/newshour/economy/imf-head-says-global-economy-now-in-recession</w:t>
+        </w:r>
+      </w:hyperlink>
+      <w:r>
+        <w:t>.</w:t>
+      </w:r>
+    </w:p>
+    <w:p>
+      <w:pPr>
+        <w:pStyle w:val="EndNoteBibliography"/>
+        <w:ind w:left="720" w:hanging="720"/>
+      </w:pPr>
+      <w:r>
+        <w:t>5.</w:t>
+      </w:r>
+      <w:r>
+        <w:tab/>
+        <w:t xml:space="preserve">Saumya Joseph, A.B. </w:t>
+      </w:r>
+      <w:r>
+        <w:rPr>
+          <w:i/>
+        </w:rPr>
+        <w:t>Young U.S. men having a lot less sex in the 21st century, study shows</w:t>
+      </w:r>
+      <w:r>
+        <w:t xml:space="preserve">. 2020  [cited 2020 6/30/2020]; Available from: </w:t>
+      </w:r>
+      <w:hyperlink r:id="rId15" w:history="1">
+        <w:r>
+          <w:rPr>
+            <w:rStyle w:val="Hyperlink"/>
+          </w:rPr>
+          <w:t>https://www.reuters.com/article/us-usa-health-sex/young-u-s-men-having-a-lot-less-sex-in-the-21st-century-study-shows-idUSKBN23J2LI</w:t>
+        </w:r>
+      </w:hyperlink>
+      <w:r>
+        <w:t>.</w:t>
+      </w:r>
+    </w:p>
+    <w:p>
+      <w:pPr>
+        <w:shd w:val="clear" w:color="auto" w:fill="FFFFFF"/>
+        <w:spacing w:after="0" w:line="480" w:lineRule="auto"/>
+        <w:rPr>
+          <w:rFonts w:eastAsia="Times New Roman" w:cstheme="minorHAnsi"/>
+          <w:color w:val="343742"/>
+        </w:rPr>
+      </w:pPr>
+      <w:r>
+        <w:rPr>
+          <w:rFonts w:eastAsia="Times New Roman" w:cstheme="minorHAnsi"/>
+          <w:color w:val="343742"/>
+        </w:rPr>
+        <w:fldChar w:fldCharType="end"/>
+      </w:r>
+    </w:p>
     <w:sectPr>
-      <w:headerReference w:type="default" r:id="rId12"/>
-      <w:footerReference w:type="default" r:id="rId13"/>
+      <w:headerReference w:type="default" r:id="rId16"/>
+      <w:footerReference w:type="default" r:id="rId17"/>
       <w:pgSz w:w="12240" w:h="15840"/>
       <w:pgMar w:top="1440" w:right="1440" w:bottom="1440" w:left="1440" w:header="720" w:footer="720" w:gutter="0"/>
       <w:pgNumType w:start="0"/>
@@ -5733,7 +6648,7 @@
 </file>
 
 <file path=word/endnotes.xml><?xml version="1.0" encoding="utf-8"?>
-<w:endnotes xmlns:wpc="http://schemas.microsoft.com/office/word/2010/wordprocessingCanvas" xmlns:cx="http://schemas.microsoft.com/office/drawing/2014/chartex" xmlns:cx1="http://schemas.microsoft.com/office/drawing/2015/9/8/chartex" xmlns:cx2="http://schemas.microsoft.com/office/drawing/2015/10/21/chartex" xmlns:cx3="http://schemas.microsoft.com/office/drawing/2016/5/9/chartex" xmlns:cx4="http://schemas.microsoft.com/office/drawing/2016/5/10/chartex" xmlns:cx5="http://schemas.microsoft.com/office/drawing/2016/5/11/chartex" xmlns:cx6="http://schemas.microsoft.com/office/drawing/2016/5/12/chartex" xmlns:cx7="http://schemas.microsoft.com/office/drawing/2016/5/13/chartex" xmlns:cx8="http://schemas.microsoft.com/office/drawing/2016/5/14/chartex" xmlns:mc="http://schemas.openxmlformats.org/markup-compatibility/2006" xmlns:aink="http://schemas.microsoft.com/office/drawing/2016/ink" xmlns:am3d="http://schemas.microsoft.com/office/drawing/2017/model3d" xmlns:o="urn:schemas-microsoft-com:office:office" xmlns:r="http://schemas.openxmlformats.org/officeDocument/2006/relationships" xmlns:m="http://schemas.openxmlformats.org/officeDocument/2006/math" xmlns:v="urn:schemas-microsoft-com:vml" xmlns:wp14="http://schemas.microsoft.com/office/word/2010/wordprocessingDrawing" xmlns:wp="http://schemas.openxmlformats.org/drawingml/2006/wordprocessingDrawing" xmlns:w10="urn:schemas-microsoft-com:office:word" xmlns:w="http://schemas.openxmlformats.org/wordprocessingml/2006/main" xmlns:w14="http://schemas.microsoft.com/office/word/2010/wordml" xmlns:w15="http://schemas.microsoft.com/office/word/2012/wordml" xmlns:w16cid="http://schemas.microsoft.com/office/word/2016/wordml/cid" xmlns:w16se="http://schemas.microsoft.com/office/word/2015/wordml/symex" xmlns:wpg="http://schemas.microsoft.com/office/word/2010/wordprocessingGroup" xmlns:wpi="http://schemas.microsoft.com/office/word/2010/wordprocessingInk" xmlns:wne="http://schemas.microsoft.com/office/word/2006/wordml" xmlns:wps="http://schemas.microsoft.com/office/word/2010/wordprocessingShape" mc:Ignorable="w14 w15 w16se w16cid wp14">
+<w:endnotes xmlns:wpc="http://schemas.microsoft.com/office/word/2010/wordprocessingCanvas" xmlns:cx="http://schemas.microsoft.com/office/drawing/2014/chartex" xmlns:cx1="http://schemas.microsoft.com/office/drawing/2015/9/8/chartex" xmlns:cx2="http://schemas.microsoft.com/office/drawing/2015/10/21/chartex" xmlns:cx3="http://schemas.microsoft.com/office/drawing/2016/5/9/chartex" xmlns:cx4="http://schemas.microsoft.com/office/drawing/2016/5/10/chartex" xmlns:cx5="http://schemas.microsoft.com/office/drawing/2016/5/11/chartex" xmlns:cx6="http://schemas.microsoft.com/office/drawing/2016/5/12/chartex" xmlns:cx7="http://schemas.microsoft.com/office/drawing/2016/5/13/chartex" xmlns:cx8="http://schemas.microsoft.com/office/drawing/2016/5/14/chartex" xmlns:mc="http://schemas.openxmlformats.org/markup-compatibility/2006" xmlns:aink="http://schemas.microsoft.com/office/drawing/2016/ink" xmlns:am3d="http://schemas.microsoft.com/office/drawing/2017/model3d" xmlns:o="urn:schemas-microsoft-com:office:office" xmlns:r="http://schemas.openxmlformats.org/officeDocument/2006/relationships" xmlns:m="http://schemas.openxmlformats.org/officeDocument/2006/math" xmlns:v="urn:schemas-microsoft-com:vml" xmlns:wp14="http://schemas.microsoft.com/office/word/2010/wordprocessingDrawing" xmlns:wp="http://schemas.openxmlformats.org/drawingml/2006/wordprocessingDrawing" xmlns:w10="urn:schemas-microsoft-com:office:word" xmlns:w="http://schemas.openxmlformats.org/wordprocessingml/2006/main" xmlns:w14="http://schemas.microsoft.com/office/word/2010/wordml" xmlns:w15="http://schemas.microsoft.com/office/word/2012/wordml" xmlns:w16cex="http://schemas.microsoft.com/office/word/2018/wordml/cex" xmlns:w16cid="http://schemas.microsoft.com/office/word/2016/wordml/cid" xmlns:w16="http://schemas.microsoft.com/office/word/2018/wordml" xmlns:w16se="http://schemas.microsoft.com/office/word/2015/wordml/symex" xmlns:wpg="http://schemas.microsoft.com/office/word/2010/wordprocessingGroup" xmlns:wpi="http://schemas.microsoft.com/office/word/2010/wordprocessingInk" xmlns:wne="http://schemas.microsoft.com/office/word/2006/wordml" xmlns:wps="http://schemas.microsoft.com/office/word/2010/wordprocessingShape" mc:Ignorable="w14 w15 w16se w16cid w16 w16cex wp14">
   <w:endnote w:type="separator" w:id="-1">
     <w:p>
       <w:pPr>
@@ -5758,7 +6673,7 @@
 </file>
 
 <file path=word/footer1.xml><?xml version="1.0" encoding="utf-8"?>
-<w:ftr xmlns:wpc="http://schemas.microsoft.com/office/word/2010/wordprocessingCanvas" xmlns:cx="http://schemas.microsoft.com/office/drawing/2014/chartex" xmlns:cx1="http://schemas.microsoft.com/office/drawing/2015/9/8/chartex" xmlns:cx2="http://schemas.microsoft.com/office/drawing/2015/10/21/chartex" xmlns:cx3="http://schemas.microsoft.com/office/drawing/2016/5/9/chartex" xmlns:cx4="http://schemas.microsoft.com/office/drawing/2016/5/10/chartex" xmlns:cx5="http://schemas.microsoft.com/office/drawing/2016/5/11/chartex" xmlns:cx6="http://schemas.microsoft.com/office/drawing/2016/5/12/chartex" xmlns:cx7="http://schemas.microsoft.com/office/drawing/2016/5/13/chartex" xmlns:cx8="http://schemas.microsoft.com/office/drawing/2016/5/14/chartex" xmlns:mc="http://schemas.openxmlformats.org/markup-compatibility/2006" xmlns:aink="http://schemas.microsoft.com/office/drawing/2016/ink" xmlns:am3d="http://schemas.microsoft.com/office/drawing/2017/model3d" xmlns:o="urn:schemas-microsoft-com:office:office" xmlns:r="http://schemas.openxmlformats.org/officeDocument/2006/relationships" xmlns:m="http://schemas.openxmlformats.org/officeDocument/2006/math" xmlns:v="urn:schemas-microsoft-com:vml" xmlns:wp14="http://schemas.microsoft.com/office/word/2010/wordprocessingDrawing" xmlns:wp="http://schemas.openxmlformats.org/drawingml/2006/wordprocessingDrawing" xmlns:w10="urn:schemas-microsoft-com:office:word" xmlns:w="http://schemas.openxmlformats.org/wordprocessingml/2006/main" xmlns:w14="http://schemas.microsoft.com/office/word/2010/wordml" xmlns:w15="http://schemas.microsoft.com/office/word/2012/wordml" xmlns:w16cid="http://schemas.microsoft.com/office/word/2016/wordml/cid" xmlns:w16se="http://schemas.microsoft.com/office/word/2015/wordml/symex" xmlns:wpg="http://schemas.microsoft.com/office/word/2010/wordprocessingGroup" xmlns:wpi="http://schemas.microsoft.com/office/word/2010/wordprocessingInk" xmlns:wne="http://schemas.microsoft.com/office/word/2006/wordml" xmlns:wps="http://schemas.microsoft.com/office/word/2010/wordprocessingShape" mc:Ignorable="w14 w15 w16se w16cid wp14">
+<w:ftr xmlns:wpc="http://schemas.microsoft.com/office/word/2010/wordprocessingCanvas" xmlns:cx="http://schemas.microsoft.com/office/drawing/2014/chartex" xmlns:cx1="http://schemas.microsoft.com/office/drawing/2015/9/8/chartex" xmlns:cx2="http://schemas.microsoft.com/office/drawing/2015/10/21/chartex" xmlns:cx3="http://schemas.microsoft.com/office/drawing/2016/5/9/chartex" xmlns:cx4="http://schemas.microsoft.com/office/drawing/2016/5/10/chartex" xmlns:cx5="http://schemas.microsoft.com/office/drawing/2016/5/11/chartex" xmlns:cx6="http://schemas.microsoft.com/office/drawing/2016/5/12/chartex" xmlns:cx7="http://schemas.microsoft.com/office/drawing/2016/5/13/chartex" xmlns:cx8="http://schemas.microsoft.com/office/drawing/2016/5/14/chartex" xmlns:mc="http://schemas.openxmlformats.org/markup-compatibility/2006" xmlns:aink="http://schemas.microsoft.com/office/drawing/2016/ink" xmlns:am3d="http://schemas.microsoft.com/office/drawing/2017/model3d" xmlns:o="urn:schemas-microsoft-com:office:office" xmlns:r="http://schemas.openxmlformats.org/officeDocument/2006/relationships" xmlns:m="http://schemas.openxmlformats.org/officeDocument/2006/math" xmlns:v="urn:schemas-microsoft-com:vml" xmlns:wp14="http://schemas.microsoft.com/office/word/2010/wordprocessingDrawing" xmlns:wp="http://schemas.openxmlformats.org/drawingml/2006/wordprocessingDrawing" xmlns:w10="urn:schemas-microsoft-com:office:word" xmlns:w="http://schemas.openxmlformats.org/wordprocessingml/2006/main" xmlns:w14="http://schemas.microsoft.com/office/word/2010/wordml" xmlns:w15="http://schemas.microsoft.com/office/word/2012/wordml" xmlns:w16cex="http://schemas.microsoft.com/office/word/2018/wordml/cex" xmlns:w16cid="http://schemas.microsoft.com/office/word/2016/wordml/cid" xmlns:w16="http://schemas.microsoft.com/office/word/2018/wordml" xmlns:w16se="http://schemas.microsoft.com/office/word/2015/wordml/symex" xmlns:wpg="http://schemas.microsoft.com/office/word/2010/wordprocessingGroup" xmlns:wpi="http://schemas.microsoft.com/office/word/2010/wordprocessingInk" xmlns:wne="http://schemas.microsoft.com/office/word/2006/wordml" xmlns:wps="http://schemas.microsoft.com/office/word/2010/wordprocessingShape" mc:Ignorable="w14 w15 w16se w16cid w16 w16cex wp14">
   <w:sdt>
     <w:sdtPr>
       <w:id w:val="1489286230"/>
@@ -5897,7 +6812,7 @@
 </file>
 
 <file path=word/footnotes.xml><?xml version="1.0" encoding="utf-8"?>
-<w:footnotes xmlns:wpc="http://schemas.microsoft.com/office/word/2010/wordprocessingCanvas" xmlns:cx="http://schemas.microsoft.com/office/drawing/2014/chartex" xmlns:cx1="http://schemas.microsoft.com/office/drawing/2015/9/8/chartex" xmlns:cx2="http://schemas.microsoft.com/office/drawing/2015/10/21/chartex" xmlns:cx3="http://schemas.microsoft.com/office/drawing/2016/5/9/chartex" xmlns:cx4="http://schemas.microsoft.com/office/drawing/2016/5/10/chartex" xmlns:cx5="http://schemas.microsoft.com/office/drawing/2016/5/11/chartex" xmlns:cx6="http://schemas.microsoft.com/office/drawing/2016/5/12/chartex" xmlns:cx7="http://schemas.microsoft.com/office/drawing/2016/5/13/chartex" xmlns:cx8="http://schemas.microsoft.com/office/drawing/2016/5/14/chartex" xmlns:mc="http://schemas.openxmlformats.org/markup-compatibility/2006" xmlns:aink="http://schemas.microsoft.com/office/drawing/2016/ink" xmlns:am3d="http://schemas.microsoft.com/office/drawing/2017/model3d" xmlns:o="urn:schemas-microsoft-com:office:office" xmlns:r="http://schemas.openxmlformats.org/officeDocument/2006/relationships" xmlns:m="http://schemas.openxmlformats.org/officeDocument/2006/math" xmlns:v="urn:schemas-microsoft-com:vml" xmlns:wp14="http://schemas.microsoft.com/office/word/2010/wordprocessingDrawing" xmlns:wp="http://schemas.openxmlformats.org/drawingml/2006/wordprocessingDrawing" xmlns:w10="urn:schemas-microsoft-com:office:word" xmlns:w="http://schemas.openxmlformats.org/wordprocessingml/2006/main" xmlns:w14="http://schemas.microsoft.com/office/word/2010/wordml" xmlns:w15="http://schemas.microsoft.com/office/word/2012/wordml" xmlns:w16cid="http://schemas.microsoft.com/office/word/2016/wordml/cid" xmlns:w16se="http://schemas.microsoft.com/office/word/2015/wordml/symex" xmlns:wpg="http://schemas.microsoft.com/office/word/2010/wordprocessingGroup" xmlns:wpi="http://schemas.microsoft.com/office/word/2010/wordprocessingInk" xmlns:wne="http://schemas.microsoft.com/office/word/2006/wordml" xmlns:wps="http://schemas.microsoft.com/office/word/2010/wordprocessingShape" mc:Ignorable="w14 w15 w16se w16cid wp14">
+<w:footnotes xmlns:wpc="http://schemas.microsoft.com/office/word/2010/wordprocessingCanvas" xmlns:cx="http://schemas.microsoft.com/office/drawing/2014/chartex" xmlns:cx1="http://schemas.microsoft.com/office/drawing/2015/9/8/chartex" xmlns:cx2="http://schemas.microsoft.com/office/drawing/2015/10/21/chartex" xmlns:cx3="http://schemas.microsoft.com/office/drawing/2016/5/9/chartex" xmlns:cx4="http://schemas.microsoft.com/office/drawing/2016/5/10/chartex" xmlns:cx5="http://schemas.microsoft.com/office/drawing/2016/5/11/chartex" xmlns:cx6="http://schemas.microsoft.com/office/drawing/2016/5/12/chartex" xmlns:cx7="http://schemas.microsoft.com/office/drawing/2016/5/13/chartex" xmlns:cx8="http://schemas.microsoft.com/office/drawing/2016/5/14/chartex" xmlns:mc="http://schemas.openxmlformats.org/markup-compatibility/2006" xmlns:aink="http://schemas.microsoft.com/office/drawing/2016/ink" xmlns:am3d="http://schemas.microsoft.com/office/drawing/2017/model3d" xmlns:o="urn:schemas-microsoft-com:office:office" xmlns:r="http://schemas.openxmlformats.org/officeDocument/2006/relationships" xmlns:m="http://schemas.openxmlformats.org/officeDocument/2006/math" xmlns:v="urn:schemas-microsoft-com:vml" xmlns:wp14="http://schemas.microsoft.com/office/word/2010/wordprocessingDrawing" xmlns:wp="http://schemas.openxmlformats.org/drawingml/2006/wordprocessingDrawing" xmlns:w10="urn:schemas-microsoft-com:office:word" xmlns:w="http://schemas.openxmlformats.org/wordprocessingml/2006/main" xmlns:w14="http://schemas.microsoft.com/office/word/2010/wordml" xmlns:w15="http://schemas.microsoft.com/office/word/2012/wordml" xmlns:w16cex="http://schemas.microsoft.com/office/word/2018/wordml/cex" xmlns:w16cid="http://schemas.microsoft.com/office/word/2016/wordml/cid" xmlns:w16="http://schemas.microsoft.com/office/word/2018/wordml" xmlns:w16se="http://schemas.microsoft.com/office/word/2015/wordml/symex" xmlns:wpg="http://schemas.microsoft.com/office/word/2010/wordprocessingGroup" xmlns:wpi="http://schemas.microsoft.com/office/word/2010/wordprocessingInk" xmlns:wne="http://schemas.microsoft.com/office/word/2006/wordml" xmlns:wps="http://schemas.microsoft.com/office/word/2010/wordprocessingShape" mc:Ignorable="w14 w15 w16se w16cid w16 w16cex wp14">
   <w:footnote w:type="separator" w:id="-1">
     <w:p>
       <w:pPr>
@@ -5922,7 +6837,7 @@
 </file>
 
 <file path=word/header1.xml><?xml version="1.0" encoding="utf-8"?>
-<w:hdr xmlns:wpc="http://schemas.microsoft.com/office/word/2010/wordprocessingCanvas" xmlns:cx="http://schemas.microsoft.com/office/drawing/2014/chartex" xmlns:cx1="http://schemas.microsoft.com/office/drawing/2015/9/8/chartex" xmlns:cx2="http://schemas.microsoft.com/office/drawing/2015/10/21/chartex" xmlns:cx3="http://schemas.microsoft.com/office/drawing/2016/5/9/chartex" xmlns:cx4="http://schemas.microsoft.com/office/drawing/2016/5/10/chartex" xmlns:cx5="http://schemas.microsoft.com/office/drawing/2016/5/11/chartex" xmlns:cx6="http://schemas.microsoft.com/office/drawing/2016/5/12/chartex" xmlns:cx7="http://schemas.microsoft.com/office/drawing/2016/5/13/chartex" xmlns:cx8="http://schemas.microsoft.com/office/drawing/2016/5/14/chartex" xmlns:mc="http://schemas.openxmlformats.org/markup-compatibility/2006" xmlns:aink="http://schemas.microsoft.com/office/drawing/2016/ink" xmlns:am3d="http://schemas.microsoft.com/office/drawing/2017/model3d" xmlns:o="urn:schemas-microsoft-com:office:office" xmlns:r="http://schemas.openxmlformats.org/officeDocument/2006/relationships" xmlns:m="http://schemas.openxmlformats.org/officeDocument/2006/math" xmlns:v="urn:schemas-microsoft-com:vml" xmlns:wp14="http://schemas.microsoft.com/office/word/2010/wordprocessingDrawing" xmlns:wp="http://schemas.openxmlformats.org/drawingml/2006/wordprocessingDrawing" xmlns:w10="urn:schemas-microsoft-com:office:word" xmlns:w="http://schemas.openxmlformats.org/wordprocessingml/2006/main" xmlns:w14="http://schemas.microsoft.com/office/word/2010/wordml" xmlns:w15="http://schemas.microsoft.com/office/word/2012/wordml" xmlns:w16cid="http://schemas.microsoft.com/office/word/2016/wordml/cid" xmlns:w16se="http://schemas.microsoft.com/office/word/2015/wordml/symex" xmlns:wpg="http://schemas.microsoft.com/office/word/2010/wordprocessingGroup" xmlns:wpi="http://schemas.microsoft.com/office/word/2010/wordprocessingInk" xmlns:wne="http://schemas.microsoft.com/office/word/2006/wordml" xmlns:wps="http://schemas.microsoft.com/office/word/2010/wordprocessingShape" mc:Ignorable="w14 w15 w16se w16cid wp14">
+<w:hdr xmlns:wpc="http://schemas.microsoft.com/office/word/2010/wordprocessingCanvas" xmlns:cx="http://schemas.microsoft.com/office/drawing/2014/chartex" xmlns:cx1="http://schemas.microsoft.com/office/drawing/2015/9/8/chartex" xmlns:cx2="http://schemas.microsoft.com/office/drawing/2015/10/21/chartex" xmlns:cx3="http://schemas.microsoft.com/office/drawing/2016/5/9/chartex" xmlns:cx4="http://schemas.microsoft.com/office/drawing/2016/5/10/chartex" xmlns:cx5="http://schemas.microsoft.com/office/drawing/2016/5/11/chartex" xmlns:cx6="http://schemas.microsoft.com/office/drawing/2016/5/12/chartex" xmlns:cx7="http://schemas.microsoft.com/office/drawing/2016/5/13/chartex" xmlns:cx8="http://schemas.microsoft.com/office/drawing/2016/5/14/chartex" xmlns:mc="http://schemas.openxmlformats.org/markup-compatibility/2006" xmlns:aink="http://schemas.microsoft.com/office/drawing/2016/ink" xmlns:am3d="http://schemas.microsoft.com/office/drawing/2017/model3d" xmlns:o="urn:schemas-microsoft-com:office:office" xmlns:r="http://schemas.openxmlformats.org/officeDocument/2006/relationships" xmlns:m="http://schemas.openxmlformats.org/officeDocument/2006/math" xmlns:v="urn:schemas-microsoft-com:vml" xmlns:wp14="http://schemas.microsoft.com/office/word/2010/wordprocessingDrawing" xmlns:wp="http://schemas.openxmlformats.org/drawingml/2006/wordprocessingDrawing" xmlns:w10="urn:schemas-microsoft-com:office:word" xmlns:w="http://schemas.openxmlformats.org/wordprocessingml/2006/main" xmlns:w14="http://schemas.microsoft.com/office/word/2010/wordml" xmlns:w15="http://schemas.microsoft.com/office/word/2012/wordml" xmlns:w16cex="http://schemas.microsoft.com/office/word/2018/wordml/cex" xmlns:w16cid="http://schemas.microsoft.com/office/word/2016/wordml/cid" xmlns:w16="http://schemas.microsoft.com/office/word/2018/wordml" xmlns:w16se="http://schemas.microsoft.com/office/word/2015/wordml/symex" xmlns:wpg="http://schemas.microsoft.com/office/word/2010/wordprocessingGroup" xmlns:wpi="http://schemas.microsoft.com/office/word/2010/wordprocessingInk" xmlns:wne="http://schemas.microsoft.com/office/word/2006/wordml" xmlns:wps="http://schemas.microsoft.com/office/word/2010/wordprocessingShape" mc:Ignorable="w14 w15 w16se w16cid w16 w16cex wp14">
   <w:p>
     <w:pPr>
       <w:pStyle w:val="Header"/>
@@ -5931,13 +6846,8 @@
       </w:tabs>
     </w:pPr>
     <w:r>
-      <w:t xml:space="preserve">The </w:t>
+      <w:t>The Soshow</w:t>
     </w:r>
-    <w:proofErr w:type="spellStart"/>
-    <w:r>
-      <w:t>Soshow</w:t>
-    </w:r>
-    <w:proofErr w:type="spellEnd"/>
     <w:r>
       <w:tab/>
       <w:t>Thomas James Libiano Francis</w:t>
@@ -5947,7 +6857,7 @@
 </file>
 
 <file path=word/numbering.xml><?xml version="1.0" encoding="utf-8"?>
-<w:numbering xmlns:wpc="http://schemas.microsoft.com/office/word/2010/wordprocessingCanvas" xmlns:cx="http://schemas.microsoft.com/office/drawing/2014/chartex" xmlns:cx1="http://schemas.microsoft.com/office/drawing/2015/9/8/chartex" xmlns:cx2="http://schemas.microsoft.com/office/drawing/2015/10/21/chartex" xmlns:cx3="http://schemas.microsoft.com/office/drawing/2016/5/9/chartex" xmlns:cx4="http://schemas.microsoft.com/office/drawing/2016/5/10/chartex" xmlns:cx5="http://schemas.microsoft.com/office/drawing/2016/5/11/chartex" xmlns:cx6="http://schemas.microsoft.com/office/drawing/2016/5/12/chartex" xmlns:cx7="http://schemas.microsoft.com/office/drawing/2016/5/13/chartex" xmlns:cx8="http://schemas.microsoft.com/office/drawing/2016/5/14/chartex" xmlns:mc="http://schemas.openxmlformats.org/markup-compatibility/2006" xmlns:aink="http://schemas.microsoft.com/office/drawing/2016/ink" xmlns:am3d="http://schemas.microsoft.com/office/drawing/2017/model3d" xmlns:o="urn:schemas-microsoft-com:office:office" xmlns:r="http://schemas.openxmlformats.org/officeDocument/2006/relationships" xmlns:m="http://schemas.openxmlformats.org/officeDocument/2006/math" xmlns:v="urn:schemas-microsoft-com:vml" xmlns:wp14="http://schemas.microsoft.com/office/word/2010/wordprocessingDrawing" xmlns:wp="http://schemas.openxmlformats.org/drawingml/2006/wordprocessingDrawing" xmlns:w10="urn:schemas-microsoft-com:office:word" xmlns:w="http://schemas.openxmlformats.org/wordprocessingml/2006/main" xmlns:w14="http://schemas.microsoft.com/office/word/2010/wordml" xmlns:w15="http://schemas.microsoft.com/office/word/2012/wordml" xmlns:w16cid="http://schemas.microsoft.com/office/word/2016/wordml/cid" xmlns:w16se="http://schemas.microsoft.com/office/word/2015/wordml/symex" xmlns:wpg="http://schemas.microsoft.com/office/word/2010/wordprocessingGroup" xmlns:wpi="http://schemas.microsoft.com/office/word/2010/wordprocessingInk" xmlns:wne="http://schemas.microsoft.com/office/word/2006/wordml" xmlns:wps="http://schemas.microsoft.com/office/word/2010/wordprocessingShape" mc:Ignorable="w14 w15 w16se w16cid wp14">
+<w:numbering xmlns:wpc="http://schemas.microsoft.com/office/word/2010/wordprocessingCanvas" xmlns:cx="http://schemas.microsoft.com/office/drawing/2014/chartex" xmlns:cx1="http://schemas.microsoft.com/office/drawing/2015/9/8/chartex" xmlns:cx2="http://schemas.microsoft.com/office/drawing/2015/10/21/chartex" xmlns:cx3="http://schemas.microsoft.com/office/drawing/2016/5/9/chartex" xmlns:cx4="http://schemas.microsoft.com/office/drawing/2016/5/10/chartex" xmlns:cx5="http://schemas.microsoft.com/office/drawing/2016/5/11/chartex" xmlns:cx6="http://schemas.microsoft.com/office/drawing/2016/5/12/chartex" xmlns:cx7="http://schemas.microsoft.com/office/drawing/2016/5/13/chartex" xmlns:cx8="http://schemas.microsoft.com/office/drawing/2016/5/14/chartex" xmlns:mc="http://schemas.openxmlformats.org/markup-compatibility/2006" xmlns:aink="http://schemas.microsoft.com/office/drawing/2016/ink" xmlns:am3d="http://schemas.microsoft.com/office/drawing/2017/model3d" xmlns:o="urn:schemas-microsoft-com:office:office" xmlns:r="http://schemas.openxmlformats.org/officeDocument/2006/relationships" xmlns:m="http://schemas.openxmlformats.org/officeDocument/2006/math" xmlns:v="urn:schemas-microsoft-com:vml" xmlns:wp14="http://schemas.microsoft.com/office/word/2010/wordprocessingDrawing" xmlns:wp="http://schemas.openxmlformats.org/drawingml/2006/wordprocessingDrawing" xmlns:w10="urn:schemas-microsoft-com:office:word" xmlns:w="http://schemas.openxmlformats.org/wordprocessingml/2006/main" xmlns:w14="http://schemas.microsoft.com/office/word/2010/wordml" xmlns:w15="http://schemas.microsoft.com/office/word/2012/wordml" xmlns:w16cex="http://schemas.microsoft.com/office/word/2018/wordml/cex" xmlns:w16cid="http://schemas.microsoft.com/office/word/2016/wordml/cid" xmlns:w16="http://schemas.microsoft.com/office/word/2018/wordml" xmlns:w16se="http://schemas.microsoft.com/office/word/2015/wordml/symex" xmlns:wpg="http://schemas.microsoft.com/office/word/2010/wordprocessingGroup" xmlns:wpi="http://schemas.microsoft.com/office/word/2010/wordprocessingInk" xmlns:wne="http://schemas.microsoft.com/office/word/2006/wordml" xmlns:wps="http://schemas.microsoft.com/office/word/2010/wordprocessingShape" mc:Ignorable="w14 w15 w16se w16cid w16 w16cex wp14">
   <w:abstractNum w:abstractNumId="0" w15:restartNumberingAfterBreak="0">
     <w:nsid w:val="0B200966"/>
     <w:multiLevelType w:val="hybridMultilevel"/>
@@ -6300,7 +7210,7 @@
 </file>
 
 <file path=word/styles.xml><?xml version="1.0" encoding="utf-8"?>
-<w:styles xmlns:mc="http://schemas.openxmlformats.org/markup-compatibility/2006" xmlns:r="http://schemas.openxmlformats.org/officeDocument/2006/relationships" xmlns:w="http://schemas.openxmlformats.org/wordprocessingml/2006/main" xmlns:w14="http://schemas.microsoft.com/office/word/2010/wordml" xmlns:w15="http://schemas.microsoft.com/office/word/2012/wordml" xmlns:w16cid="http://schemas.microsoft.com/office/word/2016/wordml/cid" xmlns:w16se="http://schemas.microsoft.com/office/word/2015/wordml/symex" mc:Ignorable="w14 w15 w16se w16cid">
+<w:styles xmlns:mc="http://schemas.openxmlformats.org/markup-compatibility/2006" xmlns:r="http://schemas.openxmlformats.org/officeDocument/2006/relationships" xmlns:w="http://schemas.openxmlformats.org/wordprocessingml/2006/main" xmlns:w14="http://schemas.microsoft.com/office/word/2010/wordml" xmlns:w15="http://schemas.microsoft.com/office/word/2012/wordml" xmlns:w16cex="http://schemas.microsoft.com/office/word/2018/wordml/cex" xmlns:w16cid="http://schemas.microsoft.com/office/word/2016/wordml/cid" xmlns:w16="http://schemas.microsoft.com/office/word/2018/wordml" xmlns:w16se="http://schemas.microsoft.com/office/word/2015/wordml/symex" mc:Ignorable="w14 w15 w16se w16cid w16 w16cex">
   <w:docDefaults>
     <w:rPrDefault>
       <w:rPr>
@@ -6316,7 +7226,7 @@
       </w:pPr>
     </w:pPrDefault>
   </w:docDefaults>
-  <w:latentStyles w:defLockedState="0" w:defUIPriority="99" w:defSemiHidden="0" w:defUnhideWhenUsed="0" w:defQFormat="0" w:count="377">
+  <w:latentStyles w:defLockedState="0" w:defUIPriority="99" w:defSemiHidden="0" w:defUnhideWhenUsed="0" w:defQFormat="0" w:count="376">
     <w:lsdException w:name="Normal" w:uiPriority="0" w:qFormat="1"/>
     <w:lsdException w:name="heading 1" w:uiPriority="9" w:qFormat="1"/>
     <w:lsdException w:name="heading 2" w:semiHidden="1" w:uiPriority="9" w:unhideWhenUsed="1" w:qFormat="1"/>
@@ -6693,7 +7603,6 @@
     <w:lsdException w:name="Hashtag" w:semiHidden="1" w:unhideWhenUsed="1"/>
     <w:lsdException w:name="Unresolved Mention" w:semiHidden="1" w:unhideWhenUsed="1"/>
     <w:lsdException w:name="Smart Link" w:semiHidden="1" w:unhideWhenUsed="1"/>
-    <w:lsdException w:name="Smart Link Error" w:semiHidden="1" w:unhideWhenUsed="1"/>
   </w:latentStyles>
   <w:style w:type="paragraph" w:default="1" w:styleId="Normal">
     <w:name w:val="Normal"/>
@@ -6968,6 +7877,65 @@
       <w:ind w:left="720"/>
       <w:contextualSpacing/>
     </w:pPr>
+  </w:style>
+  <w:style w:type="paragraph" w:customStyle="1" w:styleId="EndNoteBibliographyTitle">
+    <w:name w:val="EndNote Bibliography Title"/>
+    <w:basedOn w:val="Normal"/>
+    <w:link w:val="EndNoteBibliographyTitleChar"/>
+    <w:rsid w:val="000F5ADC"/>
+    <w:pPr>
+      <w:spacing w:after="0"/>
+      <w:jc w:val="center"/>
+    </w:pPr>
+    <w:rPr>
+      <w:rFonts w:ascii="Calibri" w:hAnsi="Calibri" w:cs="Calibri"/>
+      <w:noProof/>
+    </w:rPr>
+  </w:style>
+  <w:style w:type="character" w:customStyle="1" w:styleId="EndNoteBibliographyTitleChar">
+    <w:name w:val="EndNote Bibliography Title Char"/>
+    <w:basedOn w:val="DefaultParagraphFont"/>
+    <w:link w:val="EndNoteBibliographyTitle"/>
+    <w:rsid w:val="000F5ADC"/>
+    <w:rPr>
+      <w:rFonts w:ascii="Calibri" w:hAnsi="Calibri" w:cs="Calibri"/>
+      <w:noProof/>
+    </w:rPr>
+  </w:style>
+  <w:style w:type="paragraph" w:customStyle="1" w:styleId="EndNoteBibliography">
+    <w:name w:val="EndNote Bibliography"/>
+    <w:basedOn w:val="Normal"/>
+    <w:link w:val="EndNoteBibliographyChar"/>
+    <w:rsid w:val="000F5ADC"/>
+    <w:pPr>
+      <w:spacing w:line="240" w:lineRule="auto"/>
+    </w:pPr>
+    <w:rPr>
+      <w:rFonts w:ascii="Calibri" w:hAnsi="Calibri" w:cs="Calibri"/>
+      <w:noProof/>
+    </w:rPr>
+  </w:style>
+  <w:style w:type="character" w:customStyle="1" w:styleId="EndNoteBibliographyChar">
+    <w:name w:val="EndNote Bibliography Char"/>
+    <w:basedOn w:val="DefaultParagraphFont"/>
+    <w:link w:val="EndNoteBibliography"/>
+    <w:rsid w:val="000F5ADC"/>
+    <w:rPr>
+      <w:rFonts w:ascii="Calibri" w:hAnsi="Calibri" w:cs="Calibri"/>
+      <w:noProof/>
+    </w:rPr>
+  </w:style>
+  <w:style w:type="character" w:styleId="UnresolvedMention">
+    <w:name w:val="Unresolved Mention"/>
+    <w:basedOn w:val="DefaultParagraphFont"/>
+    <w:uiPriority w:val="99"/>
+    <w:semiHidden/>
+    <w:unhideWhenUsed/>
+    <w:rsid w:val="000F5ADC"/>
+    <w:rPr>
+      <w:color w:val="605E5C"/>
+      <w:shd w:val="clear" w:color="auto" w:fill="E1DFDD"/>
+    </w:rPr>
   </w:style>
 </w:styles>
 </file>
@@ -7279,6 +8247,10 @@
 </file>
 
 <file path=customXml/item2.xml><?xml version="1.0" encoding="utf-8"?>
+<b:Sources xmlns:b="http://schemas.openxmlformats.org/officeDocument/2006/bibliography" xmlns="http://schemas.openxmlformats.org/officeDocument/2006/bibliography" SelectedStyle="\APASixthEditionOfficeOnline.xsl" StyleName="APA" Version="6"/>
+</file>
+
+<file path=customXml/item3.xml><?xml version="1.0" encoding="utf-8"?>
 <?mso-contentType ?>
 <FormTemplates xmlns="http://schemas.microsoft.com/sharepoint/v3/contenttype/forms">
   <Display>DocumentLibraryForm</Display>
@@ -7287,7 +8259,7 @@
 </FormTemplates>
 </file>
 
-<file path=customXml/item3.xml><?xml version="1.0" encoding="utf-8"?>
+<file path=customXml/item4.xml><?xml version="1.0" encoding="utf-8"?>
 <ct:contentTypeSchema xmlns:ct="http://schemas.microsoft.com/office/2006/metadata/contentType" xmlns:ma="http://schemas.microsoft.com/office/2006/metadata/properties/metaAttributes" ct:_="" ma:_="" ma:contentTypeName="Document" ma:contentTypeID="0x010100F5778B6CBB75BC429A0B86CA73F384D0" ma:contentTypeVersion="12" ma:contentTypeDescription="Create a new document." ma:contentTypeScope="" ma:versionID="fdd7e4f004b1999f6765ce66397b3b96">
   <xsd:schema xmlns:xsd="http://www.w3.org/2001/XMLSchema" xmlns:xs="http://www.w3.org/2001/XMLSchema" xmlns:p="http://schemas.microsoft.com/office/2006/metadata/properties" xmlns:ns3="c0f7399f-cbe5-4279-8bea-a85f11a49268" xmlns:ns4="52cf68bb-ec7c-4e4f-805a-0decd25a9535" targetNamespace="http://schemas.microsoft.com/office/2006/metadata/properties" ma:root="true" ma:fieldsID="9b4afa7519dff2dcb0b3950d0886d074" ns3:_="" ns4:_="">
     <xsd:import namespace="c0f7399f-cbe5-4279-8bea-a85f11a49268"/>
@@ -7504,14 +8476,10 @@
 </ct:contentTypeSchema>
 </file>
 
-<file path=customXml/item4.xml><?xml version="1.0" encoding="utf-8"?>
+<file path=customXml/item5.xml><?xml version="1.0" encoding="utf-8"?>
 <p:properties xmlns:p="http://schemas.microsoft.com/office/2006/metadata/properties" xmlns:xsi="http://www.w3.org/2001/XMLSchema-instance" xmlns:pc="http://schemas.microsoft.com/office/infopath/2007/PartnerControls">
   <documentManagement/>
 </p:properties>
-</file>
-
-<file path=customXml/item5.xml><?xml version="1.0" encoding="utf-8"?>
-<b:Sources xmlns:b="http://schemas.openxmlformats.org/officeDocument/2006/bibliography" xmlns="http://schemas.openxmlformats.org/officeDocument/2006/bibliography" SelectedStyle="\APASixthEditionOfficeOnline.xsl" StyleName="APA" Version="6"/>
 </file>
 
 <file path=customXml/itemProps1.xml><?xml version="1.0" encoding="utf-8"?>
@@ -7523,6 +8491,14 @@
 </file>
 
 <file path=customXml/itemProps2.xml><?xml version="1.0" encoding="utf-8"?>
+<ds:datastoreItem xmlns:ds="http://schemas.openxmlformats.org/officeDocument/2006/customXml" ds:itemID="{05687CE9-57F8-4B2E-BD73-8398DFCDEB25}">
+  <ds:schemaRefs>
+    <ds:schemaRef ds:uri="http://schemas.openxmlformats.org/officeDocument/2006/bibliography"/>
+  </ds:schemaRefs>
+</ds:datastoreItem>
+</file>
+
+<file path=customXml/itemProps3.xml><?xml version="1.0" encoding="utf-8"?>
 <ds:datastoreItem xmlns:ds="http://schemas.openxmlformats.org/officeDocument/2006/customXml" ds:itemID="{71B63C60-5F2A-4EE3-A457-C27436651C72}">
   <ds:schemaRefs>
     <ds:schemaRef ds:uri="http://schemas.microsoft.com/sharepoint/v3/contenttype/forms"/>
@@ -7530,7 +8506,7 @@
 </ds:datastoreItem>
 </file>
 
-<file path=customXml/itemProps3.xml><?xml version="1.0" encoding="utf-8"?>
+<file path=customXml/itemProps4.xml><?xml version="1.0" encoding="utf-8"?>
 <ds:datastoreItem xmlns:ds="http://schemas.openxmlformats.org/officeDocument/2006/customXml" ds:itemID="{126023E6-C2B2-4370-B9A4-A078EC92A651}">
   <ds:schemaRefs>
     <ds:schemaRef ds:uri="http://schemas.microsoft.com/office/2006/metadata/contentType"/>
@@ -7549,19 +8525,11 @@
 </ds:datastoreItem>
 </file>
 
-<file path=customXml/itemProps4.xml><?xml version="1.0" encoding="utf-8"?>
+<file path=customXml/itemProps5.xml><?xml version="1.0" encoding="utf-8"?>
 <ds:datastoreItem xmlns:ds="http://schemas.openxmlformats.org/officeDocument/2006/customXml" ds:itemID="{B1ED90F5-A951-4076-8E0D-6AC8E7E10869}">
   <ds:schemaRefs>
     <ds:schemaRef ds:uri="http://schemas.microsoft.com/office/2006/metadata/properties"/>
     <ds:schemaRef ds:uri="http://schemas.microsoft.com/office/infopath/2007/PartnerControls"/>
   </ds:schemaRefs>
 </ds:datastoreItem>
-</file>
-
-<file path=customXml/itemProps5.xml><?xml version="1.0" encoding="utf-8"?>
-<ds:datastoreItem xmlns:ds="http://schemas.openxmlformats.org/officeDocument/2006/customXml" ds:itemID="{05687CE9-57F8-4B2E-BD73-8398DFCDEB25}">
-  <ds:schemaRefs>
-    <ds:schemaRef ds:uri="http://schemas.openxmlformats.org/officeDocument/2006/bibliography"/>
-  </ds:schemaRefs>
-</ds:datastoreItem>
 </file>
</xml_diff>

<commit_message>
I only need to really finish up the finances now before sending it to Gena
</commit_message>
<xml_diff>
--- a/Business_Plan/Hw_From_Gena/The_Soshow_Business_Plan.docx
+++ b/Business_Plan/Hw_From_Gena/The_Soshow_Business_Plan.docx
@@ -613,7 +613,7 @@
           <w:r>
             <w:fldChar w:fldCharType="separate"/>
           </w:r>
-          <w:hyperlink w:anchor="_Toc44688701" w:history="1">
+          <w:hyperlink w:anchor="_Toc44845329" w:history="1">
             <w:r>
               <w:rPr>
                 <w:rStyle w:val="Hyperlink"/>
@@ -641,7 +641,7 @@
                 <w:noProof/>
                 <w:webHidden/>
               </w:rPr>
-              <w:instrText xml:space="preserve"> PAGEREF _Toc44688701 \h </w:instrText>
+              <w:instrText xml:space="preserve"> PAGEREF _Toc44845329 \h </w:instrText>
             </w:r>
             <w:r>
               <w:rPr>
@@ -684,7 +684,7 @@
               <w:lang w:eastAsia="ko-KR"/>
             </w:rPr>
           </w:pPr>
-          <w:hyperlink w:anchor="_Toc44688702" w:history="1">
+          <w:hyperlink w:anchor="_Toc44845330" w:history="1">
             <w:r>
               <w:rPr>
                 <w:rStyle w:val="Hyperlink"/>
@@ -712,7 +712,7 @@
                 <w:noProof/>
                 <w:webHidden/>
               </w:rPr>
-              <w:instrText xml:space="preserve"> PAGEREF _Toc44688702 \h </w:instrText>
+              <w:instrText xml:space="preserve"> PAGEREF _Toc44845330 \h </w:instrText>
             </w:r>
             <w:r>
               <w:rPr>
@@ -755,7 +755,7 @@
               <w:lang w:eastAsia="ko-KR"/>
             </w:rPr>
           </w:pPr>
-          <w:hyperlink w:anchor="_Toc44688703" w:history="1">
+          <w:hyperlink w:anchor="_Toc44845331" w:history="1">
             <w:r>
               <w:rPr>
                 <w:rStyle w:val="Hyperlink"/>
@@ -783,7 +783,7 @@
                 <w:noProof/>
                 <w:webHidden/>
               </w:rPr>
-              <w:instrText xml:space="preserve"> PAGEREF _Toc44688703 \h </w:instrText>
+              <w:instrText xml:space="preserve"> PAGEREF _Toc44845331 \h </w:instrText>
             </w:r>
             <w:r>
               <w:rPr>
@@ -826,7 +826,7 @@
               <w:lang w:eastAsia="ko-KR"/>
             </w:rPr>
           </w:pPr>
-          <w:hyperlink w:anchor="_Toc44688704" w:history="1">
+          <w:hyperlink w:anchor="_Toc44845332" w:history="1">
             <w:r>
               <w:rPr>
                 <w:rStyle w:val="Hyperlink"/>
@@ -854,7 +854,7 @@
                 <w:noProof/>
                 <w:webHidden/>
               </w:rPr>
-              <w:instrText xml:space="preserve"> PAGEREF _Toc44688704 \h </w:instrText>
+              <w:instrText xml:space="preserve"> PAGEREF _Toc44845332 \h </w:instrText>
             </w:r>
             <w:r>
               <w:rPr>
@@ -897,7 +897,7 @@
               <w:lang w:eastAsia="ko-KR"/>
             </w:rPr>
           </w:pPr>
-          <w:hyperlink w:anchor="_Toc44688705" w:history="1">
+          <w:hyperlink w:anchor="_Toc44845333" w:history="1">
             <w:r>
               <w:rPr>
                 <w:rStyle w:val="Hyperlink"/>
@@ -925,7 +925,7 @@
                 <w:noProof/>
                 <w:webHidden/>
               </w:rPr>
-              <w:instrText xml:space="preserve"> PAGEREF _Toc44688705 \h </w:instrText>
+              <w:instrText xml:space="preserve"> PAGEREF _Toc44845333 \h </w:instrText>
             </w:r>
             <w:r>
               <w:rPr>
@@ -968,7 +968,7 @@
               <w:lang w:eastAsia="ko-KR"/>
             </w:rPr>
           </w:pPr>
-          <w:hyperlink w:anchor="_Toc44688706" w:history="1">
+          <w:hyperlink w:anchor="_Toc44845334" w:history="1">
             <w:r>
               <w:rPr>
                 <w:rStyle w:val="Hyperlink"/>
@@ -996,7 +996,7 @@
                 <w:noProof/>
                 <w:webHidden/>
               </w:rPr>
-              <w:instrText xml:space="preserve"> PAGEREF _Toc44688706 \h </w:instrText>
+              <w:instrText xml:space="preserve"> PAGEREF _Toc44845334 \h </w:instrText>
             </w:r>
             <w:r>
               <w:rPr>
@@ -1039,7 +1039,7 @@
               <w:lang w:eastAsia="ko-KR"/>
             </w:rPr>
           </w:pPr>
-          <w:hyperlink w:anchor="_Toc44688707" w:history="1">
+          <w:hyperlink w:anchor="_Toc44845335" w:history="1">
             <w:r>
               <w:rPr>
                 <w:rStyle w:val="Hyperlink"/>
@@ -1067,7 +1067,7 @@
                 <w:noProof/>
                 <w:webHidden/>
               </w:rPr>
-              <w:instrText xml:space="preserve"> PAGEREF _Toc44688707 \h </w:instrText>
+              <w:instrText xml:space="preserve"> PAGEREF _Toc44845335 \h </w:instrText>
             </w:r>
             <w:r>
               <w:rPr>
@@ -1110,7 +1110,7 @@
               <w:lang w:eastAsia="ko-KR"/>
             </w:rPr>
           </w:pPr>
-          <w:hyperlink w:anchor="_Toc44688708" w:history="1">
+          <w:hyperlink w:anchor="_Toc44845336" w:history="1">
             <w:r>
               <w:rPr>
                 <w:rStyle w:val="Hyperlink"/>
@@ -1138,7 +1138,7 @@
                 <w:noProof/>
                 <w:webHidden/>
               </w:rPr>
-              <w:instrText xml:space="preserve"> PAGEREF _Toc44688708 \h </w:instrText>
+              <w:instrText xml:space="preserve"> PAGEREF _Toc44845336 \h </w:instrText>
             </w:r>
             <w:r>
               <w:rPr>
@@ -1181,7 +1181,7 @@
               <w:lang w:eastAsia="ko-KR"/>
             </w:rPr>
           </w:pPr>
-          <w:hyperlink w:anchor="_Toc44688709" w:history="1">
+          <w:hyperlink w:anchor="_Toc44845337" w:history="1">
             <w:r>
               <w:rPr>
                 <w:rStyle w:val="Hyperlink"/>
@@ -1209,7 +1209,7 @@
                 <w:noProof/>
                 <w:webHidden/>
               </w:rPr>
-              <w:instrText xml:space="preserve"> PAGEREF _Toc44688709 \h </w:instrText>
+              <w:instrText xml:space="preserve"> PAGEREF _Toc44845337 \h </w:instrText>
             </w:r>
             <w:r>
               <w:rPr>
@@ -1252,7 +1252,7 @@
               <w:lang w:eastAsia="ko-KR"/>
             </w:rPr>
           </w:pPr>
-          <w:hyperlink w:anchor="_Toc44688710" w:history="1">
+          <w:hyperlink w:anchor="_Toc44845338" w:history="1">
             <w:r>
               <w:rPr>
                 <w:rStyle w:val="Hyperlink"/>
@@ -1280,7 +1280,7 @@
                 <w:noProof/>
                 <w:webHidden/>
               </w:rPr>
-              <w:instrText xml:space="preserve"> PAGEREF _Toc44688710 \h </w:instrText>
+              <w:instrText xml:space="preserve"> PAGEREF _Toc44845338 \h </w:instrText>
             </w:r>
             <w:r>
               <w:rPr>
@@ -1323,7 +1323,7 @@
               <w:lang w:eastAsia="ko-KR"/>
             </w:rPr>
           </w:pPr>
-          <w:hyperlink w:anchor="_Toc44688711" w:history="1">
+          <w:hyperlink w:anchor="_Toc44845339" w:history="1">
             <w:r>
               <w:rPr>
                 <w:rStyle w:val="Hyperlink"/>
@@ -1351,7 +1351,7 @@
                 <w:noProof/>
                 <w:webHidden/>
               </w:rPr>
-              <w:instrText xml:space="preserve"> PAGEREF _Toc44688711 \h </w:instrText>
+              <w:instrText xml:space="preserve"> PAGEREF _Toc44845339 \h </w:instrText>
             </w:r>
             <w:r>
               <w:rPr>
@@ -1394,7 +1394,7 @@
               <w:lang w:eastAsia="ko-KR"/>
             </w:rPr>
           </w:pPr>
-          <w:hyperlink w:anchor="_Toc44688712" w:history="1">
+          <w:hyperlink w:anchor="_Toc44845340" w:history="1">
             <w:r>
               <w:rPr>
                 <w:rStyle w:val="Hyperlink"/>
@@ -1422,7 +1422,7 @@
                 <w:noProof/>
                 <w:webHidden/>
               </w:rPr>
-              <w:instrText xml:space="preserve"> PAGEREF _Toc44688712 \h </w:instrText>
+              <w:instrText xml:space="preserve"> PAGEREF _Toc44845340 \h </w:instrText>
             </w:r>
             <w:r>
               <w:rPr>
@@ -1465,7 +1465,7 @@
               <w:lang w:eastAsia="ko-KR"/>
             </w:rPr>
           </w:pPr>
-          <w:hyperlink w:anchor="_Toc44688713" w:history="1">
+          <w:hyperlink w:anchor="_Toc44845341" w:history="1">
             <w:r>
               <w:rPr>
                 <w:rStyle w:val="Hyperlink"/>
@@ -1493,7 +1493,7 @@
                 <w:noProof/>
                 <w:webHidden/>
               </w:rPr>
-              <w:instrText xml:space="preserve"> PAGEREF _Toc44688713 \h </w:instrText>
+              <w:instrText xml:space="preserve"> PAGEREF _Toc44845341 \h </w:instrText>
             </w:r>
             <w:r>
               <w:rPr>
@@ -1536,7 +1536,7 @@
               <w:lang w:eastAsia="ko-KR"/>
             </w:rPr>
           </w:pPr>
-          <w:hyperlink w:anchor="_Toc44688714" w:history="1">
+          <w:hyperlink w:anchor="_Toc44845342" w:history="1">
             <w:r>
               <w:rPr>
                 <w:rStyle w:val="Hyperlink"/>
@@ -1564,7 +1564,7 @@
                 <w:noProof/>
                 <w:webHidden/>
               </w:rPr>
-              <w:instrText xml:space="preserve"> PAGEREF _Toc44688714 \h </w:instrText>
+              <w:instrText xml:space="preserve"> PAGEREF _Toc44845342 \h </w:instrText>
             </w:r>
             <w:r>
               <w:rPr>
@@ -1607,7 +1607,7 @@
               <w:lang w:eastAsia="ko-KR"/>
             </w:rPr>
           </w:pPr>
-          <w:hyperlink w:anchor="_Toc44688715" w:history="1">
+          <w:hyperlink w:anchor="_Toc44845343" w:history="1">
             <w:r>
               <w:rPr>
                 <w:rStyle w:val="Hyperlink"/>
@@ -1635,7 +1635,7 @@
                 <w:noProof/>
                 <w:webHidden/>
               </w:rPr>
-              <w:instrText xml:space="preserve"> PAGEREF _Toc44688715 \h </w:instrText>
+              <w:instrText xml:space="preserve"> PAGEREF _Toc44845343 \h </w:instrText>
             </w:r>
             <w:r>
               <w:rPr>
@@ -1678,7 +1678,7 @@
               <w:lang w:eastAsia="ko-KR"/>
             </w:rPr>
           </w:pPr>
-          <w:hyperlink w:anchor="_Toc44688716" w:history="1">
+          <w:hyperlink w:anchor="_Toc44845344" w:history="1">
             <w:r>
               <w:rPr>
                 <w:rStyle w:val="Hyperlink"/>
@@ -1706,7 +1706,7 @@
                 <w:noProof/>
                 <w:webHidden/>
               </w:rPr>
-              <w:instrText xml:space="preserve"> PAGEREF _Toc44688716 \h </w:instrText>
+              <w:instrText xml:space="preserve"> PAGEREF _Toc44845344 \h </w:instrText>
             </w:r>
             <w:r>
               <w:rPr>
@@ -1749,7 +1749,7 @@
               <w:lang w:eastAsia="ko-KR"/>
             </w:rPr>
           </w:pPr>
-          <w:hyperlink w:anchor="_Toc44688717" w:history="1">
+          <w:hyperlink w:anchor="_Toc44845345" w:history="1">
             <w:r>
               <w:rPr>
                 <w:rStyle w:val="Hyperlink"/>
@@ -1777,7 +1777,7 @@
                 <w:noProof/>
                 <w:webHidden/>
               </w:rPr>
-              <w:instrText xml:space="preserve"> PAGEREF _Toc44688717 \h </w:instrText>
+              <w:instrText xml:space="preserve"> PAGEREF _Toc44845345 \h </w:instrText>
             </w:r>
             <w:r>
               <w:rPr>
@@ -1820,7 +1820,7 @@
               <w:lang w:eastAsia="ko-KR"/>
             </w:rPr>
           </w:pPr>
-          <w:hyperlink w:anchor="_Toc44688718" w:history="1">
+          <w:hyperlink w:anchor="_Toc44845346" w:history="1">
             <w:r>
               <w:rPr>
                 <w:rStyle w:val="Hyperlink"/>
@@ -1848,7 +1848,7 @@
                 <w:noProof/>
                 <w:webHidden/>
               </w:rPr>
-              <w:instrText xml:space="preserve"> PAGEREF _Toc44688718 \h </w:instrText>
+              <w:instrText xml:space="preserve"> PAGEREF _Toc44845346 \h </w:instrText>
             </w:r>
             <w:r>
               <w:rPr>
@@ -1891,7 +1891,7 @@
               <w:lang w:eastAsia="ko-KR"/>
             </w:rPr>
           </w:pPr>
-          <w:hyperlink w:anchor="_Toc44688719" w:history="1">
+          <w:hyperlink w:anchor="_Toc44845347" w:history="1">
             <w:r>
               <w:rPr>
                 <w:rStyle w:val="Hyperlink"/>
@@ -1919,7 +1919,7 @@
                 <w:noProof/>
                 <w:webHidden/>
               </w:rPr>
-              <w:instrText xml:space="preserve"> PAGEREF _Toc44688719 \h </w:instrText>
+              <w:instrText xml:space="preserve"> PAGEREF _Toc44845347 \h </w:instrText>
             </w:r>
             <w:r>
               <w:rPr>
@@ -1962,7 +1962,7 @@
               <w:lang w:eastAsia="ko-KR"/>
             </w:rPr>
           </w:pPr>
-          <w:hyperlink w:anchor="_Toc44688720" w:history="1">
+          <w:hyperlink w:anchor="_Toc44845348" w:history="1">
             <w:r>
               <w:rPr>
                 <w:rStyle w:val="Hyperlink"/>
@@ -1990,7 +1990,7 @@
                 <w:noProof/>
                 <w:webHidden/>
               </w:rPr>
-              <w:instrText xml:space="preserve"> PAGEREF _Toc44688720 \h </w:instrText>
+              <w:instrText xml:space="preserve"> PAGEREF _Toc44845348 \h </w:instrText>
             </w:r>
             <w:r>
               <w:rPr>
@@ -2033,7 +2033,7 @@
               <w:lang w:eastAsia="ko-KR"/>
             </w:rPr>
           </w:pPr>
-          <w:hyperlink w:anchor="_Toc44688721" w:history="1">
+          <w:hyperlink w:anchor="_Toc44845349" w:history="1">
             <w:r>
               <w:rPr>
                 <w:rStyle w:val="Hyperlink"/>
@@ -2061,7 +2061,7 @@
                 <w:noProof/>
                 <w:webHidden/>
               </w:rPr>
-              <w:instrText xml:space="preserve"> PAGEREF _Toc44688721 \h </w:instrText>
+              <w:instrText xml:space="preserve"> PAGEREF _Toc44845349 \h </w:instrText>
             </w:r>
             <w:r>
               <w:rPr>
@@ -2104,7 +2104,7 @@
               <w:lang w:eastAsia="ko-KR"/>
             </w:rPr>
           </w:pPr>
-          <w:hyperlink w:anchor="_Toc44688722" w:history="1">
+          <w:hyperlink w:anchor="_Toc44845350" w:history="1">
             <w:r>
               <w:rPr>
                 <w:rStyle w:val="Hyperlink"/>
@@ -2132,7 +2132,7 @@
                 <w:noProof/>
                 <w:webHidden/>
               </w:rPr>
-              <w:instrText xml:space="preserve"> PAGEREF _Toc44688722 \h </w:instrText>
+              <w:instrText xml:space="preserve"> PAGEREF _Toc44845350 \h </w:instrText>
             </w:r>
             <w:r>
               <w:rPr>
@@ -2175,7 +2175,7 @@
               <w:lang w:eastAsia="ko-KR"/>
             </w:rPr>
           </w:pPr>
-          <w:hyperlink w:anchor="_Toc44688723" w:history="1">
+          <w:hyperlink w:anchor="_Toc44845351" w:history="1">
             <w:r>
               <w:rPr>
                 <w:rStyle w:val="Hyperlink"/>
@@ -2203,7 +2203,7 @@
                 <w:noProof/>
                 <w:webHidden/>
               </w:rPr>
-              <w:instrText xml:space="preserve"> PAGEREF _Toc44688723 \h </w:instrText>
+              <w:instrText xml:space="preserve"> PAGEREF _Toc44845351 \h </w:instrText>
             </w:r>
             <w:r>
               <w:rPr>
@@ -2246,7 +2246,7 @@
               <w:lang w:eastAsia="ko-KR"/>
             </w:rPr>
           </w:pPr>
-          <w:hyperlink w:anchor="_Toc44688724" w:history="1">
+          <w:hyperlink w:anchor="_Toc44845352" w:history="1">
             <w:r>
               <w:rPr>
                 <w:rStyle w:val="Hyperlink"/>
@@ -2274,7 +2274,7 @@
                 <w:noProof/>
                 <w:webHidden/>
               </w:rPr>
-              <w:instrText xml:space="preserve"> PAGEREF _Toc44688724 \h </w:instrText>
+              <w:instrText xml:space="preserve"> PAGEREF _Toc44845352 \h </w:instrText>
             </w:r>
             <w:r>
               <w:rPr>
@@ -2317,7 +2317,7 @@
               <w:lang w:eastAsia="ko-KR"/>
             </w:rPr>
           </w:pPr>
-          <w:hyperlink w:anchor="_Toc44688725" w:history="1">
+          <w:hyperlink w:anchor="_Toc44845353" w:history="1">
             <w:r>
               <w:rPr>
                 <w:rStyle w:val="Hyperlink"/>
@@ -2345,7 +2345,7 @@
                 <w:noProof/>
                 <w:webHidden/>
               </w:rPr>
-              <w:instrText xml:space="preserve"> PAGEREF _Toc44688725 \h </w:instrText>
+              <w:instrText xml:space="preserve"> PAGEREF _Toc44845353 \h </w:instrText>
             </w:r>
             <w:r>
               <w:rPr>
@@ -2388,7 +2388,7 @@
               <w:lang w:eastAsia="ko-KR"/>
             </w:rPr>
           </w:pPr>
-          <w:hyperlink w:anchor="_Toc44688726" w:history="1">
+          <w:hyperlink w:anchor="_Toc44845354" w:history="1">
             <w:r>
               <w:rPr>
                 <w:rStyle w:val="Hyperlink"/>
@@ -2416,7 +2416,7 @@
                 <w:noProof/>
                 <w:webHidden/>
               </w:rPr>
-              <w:instrText xml:space="preserve"> PAGEREF _Toc44688726 \h </w:instrText>
+              <w:instrText xml:space="preserve"> PAGEREF _Toc44845354 \h </w:instrText>
             </w:r>
             <w:r>
               <w:rPr>
@@ -2459,7 +2459,7 @@
               <w:lang w:eastAsia="ko-KR"/>
             </w:rPr>
           </w:pPr>
-          <w:hyperlink w:anchor="_Toc44688727" w:history="1">
+          <w:hyperlink w:anchor="_Toc44845355" w:history="1">
             <w:r>
               <w:rPr>
                 <w:rStyle w:val="Hyperlink"/>
@@ -2486,7 +2486,7 @@
                 <w:noProof/>
                 <w:webHidden/>
               </w:rPr>
-              <w:instrText xml:space="preserve"> PAGEREF _Toc44688727 \h </w:instrText>
+              <w:instrText xml:space="preserve"> PAGEREF _Toc44845355 \h </w:instrText>
             </w:r>
             <w:r>
               <w:rPr>
@@ -2529,7 +2529,7 @@
               <w:lang w:eastAsia="ko-KR"/>
             </w:rPr>
           </w:pPr>
-          <w:hyperlink w:anchor="_Toc44688728" w:history="1">
+          <w:hyperlink w:anchor="_Toc44845356" w:history="1">
             <w:r>
               <w:rPr>
                 <w:rStyle w:val="Hyperlink"/>
@@ -2556,7 +2556,7 @@
                 <w:noProof/>
                 <w:webHidden/>
               </w:rPr>
-              <w:instrText xml:space="preserve"> PAGEREF _Toc44688728 \h </w:instrText>
+              <w:instrText xml:space="preserve"> PAGEREF _Toc44845356 \h </w:instrText>
             </w:r>
             <w:r>
               <w:rPr>
@@ -2599,7 +2599,7 @@
               <w:lang w:eastAsia="ko-KR"/>
             </w:rPr>
           </w:pPr>
-          <w:hyperlink w:anchor="_Toc44688729" w:history="1">
+          <w:hyperlink w:anchor="_Toc44845357" w:history="1">
             <w:r>
               <w:rPr>
                 <w:rStyle w:val="Hyperlink"/>
@@ -2627,7 +2627,7 @@
                 <w:noProof/>
                 <w:webHidden/>
               </w:rPr>
-              <w:instrText xml:space="preserve"> PAGEREF _Toc44688729 \h </w:instrText>
+              <w:instrText xml:space="preserve"> PAGEREF _Toc44845357 \h </w:instrText>
             </w:r>
             <w:r>
               <w:rPr>
@@ -2670,7 +2670,7 @@
               <w:lang w:eastAsia="ko-KR"/>
             </w:rPr>
           </w:pPr>
-          <w:hyperlink w:anchor="_Toc44688730" w:history="1">
+          <w:hyperlink w:anchor="_Toc44845358" w:history="1">
             <w:r>
               <w:rPr>
                 <w:rStyle w:val="Hyperlink"/>
@@ -2697,7 +2697,7 @@
                 <w:noProof/>
                 <w:webHidden/>
               </w:rPr>
-              <w:instrText xml:space="preserve"> PAGEREF _Toc44688730 \h </w:instrText>
+              <w:instrText xml:space="preserve"> PAGEREF _Toc44845358 \h </w:instrText>
             </w:r>
             <w:r>
               <w:rPr>
@@ -2740,7 +2740,7 @@
               <w:lang w:eastAsia="ko-KR"/>
             </w:rPr>
           </w:pPr>
-          <w:hyperlink w:anchor="_Toc44688731" w:history="1">
+          <w:hyperlink w:anchor="_Toc44845359" w:history="1">
             <w:r>
               <w:rPr>
                 <w:rStyle w:val="Hyperlink"/>
@@ -2767,7 +2767,7 @@
                 <w:noProof/>
                 <w:webHidden/>
               </w:rPr>
-              <w:instrText xml:space="preserve"> PAGEREF _Toc44688731 \h </w:instrText>
+              <w:instrText xml:space="preserve"> PAGEREF _Toc44845359 \h </w:instrText>
             </w:r>
             <w:r>
               <w:rPr>
@@ -2810,7 +2810,7 @@
               <w:lang w:eastAsia="ko-KR"/>
             </w:rPr>
           </w:pPr>
-          <w:hyperlink w:anchor="_Toc44688732" w:history="1">
+          <w:hyperlink w:anchor="_Toc44845360" w:history="1">
             <w:r>
               <w:rPr>
                 <w:rStyle w:val="Hyperlink"/>
@@ -2838,7 +2838,7 @@
                 <w:noProof/>
                 <w:webHidden/>
               </w:rPr>
-              <w:instrText xml:space="preserve"> PAGEREF _Toc44688732 \h </w:instrText>
+              <w:instrText xml:space="preserve"> PAGEREF _Toc44845360 \h </w:instrText>
             </w:r>
             <w:r>
               <w:rPr>
@@ -2858,7 +2858,7 @@
                 <w:noProof/>
                 <w:webHidden/>
               </w:rPr>
-              <w:t>12</w:t>
+              <w:t>13</w:t>
             </w:r>
             <w:r>
               <w:rPr>
@@ -2881,7 +2881,7 @@
               <w:lang w:eastAsia="ko-KR"/>
             </w:rPr>
           </w:pPr>
-          <w:hyperlink w:anchor="_Toc44688733" w:history="1">
+          <w:hyperlink w:anchor="_Toc44845361" w:history="1">
             <w:r>
               <w:rPr>
                 <w:rStyle w:val="Hyperlink"/>
@@ -2909,7 +2909,7 @@
                 <w:noProof/>
                 <w:webHidden/>
               </w:rPr>
-              <w:instrText xml:space="preserve"> PAGEREF _Toc44688733 \h </w:instrText>
+              <w:instrText xml:space="preserve"> PAGEREF _Toc44845361 \h </w:instrText>
             </w:r>
             <w:r>
               <w:rPr>
@@ -2929,7 +2929,7 @@
                 <w:noProof/>
                 <w:webHidden/>
               </w:rPr>
-              <w:t>12</w:t>
+              <w:t>13</w:t>
             </w:r>
             <w:r>
               <w:rPr>
@@ -2952,7 +2952,7 @@
               <w:lang w:eastAsia="ko-KR"/>
             </w:rPr>
           </w:pPr>
-          <w:hyperlink w:anchor="_Toc44688734" w:history="1">
+          <w:hyperlink w:anchor="_Toc44845362" w:history="1">
             <w:r>
               <w:rPr>
                 <w:rStyle w:val="Hyperlink"/>
@@ -2980,7 +2980,7 @@
                 <w:noProof/>
                 <w:webHidden/>
               </w:rPr>
-              <w:instrText xml:space="preserve"> PAGEREF _Toc44688734 \h </w:instrText>
+              <w:instrText xml:space="preserve"> PAGEREF _Toc44845362 \h </w:instrText>
             </w:r>
             <w:r>
               <w:rPr>
@@ -3000,7 +3000,7 @@
                 <w:noProof/>
                 <w:webHidden/>
               </w:rPr>
-              <w:t>12</w:t>
+              <w:t>13</w:t>
             </w:r>
             <w:r>
               <w:rPr>
@@ -3023,7 +3023,7 @@
               <w:lang w:eastAsia="ko-KR"/>
             </w:rPr>
           </w:pPr>
-          <w:hyperlink w:anchor="_Toc44688735" w:history="1">
+          <w:hyperlink w:anchor="_Toc44845363" w:history="1">
             <w:r>
               <w:rPr>
                 <w:rStyle w:val="Hyperlink"/>
@@ -3051,7 +3051,7 @@
                 <w:noProof/>
                 <w:webHidden/>
               </w:rPr>
-              <w:instrText xml:space="preserve"> PAGEREF _Toc44688735 \h </w:instrText>
+              <w:instrText xml:space="preserve"> PAGEREF _Toc44845363 \h </w:instrText>
             </w:r>
             <w:r>
               <w:rPr>
@@ -3071,7 +3071,7 @@
                 <w:noProof/>
                 <w:webHidden/>
               </w:rPr>
-              <w:t>12</w:t>
+              <w:t>13</w:t>
             </w:r>
             <w:r>
               <w:rPr>
@@ -3094,7 +3094,7 @@
               <w:lang w:eastAsia="ko-KR"/>
             </w:rPr>
           </w:pPr>
-          <w:hyperlink w:anchor="_Toc44688736" w:history="1">
+          <w:hyperlink w:anchor="_Toc44845364" w:history="1">
             <w:r>
               <w:rPr>
                 <w:rStyle w:val="Hyperlink"/>
@@ -3122,7 +3122,7 @@
                 <w:noProof/>
                 <w:webHidden/>
               </w:rPr>
-              <w:instrText xml:space="preserve"> PAGEREF _Toc44688736 \h </w:instrText>
+              <w:instrText xml:space="preserve"> PAGEREF _Toc44845364 \h </w:instrText>
             </w:r>
             <w:r>
               <w:rPr>
@@ -3165,7 +3165,7 @@
               <w:lang w:eastAsia="ko-KR"/>
             </w:rPr>
           </w:pPr>
-          <w:hyperlink w:anchor="_Toc44688737" w:history="1">
+          <w:hyperlink w:anchor="_Toc44845365" w:history="1">
             <w:r>
               <w:rPr>
                 <w:rStyle w:val="Hyperlink"/>
@@ -3193,7 +3193,7 @@
                 <w:noProof/>
                 <w:webHidden/>
               </w:rPr>
-              <w:instrText xml:space="preserve"> PAGEREF _Toc44688737 \h </w:instrText>
+              <w:instrText xml:space="preserve"> PAGEREF _Toc44845365 \h </w:instrText>
             </w:r>
             <w:r>
               <w:rPr>
@@ -3213,7 +3213,7 @@
                 <w:noProof/>
                 <w:webHidden/>
               </w:rPr>
-              <w:t>13</w:t>
+              <w:t>14</w:t>
             </w:r>
             <w:r>
               <w:rPr>
@@ -3236,7 +3236,7 @@
               <w:lang w:eastAsia="ko-KR"/>
             </w:rPr>
           </w:pPr>
-          <w:hyperlink w:anchor="_Toc44688738" w:history="1">
+          <w:hyperlink w:anchor="_Toc44845366" w:history="1">
             <w:r>
               <w:rPr>
                 <w:rStyle w:val="Hyperlink"/>
@@ -3264,7 +3264,7 @@
                 <w:noProof/>
                 <w:webHidden/>
               </w:rPr>
-              <w:instrText xml:space="preserve"> PAGEREF _Toc44688738 \h </w:instrText>
+              <w:instrText xml:space="preserve"> PAGEREF _Toc44845366 \h </w:instrText>
             </w:r>
             <w:r>
               <w:rPr>
@@ -3284,7 +3284,7 @@
                 <w:noProof/>
                 <w:webHidden/>
               </w:rPr>
-              <w:t>13</w:t>
+              <w:t>14</w:t>
             </w:r>
             <w:r>
               <w:rPr>
@@ -3307,7 +3307,7 @@
               <w:lang w:eastAsia="ko-KR"/>
             </w:rPr>
           </w:pPr>
-          <w:hyperlink w:anchor="_Toc44688739" w:history="1">
+          <w:hyperlink w:anchor="_Toc44845367" w:history="1">
             <w:r>
               <w:rPr>
                 <w:rStyle w:val="Hyperlink"/>
@@ -3335,7 +3335,7 @@
                 <w:noProof/>
                 <w:webHidden/>
               </w:rPr>
-              <w:instrText xml:space="preserve"> PAGEREF _Toc44688739 \h </w:instrText>
+              <w:instrText xml:space="preserve"> PAGEREF _Toc44845367 \h </w:instrText>
             </w:r>
             <w:r>
               <w:rPr>
@@ -3355,7 +3355,7 @@
                 <w:noProof/>
                 <w:webHidden/>
               </w:rPr>
-              <w:t>13</w:t>
+              <w:t>14</w:t>
             </w:r>
             <w:r>
               <w:rPr>
@@ -3378,7 +3378,7 @@
               <w:lang w:eastAsia="ko-KR"/>
             </w:rPr>
           </w:pPr>
-          <w:hyperlink w:anchor="_Toc44688740" w:history="1">
+          <w:hyperlink w:anchor="_Toc44845368" w:history="1">
             <w:r>
               <w:rPr>
                 <w:rStyle w:val="Hyperlink"/>
@@ -3406,7 +3406,7 @@
                 <w:noProof/>
                 <w:webHidden/>
               </w:rPr>
-              <w:instrText xml:space="preserve"> PAGEREF _Toc44688740 \h </w:instrText>
+              <w:instrText xml:space="preserve"> PAGEREF _Toc44845368 \h </w:instrText>
             </w:r>
             <w:r>
               <w:rPr>
@@ -3449,7 +3449,7 @@
               <w:lang w:eastAsia="ko-KR"/>
             </w:rPr>
           </w:pPr>
-          <w:hyperlink w:anchor="_Toc44688741" w:history="1">
+          <w:hyperlink w:anchor="_Toc44845369" w:history="1">
             <w:r>
               <w:rPr>
                 <w:rStyle w:val="Hyperlink"/>
@@ -3477,7 +3477,7 @@
                 <w:noProof/>
                 <w:webHidden/>
               </w:rPr>
-              <w:instrText xml:space="preserve"> PAGEREF _Toc44688741 \h </w:instrText>
+              <w:instrText xml:space="preserve"> PAGEREF _Toc44845369 \h </w:instrText>
             </w:r>
             <w:r>
               <w:rPr>
@@ -3497,7 +3497,7 @@
                 <w:noProof/>
                 <w:webHidden/>
               </w:rPr>
-              <w:t>14</w:t>
+              <w:t>15</w:t>
             </w:r>
             <w:r>
               <w:rPr>
@@ -3520,7 +3520,7 @@
               <w:lang w:eastAsia="ko-KR"/>
             </w:rPr>
           </w:pPr>
-          <w:hyperlink w:anchor="_Toc44688742" w:history="1">
+          <w:hyperlink w:anchor="_Toc44845370" w:history="1">
             <w:r>
               <w:rPr>
                 <w:rStyle w:val="Hyperlink"/>
@@ -3548,7 +3548,7 @@
                 <w:noProof/>
                 <w:webHidden/>
               </w:rPr>
-              <w:instrText xml:space="preserve"> PAGEREF _Toc44688742 \h </w:instrText>
+              <w:instrText xml:space="preserve"> PAGEREF _Toc44845370 \h </w:instrText>
             </w:r>
             <w:r>
               <w:rPr>
@@ -3568,7 +3568,7 @@
                 <w:noProof/>
                 <w:webHidden/>
               </w:rPr>
-              <w:t>14</w:t>
+              <w:t>15</w:t>
             </w:r>
             <w:r>
               <w:rPr>
@@ -3591,7 +3591,7 @@
               <w:lang w:eastAsia="ko-KR"/>
             </w:rPr>
           </w:pPr>
-          <w:hyperlink w:anchor="_Toc44688743" w:history="1">
+          <w:hyperlink w:anchor="_Toc44845371" w:history="1">
             <w:r>
               <w:rPr>
                 <w:rStyle w:val="Hyperlink"/>
@@ -3619,7 +3619,7 @@
                 <w:noProof/>
                 <w:webHidden/>
               </w:rPr>
-              <w:instrText xml:space="preserve"> PAGEREF _Toc44688743 \h </w:instrText>
+              <w:instrText xml:space="preserve"> PAGEREF _Toc44845371 \h </w:instrText>
             </w:r>
             <w:r>
               <w:rPr>
@@ -3639,7 +3639,7 @@
                 <w:noProof/>
                 <w:webHidden/>
               </w:rPr>
-              <w:t>14</w:t>
+              <w:t>15</w:t>
             </w:r>
             <w:r>
               <w:rPr>
@@ -3662,7 +3662,7 @@
               <w:lang w:eastAsia="ko-KR"/>
             </w:rPr>
           </w:pPr>
-          <w:hyperlink w:anchor="_Toc44688744" w:history="1">
+          <w:hyperlink w:anchor="_Toc44845372" w:history="1">
             <w:r>
               <w:rPr>
                 <w:rStyle w:val="Hyperlink"/>
@@ -3690,7 +3690,7 @@
                 <w:noProof/>
                 <w:webHidden/>
               </w:rPr>
-              <w:instrText xml:space="preserve"> PAGEREF _Toc44688744 \h </w:instrText>
+              <w:instrText xml:space="preserve"> PAGEREF _Toc44845372 \h </w:instrText>
             </w:r>
             <w:r>
               <w:rPr>
@@ -3710,7 +3710,7 @@
                 <w:noProof/>
                 <w:webHidden/>
               </w:rPr>
-              <w:t>14</w:t>
+              <w:t>15</w:t>
             </w:r>
             <w:r>
               <w:rPr>
@@ -3733,7 +3733,7 @@
               <w:lang w:eastAsia="ko-KR"/>
             </w:rPr>
           </w:pPr>
-          <w:hyperlink w:anchor="_Toc44688745" w:history="1">
+          <w:hyperlink w:anchor="_Toc44845373" w:history="1">
             <w:r>
               <w:rPr>
                 <w:rStyle w:val="Hyperlink"/>
@@ -3761,7 +3761,7 @@
                 <w:noProof/>
                 <w:webHidden/>
               </w:rPr>
-              <w:instrText xml:space="preserve"> PAGEREF _Toc44688745 \h </w:instrText>
+              <w:instrText xml:space="preserve"> PAGEREF _Toc44845373 \h </w:instrText>
             </w:r>
             <w:r>
               <w:rPr>
@@ -3781,7 +3781,7 @@
                 <w:noProof/>
                 <w:webHidden/>
               </w:rPr>
-              <w:t>14</w:t>
+              <w:t>15</w:t>
             </w:r>
             <w:r>
               <w:rPr>
@@ -3804,7 +3804,7 @@
               <w:lang w:eastAsia="ko-KR"/>
             </w:rPr>
           </w:pPr>
-          <w:hyperlink w:anchor="_Toc44688746" w:history="1">
+          <w:hyperlink w:anchor="_Toc44845374" w:history="1">
             <w:r>
               <w:rPr>
                 <w:rStyle w:val="Hyperlink"/>
@@ -3832,7 +3832,7 @@
                 <w:noProof/>
                 <w:webHidden/>
               </w:rPr>
-              <w:instrText xml:space="preserve"> PAGEREF _Toc44688746 \h </w:instrText>
+              <w:instrText xml:space="preserve"> PAGEREF _Toc44845374 \h </w:instrText>
             </w:r>
             <w:r>
               <w:rPr>
@@ -3852,7 +3852,7 @@
                 <w:noProof/>
                 <w:webHidden/>
               </w:rPr>
-              <w:t>14</w:t>
+              <w:t>15</w:t>
             </w:r>
             <w:r>
               <w:rPr>
@@ -3875,7 +3875,7 @@
               <w:lang w:eastAsia="ko-KR"/>
             </w:rPr>
           </w:pPr>
-          <w:hyperlink w:anchor="_Toc44688747" w:history="1">
+          <w:hyperlink w:anchor="_Toc44845375" w:history="1">
             <w:r>
               <w:rPr>
                 <w:rStyle w:val="Hyperlink"/>
@@ -3903,7 +3903,7 @@
                 <w:noProof/>
                 <w:webHidden/>
               </w:rPr>
-              <w:instrText xml:space="preserve"> PAGEREF _Toc44688747 \h </w:instrText>
+              <w:instrText xml:space="preserve"> PAGEREF _Toc44845375 \h </w:instrText>
             </w:r>
             <w:r>
               <w:rPr>
@@ -3923,7 +3923,7 @@
                 <w:noProof/>
                 <w:webHidden/>
               </w:rPr>
-              <w:t>14</w:t>
+              <w:t>15</w:t>
             </w:r>
             <w:r>
               <w:rPr>
@@ -3946,7 +3946,7 @@
               <w:lang w:eastAsia="ko-KR"/>
             </w:rPr>
           </w:pPr>
-          <w:hyperlink w:anchor="_Toc44688748" w:history="1">
+          <w:hyperlink w:anchor="_Toc44845376" w:history="1">
             <w:r>
               <w:rPr>
                 <w:rStyle w:val="Hyperlink"/>
@@ -3974,7 +3974,7 @@
                 <w:noProof/>
                 <w:webHidden/>
               </w:rPr>
-              <w:instrText xml:space="preserve"> PAGEREF _Toc44688748 \h </w:instrText>
+              <w:instrText xml:space="preserve"> PAGEREF _Toc44845376 \h </w:instrText>
             </w:r>
             <w:r>
               <w:rPr>
@@ -3994,7 +3994,7 @@
                 <w:noProof/>
                 <w:webHidden/>
               </w:rPr>
-              <w:t>14</w:t>
+              <w:t>15</w:t>
             </w:r>
             <w:r>
               <w:rPr>
@@ -4017,7 +4017,7 @@
               <w:lang w:eastAsia="ko-KR"/>
             </w:rPr>
           </w:pPr>
-          <w:hyperlink w:anchor="_Toc44688749" w:history="1">
+          <w:hyperlink w:anchor="_Toc44845377" w:history="1">
             <w:r>
               <w:rPr>
                 <w:rStyle w:val="Hyperlink"/>
@@ -4045,7 +4045,7 @@
                 <w:noProof/>
                 <w:webHidden/>
               </w:rPr>
-              <w:instrText xml:space="preserve"> PAGEREF _Toc44688749 \h </w:instrText>
+              <w:instrText xml:space="preserve"> PAGEREF _Toc44845377 \h </w:instrText>
             </w:r>
             <w:r>
               <w:rPr>
@@ -4065,7 +4065,7 @@
                 <w:noProof/>
                 <w:webHidden/>
               </w:rPr>
-              <w:t>14</w:t>
+              <w:t>15</w:t>
             </w:r>
             <w:r>
               <w:rPr>
@@ -4088,7 +4088,7 @@
               <w:lang w:eastAsia="ko-KR"/>
             </w:rPr>
           </w:pPr>
-          <w:hyperlink w:anchor="_Toc44688750" w:history="1">
+          <w:hyperlink w:anchor="_Toc44845378" w:history="1">
             <w:r>
               <w:rPr>
                 <w:rStyle w:val="Hyperlink"/>
@@ -4116,7 +4116,7 @@
                 <w:noProof/>
                 <w:webHidden/>
               </w:rPr>
-              <w:instrText xml:space="preserve"> PAGEREF _Toc44688750 \h </w:instrText>
+              <w:instrText xml:space="preserve"> PAGEREF _Toc44845378 \h </w:instrText>
             </w:r>
             <w:r>
               <w:rPr>
@@ -4159,7 +4159,7 @@
               <w:lang w:eastAsia="ko-KR"/>
             </w:rPr>
           </w:pPr>
-          <w:hyperlink w:anchor="_Toc44688751" w:history="1">
+          <w:hyperlink w:anchor="_Toc44845379" w:history="1">
             <w:r>
               <w:rPr>
                 <w:rStyle w:val="Hyperlink"/>
@@ -4187,7 +4187,7 @@
                 <w:noProof/>
                 <w:webHidden/>
               </w:rPr>
-              <w:instrText xml:space="preserve"> PAGEREF _Toc44688751 \h </w:instrText>
+              <w:instrText xml:space="preserve"> PAGEREF _Toc44845379 \h </w:instrText>
             </w:r>
             <w:r>
               <w:rPr>
@@ -4207,7 +4207,7 @@
                 <w:noProof/>
                 <w:webHidden/>
               </w:rPr>
-              <w:t>15</w:t>
+              <w:t>16</w:t>
             </w:r>
             <w:r>
               <w:rPr>
@@ -4230,7 +4230,7 @@
               <w:lang w:eastAsia="ko-KR"/>
             </w:rPr>
           </w:pPr>
-          <w:hyperlink w:anchor="_Toc44688752" w:history="1">
+          <w:hyperlink w:anchor="_Toc44845380" w:history="1">
             <w:r>
               <w:rPr>
                 <w:rStyle w:val="Hyperlink"/>
@@ -4258,7 +4258,7 @@
                 <w:noProof/>
                 <w:webHidden/>
               </w:rPr>
-              <w:instrText xml:space="preserve"> PAGEREF _Toc44688752 \h </w:instrText>
+              <w:instrText xml:space="preserve"> PAGEREF _Toc44845380 \h </w:instrText>
             </w:r>
             <w:r>
               <w:rPr>
@@ -4278,7 +4278,7 @@
                 <w:noProof/>
                 <w:webHidden/>
               </w:rPr>
-              <w:t>15</w:t>
+              <w:t>16</w:t>
             </w:r>
             <w:r>
               <w:rPr>
@@ -4301,7 +4301,7 @@
               <w:lang w:eastAsia="ko-KR"/>
             </w:rPr>
           </w:pPr>
-          <w:hyperlink w:anchor="_Toc44688753" w:history="1">
+          <w:hyperlink w:anchor="_Toc44845381" w:history="1">
             <w:r>
               <w:rPr>
                 <w:rStyle w:val="Hyperlink"/>
@@ -4329,7 +4329,7 @@
                 <w:noProof/>
                 <w:webHidden/>
               </w:rPr>
-              <w:instrText xml:space="preserve"> PAGEREF _Toc44688753 \h </w:instrText>
+              <w:instrText xml:space="preserve"> PAGEREF _Toc44845381 \h </w:instrText>
             </w:r>
             <w:r>
               <w:rPr>
@@ -4349,7 +4349,7 @@
                 <w:noProof/>
                 <w:webHidden/>
               </w:rPr>
-              <w:t>15</w:t>
+              <w:t>17</w:t>
             </w:r>
             <w:r>
               <w:rPr>
@@ -4372,7 +4372,7 @@
               <w:lang w:eastAsia="ko-KR"/>
             </w:rPr>
           </w:pPr>
-          <w:hyperlink w:anchor="_Toc44688754" w:history="1">
+          <w:hyperlink w:anchor="_Toc44845382" w:history="1">
             <w:r>
               <w:rPr>
                 <w:rStyle w:val="Hyperlink"/>
@@ -4400,7 +4400,7 @@
                 <w:noProof/>
                 <w:webHidden/>
               </w:rPr>
-              <w:instrText xml:space="preserve"> PAGEREF _Toc44688754 \h </w:instrText>
+              <w:instrText xml:space="preserve"> PAGEREF _Toc44845382 \h </w:instrText>
             </w:r>
             <w:r>
               <w:rPr>
@@ -4420,7 +4420,7 @@
                 <w:noProof/>
                 <w:webHidden/>
               </w:rPr>
-              <w:t>15</w:t>
+              <w:t>17</w:t>
             </w:r>
             <w:r>
               <w:rPr>
@@ -4443,7 +4443,7 @@
               <w:lang w:eastAsia="ko-KR"/>
             </w:rPr>
           </w:pPr>
-          <w:hyperlink w:anchor="_Toc44688755" w:history="1">
+          <w:hyperlink w:anchor="_Toc44845383" w:history="1">
             <w:r>
               <w:rPr>
                 <w:rStyle w:val="Hyperlink"/>
@@ -4471,7 +4471,7 @@
                 <w:noProof/>
                 <w:webHidden/>
               </w:rPr>
-              <w:instrText xml:space="preserve"> PAGEREF _Toc44688755 \h </w:instrText>
+              <w:instrText xml:space="preserve"> PAGEREF _Toc44845383 \h </w:instrText>
             </w:r>
             <w:r>
               <w:rPr>
@@ -4491,7 +4491,7 @@
                 <w:noProof/>
                 <w:webHidden/>
               </w:rPr>
-              <w:t>15</w:t>
+              <w:t>17</w:t>
             </w:r>
             <w:r>
               <w:rPr>
@@ -4514,7 +4514,7 @@
               <w:lang w:eastAsia="ko-KR"/>
             </w:rPr>
           </w:pPr>
-          <w:hyperlink w:anchor="_Toc44688756" w:history="1">
+          <w:hyperlink w:anchor="_Toc44845384" w:history="1">
             <w:r>
               <w:rPr>
                 <w:rStyle w:val="Hyperlink"/>
@@ -4542,7 +4542,7 @@
                 <w:noProof/>
                 <w:webHidden/>
               </w:rPr>
-              <w:instrText xml:space="preserve"> PAGEREF _Toc44688756 \h </w:instrText>
+              <w:instrText xml:space="preserve"> PAGEREF _Toc44845384 \h </w:instrText>
             </w:r>
             <w:r>
               <w:rPr>
@@ -4562,7 +4562,7 @@
                 <w:noProof/>
                 <w:webHidden/>
               </w:rPr>
-              <w:t>15</w:t>
+              <w:t>17</w:t>
             </w:r>
             <w:r>
               <w:rPr>
@@ -4585,7 +4585,7 @@
               <w:lang w:eastAsia="ko-KR"/>
             </w:rPr>
           </w:pPr>
-          <w:hyperlink w:anchor="_Toc44688757" w:history="1">
+          <w:hyperlink w:anchor="_Toc44845385" w:history="1">
             <w:r>
               <w:rPr>
                 <w:rStyle w:val="Hyperlink"/>
@@ -4613,7 +4613,7 @@
                 <w:noProof/>
                 <w:webHidden/>
               </w:rPr>
-              <w:instrText xml:space="preserve"> PAGEREF _Toc44688757 \h </w:instrText>
+              <w:instrText xml:space="preserve"> PAGEREF _Toc44845385 \h </w:instrText>
             </w:r>
             <w:r>
               <w:rPr>
@@ -4633,7 +4633,7 @@
                 <w:noProof/>
                 <w:webHidden/>
               </w:rPr>
-              <w:t>15</w:t>
+              <w:t>17</w:t>
             </w:r>
             <w:r>
               <w:rPr>
@@ -4656,7 +4656,7 @@
               <w:lang w:eastAsia="ko-KR"/>
             </w:rPr>
           </w:pPr>
-          <w:hyperlink w:anchor="_Toc44688758" w:history="1">
+          <w:hyperlink w:anchor="_Toc44845386" w:history="1">
             <w:r>
               <w:rPr>
                 <w:rStyle w:val="Hyperlink"/>
@@ -4683,7 +4683,7 @@
                 <w:noProof/>
                 <w:webHidden/>
               </w:rPr>
-              <w:instrText xml:space="preserve"> PAGEREF _Toc44688758 \h </w:instrText>
+              <w:instrText xml:space="preserve"> PAGEREF _Toc44845386 \h </w:instrText>
             </w:r>
             <w:r>
               <w:rPr>
@@ -4703,7 +4703,7 @@
                 <w:noProof/>
                 <w:webHidden/>
               </w:rPr>
-              <w:t>16</w:t>
+              <w:t>18</w:t>
             </w:r>
             <w:r>
               <w:rPr>
@@ -4743,7 +4743,7 @@
         </w:rPr>
         <w:br w:type="column"/>
       </w:r>
-      <w:bookmarkStart w:id="0" w:name="_Toc44688701"/>
+      <w:bookmarkStart w:id="0" w:name="_Toc44845329"/>
       <w:r>
         <w:rPr>
           <w:rFonts w:eastAsia="Times New Roman"/>
@@ -4992,19 +4992,31 @@
         <w:t xml:space="preserve">, </w:t>
       </w:r>
       <w:r>
-        <w:t>while</w:t>
+        <w:t>a place which</w:t>
       </w:r>
       <w:r>
         <w:t xml:space="preserve"> harbor</w:t>
       </w:r>
       <w:r>
-        <w:t>ing</w:t>
+        <w:t>s</w:t>
       </w:r>
       <w:r>
         <w:t xml:space="preserve"> no </w:t>
       </w:r>
       <w:r>
-        <w:t>social stigmas.</w:t>
+        <w:t>social stigmas</w:t>
+      </w:r>
+      <w:r>
+        <w:t xml:space="preserve"> </w:t>
+      </w:r>
+      <w:r>
+        <w:t>or</w:t>
+      </w:r>
+      <w:r>
+        <w:t xml:space="preserve"> key assumptions</w:t>
+      </w:r>
+      <w:r>
+        <w:t>.</w:t>
       </w:r>
       <w:r>
         <w:t xml:space="preserve"> An example of the old model is church and other religi</w:t>
@@ -5058,10 +5070,13 @@
         <w:t xml:space="preserve"> where they earn 100% of their teaching fees</w:t>
       </w:r>
       <w:r>
-        <w:t xml:space="preserve"> (at least in the beginning</w:t>
-      </w:r>
-      <w:r>
-        <w:t>).</w:t>
+        <w:t xml:space="preserve">, </w:t>
+      </w:r>
+      <w:r>
+        <w:t>at least in the beginning</w:t>
+      </w:r>
+      <w:r>
+        <w:t>.</w:t>
       </w:r>
       <w:r>
         <w:t xml:space="preserve"> </w:t>
@@ -5208,7 +5223,7 @@
           <w:rFonts w:eastAsia="Times New Roman"/>
         </w:rPr>
       </w:pPr>
-      <w:bookmarkStart w:id="1" w:name="_Toc44688702"/>
+      <w:bookmarkStart w:id="1" w:name="_Toc44845330"/>
       <w:r>
         <w:rPr>
           <w:rFonts w:eastAsia="Times New Roman"/>
@@ -5373,7 +5388,7 @@
           <w:rFonts w:eastAsia="Times New Roman"/>
         </w:rPr>
       </w:pPr>
-      <w:bookmarkStart w:id="2" w:name="_Toc44688703"/>
+      <w:bookmarkStart w:id="2" w:name="_Toc44845331"/>
       <w:r>
         <w:rPr>
           <w:rFonts w:eastAsia="Times New Roman"/>
@@ -5549,7 +5564,7 @@
           <w:rFonts w:eastAsia="Times New Roman"/>
         </w:rPr>
       </w:pPr>
-      <w:bookmarkStart w:id="3" w:name="_Toc44688704"/>
+      <w:bookmarkStart w:id="3" w:name="_Toc44845332"/>
       <w:r>
         <w:rPr>
           <w:rFonts w:eastAsia="Times New Roman"/>
@@ -5565,7 +5580,12 @@
       </w:pPr>
       <w:r>
         <w:tab/>
-        <w:t>Create a</w:t>
+      </w:r>
+      <w:r>
+        <w:t>The solution is to c</w:t>
+      </w:r>
+      <w:r>
+        <w:t>reate a</w:t>
       </w:r>
       <w:r>
         <w:t>n entirely new</w:t>
@@ -5638,7 +5658,7 @@
           <w:rFonts w:eastAsia="Times New Roman"/>
         </w:rPr>
       </w:pPr>
-      <w:bookmarkStart w:id="4" w:name="_Toc44688705"/>
+      <w:bookmarkStart w:id="4" w:name="_Toc44845333"/>
       <w:r>
         <w:rPr>
           <w:rFonts w:eastAsia="Times New Roman"/>
@@ -5723,7 +5743,7 @@
           <w:rFonts w:eastAsia="Times New Roman"/>
         </w:rPr>
       </w:pPr>
-      <w:bookmarkStart w:id="5" w:name="_Toc44688706"/>
+      <w:bookmarkStart w:id="5" w:name="_Toc44845334"/>
       <w:r>
         <w:rPr>
           <w:rFonts w:eastAsia="Times New Roman"/>
@@ -5740,7 +5760,7 @@
         <w:tab/>
       </w:r>
       <w:r>
-        <w:t xml:space="preserve">While other community centers do exist, the ones that do are likely not targeted </w:t>
+        <w:t xml:space="preserve">While community centers do exist, the ones that do are likely not targeted </w:t>
       </w:r>
       <w:r>
         <w:t>to or reserved for adults</w:t>
@@ -5749,7 +5769,10 @@
         <w:t xml:space="preserve"> nor has </w:t>
       </w:r>
       <w:r>
-        <w:t>a flexible business model</w:t>
+        <w:t>our</w:t>
+      </w:r>
+      <w:r>
+        <w:t xml:space="preserve"> flexible business model</w:t>
       </w:r>
       <w:r>
         <w:t>, therefore we have no direct competition.</w:t>
@@ -5852,7 +5875,13 @@
         <w:t xml:space="preserve"> sports</w:t>
       </w:r>
       <w:r>
-        <w:t xml:space="preserve"> organizations pose serious direct competition</w:t>
+        <w:t xml:space="preserve"> organizations pose serious </w:t>
+      </w:r>
+      <w:r>
+        <w:t>in</w:t>
+      </w:r>
+      <w:r>
+        <w:t>direct competition</w:t>
       </w:r>
       <w:r>
         <w:t>.</w:t>
@@ -5866,7 +5895,7 @@
           <w:rFonts w:eastAsia="Times New Roman"/>
         </w:rPr>
       </w:pPr>
-      <w:bookmarkStart w:id="6" w:name="_Toc44688707"/>
+      <w:bookmarkStart w:id="6" w:name="_Toc44845335"/>
       <w:r>
         <w:rPr>
           <w:rFonts w:eastAsia="Times New Roman"/>
@@ -5904,10 +5933,13 @@
         <w:t>, where they will be able to teach classes</w:t>
       </w:r>
       <w:r>
-        <w:t xml:space="preserve">, earn 100% of their student fees, and </w:t>
-      </w:r>
-      <w:r>
-        <w:t>share marketing channels.</w:t>
+        <w:t xml:space="preserve">, earn 100% of their student fees, </w:t>
+      </w:r>
+      <w:r>
+        <w:t>share marketing channels</w:t>
+      </w:r>
+      <w:r>
+        <w:t>, and engage in networking opportunities.</w:t>
       </w:r>
     </w:p>
     <w:p>
@@ -5918,7 +5950,7 @@
           <w:rFonts w:eastAsia="Times New Roman"/>
         </w:rPr>
       </w:pPr>
-      <w:bookmarkStart w:id="7" w:name="_Toc44688708"/>
+      <w:bookmarkStart w:id="7" w:name="_Toc44845336"/>
       <w:r>
         <w:rPr>
           <w:rFonts w:eastAsia="Times New Roman"/>
@@ -5953,7 +5985,7 @@
           <w:rFonts w:eastAsia="Times New Roman"/>
         </w:rPr>
       </w:pPr>
-      <w:bookmarkStart w:id="8" w:name="_Toc44688709"/>
+      <w:bookmarkStart w:id="8" w:name="_Toc44845337"/>
       <w:r>
         <w:rPr>
           <w:rFonts w:eastAsia="Times New Roman"/>
@@ -5986,7 +6018,7 @@
           <w:rFonts w:eastAsia="Times New Roman"/>
         </w:rPr>
       </w:pPr>
-      <w:bookmarkStart w:id="9" w:name="_Toc44688710"/>
+      <w:bookmarkStart w:id="9" w:name="_Toc44845338"/>
       <w:r>
         <w:rPr>
           <w:rFonts w:eastAsia="Times New Roman"/>
@@ -6017,7 +6049,7 @@
           <w:rFonts w:eastAsia="Times New Roman"/>
         </w:rPr>
       </w:pPr>
-      <w:bookmarkStart w:id="10" w:name="_Toc44688711"/>
+      <w:bookmarkStart w:id="10" w:name="_Toc44845339"/>
       <w:r>
         <w:rPr>
           <w:rFonts w:eastAsia="Times New Roman"/>
@@ -6039,7 +6071,7 @@
           <w:rFonts w:eastAsia="Times New Roman"/>
         </w:rPr>
       </w:pPr>
-      <w:bookmarkStart w:id="11" w:name="_Toc44688712"/>
+      <w:bookmarkStart w:id="11" w:name="_Toc44845340"/>
       <w:r>
         <w:rPr>
           <w:rFonts w:eastAsia="Times New Roman"/>
@@ -6061,7 +6093,7 @@
           <w:rFonts w:eastAsia="Times New Roman"/>
         </w:rPr>
       </w:pPr>
-      <w:bookmarkStart w:id="12" w:name="_Toc44688713"/>
+      <w:bookmarkStart w:id="12" w:name="_Toc44845341"/>
       <w:r>
         <w:rPr>
           <w:rFonts w:eastAsia="Times New Roman"/>
@@ -6083,7 +6115,7 @@
           <w:rFonts w:eastAsia="Times New Roman"/>
         </w:rPr>
       </w:pPr>
-      <w:bookmarkStart w:id="13" w:name="_Toc44688714"/>
+      <w:bookmarkStart w:id="13" w:name="_Toc44845342"/>
       <w:r>
         <w:rPr>
           <w:rFonts w:eastAsia="Times New Roman"/>
@@ -6109,7 +6141,7 @@
           <w:rFonts w:eastAsia="Times New Roman"/>
         </w:rPr>
       </w:pPr>
-      <w:bookmarkStart w:id="14" w:name="_Toc44688715"/>
+      <w:bookmarkStart w:id="14" w:name="_Toc44845343"/>
       <w:r>
         <w:rPr>
           <w:rFonts w:eastAsia="Times New Roman"/>
@@ -6151,7 +6183,7 @@
           <w:rFonts w:eastAsia="Times New Roman"/>
         </w:rPr>
       </w:pPr>
-      <w:bookmarkStart w:id="15" w:name="_Toc44688716"/>
+      <w:bookmarkStart w:id="15" w:name="_Toc44845344"/>
       <w:r>
         <w:rPr>
           <w:rFonts w:eastAsia="Times New Roman"/>
@@ -6166,10 +6198,13 @@
         <w:ind w:firstLine="720"/>
       </w:pPr>
       <w:r>
-        <w:t>Our solution is to create a post-modern version of the old method socialization.</w:t>
-      </w:r>
-      <w:r>
-        <w:t xml:space="preserve"> The post-modern version will maintain relevancy by becoming a platform </w:t>
+        <w:t>Our solution is to create a post-modern version of the old method</w:t>
+      </w:r>
+      <w:r>
+        <w:t xml:space="preserve"> of</w:t>
+      </w:r>
+      <w:r>
+        <w:t xml:space="preserve"> socialization. The post-modern version will maintain relevancy by becoming a platform </w:t>
       </w:r>
       <w:r>
         <w:t>that</w:t>
@@ -6195,7 +6230,7 @@
           <w:rFonts w:eastAsia="Times New Roman"/>
         </w:rPr>
       </w:pPr>
-      <w:bookmarkStart w:id="16" w:name="_Toc44688717"/>
+      <w:bookmarkStart w:id="16" w:name="_Toc44845345"/>
       <w:r>
         <w:rPr>
           <w:rFonts w:eastAsia="Times New Roman"/>
@@ -6229,7 +6264,7 @@
           <w:rFonts w:eastAsia="Times New Roman"/>
         </w:rPr>
       </w:pPr>
-      <w:bookmarkStart w:id="17" w:name="_Toc44688718"/>
+      <w:bookmarkStart w:id="17" w:name="_Toc44845346"/>
       <w:r>
         <w:rPr>
           <w:rFonts w:eastAsia="Times New Roman"/>
@@ -6252,7 +6287,10 @@
         <w:spacing w:after="0" w:line="480" w:lineRule="auto"/>
       </w:pPr>
       <w:r>
-        <w:t>SIAs, specifically, an umbrella organization for sports are our indirect competition.</w:t>
+        <w:t>SIAs, specifically, an umbrella organization for sports are our indirect competit</w:t>
+      </w:r>
+      <w:r>
+        <w:t>ors.</w:t>
       </w:r>
     </w:p>
     <w:p>
@@ -6263,7 +6301,7 @@
           <w:rFonts w:eastAsia="Times New Roman"/>
         </w:rPr>
       </w:pPr>
-      <w:bookmarkStart w:id="18" w:name="_Toc44688719"/>
+      <w:bookmarkStart w:id="18" w:name="_Toc44845347"/>
       <w:r>
         <w:rPr>
           <w:rFonts w:eastAsia="Times New Roman"/>
@@ -6301,7 +6339,7 @@
           <w:rFonts w:eastAsia="Times New Roman"/>
         </w:rPr>
       </w:pPr>
-      <w:bookmarkStart w:id="19" w:name="_Toc44688720"/>
+      <w:bookmarkStart w:id="19" w:name="_Toc44845348"/>
       <w:r>
         <w:rPr>
           <w:rFonts w:eastAsia="Times New Roman"/>
@@ -6336,7 +6374,7 @@
           <w:rFonts w:eastAsia="Times New Roman"/>
         </w:rPr>
       </w:pPr>
-      <w:bookmarkStart w:id="20" w:name="_Toc44688721"/>
+      <w:bookmarkStart w:id="20" w:name="_Toc44845349"/>
       <w:r>
         <w:rPr>
           <w:rFonts w:eastAsia="Times New Roman"/>
@@ -6353,7 +6391,7 @@
           <w:rFonts w:eastAsia="Times New Roman"/>
         </w:rPr>
       </w:pPr>
-      <w:bookmarkStart w:id="21" w:name="_Toc44688722"/>
+      <w:bookmarkStart w:id="21" w:name="_Toc44845350"/>
       <w:r>
         <w:rPr>
           <w:rFonts w:eastAsia="Times New Roman"/>
@@ -6393,6 +6431,9 @@
       </w:r>
       <w:r>
         <w:t xml:space="preserve">interacting </w:t>
+      </w:r>
+      <w:r>
+        <w:t xml:space="preserve">and </w:t>
       </w:r>
       <w:r>
         <w:t>marketing to</w:t>
@@ -6415,7 +6456,7 @@
           <w:rFonts w:eastAsia="Times New Roman"/>
         </w:rPr>
       </w:pPr>
-      <w:bookmarkStart w:id="22" w:name="_Toc44688723"/>
+      <w:bookmarkStart w:id="22" w:name="_Toc44845351"/>
       <w:r>
         <w:rPr>
           <w:rFonts w:eastAsia="Times New Roman"/>
@@ -6490,6 +6531,18 @@
       <w:r>
         <w:t xml:space="preserve"> or for people who want to dance regularly.</w:t>
       </w:r>
+      <w:r>
+        <w:t xml:space="preserve"> By fulfilling this common community niche, we could negotiate with these dance groups</w:t>
+      </w:r>
+      <w:r>
+        <w:t xml:space="preserve"> to </w:t>
+      </w:r>
+      <w:r>
+        <w:t>promote or endorse our location to their connections</w:t>
+      </w:r>
+      <w:r>
+        <w:t>.</w:t>
+      </w:r>
     </w:p>
     <w:p>
       <w:pPr>
@@ -6499,7 +6552,7 @@
           <w:rFonts w:eastAsia="Times New Roman"/>
         </w:rPr>
       </w:pPr>
-      <w:bookmarkStart w:id="23" w:name="_Toc44688724"/>
+      <w:bookmarkStart w:id="23" w:name="_Toc44845352"/>
       <w:r>
         <w:rPr>
           <w:rFonts w:eastAsia="Times New Roman"/>
@@ -6535,7 +6588,15 @@
         <w:t xml:space="preserve">will be convinced by </w:t>
       </w:r>
       <w:r>
-        <w:t>the amount of regular visitors or even the potential of additional marketing that they will</w:t>
+        <w:t xml:space="preserve">the </w:t>
+      </w:r>
+      <w:proofErr w:type="gramStart"/>
+      <w:r>
+        <w:t>amount</w:t>
+      </w:r>
+      <w:proofErr w:type="gramEnd"/>
+      <w:r>
+        <w:t xml:space="preserve"> of regular visitors that they will</w:t>
       </w:r>
       <w:r>
         <w:t xml:space="preserve"> be willing to work </w:t>
@@ -6552,7 +6613,7 @@
           <w:rFonts w:eastAsia="Times New Roman"/>
         </w:rPr>
       </w:pPr>
-      <w:bookmarkStart w:id="24" w:name="_Toc44688725"/>
+      <w:bookmarkStart w:id="24" w:name="_Toc44845353"/>
       <w:r>
         <w:rPr>
           <w:rFonts w:eastAsia="Times New Roman"/>
@@ -6657,6 +6718,7 @@
         <w:spacing w:line="480" w:lineRule="auto"/>
       </w:pPr>
       <w:r>
+        <w:lastRenderedPageBreak/>
         <w:t>Update Instagram profile</w:t>
       </w:r>
     </w:p>
@@ -6670,7 +6732,6 @@
         <w:spacing w:line="480" w:lineRule="auto"/>
       </w:pPr>
       <w:r>
-        <w:lastRenderedPageBreak/>
         <w:t xml:space="preserve">Update </w:t>
       </w:r>
       <w:r>
@@ -6833,6 +6894,9 @@
       <w:r>
         <w:t>which events and classes are occurring where and when</w:t>
       </w:r>
+      <w:r>
+        <w:t>, then assessing their needs.</w:t>
+      </w:r>
     </w:p>
     <w:p>
       <w:pPr>
@@ -6860,6 +6924,9 @@
       <w:r>
         <w:t>, and ideas</w:t>
       </w:r>
+      <w:r>
+        <w:t>.</w:t>
+      </w:r>
     </w:p>
     <w:p>
       <w:pPr>
@@ -6939,6 +7006,7 @@
         <w:spacing w:line="480" w:lineRule="auto"/>
       </w:pPr>
       <w:r>
+        <w:lastRenderedPageBreak/>
         <w:t>Water</w:t>
       </w:r>
     </w:p>
@@ -6965,7 +7033,6 @@
         <w:spacing w:line="480" w:lineRule="auto"/>
       </w:pPr>
       <w:r>
-        <w:lastRenderedPageBreak/>
         <w:t>Wi-fi</w:t>
       </w:r>
     </w:p>
@@ -7037,7 +7104,7 @@
           <w:rFonts w:eastAsia="Times New Roman"/>
         </w:rPr>
       </w:pPr>
-      <w:bookmarkStart w:id="25" w:name="_Toc44688726"/>
+      <w:bookmarkStart w:id="25" w:name="_Toc44845354"/>
       <w:r>
         <w:rPr>
           <w:rFonts w:eastAsia="Times New Roman"/>
@@ -7054,13 +7121,28 @@
       <w:r>
         <w:t>One brick-and-mortar location in the heart of the community or city.</w:t>
       </w:r>
+      <w:r>
+        <w:t xml:space="preserve"> This location must be approximately 10,000 square feet.</w:t>
+      </w:r>
+      <w:r>
+        <w:t xml:space="preserve"> </w:t>
+      </w:r>
+      <w:r>
+        <w:t>This</w:t>
+      </w:r>
+      <w:r>
+        <w:t xml:space="preserve"> idea can be replicated anywhere, but I think it would be best to </w:t>
+      </w:r>
+      <w:r>
+        <w:t>choose our first location to be New Haven, Connecticut, since I know this area well.</w:t>
+      </w:r>
     </w:p>
     <w:p>
       <w:pPr>
         <w:pStyle w:val="Heading3"/>
         <w:spacing w:line="480" w:lineRule="auto"/>
       </w:pPr>
-      <w:bookmarkStart w:id="26" w:name="_Toc44688727"/>
+      <w:bookmarkStart w:id="26" w:name="_Toc44845355"/>
       <w:r>
         <w:t>Technology</w:t>
       </w:r>
@@ -7145,7 +7227,7 @@
         <w:pStyle w:val="Heading3"/>
         <w:spacing w:line="480" w:lineRule="auto"/>
       </w:pPr>
-      <w:bookmarkStart w:id="27" w:name="_Toc44688728"/>
+      <w:bookmarkStart w:id="27" w:name="_Toc44845356"/>
       <w:r>
         <w:t>Equipment &amp; Tools</w:t>
       </w:r>
@@ -7232,6 +7314,7 @@
         <w:spacing w:line="480" w:lineRule="auto"/>
       </w:pPr>
       <w:r>
+        <w:lastRenderedPageBreak/>
         <w:t>Cable management devices</w:t>
       </w:r>
     </w:p>
@@ -7284,7 +7367,6 @@
         <w:spacing w:line="480" w:lineRule="auto"/>
       </w:pPr>
       <w:r>
-        <w:lastRenderedPageBreak/>
         <w:t>Dance floor</w:t>
       </w:r>
     </w:p>
@@ -7500,7 +7582,7 @@
           <w:rFonts w:eastAsia="Times New Roman"/>
         </w:rPr>
       </w:pPr>
-      <w:bookmarkStart w:id="28" w:name="_Toc44688729"/>
+      <w:bookmarkStart w:id="28" w:name="_Toc44845357"/>
       <w:r>
         <w:rPr>
           <w:rFonts w:eastAsia="Times New Roman"/>
@@ -7514,7 +7596,7 @@
         <w:pStyle w:val="Heading3"/>
         <w:spacing w:line="480" w:lineRule="auto"/>
       </w:pPr>
-      <w:bookmarkStart w:id="29" w:name="_Toc44688730"/>
+      <w:bookmarkStart w:id="29" w:name="_Toc44845358"/>
       <w:r>
         <w:t>Milestones Table</w:t>
       </w:r>
@@ -7538,6 +7620,7 @@
         <w:spacing w:line="480" w:lineRule="auto"/>
       </w:pPr>
       <w:r>
+        <w:lastRenderedPageBreak/>
         <w:t>Securing Funding</w:t>
       </w:r>
     </w:p>
@@ -7605,7 +7688,6 @@
         <w:spacing w:line="480" w:lineRule="auto"/>
       </w:pPr>
       <w:r>
-        <w:lastRenderedPageBreak/>
         <w:t>First dance group agrees to practice at our location</w:t>
       </w:r>
     </w:p>
@@ -7661,7 +7743,7 @@
         <w:pStyle w:val="Heading3"/>
         <w:spacing w:line="480" w:lineRule="auto"/>
       </w:pPr>
-      <w:bookmarkStart w:id="30" w:name="_Toc44688731"/>
+      <w:bookmarkStart w:id="30" w:name="_Toc44845359"/>
       <w:r>
         <w:t>Key Metrics</w:t>
       </w:r>
@@ -7692,13 +7774,13 @@
       <w:pPr>
         <w:pStyle w:val="ListParagraph"/>
         <w:numPr>
-          <w:ilvl w:val="0"/>
+          <w:ilvl w:val="1"/>
           <w:numId w:val="7"/>
         </w:numPr>
         <w:spacing w:line="480" w:lineRule="auto"/>
       </w:pPr>
       <w:r>
-        <w:t>Frequency of members</w:t>
+        <w:t>This helps determine maximum capacity</w:t>
       </w:r>
     </w:p>
     <w:p>
@@ -7711,10 +7793,20 @@
         <w:spacing w:line="480" w:lineRule="auto"/>
       </w:pPr>
       <w:r>
-        <w:t xml:space="preserve">Volume of people on </w:t>
-      </w:r>
-      <w:r>
-        <w:t>which days</w:t>
+        <w:t>Frequency of members</w:t>
+      </w:r>
+    </w:p>
+    <w:p>
+      <w:pPr>
+        <w:pStyle w:val="ListParagraph"/>
+        <w:numPr>
+          <w:ilvl w:val="1"/>
+          <w:numId w:val="7"/>
+        </w:numPr>
+        <w:spacing w:line="480" w:lineRule="auto"/>
+      </w:pPr>
+      <w:r>
+        <w:t>This helps determine maximum capacity.</w:t>
       </w:r>
     </w:p>
     <w:p>
@@ -7727,10 +7819,39 @@
         <w:spacing w:line="480" w:lineRule="auto"/>
       </w:pPr>
       <w:r>
-        <w:t>Entry fees vs. Member</w:t>
-      </w:r>
-      <w:r>
-        <w:t>ship ratio</w:t>
+        <w:t xml:space="preserve">Volume of people on </w:t>
+      </w:r>
+      <w:r>
+        <w:t>which days</w:t>
+      </w:r>
+    </w:p>
+    <w:p>
+      <w:pPr>
+        <w:pStyle w:val="ListParagraph"/>
+        <w:numPr>
+          <w:ilvl w:val="1"/>
+          <w:numId w:val="7"/>
+        </w:numPr>
+        <w:spacing w:line="480" w:lineRule="auto"/>
+      </w:pPr>
+      <w:r>
+        <w:t>This helps determine maximum capacity.</w:t>
+      </w:r>
+    </w:p>
+    <w:p>
+      <w:pPr>
+        <w:pStyle w:val="ListParagraph"/>
+        <w:numPr>
+          <w:ilvl w:val="1"/>
+          <w:numId w:val="7"/>
+        </w:numPr>
+        <w:spacing w:line="480" w:lineRule="auto"/>
+      </w:pPr>
+      <w:r>
+        <w:t>This helps</w:t>
+      </w:r>
+      <w:r>
+        <w:t xml:space="preserve"> determine which days it is worth staying open on.</w:t>
       </w:r>
     </w:p>
     <w:p>
@@ -7743,6 +7864,44 @@
         <w:spacing w:line="480" w:lineRule="auto"/>
       </w:pPr>
       <w:r>
+        <w:t>Entry fees vs. Member</w:t>
+      </w:r>
+      <w:r>
+        <w:t>ship ratio</w:t>
+      </w:r>
+    </w:p>
+    <w:p>
+      <w:pPr>
+        <w:pStyle w:val="ListParagraph"/>
+        <w:numPr>
+          <w:ilvl w:val="1"/>
+          <w:numId w:val="7"/>
+        </w:numPr>
+        <w:spacing w:line="480" w:lineRule="auto"/>
+      </w:pPr>
+      <w:r>
+        <w:t>This helps determine pricing. We could possibly be losing money to people who use membership</w:t>
+      </w:r>
+      <w:r>
+        <w:t>s rather than entry fees. This means that memberships would need</w:t>
+      </w:r>
+      <w:r>
+        <w:t xml:space="preserve"> </w:t>
+      </w:r>
+      <w:r>
+        <w:t>to cost more.</w:t>
+      </w:r>
+    </w:p>
+    <w:p>
+      <w:pPr>
+        <w:pStyle w:val="ListParagraph"/>
+        <w:numPr>
+          <w:ilvl w:val="0"/>
+          <w:numId w:val="7"/>
+        </w:numPr>
+        <w:spacing w:line="480" w:lineRule="auto"/>
+      </w:pPr>
+      <w:r>
         <w:t>Type</w:t>
       </w:r>
       <w:r>
@@ -7764,7 +7923,46 @@
         <w:t>ies</w:t>
       </w:r>
       <w:r>
-        <w:t xml:space="preserve"> the prefer</w:t>
+        <w:t xml:space="preserve"> the</w:t>
+      </w:r>
+      <w:r>
+        <w:t>y</w:t>
+      </w:r>
+      <w:r>
+        <w:t xml:space="preserve"> prefer</w:t>
+      </w:r>
+      <w:r>
+        <w:t>.</w:t>
+      </w:r>
+    </w:p>
+    <w:p>
+      <w:pPr>
+        <w:pStyle w:val="ListParagraph"/>
+        <w:numPr>
+          <w:ilvl w:val="1"/>
+          <w:numId w:val="7"/>
+        </w:numPr>
+        <w:spacing w:line="480" w:lineRule="auto"/>
+      </w:pPr>
+      <w:r>
+        <w:lastRenderedPageBreak/>
+        <w:t>This helps determine future planning</w:t>
+      </w:r>
+      <w:r>
+        <w:t>.</w:t>
+      </w:r>
+    </w:p>
+    <w:p>
+      <w:pPr>
+        <w:pStyle w:val="ListParagraph"/>
+        <w:numPr>
+          <w:ilvl w:val="1"/>
+          <w:numId w:val="7"/>
+        </w:numPr>
+        <w:spacing w:line="480" w:lineRule="auto"/>
+      </w:pPr>
+      <w:r>
+        <w:t>We could possibly sell this information to marketers.</w:t>
       </w:r>
     </w:p>
     <w:p>
@@ -7775,7 +7973,7 @@
           <w:rFonts w:eastAsia="Times New Roman"/>
         </w:rPr>
       </w:pPr>
-      <w:bookmarkStart w:id="31" w:name="_Toc44688732"/>
+      <w:bookmarkStart w:id="31" w:name="_Toc44845360"/>
       <w:r>
         <w:rPr>
           <w:rFonts w:eastAsia="Times New Roman"/>
@@ -7792,7 +7990,7 @@
           <w:rFonts w:eastAsia="Times New Roman"/>
         </w:rPr>
       </w:pPr>
-      <w:bookmarkStart w:id="32" w:name="_Toc44688733"/>
+      <w:bookmarkStart w:id="32" w:name="_Toc44845361"/>
       <w:r>
         <w:rPr>
           <w:rFonts w:eastAsia="Times New Roman"/>
@@ -7806,7 +8004,23 @@
         <w:spacing w:line="480" w:lineRule="auto"/>
       </w:pPr>
       <w:r>
-        <w:t>Might be restated from the beginning</w:t>
+        <w:tab/>
+        <w:t>I need to convince people not just to give money, but to</w:t>
+      </w:r>
+      <w:r>
+        <w:t xml:space="preserve"> work on this project.</w:t>
+      </w:r>
+      <w:r>
+        <w:t xml:space="preserve"> I can offer 49% of the profit to investors</w:t>
+      </w:r>
+      <w:r>
+        <w:t xml:space="preserve"> while 51% will be</w:t>
+      </w:r>
+      <w:r>
+        <w:t xml:space="preserve"> owned by sweat equity project managers</w:t>
+      </w:r>
+      <w:r>
+        <w:t xml:space="preserve"> like myself.</w:t>
       </w:r>
     </w:p>
     <w:p>
@@ -7817,7 +8031,7 @@
           <w:rFonts w:eastAsia="Times New Roman"/>
         </w:rPr>
       </w:pPr>
-      <w:bookmarkStart w:id="33" w:name="_Toc44688734"/>
+      <w:bookmarkStart w:id="33" w:name="_Toc44845362"/>
       <w:r>
         <w:rPr>
           <w:rFonts w:eastAsia="Times New Roman"/>
@@ -7840,7 +8054,7 @@
           <w:rFonts w:eastAsia="Times New Roman"/>
         </w:rPr>
       </w:pPr>
-      <w:bookmarkStart w:id="34" w:name="_Toc44688735"/>
+      <w:bookmarkStart w:id="34" w:name="_Toc44845363"/>
       <w:r>
         <w:rPr>
           <w:rFonts w:eastAsia="Times New Roman"/>
@@ -7936,7 +8150,6 @@
         </w:numPr>
       </w:pPr>
       <w:r>
-        <w:lastRenderedPageBreak/>
         <w:t>Security</w:t>
       </w:r>
     </w:p>
@@ -7960,7 +8173,7 @@
           <w:rFonts w:eastAsia="Times New Roman"/>
         </w:rPr>
       </w:pPr>
-      <w:bookmarkStart w:id="35" w:name="_Toc44688736"/>
+      <w:bookmarkStart w:id="35" w:name="_Toc44845364"/>
       <w:r>
         <w:rPr>
           <w:rFonts w:eastAsia="Times New Roman"/>
@@ -8061,6 +8274,7 @@
         <w:spacing w:line="480" w:lineRule="auto"/>
       </w:pPr>
       <w:r>
+        <w:lastRenderedPageBreak/>
         <w:t>Toni</w:t>
       </w:r>
       <w:r>
@@ -8117,16 +8331,17 @@
         <w:t>amily business women</w:t>
       </w:r>
       <w:r>
-        <w:t xml:space="preserve"> and </w:t>
-      </w:r>
-      <w:proofErr w:type="gramStart"/>
-      <w:r>
-        <w:t>men</w:t>
+        <w:t xml:space="preserve"> and men</w:t>
       </w:r>
       <w:r>
         <w:t>, but</w:t>
       </w:r>
-      <w:proofErr w:type="gramEnd"/>
+      <w:r>
+        <w:t xml:space="preserve"> </w:t>
+      </w:r>
+      <w:r>
+        <w:t>I am</w:t>
+      </w:r>
       <w:r>
         <w:t xml:space="preserve"> looking to expand.</w:t>
       </w:r>
@@ -8139,7 +8354,7 @@
           <w:rFonts w:eastAsia="Times New Roman"/>
         </w:rPr>
       </w:pPr>
-      <w:bookmarkStart w:id="36" w:name="_Toc44688737"/>
+      <w:bookmarkStart w:id="36" w:name="_Toc44845365"/>
       <w:r>
         <w:rPr>
           <w:rFonts w:eastAsia="Times New Roman"/>
@@ -8156,7 +8371,7 @@
           <w:rFonts w:eastAsia="Times New Roman"/>
         </w:rPr>
       </w:pPr>
-      <w:bookmarkStart w:id="37" w:name="_Toc44688738"/>
+      <w:bookmarkStart w:id="37" w:name="_Toc44845366"/>
       <w:r>
         <w:rPr>
           <w:rFonts w:eastAsia="Times New Roman"/>
@@ -8181,7 +8396,7 @@
           <w:rFonts w:eastAsia="Times New Roman"/>
         </w:rPr>
       </w:pPr>
-      <w:bookmarkStart w:id="38" w:name="_Toc44688739"/>
+      <w:bookmarkStart w:id="38" w:name="_Toc44845367"/>
       <w:r>
         <w:rPr>
           <w:rFonts w:eastAsia="Times New Roman"/>
@@ -8193,17 +8408,70 @@
     <w:p>
       <w:pPr>
         <w:spacing w:line="480" w:lineRule="auto"/>
+        <w:ind w:firstLine="720"/>
       </w:pPr>
       <w:r>
         <w:t>80/20 rule</w:t>
       </w:r>
-    </w:p>
-    <w:p>
-      <w:pPr>
-        <w:spacing w:line="480" w:lineRule="auto"/>
-      </w:pPr>
-      <w:r>
-        <w:t>Formula creation</w:t>
+      <w:r>
+        <w:t xml:space="preserve">: </w:t>
+      </w:r>
+      <w:r>
+        <w:t>80% of profit will come from 20% of our users. Th</w:t>
+      </w:r>
+      <w:r>
+        <w:t>e formula broken down in the following visual:</w:t>
+      </w:r>
+    </w:p>
+    <w:p>
+      <w:pPr>
+        <w:spacing w:line="480" w:lineRule="auto"/>
+      </w:pPr>
+      <w:r>
+        <w:rPr>
+          <w:noProof/>
+        </w:rPr>
+        <w:drawing>
+          <wp:inline distT="0" distB="0" distL="0" distR="0" wp14:anchorId="6D3CA329" wp14:editId="74C4A055">
+            <wp:extent cx="5943600" cy="3001645"/>
+            <wp:effectExtent l="0" t="0" r="0" b="8255"/>
+            <wp:docPr id="1" name="Picture 1" descr="A close up of text on a white background&#10;&#10;Description automatically generated"/>
+            <wp:cNvGraphicFramePr>
+              <a:graphicFrameLocks xmlns:a="http://schemas.openxmlformats.org/drawingml/2006/main" noChangeAspect="1"/>
+            </wp:cNvGraphicFramePr>
+            <a:graphic xmlns:a="http://schemas.openxmlformats.org/drawingml/2006/main">
+              <a:graphicData uri="http://schemas.openxmlformats.org/drawingml/2006/picture">
+                <pic:pic xmlns:pic="http://schemas.openxmlformats.org/drawingml/2006/picture">
+                  <pic:nvPicPr>
+                    <pic:cNvPr id="1" name="formula_community_breakdown.png"/>
+                    <pic:cNvPicPr/>
+                  </pic:nvPicPr>
+                  <pic:blipFill>
+                    <a:blip r:embed="rId12" cstate="print">
+                      <a:extLst>
+                        <a:ext uri="{28A0092B-C50C-407E-A947-70E740481C1C}">
+                          <a14:useLocalDpi xmlns:a14="http://schemas.microsoft.com/office/drawing/2010/main" val="0"/>
+                        </a:ext>
+                      </a:extLst>
+                    </a:blip>
+                    <a:stretch>
+                      <a:fillRect/>
+                    </a:stretch>
+                  </pic:blipFill>
+                  <pic:spPr>
+                    <a:xfrm>
+                      <a:off x="0" y="0"/>
+                      <a:ext cx="5943600" cy="3001645"/>
+                    </a:xfrm>
+                    <a:prstGeom prst="rect">
+                      <a:avLst/>
+                    </a:prstGeom>
+                  </pic:spPr>
+                </pic:pic>
+              </a:graphicData>
+            </a:graphic>
+          </wp:inline>
+        </w:drawing>
       </w:r>
     </w:p>
     <w:p>
@@ -8214,12 +8482,11 @@
           <w:rFonts w:eastAsia="Times New Roman"/>
         </w:rPr>
       </w:pPr>
-      <w:bookmarkStart w:id="39" w:name="_Toc44688740"/>
+      <w:bookmarkStart w:id="39" w:name="_Toc44845368"/>
       <w:r>
         <w:rPr>
           <w:rFonts w:eastAsia="Times New Roman"/>
         </w:rPr>
-        <w:lastRenderedPageBreak/>
         <w:t>Revenue by Month [chart]</w:t>
       </w:r>
       <w:bookmarkEnd w:id="39"/>
@@ -8240,11 +8507,12 @@
           <w:rFonts w:eastAsia="Times New Roman"/>
         </w:rPr>
       </w:pPr>
-      <w:bookmarkStart w:id="40" w:name="_Toc44688741"/>
+      <w:bookmarkStart w:id="40" w:name="_Toc44845369"/>
       <w:r>
         <w:rPr>
           <w:rFonts w:eastAsia="Times New Roman"/>
         </w:rPr>
+        <w:lastRenderedPageBreak/>
         <w:t>Expenses by Month [chart]</w:t>
       </w:r>
       <w:bookmarkEnd w:id="40"/>
@@ -8268,7 +8536,7 @@
           <w:rFonts w:eastAsia="Times New Roman"/>
         </w:rPr>
       </w:pPr>
-      <w:bookmarkStart w:id="41" w:name="_Toc44688742"/>
+      <w:bookmarkStart w:id="41" w:name="_Toc44845370"/>
       <w:r>
         <w:rPr>
           <w:rFonts w:eastAsia="Times New Roman"/>
@@ -8290,7 +8558,7 @@
           <w:rFonts w:eastAsia="Times New Roman"/>
         </w:rPr>
       </w:pPr>
-      <w:bookmarkStart w:id="42" w:name="_Toc44688743"/>
+      <w:bookmarkStart w:id="42" w:name="_Toc44845371"/>
       <w:r>
         <w:rPr>
           <w:rFonts w:eastAsia="Times New Roman"/>
@@ -8312,7 +8580,7 @@
           <w:rFonts w:eastAsia="Times New Roman"/>
         </w:rPr>
       </w:pPr>
-      <w:bookmarkStart w:id="43" w:name="_Toc44688744"/>
+      <w:bookmarkStart w:id="43" w:name="_Toc44845372"/>
       <w:r>
         <w:rPr>
           <w:rFonts w:eastAsia="Times New Roman"/>
@@ -8334,7 +8602,7 @@
           <w:rFonts w:eastAsia="Times New Roman"/>
         </w:rPr>
       </w:pPr>
-      <w:bookmarkStart w:id="44" w:name="_Toc44688745"/>
+      <w:bookmarkStart w:id="44" w:name="_Toc44845373"/>
       <w:r>
         <w:rPr>
           <w:rFonts w:eastAsia="Times New Roman"/>
@@ -8356,7 +8624,7 @@
           <w:rFonts w:eastAsia="Times New Roman"/>
         </w:rPr>
       </w:pPr>
-      <w:bookmarkStart w:id="45" w:name="_Toc44688746"/>
+      <w:bookmarkStart w:id="45" w:name="_Toc44845374"/>
       <w:r>
         <w:rPr>
           <w:rFonts w:eastAsia="Times New Roman"/>
@@ -8378,7 +8646,7 @@
           <w:rFonts w:eastAsia="Times New Roman"/>
         </w:rPr>
       </w:pPr>
-      <w:bookmarkStart w:id="46" w:name="_Toc44688747"/>
+      <w:bookmarkStart w:id="46" w:name="_Toc44845375"/>
       <w:r>
         <w:rPr>
           <w:rFonts w:eastAsia="Times New Roman"/>
@@ -8400,7 +8668,7 @@
           <w:rFonts w:eastAsia="Times New Roman"/>
         </w:rPr>
       </w:pPr>
-      <w:bookmarkStart w:id="47" w:name="_Toc44688748"/>
+      <w:bookmarkStart w:id="47" w:name="_Toc44845376"/>
       <w:r>
         <w:rPr>
           <w:rFonts w:eastAsia="Times New Roman"/>
@@ -8422,7 +8690,7 @@
           <w:rFonts w:eastAsia="Times New Roman"/>
         </w:rPr>
       </w:pPr>
-      <w:bookmarkStart w:id="48" w:name="_Toc44688749"/>
+      <w:bookmarkStart w:id="48" w:name="_Toc44845377"/>
       <w:r>
         <w:rPr>
           <w:rFonts w:eastAsia="Times New Roman"/>
@@ -8444,12 +8712,11 @@
           <w:rFonts w:eastAsia="Times New Roman"/>
         </w:rPr>
       </w:pPr>
-      <w:bookmarkStart w:id="49" w:name="_Toc44688750"/>
+      <w:bookmarkStart w:id="49" w:name="_Toc44845378"/>
       <w:r>
         <w:rPr>
           <w:rFonts w:eastAsia="Times New Roman"/>
         </w:rPr>
-        <w:lastRenderedPageBreak/>
         <w:t>Projected Cash Flow Statement</w:t>
       </w:r>
       <w:bookmarkEnd w:id="49"/>
@@ -8467,11 +8734,12 @@
           <w:rFonts w:eastAsia="Times New Roman"/>
         </w:rPr>
       </w:pPr>
-      <w:bookmarkStart w:id="50" w:name="_Toc44688751"/>
+      <w:bookmarkStart w:id="50" w:name="_Toc44845379"/>
       <w:r>
         <w:rPr>
           <w:rFonts w:eastAsia="Times New Roman"/>
         </w:rPr>
+        <w:lastRenderedPageBreak/>
         <w:t>Appendix</w:t>
       </w:r>
       <w:bookmarkEnd w:id="50"/>
@@ -8489,7 +8757,7 @@
           <w:rFonts w:eastAsia="Times New Roman"/>
         </w:rPr>
       </w:pPr>
-      <w:bookmarkStart w:id="51" w:name="_Toc44688752"/>
+      <w:bookmarkStart w:id="51" w:name="_Toc44845380"/>
       <w:r>
         <w:rPr>
           <w:rFonts w:eastAsia="Times New Roman"/>
@@ -8503,7 +8771,361 @@
         <w:spacing w:line="480" w:lineRule="auto"/>
       </w:pPr>
       <w:r>
-        <w:t>I will need to tailor my current resume and bios.</w:t>
+        <w:t>Leadership</w:t>
+      </w:r>
+    </w:p>
+    <w:p>
+      <w:pPr>
+        <w:pStyle w:val="ListParagraph"/>
+        <w:numPr>
+          <w:ilvl w:val="0"/>
+          <w:numId w:val="20"/>
+        </w:numPr>
+        <w:spacing w:line="480" w:lineRule="auto"/>
+      </w:pPr>
+      <w:r>
+        <w:t>In my freshman year of high school, I single-handedly convinced seniors and juniors to perform a Filipino dance</w:t>
+      </w:r>
+      <w:r>
+        <w:t xml:space="preserve"> called </w:t>
+      </w:r>
+      <w:r>
+        <w:rPr>
+          <w:i/>
+          <w:iCs/>
+        </w:rPr>
+        <w:t>Tinikling</w:t>
+      </w:r>
+      <w:r>
+        <w:t xml:space="preserve"> for a summer talent show.</w:t>
+      </w:r>
+    </w:p>
+    <w:p>
+      <w:pPr>
+        <w:pStyle w:val="ListParagraph"/>
+        <w:numPr>
+          <w:ilvl w:val="0"/>
+          <w:numId w:val="20"/>
+        </w:numPr>
+        <w:spacing w:line="480" w:lineRule="auto"/>
+      </w:pPr>
+      <w:r>
+        <w:t xml:space="preserve">In </w:t>
+      </w:r>
+      <w:r>
+        <w:t xml:space="preserve">my senior year of </w:t>
+      </w:r>
+      <w:r>
+        <w:t xml:space="preserve">high school, I </w:t>
+      </w:r>
+      <w:r>
+        <w:t xml:space="preserve">single-handedly convinced </w:t>
+      </w:r>
+      <w:r>
+        <w:t>half of my graduating class and ten teachers, to play a game of Assassin</w:t>
+      </w:r>
+      <w:r>
+        <w:t>, twice. These games lasted for two weeks each.</w:t>
+      </w:r>
+    </w:p>
+    <w:p>
+      <w:pPr>
+        <w:pStyle w:val="ListParagraph"/>
+        <w:numPr>
+          <w:ilvl w:val="0"/>
+          <w:numId w:val="20"/>
+        </w:numPr>
+        <w:spacing w:line="480" w:lineRule="auto"/>
+      </w:pPr>
+      <w:r>
+        <w:t>In college, t</w:t>
+      </w:r>
+      <w:r>
+        <w:t xml:space="preserve">he cooking parties that I have held </w:t>
+      </w:r>
+      <w:r>
+        <w:t xml:space="preserve">for friends </w:t>
+      </w:r>
+      <w:r>
+        <w:t>have always been successful</w:t>
+      </w:r>
+      <w:r>
+        <w:t xml:space="preserve"> socially</w:t>
+      </w:r>
+      <w:r>
+        <w:t>, even when the resultant dish was a complete failure</w:t>
+      </w:r>
+      <w:r>
+        <w:t>.</w:t>
+      </w:r>
+      <w:r>
+        <w:t xml:space="preserve"> A successful cooking party is an event that is fun and inclusive to everyone.</w:t>
+      </w:r>
+    </w:p>
+    <w:p>
+      <w:pPr>
+        <w:pStyle w:val="ListParagraph"/>
+        <w:numPr>
+          <w:ilvl w:val="0"/>
+          <w:numId w:val="20"/>
+        </w:numPr>
+        <w:spacing w:line="480" w:lineRule="auto"/>
+      </w:pPr>
+      <w:r>
+        <w:t xml:space="preserve">In college, I have tried starting </w:t>
+      </w:r>
+      <w:r>
+        <w:t xml:space="preserve">three </w:t>
+      </w:r>
+      <w:r>
+        <w:t xml:space="preserve">separate </w:t>
+      </w:r>
+      <w:r>
+        <w:t>businesses with a friend</w:t>
+      </w:r>
+      <w:r>
+        <w:t>. A</w:t>
+      </w:r>
+      <w:r>
+        <w:t>ll of them fail</w:t>
+      </w:r>
+      <w:r>
+        <w:t>ed.</w:t>
+      </w:r>
+    </w:p>
+    <w:p>
+      <w:pPr>
+        <w:pStyle w:val="ListParagraph"/>
+        <w:numPr>
+          <w:ilvl w:val="0"/>
+          <w:numId w:val="20"/>
+        </w:numPr>
+        <w:spacing w:line="480" w:lineRule="auto"/>
+      </w:pPr>
+      <w:r>
+        <w:t>In my fourth year of college,</w:t>
+      </w:r>
+      <w:r>
+        <w:t xml:space="preserve"> as an ally</w:t>
+      </w:r>
+      <w:r>
+        <w:t xml:space="preserve"> I </w:t>
+      </w:r>
+      <w:r>
+        <w:t>co-founde</w:t>
+      </w:r>
+      <w:r>
+        <w:t>d</w:t>
+      </w:r>
+      <w:r>
+        <w:t xml:space="preserve"> the Queer Asians and Allies (QAA) club at UCONN.</w:t>
+      </w:r>
+      <w:r>
+        <w:t xml:space="preserve"> It won the Lavender Award from </w:t>
+      </w:r>
+      <w:r>
+        <w:t>UCONN in its first year of operation.</w:t>
+      </w:r>
+      <w:r>
+        <w:t xml:space="preserve"> New clubs do not receive funding from UCONN during </w:t>
+      </w:r>
+      <w:r>
+        <w:t>their first year of operation.</w:t>
+      </w:r>
+    </w:p>
+    <w:p>
+      <w:pPr>
+        <w:spacing w:line="480" w:lineRule="auto"/>
+      </w:pPr>
+      <w:r>
+        <w:t>Academia and Work</w:t>
+      </w:r>
+      <w:r>
+        <w:tab/>
+      </w:r>
+    </w:p>
+    <w:p>
+      <w:pPr>
+        <w:pStyle w:val="ListParagraph"/>
+        <w:numPr>
+          <w:ilvl w:val="0"/>
+          <w:numId w:val="21"/>
+        </w:numPr>
+        <w:spacing w:line="480" w:lineRule="auto"/>
+      </w:pPr>
+      <w:r>
+        <w:t xml:space="preserve">I </w:t>
+      </w:r>
+      <w:r>
+        <w:t>won</w:t>
+      </w:r>
+      <w:r>
+        <w:t xml:space="preserve"> the Roland Award for an outstanding </w:t>
+      </w:r>
+      <w:r>
+        <w:t xml:space="preserve">senior </w:t>
+      </w:r>
+      <w:r>
+        <w:t>thesis</w:t>
+      </w:r>
+      <w:r>
+        <w:t xml:space="preserve"> from the </w:t>
+      </w:r>
+      <w:r>
+        <w:t xml:space="preserve">UCONN </w:t>
+      </w:r>
+      <w:r>
+        <w:t>Chemistry Department.</w:t>
+      </w:r>
+    </w:p>
+    <w:p>
+      <w:pPr>
+        <w:pStyle w:val="ListParagraph"/>
+        <w:numPr>
+          <w:ilvl w:val="0"/>
+          <w:numId w:val="21"/>
+        </w:numPr>
+        <w:spacing w:line="480" w:lineRule="auto"/>
+      </w:pPr>
+      <w:r>
+        <w:t xml:space="preserve">I have worked </w:t>
+      </w:r>
+      <w:r>
+        <w:t xml:space="preserve">at Duracell, </w:t>
+      </w:r>
+      <w:r>
+        <w:t>Henkel (detergent department), BYK (chemical manufacturer)</w:t>
+      </w:r>
+      <w:r>
+        <w:t xml:space="preserve">, and </w:t>
+      </w:r>
+      <w:r>
+        <w:t>MHK</w:t>
+      </w:r>
+      <w:r>
+        <w:t xml:space="preserve"> (Medicare software</w:t>
+      </w:r>
+      <w:r>
+        <w:t xml:space="preserve"> platform</w:t>
+      </w:r>
+      <w:r>
+        <w:t>)</w:t>
+      </w:r>
+      <w:r>
+        <w:t xml:space="preserve"> in </w:t>
+      </w:r>
+      <w:r>
+        <w:t>a span of a</w:t>
+      </w:r>
+      <w:r>
+        <w:t xml:space="preserve"> year. </w:t>
+      </w:r>
+      <w:r>
+        <w:t>I have left each job with better data management</w:t>
+      </w:r>
+      <w:r>
+        <w:t xml:space="preserve"> infrastructure</w:t>
+      </w:r>
+      <w:r>
+        <w:t xml:space="preserve"> than</w:t>
+      </w:r>
+      <w:r>
+        <w:t xml:space="preserve"> how</w:t>
+      </w:r>
+      <w:r>
+        <w:t xml:space="preserve"> </w:t>
+      </w:r>
+      <w:r>
+        <w:t xml:space="preserve">I </w:t>
+      </w:r>
+      <w:r>
+        <w:t>came to it. Many scient</w:t>
+      </w:r>
+      <w:r>
+        <w:t>i</w:t>
+      </w:r>
+      <w:r>
+        <w:t xml:space="preserve">sts have horrible data </w:t>
+      </w:r>
+      <w:r>
+        <w:lastRenderedPageBreak/>
+        <w:t>management</w:t>
+      </w:r>
+      <w:r>
+        <w:t xml:space="preserve"> skills</w:t>
+      </w:r>
+      <w:r>
+        <w:t xml:space="preserve">. </w:t>
+      </w:r>
+      <w:r>
+        <w:t>I am c</w:t>
+      </w:r>
+      <w:r>
+        <w:t>urrently work</w:t>
+      </w:r>
+      <w:r>
+        <w:t>ing</w:t>
+      </w:r>
+      <w:r>
+        <w:t xml:space="preserve"> from home</w:t>
+      </w:r>
+      <w:r>
+        <w:t xml:space="preserve"> on </w:t>
+      </w:r>
+      <w:r>
+        <w:t>a</w:t>
+      </w:r>
+      <w:r>
+        <w:t xml:space="preserve"> M</w:t>
+      </w:r>
+      <w:r>
+        <w:t>edicare software platfor</w:t>
+      </w:r>
+      <w:r>
+        <w:t>m</w:t>
+      </w:r>
+      <w:r>
+        <w:t xml:space="preserve"> for</w:t>
+      </w:r>
+      <w:r>
+        <w:t xml:space="preserve"> the MHK company, owned by Hearst Media</w:t>
+      </w:r>
+      <w:r>
+        <w:t>.</w:t>
+      </w:r>
+    </w:p>
+    <w:p>
+      <w:pPr>
+        <w:pStyle w:val="ListParagraph"/>
+        <w:numPr>
+          <w:ilvl w:val="0"/>
+          <w:numId w:val="21"/>
+        </w:numPr>
+        <w:spacing w:line="480" w:lineRule="auto"/>
+      </w:pPr>
+      <w:r>
+        <w:t>I have</w:t>
+      </w:r>
+      <w:r>
+        <w:t xml:space="preserve"> received</w:t>
+      </w:r>
+      <w:r>
+        <w:t xml:space="preserve"> </w:t>
+      </w:r>
+      <w:r>
+        <w:t>a 3% raise in</w:t>
+      </w:r>
+      <w:r>
+        <w:t xml:space="preserve"> salary within</w:t>
+      </w:r>
+      <w:r>
+        <w:t xml:space="preserve"> the first nine months of working at MHK when the </w:t>
+      </w:r>
+      <w:r>
+        <w:t>performance-based range for raises was between 2.0% to 2.5%</w:t>
+      </w:r>
+      <w:r>
+        <w:t>.</w:t>
       </w:r>
     </w:p>
     <w:p>
@@ -8514,7 +9136,7 @@
           <w:rFonts w:eastAsia="Times New Roman"/>
         </w:rPr>
       </w:pPr>
-      <w:bookmarkStart w:id="52" w:name="_Toc44688753"/>
+      <w:bookmarkStart w:id="52" w:name="_Toc44845381"/>
       <w:r>
         <w:rPr>
           <w:rFonts w:eastAsia="Times New Roman"/>
@@ -8526,12 +9148,58 @@
     <w:p>
       <w:pPr>
         <w:spacing w:line="480" w:lineRule="auto"/>
+        <w:ind w:firstLine="720"/>
       </w:pPr>
       <w:r>
         <w:t>If membership becomes a popular option, I</w:t>
       </w:r>
       <w:r>
-        <w:t xml:space="preserve"> might pull a planet fitness and do overhead cost with a $10 monthly fee.</w:t>
+        <w:t xml:space="preserve"> might</w:t>
+      </w:r>
+      <w:r>
+        <w:t xml:space="preserve"> use the</w:t>
+      </w:r>
+      <w:r>
+        <w:t xml:space="preserve"> </w:t>
+      </w:r>
+      <w:r>
+        <w:t>P</w:t>
+      </w:r>
+      <w:r>
+        <w:t xml:space="preserve">lanet </w:t>
+      </w:r>
+      <w:r>
+        <w:t>F</w:t>
+      </w:r>
+      <w:r>
+        <w:t>itness</w:t>
+      </w:r>
+      <w:r>
+        <w:t xml:space="preserve"> </w:t>
+      </w:r>
+      <w:r>
+        <w:t>pricing model:</w:t>
+      </w:r>
+      <w:r>
+        <w:t xml:space="preserve"> high </w:t>
+      </w:r>
+      <w:r>
+        <w:t>overhead cost</w:t>
+      </w:r>
+      <w:r>
+        <w:t xml:space="preserve"> like $60</w:t>
+      </w:r>
+      <w:r>
+        <w:t xml:space="preserve"> with a $10 monthly fee</w:t>
+      </w:r>
+      <w:r>
+        <w:t xml:space="preserve"> and a </w:t>
+      </w:r>
+      <w:r>
+        <w:t xml:space="preserve">$60 </w:t>
+      </w:r>
+      <w:r>
+        <w:t>contract termination charge.</w:t>
       </w:r>
     </w:p>
     <w:p>
@@ -8542,7 +9210,7 @@
           <w:rFonts w:eastAsia="Times New Roman"/>
         </w:rPr>
       </w:pPr>
-      <w:bookmarkStart w:id="53" w:name="_Toc44688754"/>
+      <w:bookmarkStart w:id="53" w:name="_Toc44845382"/>
       <w:r>
         <w:rPr>
           <w:rFonts w:eastAsia="Times New Roman"/>
@@ -8554,6 +9222,7 @@
     <w:p>
       <w:pPr>
         <w:spacing w:line="480" w:lineRule="auto"/>
+        <w:ind w:firstLine="720"/>
       </w:pPr>
       <w:r>
         <w:t>This is just operating costs and amortization of debt.</w:t>
@@ -8567,7 +9236,7 @@
           <w:rFonts w:eastAsia="Times New Roman"/>
         </w:rPr>
       </w:pPr>
-      <w:bookmarkStart w:id="54" w:name="_Toc44688755"/>
+      <w:bookmarkStart w:id="54" w:name="_Toc44845383"/>
       <w:r>
         <w:rPr>
           <w:rFonts w:eastAsia="Times New Roman"/>
@@ -8579,17 +9248,16 @@
     <w:p>
       <w:pPr>
         <w:spacing w:line="480" w:lineRule="auto"/>
-      </w:pPr>
-      <w:r>
-        <w:t xml:space="preserve">I </w:t>
-      </w:r>
-      <w:proofErr w:type="gramStart"/>
-      <w:r>
-        <w:t>won’t</w:t>
-      </w:r>
-      <w:proofErr w:type="gramEnd"/>
-      <w:r>
-        <w:t xml:space="preserve"> have any of these.</w:t>
+        <w:ind w:firstLine="720"/>
+      </w:pPr>
+      <w:r>
+        <w:t>Lease agreement</w:t>
+      </w:r>
+      <w:r>
+        <w:t xml:space="preserve"> is depende</w:t>
+      </w:r>
+      <w:r>
+        <w:t>nt on receiving funding.</w:t>
       </w:r>
     </w:p>
     <w:p>
@@ -8600,7 +9268,7 @@
           <w:rFonts w:eastAsia="Times New Roman"/>
         </w:rPr>
       </w:pPr>
-      <w:bookmarkStart w:id="55" w:name="_Toc44688756"/>
+      <w:bookmarkStart w:id="55" w:name="_Toc44845384"/>
       <w:r>
         <w:rPr>
           <w:rFonts w:eastAsia="Times New Roman"/>
@@ -8612,6 +9280,7 @@
     <w:p>
       <w:pPr>
         <w:spacing w:line="480" w:lineRule="auto"/>
+        <w:ind w:firstLine="720"/>
       </w:pPr>
       <w:r>
         <w:t>Insurance from companies</w:t>
@@ -8620,28 +9289,29 @@
     <w:p>
       <w:pPr>
         <w:spacing w:line="480" w:lineRule="auto"/>
-      </w:pPr>
-      <w:proofErr w:type="spellStart"/>
-      <w:r>
-        <w:t>Workmans</w:t>
-      </w:r>
-      <w:proofErr w:type="spellEnd"/>
-      <w:r>
-        <w:t xml:space="preserve"> Compensation insurance</w:t>
-      </w:r>
-    </w:p>
-    <w:p>
-      <w:pPr>
-        <w:spacing w:line="480" w:lineRule="auto"/>
-      </w:pPr>
-      <w:r>
-        <w:t xml:space="preserve">Contacts </w:t>
-      </w:r>
-      <w:proofErr w:type="gramStart"/>
-      <w:r>
-        <w:t>don’t</w:t>
-      </w:r>
-      <w:proofErr w:type="gramEnd"/>
+        <w:ind w:firstLine="720"/>
+      </w:pPr>
+      <w:r>
+        <w:t>Workman</w:t>
+      </w:r>
+      <w:r>
+        <w:t>’</w:t>
+      </w:r>
+      <w:r>
+        <w:t>s Compensation insurance</w:t>
+      </w:r>
+    </w:p>
+    <w:p>
+      <w:pPr>
+        <w:spacing w:line="480" w:lineRule="auto"/>
+        <w:ind w:firstLine="720"/>
+      </w:pPr>
+      <w:r>
+        <w:t>Contacts do</w:t>
+      </w:r>
+      <w:r>
+        <w:t xml:space="preserve"> not</w:t>
+      </w:r>
       <w:r>
         <w:t xml:space="preserve"> exist yet.</w:t>
       </w:r>
@@ -8654,7 +9324,7 @@
           <w:rFonts w:eastAsia="Times New Roman"/>
         </w:rPr>
       </w:pPr>
-      <w:bookmarkStart w:id="56" w:name="_Toc44688757"/>
+      <w:bookmarkStart w:id="56" w:name="_Toc44845385"/>
       <w:r>
         <w:rPr>
           <w:rFonts w:eastAsia="Times New Roman"/>
@@ -8666,6 +9336,23 @@
     <w:p>
       <w:pPr>
         <w:shd w:val="clear" w:color="auto" w:fill="FFFFFF"/>
+        <w:spacing w:after="0" w:line="480" w:lineRule="auto"/>
+        <w:ind w:firstLine="720"/>
+        <w:rPr>
+          <w:rFonts w:eastAsia="Times New Roman" w:cstheme="minorHAnsi"/>
+          <w:color w:val="343742"/>
+        </w:rPr>
+      </w:pPr>
+      <w:r>
+        <w:rPr>
+          <w:rFonts w:eastAsia="Times New Roman" w:cstheme="minorHAnsi"/>
+          <w:color w:val="343742"/>
+        </w:rPr>
+        <w:t>None, except for the references.</w:t>
+      </w:r>
+    </w:p>
+    <w:p>
+      <w:pPr>
         <w:spacing w:after="0" w:line="480" w:lineRule="auto"/>
         <w:rPr>
           <w:rFonts w:eastAsia="Times New Roman" w:cstheme="minorHAnsi"/>
@@ -8677,22 +9364,6 @@
           <w:rFonts w:eastAsia="Times New Roman" w:cstheme="minorHAnsi"/>
           <w:color w:val="343742"/>
         </w:rPr>
-        <w:t>None, except for the references.</w:t>
-      </w:r>
-    </w:p>
-    <w:p>
-      <w:pPr>
-        <w:spacing w:after="0" w:line="480" w:lineRule="auto"/>
-        <w:rPr>
-          <w:rFonts w:eastAsia="Times New Roman" w:cstheme="minorHAnsi"/>
-          <w:color w:val="343742"/>
-        </w:rPr>
-      </w:pPr>
-      <w:r>
-        <w:rPr>
-          <w:rFonts w:eastAsia="Times New Roman" w:cstheme="minorHAnsi"/>
-          <w:color w:val="343742"/>
-        </w:rPr>
         <w:br w:type="page"/>
       </w:r>
     </w:p>
@@ -8702,7 +9373,7 @@
         <w:spacing w:line="480" w:lineRule="auto"/>
         <w:jc w:val="center"/>
       </w:pPr>
-      <w:bookmarkStart w:id="57" w:name="_Toc44688758"/>
+      <w:bookmarkStart w:id="57" w:name="_Toc44845386"/>
       <w:r>
         <w:lastRenderedPageBreak/>
         <w:t>References</w:t>
@@ -8752,7 +9423,7 @@
       <w:r>
         <w:t xml:space="preserve">. 2017  [cited 2020 6/30/2020]; Available from: </w:t>
       </w:r>
-      <w:hyperlink r:id="rId12" w:history="1">
+      <w:hyperlink r:id="rId13" w:history="1">
         <w:r>
           <w:rPr>
             <w:rStyle w:val="Hyperlink"/>
@@ -8786,7 +9457,7 @@
       <w:r>
         <w:t xml:space="preserve">. 2018  [cited 2020 6/30/2020]; Available from: </w:t>
       </w:r>
-      <w:hyperlink r:id="rId13" w:history="1">
+      <w:hyperlink r:id="rId14" w:history="1">
         <w:r>
           <w:rPr>
             <w:rStyle w:val="Hyperlink"/>
@@ -8852,7 +9523,7 @@
       <w:r>
         <w:t xml:space="preserve">. 2020  [cited 2020 6/30/2020]; Available from: </w:t>
       </w:r>
-      <w:hyperlink r:id="rId14" w:history="1">
+      <w:hyperlink r:id="rId15" w:history="1">
         <w:r>
           <w:rPr>
             <w:rStyle w:val="Hyperlink"/>
@@ -8886,7 +9557,7 @@
       <w:r>
         <w:t xml:space="preserve">. 2020  [cited 2020 6/30/2020]; Available from: </w:t>
       </w:r>
-      <w:hyperlink r:id="rId15" w:history="1">
+      <w:hyperlink r:id="rId16" w:history="1">
         <w:r>
           <w:rPr>
             <w:rStyle w:val="Hyperlink"/>
@@ -8916,8 +9587,8 @@
       </w:r>
     </w:p>
     <w:sectPr>
-      <w:headerReference w:type="default" r:id="rId16"/>
-      <w:footerReference w:type="default" r:id="rId17"/>
+      <w:headerReference w:type="default" r:id="rId17"/>
+      <w:footerReference w:type="default" r:id="rId18"/>
       <w:pgSz w:w="12240" w:h="15840"/>
       <w:pgMar w:top="1440" w:right="1440" w:bottom="1440" w:left="1440" w:header="720" w:footer="720" w:gutter="0"/>
       <w:pgNumType w:start="0"/>
@@ -10223,6 +10894,119 @@
     </w:lvl>
   </w:abstractNum>
   <w:abstractNum w:abstractNumId="10" w15:restartNumberingAfterBreak="0">
+    <w:nsid w:val="486214B3"/>
+    <w:multiLevelType w:val="hybridMultilevel"/>
+    <w:tmpl w:val="7C22AADE"/>
+    <w:lvl w:ilvl="0" w:tplc="04090001">
+      <w:start w:val="1"/>
+      <w:numFmt w:val="bullet"/>
+      <w:lvlText w:val=""/>
+      <w:lvlJc w:val="left"/>
+      <w:pPr>
+        <w:ind w:left="720" w:hanging="360"/>
+      </w:pPr>
+      <w:rPr>
+        <w:rFonts w:ascii="Symbol" w:hAnsi="Symbol" w:hint="default"/>
+      </w:rPr>
+    </w:lvl>
+    <w:lvl w:ilvl="1" w:tplc="04090003" w:tentative="1">
+      <w:start w:val="1"/>
+      <w:numFmt w:val="bullet"/>
+      <w:lvlText w:val="o"/>
+      <w:lvlJc w:val="left"/>
+      <w:pPr>
+        <w:ind w:left="1440" w:hanging="360"/>
+      </w:pPr>
+      <w:rPr>
+        <w:rFonts w:ascii="Courier New" w:hAnsi="Courier New" w:cs="Courier New" w:hint="default"/>
+      </w:rPr>
+    </w:lvl>
+    <w:lvl w:ilvl="2" w:tplc="04090005" w:tentative="1">
+      <w:start w:val="1"/>
+      <w:numFmt w:val="bullet"/>
+      <w:lvlText w:val=""/>
+      <w:lvlJc w:val="left"/>
+      <w:pPr>
+        <w:ind w:left="2160" w:hanging="360"/>
+      </w:pPr>
+      <w:rPr>
+        <w:rFonts w:ascii="Wingdings" w:hAnsi="Wingdings" w:hint="default"/>
+      </w:rPr>
+    </w:lvl>
+    <w:lvl w:ilvl="3" w:tplc="04090001" w:tentative="1">
+      <w:start w:val="1"/>
+      <w:numFmt w:val="bullet"/>
+      <w:lvlText w:val=""/>
+      <w:lvlJc w:val="left"/>
+      <w:pPr>
+        <w:ind w:left="2880" w:hanging="360"/>
+      </w:pPr>
+      <w:rPr>
+        <w:rFonts w:ascii="Symbol" w:hAnsi="Symbol" w:hint="default"/>
+      </w:rPr>
+    </w:lvl>
+    <w:lvl w:ilvl="4" w:tplc="04090003" w:tentative="1">
+      <w:start w:val="1"/>
+      <w:numFmt w:val="bullet"/>
+      <w:lvlText w:val="o"/>
+      <w:lvlJc w:val="left"/>
+      <w:pPr>
+        <w:ind w:left="3600" w:hanging="360"/>
+      </w:pPr>
+      <w:rPr>
+        <w:rFonts w:ascii="Courier New" w:hAnsi="Courier New" w:cs="Courier New" w:hint="default"/>
+      </w:rPr>
+    </w:lvl>
+    <w:lvl w:ilvl="5" w:tplc="04090005" w:tentative="1">
+      <w:start w:val="1"/>
+      <w:numFmt w:val="bullet"/>
+      <w:lvlText w:val=""/>
+      <w:lvlJc w:val="left"/>
+      <w:pPr>
+        <w:ind w:left="4320" w:hanging="360"/>
+      </w:pPr>
+      <w:rPr>
+        <w:rFonts w:ascii="Wingdings" w:hAnsi="Wingdings" w:hint="default"/>
+      </w:rPr>
+    </w:lvl>
+    <w:lvl w:ilvl="6" w:tplc="04090001" w:tentative="1">
+      <w:start w:val="1"/>
+      <w:numFmt w:val="bullet"/>
+      <w:lvlText w:val=""/>
+      <w:lvlJc w:val="left"/>
+      <w:pPr>
+        <w:ind w:left="5040" w:hanging="360"/>
+      </w:pPr>
+      <w:rPr>
+        <w:rFonts w:ascii="Symbol" w:hAnsi="Symbol" w:hint="default"/>
+      </w:rPr>
+    </w:lvl>
+    <w:lvl w:ilvl="7" w:tplc="04090003" w:tentative="1">
+      <w:start w:val="1"/>
+      <w:numFmt w:val="bullet"/>
+      <w:lvlText w:val="o"/>
+      <w:lvlJc w:val="left"/>
+      <w:pPr>
+        <w:ind w:left="5760" w:hanging="360"/>
+      </w:pPr>
+      <w:rPr>
+        <w:rFonts w:ascii="Courier New" w:hAnsi="Courier New" w:cs="Courier New" w:hint="default"/>
+      </w:rPr>
+    </w:lvl>
+    <w:lvl w:ilvl="8" w:tplc="04090005" w:tentative="1">
+      <w:start w:val="1"/>
+      <w:numFmt w:val="bullet"/>
+      <w:lvlText w:val=""/>
+      <w:lvlJc w:val="left"/>
+      <w:pPr>
+        <w:ind w:left="6480" w:hanging="360"/>
+      </w:pPr>
+      <w:rPr>
+        <w:rFonts w:ascii="Wingdings" w:hAnsi="Wingdings" w:hint="default"/>
+      </w:rPr>
+    </w:lvl>
+  </w:abstractNum>
+  <w:abstractNum w:abstractNumId="11" w15:restartNumberingAfterBreak="0">
     <w:nsid w:val="61C2286C"/>
     <w:multiLevelType w:val="hybridMultilevel"/>
     <w:tmpl w:val="CFAEEF2A"/>
@@ -10335,7 +11119,120 @@
       </w:rPr>
     </w:lvl>
   </w:abstractNum>
-  <w:abstractNum w:abstractNumId="11" w15:restartNumberingAfterBreak="0">
+  <w:abstractNum w:abstractNumId="12" w15:restartNumberingAfterBreak="0">
+    <w:nsid w:val="63824F20"/>
+    <w:multiLevelType w:val="hybridMultilevel"/>
+    <w:tmpl w:val="799A9986"/>
+    <w:lvl w:ilvl="0" w:tplc="04090001">
+      <w:start w:val="1"/>
+      <w:numFmt w:val="bullet"/>
+      <w:lvlText w:val=""/>
+      <w:lvlJc w:val="left"/>
+      <w:pPr>
+        <w:ind w:left="720" w:hanging="360"/>
+      </w:pPr>
+      <w:rPr>
+        <w:rFonts w:ascii="Symbol" w:hAnsi="Symbol" w:hint="default"/>
+      </w:rPr>
+    </w:lvl>
+    <w:lvl w:ilvl="1" w:tplc="04090003" w:tentative="1">
+      <w:start w:val="1"/>
+      <w:numFmt w:val="bullet"/>
+      <w:lvlText w:val="o"/>
+      <w:lvlJc w:val="left"/>
+      <w:pPr>
+        <w:ind w:left="1440" w:hanging="360"/>
+      </w:pPr>
+      <w:rPr>
+        <w:rFonts w:ascii="Courier New" w:hAnsi="Courier New" w:cs="Courier New" w:hint="default"/>
+      </w:rPr>
+    </w:lvl>
+    <w:lvl w:ilvl="2" w:tplc="04090005" w:tentative="1">
+      <w:start w:val="1"/>
+      <w:numFmt w:val="bullet"/>
+      <w:lvlText w:val=""/>
+      <w:lvlJc w:val="left"/>
+      <w:pPr>
+        <w:ind w:left="2160" w:hanging="360"/>
+      </w:pPr>
+      <w:rPr>
+        <w:rFonts w:ascii="Wingdings" w:hAnsi="Wingdings" w:hint="default"/>
+      </w:rPr>
+    </w:lvl>
+    <w:lvl w:ilvl="3" w:tplc="04090001" w:tentative="1">
+      <w:start w:val="1"/>
+      <w:numFmt w:val="bullet"/>
+      <w:lvlText w:val=""/>
+      <w:lvlJc w:val="left"/>
+      <w:pPr>
+        <w:ind w:left="2880" w:hanging="360"/>
+      </w:pPr>
+      <w:rPr>
+        <w:rFonts w:ascii="Symbol" w:hAnsi="Symbol" w:hint="default"/>
+      </w:rPr>
+    </w:lvl>
+    <w:lvl w:ilvl="4" w:tplc="04090003" w:tentative="1">
+      <w:start w:val="1"/>
+      <w:numFmt w:val="bullet"/>
+      <w:lvlText w:val="o"/>
+      <w:lvlJc w:val="left"/>
+      <w:pPr>
+        <w:ind w:left="3600" w:hanging="360"/>
+      </w:pPr>
+      <w:rPr>
+        <w:rFonts w:ascii="Courier New" w:hAnsi="Courier New" w:cs="Courier New" w:hint="default"/>
+      </w:rPr>
+    </w:lvl>
+    <w:lvl w:ilvl="5" w:tplc="04090005" w:tentative="1">
+      <w:start w:val="1"/>
+      <w:numFmt w:val="bullet"/>
+      <w:lvlText w:val=""/>
+      <w:lvlJc w:val="left"/>
+      <w:pPr>
+        <w:ind w:left="4320" w:hanging="360"/>
+      </w:pPr>
+      <w:rPr>
+        <w:rFonts w:ascii="Wingdings" w:hAnsi="Wingdings" w:hint="default"/>
+      </w:rPr>
+    </w:lvl>
+    <w:lvl w:ilvl="6" w:tplc="04090001" w:tentative="1">
+      <w:start w:val="1"/>
+      <w:numFmt w:val="bullet"/>
+      <w:lvlText w:val=""/>
+      <w:lvlJc w:val="left"/>
+      <w:pPr>
+        <w:ind w:left="5040" w:hanging="360"/>
+      </w:pPr>
+      <w:rPr>
+        <w:rFonts w:ascii="Symbol" w:hAnsi="Symbol" w:hint="default"/>
+      </w:rPr>
+    </w:lvl>
+    <w:lvl w:ilvl="7" w:tplc="04090003" w:tentative="1">
+      <w:start w:val="1"/>
+      <w:numFmt w:val="bullet"/>
+      <w:lvlText w:val="o"/>
+      <w:lvlJc w:val="left"/>
+      <w:pPr>
+        <w:ind w:left="5760" w:hanging="360"/>
+      </w:pPr>
+      <w:rPr>
+        <w:rFonts w:ascii="Courier New" w:hAnsi="Courier New" w:cs="Courier New" w:hint="default"/>
+      </w:rPr>
+    </w:lvl>
+    <w:lvl w:ilvl="8" w:tplc="04090005" w:tentative="1">
+      <w:start w:val="1"/>
+      <w:numFmt w:val="bullet"/>
+      <w:lvlText w:val=""/>
+      <w:lvlJc w:val="left"/>
+      <w:pPr>
+        <w:ind w:left="6480" w:hanging="360"/>
+      </w:pPr>
+      <w:rPr>
+        <w:rFonts w:ascii="Wingdings" w:hAnsi="Wingdings" w:hint="default"/>
+      </w:rPr>
+    </w:lvl>
+  </w:abstractNum>
+  <w:abstractNum w:abstractNumId="13" w15:restartNumberingAfterBreak="0">
     <w:nsid w:val="66004FFA"/>
     <w:multiLevelType w:val="hybridMultilevel"/>
     <w:tmpl w:val="DF404E9E"/>
@@ -10351,7 +11248,7 @@
         <w:rFonts w:ascii="Symbol" w:hAnsi="Symbol" w:hint="default"/>
       </w:rPr>
     </w:lvl>
-    <w:lvl w:ilvl="1" w:tplc="04090019" w:tentative="1">
+    <w:lvl w:ilvl="1" w:tplc="04090019">
       <w:start w:val="1"/>
       <w:numFmt w:val="lowerLetter"/>
       <w:lvlText w:val="%2."/>
@@ -10424,7 +11321,7 @@
       </w:pPr>
     </w:lvl>
   </w:abstractNum>
-  <w:abstractNum w:abstractNumId="12" w15:restartNumberingAfterBreak="0">
+  <w:abstractNum w:abstractNumId="14" w15:restartNumberingAfterBreak="0">
     <w:nsid w:val="6DCD319F"/>
     <w:multiLevelType w:val="hybridMultilevel"/>
     <w:tmpl w:val="BFD25334"/>
@@ -10537,7 +11434,7 @@
       </w:rPr>
     </w:lvl>
   </w:abstractNum>
-  <w:abstractNum w:abstractNumId="13" w15:restartNumberingAfterBreak="0">
+  <w:abstractNum w:abstractNumId="15" w15:restartNumberingAfterBreak="0">
     <w:nsid w:val="6DEA05AB"/>
     <w:multiLevelType w:val="hybridMultilevel"/>
     <w:tmpl w:val="70445BC4"/>
@@ -10626,7 +11523,7 @@
       </w:pPr>
     </w:lvl>
   </w:abstractNum>
-  <w:abstractNum w:abstractNumId="14" w15:restartNumberingAfterBreak="0">
+  <w:abstractNum w:abstractNumId="16" w15:restartNumberingAfterBreak="0">
     <w:nsid w:val="6E395822"/>
     <w:multiLevelType w:val="hybridMultilevel"/>
     <w:tmpl w:val="9D706ACA"/>
@@ -10739,7 +11636,7 @@
       </w:rPr>
     </w:lvl>
   </w:abstractNum>
-  <w:abstractNum w:abstractNumId="15" w15:restartNumberingAfterBreak="0">
+  <w:abstractNum w:abstractNumId="17" w15:restartNumberingAfterBreak="0">
     <w:nsid w:val="6E977965"/>
     <w:multiLevelType w:val="hybridMultilevel"/>
     <w:tmpl w:val="BE9AA00A"/>
@@ -10852,7 +11749,7 @@
       </w:rPr>
     </w:lvl>
   </w:abstractNum>
-  <w:abstractNum w:abstractNumId="16" w15:restartNumberingAfterBreak="0">
+  <w:abstractNum w:abstractNumId="18" w15:restartNumberingAfterBreak="0">
     <w:nsid w:val="71EE1260"/>
     <w:multiLevelType w:val="hybridMultilevel"/>
     <w:tmpl w:val="41A0F900"/>
@@ -10965,7 +11862,7 @@
       </w:rPr>
     </w:lvl>
   </w:abstractNum>
-  <w:abstractNum w:abstractNumId="17" w15:restartNumberingAfterBreak="0">
+  <w:abstractNum w:abstractNumId="19" w15:restartNumberingAfterBreak="0">
     <w:nsid w:val="77C10A6B"/>
     <w:multiLevelType w:val="hybridMultilevel"/>
     <w:tmpl w:val="C8F62EC2"/>
@@ -11078,7 +11975,7 @@
       </w:rPr>
     </w:lvl>
   </w:abstractNum>
-  <w:abstractNum w:abstractNumId="18" w15:restartNumberingAfterBreak="0">
+  <w:abstractNum w:abstractNumId="20" w15:restartNumberingAfterBreak="0">
     <w:nsid w:val="7F9F53BB"/>
     <w:multiLevelType w:val="multilevel"/>
     <w:tmpl w:val="CB2CFF00"/>
@@ -11192,7 +12089,7 @@
     </w:lvl>
   </w:abstractNum>
   <w:num w:numId="1">
-    <w:abstractNumId w:val="18"/>
+    <w:abstractNumId w:val="20"/>
   </w:num>
   <w:num w:numId="2">
     <w:abstractNumId w:val="0"/>
@@ -11204,16 +12101,16 @@
     <w:abstractNumId w:val="5"/>
   </w:num>
   <w:num w:numId="5">
-    <w:abstractNumId w:val="13"/>
+    <w:abstractNumId w:val="15"/>
   </w:num>
   <w:num w:numId="6">
     <w:abstractNumId w:val="1"/>
   </w:num>
   <w:num w:numId="7">
-    <w:abstractNumId w:val="11"/>
+    <w:abstractNumId w:val="13"/>
   </w:num>
   <w:num w:numId="8">
-    <w:abstractNumId w:val="10"/>
+    <w:abstractNumId w:val="11"/>
   </w:num>
   <w:num w:numId="9">
     <w:abstractNumId w:val="9"/>
@@ -11228,25 +12125,31 @@
     <w:abstractNumId w:val="4"/>
   </w:num>
   <w:num w:numId="13">
-    <w:abstractNumId w:val="17"/>
+    <w:abstractNumId w:val="19"/>
   </w:num>
   <w:num w:numId="14">
     <w:abstractNumId w:val="2"/>
   </w:num>
   <w:num w:numId="15">
-    <w:abstractNumId w:val="12"/>
+    <w:abstractNumId w:val="14"/>
   </w:num>
   <w:num w:numId="16">
-    <w:abstractNumId w:val="15"/>
+    <w:abstractNumId w:val="17"/>
   </w:num>
   <w:num w:numId="17">
-    <w:abstractNumId w:val="14"/>
+    <w:abstractNumId w:val="16"/>
   </w:num>
   <w:num w:numId="18">
     <w:abstractNumId w:val="8"/>
   </w:num>
   <w:num w:numId="19">
-    <w:abstractNumId w:val="16"/>
+    <w:abstractNumId w:val="18"/>
+  </w:num>
+  <w:num w:numId="20">
+    <w:abstractNumId w:val="12"/>
+  </w:num>
+  <w:num w:numId="21">
+    <w:abstractNumId w:val="10"/>
   </w:num>
 </w:numbering>
 </file>
@@ -12293,12 +13196,9 @@
 </file>
 
 <file path=customXml/item3.xml><?xml version="1.0" encoding="utf-8"?>
-<?mso-contentType ?>
-<FormTemplates xmlns="http://schemas.microsoft.com/sharepoint/v3/contenttype/forms">
-  <Display>DocumentLibraryForm</Display>
-  <Edit>DocumentLibraryForm</Edit>
-  <New>DocumentLibraryForm</New>
-</FormTemplates>
+<p:properties xmlns:p="http://schemas.microsoft.com/office/2006/metadata/properties" xmlns:xsi="http://www.w3.org/2001/XMLSchema-instance" xmlns:pc="http://schemas.microsoft.com/office/infopath/2007/PartnerControls">
+  <documentManagement/>
+</p:properties>
 </file>
 
 <file path=customXml/item4.xml><?xml version="1.0" encoding="utf-8"?>
@@ -12519,9 +13419,12 @@
 </file>
 
 <file path=customXml/item5.xml><?xml version="1.0" encoding="utf-8"?>
-<p:properties xmlns:p="http://schemas.microsoft.com/office/2006/metadata/properties" xmlns:xsi="http://www.w3.org/2001/XMLSchema-instance" xmlns:pc="http://schemas.microsoft.com/office/infopath/2007/PartnerControls">
-  <documentManagement/>
-</p:properties>
+<?mso-contentType ?>
+<FormTemplates xmlns="http://schemas.microsoft.com/sharepoint/v3/contenttype/forms">
+  <Display>DocumentLibraryForm</Display>
+  <Edit>DocumentLibraryForm</Edit>
+  <New>DocumentLibraryForm</New>
+</FormTemplates>
 </file>
 
 <file path=customXml/itemProps1.xml><?xml version="1.0" encoding="utf-8"?>
@@ -12541,9 +13444,10 @@
 </file>
 
 <file path=customXml/itemProps3.xml><?xml version="1.0" encoding="utf-8"?>
-<ds:datastoreItem xmlns:ds="http://schemas.openxmlformats.org/officeDocument/2006/customXml" ds:itemID="{71B63C60-5F2A-4EE3-A457-C27436651C72}">
+<ds:datastoreItem xmlns:ds="http://schemas.openxmlformats.org/officeDocument/2006/customXml" ds:itemID="{B1ED90F5-A951-4076-8E0D-6AC8E7E10869}">
   <ds:schemaRefs>
-    <ds:schemaRef ds:uri="http://schemas.microsoft.com/sharepoint/v3/contenttype/forms"/>
+    <ds:schemaRef ds:uri="http://schemas.microsoft.com/office/2006/metadata/properties"/>
+    <ds:schemaRef ds:uri="http://schemas.microsoft.com/office/infopath/2007/PartnerControls"/>
   </ds:schemaRefs>
 </ds:datastoreItem>
 </file>
@@ -12568,10 +13472,9 @@
 </file>
 
 <file path=customXml/itemProps5.xml><?xml version="1.0" encoding="utf-8"?>
-<ds:datastoreItem xmlns:ds="http://schemas.openxmlformats.org/officeDocument/2006/customXml" ds:itemID="{B1ED90F5-A951-4076-8E0D-6AC8E7E10869}">
+<ds:datastoreItem xmlns:ds="http://schemas.openxmlformats.org/officeDocument/2006/customXml" ds:itemID="{71B63C60-5F2A-4EE3-A457-C27436651C72}">
   <ds:schemaRefs>
-    <ds:schemaRef ds:uri="http://schemas.microsoft.com/office/2006/metadata/properties"/>
-    <ds:schemaRef ds:uri="http://schemas.microsoft.com/office/infopath/2007/PartnerControls"/>
+    <ds:schemaRef ds:uri="http://schemas.microsoft.com/sharepoint/v3/contenttype/forms"/>
   </ds:schemaRefs>
 </ds:datastoreItem>
 </file>
</xml_diff>

<commit_message>
worked on the calculations. I'll need to add taxes in there at some point
</commit_message>
<xml_diff>
--- a/Business_Plan/Hw_From_Gena/The_Soshow_Business_Plan.docx
+++ b/Business_Plan/Hw_From_Gena/The_Soshow_Business_Plan.docx
@@ -1,6 +1,6 @@
 
 <file path=word/document.xml><?xml version="1.0" encoding="utf-8"?>
-<w:document xmlns:wpc="http://schemas.microsoft.com/office/word/2010/wordprocessingCanvas" xmlns:cx="http://schemas.microsoft.com/office/drawing/2014/chartex" xmlns:cx1="http://schemas.microsoft.com/office/drawing/2015/9/8/chartex" xmlns:cx2="http://schemas.microsoft.com/office/drawing/2015/10/21/chartex" xmlns:cx3="http://schemas.microsoft.com/office/drawing/2016/5/9/chartex" xmlns:cx4="http://schemas.microsoft.com/office/drawing/2016/5/10/chartex" xmlns:cx5="http://schemas.microsoft.com/office/drawing/2016/5/11/chartex" xmlns:cx6="http://schemas.microsoft.com/office/drawing/2016/5/12/chartex" xmlns:cx7="http://schemas.microsoft.com/office/drawing/2016/5/13/chartex" xmlns:cx8="http://schemas.microsoft.com/office/drawing/2016/5/14/chartex" xmlns:mc="http://schemas.openxmlformats.org/markup-compatibility/2006" xmlns:aink="http://schemas.microsoft.com/office/drawing/2016/ink" xmlns:am3d="http://schemas.microsoft.com/office/drawing/2017/model3d" xmlns:o="urn:schemas-microsoft-com:office:office" xmlns:r="http://schemas.openxmlformats.org/officeDocument/2006/relationships" xmlns:m="http://schemas.openxmlformats.org/officeDocument/2006/math" xmlns:v="urn:schemas-microsoft-com:vml" xmlns:wp14="http://schemas.microsoft.com/office/word/2010/wordprocessingDrawing" xmlns:wp="http://schemas.openxmlformats.org/drawingml/2006/wordprocessingDrawing" xmlns:w10="urn:schemas-microsoft-com:office:word" xmlns:w="http://schemas.openxmlformats.org/wordprocessingml/2006/main" xmlns:w14="http://schemas.microsoft.com/office/word/2010/wordml" xmlns:w15="http://schemas.microsoft.com/office/word/2012/wordml" xmlns:w16cex="http://schemas.microsoft.com/office/word/2018/wordml/cex" xmlns:w16cid="http://schemas.microsoft.com/office/word/2016/wordml/cid" xmlns:w16="http://schemas.microsoft.com/office/word/2018/wordml" xmlns:w16se="http://schemas.microsoft.com/office/word/2015/wordml/symex" xmlns:wpg="http://schemas.microsoft.com/office/word/2010/wordprocessingGroup" xmlns:wpi="http://schemas.microsoft.com/office/word/2010/wordprocessingInk" xmlns:wne="http://schemas.microsoft.com/office/word/2006/wordml" xmlns:wps="http://schemas.microsoft.com/office/word/2010/wordprocessingShape" mc:Ignorable="w14 w15 w16se w16cid w16 w16cex wp14">
+<w:document xmlns:wpc="http://schemas.microsoft.com/office/word/2010/wordprocessingCanvas" xmlns:cx="http://schemas.microsoft.com/office/drawing/2014/chartex" xmlns:cx1="http://schemas.microsoft.com/office/drawing/2015/9/8/chartex" xmlns:cx2="http://schemas.microsoft.com/office/drawing/2015/10/21/chartex" xmlns:cx3="http://schemas.microsoft.com/office/drawing/2016/5/9/chartex" xmlns:cx4="http://schemas.microsoft.com/office/drawing/2016/5/10/chartex" xmlns:cx5="http://schemas.microsoft.com/office/drawing/2016/5/11/chartex" xmlns:cx6="http://schemas.microsoft.com/office/drawing/2016/5/12/chartex" xmlns:cx7="http://schemas.microsoft.com/office/drawing/2016/5/13/chartex" xmlns:cx8="http://schemas.microsoft.com/office/drawing/2016/5/14/chartex" xmlns:mc="http://schemas.openxmlformats.org/markup-compatibility/2006" xmlns:aink="http://schemas.microsoft.com/office/drawing/2016/ink" xmlns:am3d="http://schemas.microsoft.com/office/drawing/2017/model3d" xmlns:o="urn:schemas-microsoft-com:office:office" xmlns:r="http://schemas.openxmlformats.org/officeDocument/2006/relationships" xmlns:m="http://schemas.openxmlformats.org/officeDocument/2006/math" xmlns:v="urn:schemas-microsoft-com:vml" xmlns:wp14="http://schemas.microsoft.com/office/word/2010/wordprocessingDrawing" xmlns:wp="http://schemas.openxmlformats.org/drawingml/2006/wordprocessingDrawing" xmlns:w10="urn:schemas-microsoft-com:office:word" xmlns:w="http://schemas.openxmlformats.org/wordprocessingml/2006/main" xmlns:w14="http://schemas.microsoft.com/office/word/2010/wordml" xmlns:w15="http://schemas.microsoft.com/office/word/2012/wordml" xmlns:w16cid="http://schemas.microsoft.com/office/word/2016/wordml/cid" xmlns:w16se="http://schemas.microsoft.com/office/word/2015/wordml/symex" xmlns:wpg="http://schemas.microsoft.com/office/word/2010/wordprocessingGroup" xmlns:wpi="http://schemas.microsoft.com/office/word/2010/wordprocessingInk" xmlns:wne="http://schemas.microsoft.com/office/word/2006/wordml" xmlns:wps="http://schemas.microsoft.com/office/word/2010/wordprocessingShape" mc:Ignorable="w14 w15 w16se w16cid wp14">
   <w:body>
     <w:sdt>
       <w:sdtPr>
@@ -591,6 +591,8 @@
           <w:r>
             <w:t>Contents</w:t>
           </w:r>
+          <w:bookmarkStart w:id="0" w:name="_GoBack"/>
+          <w:bookmarkEnd w:id="0"/>
         </w:p>
         <w:p>
           <w:pPr>
@@ -601,7 +603,6 @@
             <w:rPr>
               <w:rFonts w:eastAsiaTheme="minorEastAsia"/>
               <w:noProof/>
-              <w:lang w:eastAsia="ko-KR"/>
             </w:rPr>
           </w:pPr>
           <w:r>
@@ -613,7 +614,7 @@
           <w:r>
             <w:fldChar w:fldCharType="separate"/>
           </w:r>
-          <w:hyperlink w:anchor="_Toc44845329" w:history="1">
+          <w:hyperlink w:anchor="_Toc44949029" w:history="1">
             <w:r>
               <w:rPr>
                 <w:rStyle w:val="Hyperlink"/>
@@ -641,7 +642,7 @@
                 <w:noProof/>
                 <w:webHidden/>
               </w:rPr>
-              <w:instrText xml:space="preserve"> PAGEREF _Toc44845329 \h </w:instrText>
+              <w:instrText xml:space="preserve"> PAGEREF _Toc44949029 \h </w:instrText>
             </w:r>
             <w:r>
               <w:rPr>
@@ -681,10 +682,9 @@
             <w:rPr>
               <w:rFonts w:eastAsiaTheme="minorEastAsia"/>
               <w:noProof/>
-              <w:lang w:eastAsia="ko-KR"/>
             </w:rPr>
           </w:pPr>
-          <w:hyperlink w:anchor="_Toc44845330" w:history="1">
+          <w:hyperlink w:anchor="_Toc44949030" w:history="1">
             <w:r>
               <w:rPr>
                 <w:rStyle w:val="Hyperlink"/>
@@ -712,7 +712,7 @@
                 <w:noProof/>
                 <w:webHidden/>
               </w:rPr>
-              <w:instrText xml:space="preserve"> PAGEREF _Toc44845330 \h </w:instrText>
+              <w:instrText xml:space="preserve"> PAGEREF _Toc44949030 \h </w:instrText>
             </w:r>
             <w:r>
               <w:rPr>
@@ -752,10 +752,9 @@
             <w:rPr>
               <w:rFonts w:eastAsiaTheme="minorEastAsia"/>
               <w:noProof/>
-              <w:lang w:eastAsia="ko-KR"/>
             </w:rPr>
           </w:pPr>
-          <w:hyperlink w:anchor="_Toc44845331" w:history="1">
+          <w:hyperlink w:anchor="_Toc44949031" w:history="1">
             <w:r>
               <w:rPr>
                 <w:rStyle w:val="Hyperlink"/>
@@ -783,7 +782,7 @@
                 <w:noProof/>
                 <w:webHidden/>
               </w:rPr>
-              <w:instrText xml:space="preserve"> PAGEREF _Toc44845331 \h </w:instrText>
+              <w:instrText xml:space="preserve"> PAGEREF _Toc44949031 \h </w:instrText>
             </w:r>
             <w:r>
               <w:rPr>
@@ -823,10 +822,9 @@
             <w:rPr>
               <w:rFonts w:eastAsiaTheme="minorEastAsia"/>
               <w:noProof/>
-              <w:lang w:eastAsia="ko-KR"/>
             </w:rPr>
           </w:pPr>
-          <w:hyperlink w:anchor="_Toc44845332" w:history="1">
+          <w:hyperlink w:anchor="_Toc44949032" w:history="1">
             <w:r>
               <w:rPr>
                 <w:rStyle w:val="Hyperlink"/>
@@ -854,7 +852,7 @@
                 <w:noProof/>
                 <w:webHidden/>
               </w:rPr>
-              <w:instrText xml:space="preserve"> PAGEREF _Toc44845332 \h </w:instrText>
+              <w:instrText xml:space="preserve"> PAGEREF _Toc44949032 \h </w:instrText>
             </w:r>
             <w:r>
               <w:rPr>
@@ -894,10 +892,9 @@
             <w:rPr>
               <w:rFonts w:eastAsiaTheme="minorEastAsia"/>
               <w:noProof/>
-              <w:lang w:eastAsia="ko-KR"/>
             </w:rPr>
           </w:pPr>
-          <w:hyperlink w:anchor="_Toc44845333" w:history="1">
+          <w:hyperlink w:anchor="_Toc44949033" w:history="1">
             <w:r>
               <w:rPr>
                 <w:rStyle w:val="Hyperlink"/>
@@ -925,7 +922,7 @@
                 <w:noProof/>
                 <w:webHidden/>
               </w:rPr>
-              <w:instrText xml:space="preserve"> PAGEREF _Toc44845333 \h </w:instrText>
+              <w:instrText xml:space="preserve"> PAGEREF _Toc44949033 \h </w:instrText>
             </w:r>
             <w:r>
               <w:rPr>
@@ -965,10 +962,9 @@
             <w:rPr>
               <w:rFonts w:eastAsiaTheme="minorEastAsia"/>
               <w:noProof/>
-              <w:lang w:eastAsia="ko-KR"/>
             </w:rPr>
           </w:pPr>
-          <w:hyperlink w:anchor="_Toc44845334" w:history="1">
+          <w:hyperlink w:anchor="_Toc44949034" w:history="1">
             <w:r>
               <w:rPr>
                 <w:rStyle w:val="Hyperlink"/>
@@ -996,7 +992,7 @@
                 <w:noProof/>
                 <w:webHidden/>
               </w:rPr>
-              <w:instrText xml:space="preserve"> PAGEREF _Toc44845334 \h </w:instrText>
+              <w:instrText xml:space="preserve"> PAGEREF _Toc44949034 \h </w:instrText>
             </w:r>
             <w:r>
               <w:rPr>
@@ -1036,10 +1032,9 @@
             <w:rPr>
               <w:rFonts w:eastAsiaTheme="minorEastAsia"/>
               <w:noProof/>
-              <w:lang w:eastAsia="ko-KR"/>
             </w:rPr>
           </w:pPr>
-          <w:hyperlink w:anchor="_Toc44845335" w:history="1">
+          <w:hyperlink w:anchor="_Toc44949035" w:history="1">
             <w:r>
               <w:rPr>
                 <w:rStyle w:val="Hyperlink"/>
@@ -1067,7 +1062,7 @@
                 <w:noProof/>
                 <w:webHidden/>
               </w:rPr>
-              <w:instrText xml:space="preserve"> PAGEREF _Toc44845335 \h </w:instrText>
+              <w:instrText xml:space="preserve"> PAGEREF _Toc44949035 \h </w:instrText>
             </w:r>
             <w:r>
               <w:rPr>
@@ -1107,10 +1102,9 @@
             <w:rPr>
               <w:rFonts w:eastAsiaTheme="minorEastAsia"/>
               <w:noProof/>
-              <w:lang w:eastAsia="ko-KR"/>
             </w:rPr>
           </w:pPr>
-          <w:hyperlink w:anchor="_Toc44845336" w:history="1">
+          <w:hyperlink w:anchor="_Toc44949036" w:history="1">
             <w:r>
               <w:rPr>
                 <w:rStyle w:val="Hyperlink"/>
@@ -1138,7 +1132,7 @@
                 <w:noProof/>
                 <w:webHidden/>
               </w:rPr>
-              <w:instrText xml:space="preserve"> PAGEREF _Toc44845336 \h </w:instrText>
+              <w:instrText xml:space="preserve"> PAGEREF _Toc44949036 \h </w:instrText>
             </w:r>
             <w:r>
               <w:rPr>
@@ -1178,10 +1172,9 @@
             <w:rPr>
               <w:rFonts w:eastAsiaTheme="minorEastAsia"/>
               <w:noProof/>
-              <w:lang w:eastAsia="ko-KR"/>
             </w:rPr>
           </w:pPr>
-          <w:hyperlink w:anchor="_Toc44845337" w:history="1">
+          <w:hyperlink w:anchor="_Toc44949037" w:history="1">
             <w:r>
               <w:rPr>
                 <w:rStyle w:val="Hyperlink"/>
@@ -1209,7 +1202,7 @@
                 <w:noProof/>
                 <w:webHidden/>
               </w:rPr>
-              <w:instrText xml:space="preserve"> PAGEREF _Toc44845337 \h </w:instrText>
+              <w:instrText xml:space="preserve"> PAGEREF _Toc44949037 \h </w:instrText>
             </w:r>
             <w:r>
               <w:rPr>
@@ -1249,10 +1242,9 @@
             <w:rPr>
               <w:rFonts w:eastAsiaTheme="minorEastAsia"/>
               <w:noProof/>
-              <w:lang w:eastAsia="ko-KR"/>
             </w:rPr>
           </w:pPr>
-          <w:hyperlink w:anchor="_Toc44845338" w:history="1">
+          <w:hyperlink w:anchor="_Toc44949038" w:history="1">
             <w:r>
               <w:rPr>
                 <w:rStyle w:val="Hyperlink"/>
@@ -1280,7 +1272,7 @@
                 <w:noProof/>
                 <w:webHidden/>
               </w:rPr>
-              <w:instrText xml:space="preserve"> PAGEREF _Toc44845338 \h </w:instrText>
+              <w:instrText xml:space="preserve"> PAGEREF _Toc44949038 \h </w:instrText>
             </w:r>
             <w:r>
               <w:rPr>
@@ -1320,10 +1312,9 @@
             <w:rPr>
               <w:rFonts w:eastAsiaTheme="minorEastAsia"/>
               <w:noProof/>
-              <w:lang w:eastAsia="ko-KR"/>
             </w:rPr>
           </w:pPr>
-          <w:hyperlink w:anchor="_Toc44845339" w:history="1">
+          <w:hyperlink w:anchor="_Toc44949039" w:history="1">
             <w:r>
               <w:rPr>
                 <w:rStyle w:val="Hyperlink"/>
@@ -1351,7 +1342,7 @@
                 <w:noProof/>
                 <w:webHidden/>
               </w:rPr>
-              <w:instrText xml:space="preserve"> PAGEREF _Toc44845339 \h </w:instrText>
+              <w:instrText xml:space="preserve"> PAGEREF _Toc44949039 \h </w:instrText>
             </w:r>
             <w:r>
               <w:rPr>
@@ -1391,10 +1382,9 @@
             <w:rPr>
               <w:rFonts w:eastAsiaTheme="minorEastAsia"/>
               <w:noProof/>
-              <w:lang w:eastAsia="ko-KR"/>
             </w:rPr>
           </w:pPr>
-          <w:hyperlink w:anchor="_Toc44845340" w:history="1">
+          <w:hyperlink w:anchor="_Toc44949040" w:history="1">
             <w:r>
               <w:rPr>
                 <w:rStyle w:val="Hyperlink"/>
@@ -1422,7 +1412,7 @@
                 <w:noProof/>
                 <w:webHidden/>
               </w:rPr>
-              <w:instrText xml:space="preserve"> PAGEREF _Toc44845340 \h </w:instrText>
+              <w:instrText xml:space="preserve"> PAGEREF _Toc44949040 \h </w:instrText>
             </w:r>
             <w:r>
               <w:rPr>
@@ -1462,10 +1452,9 @@
             <w:rPr>
               <w:rFonts w:eastAsiaTheme="minorEastAsia"/>
               <w:noProof/>
-              <w:lang w:eastAsia="ko-KR"/>
             </w:rPr>
           </w:pPr>
-          <w:hyperlink w:anchor="_Toc44845341" w:history="1">
+          <w:hyperlink w:anchor="_Toc44949041" w:history="1">
             <w:r>
               <w:rPr>
                 <w:rStyle w:val="Hyperlink"/>
@@ -1493,7 +1482,7 @@
                 <w:noProof/>
                 <w:webHidden/>
               </w:rPr>
-              <w:instrText xml:space="preserve"> PAGEREF _Toc44845341 \h </w:instrText>
+              <w:instrText xml:space="preserve"> PAGEREF _Toc44949041 \h </w:instrText>
             </w:r>
             <w:r>
               <w:rPr>
@@ -1533,10 +1522,9 @@
             <w:rPr>
               <w:rFonts w:eastAsiaTheme="minorEastAsia"/>
               <w:noProof/>
-              <w:lang w:eastAsia="ko-KR"/>
             </w:rPr>
           </w:pPr>
-          <w:hyperlink w:anchor="_Toc44845342" w:history="1">
+          <w:hyperlink w:anchor="_Toc44949042" w:history="1">
             <w:r>
               <w:rPr>
                 <w:rStyle w:val="Hyperlink"/>
@@ -1564,7 +1552,7 @@
                 <w:noProof/>
                 <w:webHidden/>
               </w:rPr>
-              <w:instrText xml:space="preserve"> PAGEREF _Toc44845342 \h </w:instrText>
+              <w:instrText xml:space="preserve"> PAGEREF _Toc44949042 \h </w:instrText>
             </w:r>
             <w:r>
               <w:rPr>
@@ -1604,10 +1592,9 @@
             <w:rPr>
               <w:rFonts w:eastAsiaTheme="minorEastAsia"/>
               <w:noProof/>
-              <w:lang w:eastAsia="ko-KR"/>
             </w:rPr>
           </w:pPr>
-          <w:hyperlink w:anchor="_Toc44845343" w:history="1">
+          <w:hyperlink w:anchor="_Toc44949043" w:history="1">
             <w:r>
               <w:rPr>
                 <w:rStyle w:val="Hyperlink"/>
@@ -1635,7 +1622,7 @@
                 <w:noProof/>
                 <w:webHidden/>
               </w:rPr>
-              <w:instrText xml:space="preserve"> PAGEREF _Toc44845343 \h </w:instrText>
+              <w:instrText xml:space="preserve"> PAGEREF _Toc44949043 \h </w:instrText>
             </w:r>
             <w:r>
               <w:rPr>
@@ -1675,10 +1662,9 @@
             <w:rPr>
               <w:rFonts w:eastAsiaTheme="minorEastAsia"/>
               <w:noProof/>
-              <w:lang w:eastAsia="ko-KR"/>
             </w:rPr>
           </w:pPr>
-          <w:hyperlink w:anchor="_Toc44845344" w:history="1">
+          <w:hyperlink w:anchor="_Toc44949044" w:history="1">
             <w:r>
               <w:rPr>
                 <w:rStyle w:val="Hyperlink"/>
@@ -1706,7 +1692,7 @@
                 <w:noProof/>
                 <w:webHidden/>
               </w:rPr>
-              <w:instrText xml:space="preserve"> PAGEREF _Toc44845344 \h </w:instrText>
+              <w:instrText xml:space="preserve"> PAGEREF _Toc44949044 \h </w:instrText>
             </w:r>
             <w:r>
               <w:rPr>
@@ -1746,10 +1732,9 @@
             <w:rPr>
               <w:rFonts w:eastAsiaTheme="minorEastAsia"/>
               <w:noProof/>
-              <w:lang w:eastAsia="ko-KR"/>
             </w:rPr>
           </w:pPr>
-          <w:hyperlink w:anchor="_Toc44845345" w:history="1">
+          <w:hyperlink w:anchor="_Toc44949045" w:history="1">
             <w:r>
               <w:rPr>
                 <w:rStyle w:val="Hyperlink"/>
@@ -1777,7 +1762,7 @@
                 <w:noProof/>
                 <w:webHidden/>
               </w:rPr>
-              <w:instrText xml:space="preserve"> PAGEREF _Toc44845345 \h </w:instrText>
+              <w:instrText xml:space="preserve"> PAGEREF _Toc44949045 \h </w:instrText>
             </w:r>
             <w:r>
               <w:rPr>
@@ -1817,10 +1802,9 @@
             <w:rPr>
               <w:rFonts w:eastAsiaTheme="minorEastAsia"/>
               <w:noProof/>
-              <w:lang w:eastAsia="ko-KR"/>
             </w:rPr>
           </w:pPr>
-          <w:hyperlink w:anchor="_Toc44845346" w:history="1">
+          <w:hyperlink w:anchor="_Toc44949046" w:history="1">
             <w:r>
               <w:rPr>
                 <w:rStyle w:val="Hyperlink"/>
@@ -1848,7 +1832,7 @@
                 <w:noProof/>
                 <w:webHidden/>
               </w:rPr>
-              <w:instrText xml:space="preserve"> PAGEREF _Toc44845346 \h </w:instrText>
+              <w:instrText xml:space="preserve"> PAGEREF _Toc44949046 \h </w:instrText>
             </w:r>
             <w:r>
               <w:rPr>
@@ -1888,10 +1872,9 @@
             <w:rPr>
               <w:rFonts w:eastAsiaTheme="minorEastAsia"/>
               <w:noProof/>
-              <w:lang w:eastAsia="ko-KR"/>
             </w:rPr>
           </w:pPr>
-          <w:hyperlink w:anchor="_Toc44845347" w:history="1">
+          <w:hyperlink w:anchor="_Toc44949047" w:history="1">
             <w:r>
               <w:rPr>
                 <w:rStyle w:val="Hyperlink"/>
@@ -1919,7 +1902,7 @@
                 <w:noProof/>
                 <w:webHidden/>
               </w:rPr>
-              <w:instrText xml:space="preserve"> PAGEREF _Toc44845347 \h </w:instrText>
+              <w:instrText xml:space="preserve"> PAGEREF _Toc44949047 \h </w:instrText>
             </w:r>
             <w:r>
               <w:rPr>
@@ -1959,10 +1942,9 @@
             <w:rPr>
               <w:rFonts w:eastAsiaTheme="minorEastAsia"/>
               <w:noProof/>
-              <w:lang w:eastAsia="ko-KR"/>
             </w:rPr>
           </w:pPr>
-          <w:hyperlink w:anchor="_Toc44845348" w:history="1">
+          <w:hyperlink w:anchor="_Toc44949048" w:history="1">
             <w:r>
               <w:rPr>
                 <w:rStyle w:val="Hyperlink"/>
@@ -1990,7 +1972,7 @@
                 <w:noProof/>
                 <w:webHidden/>
               </w:rPr>
-              <w:instrText xml:space="preserve"> PAGEREF _Toc44845348 \h </w:instrText>
+              <w:instrText xml:space="preserve"> PAGEREF _Toc44949048 \h </w:instrText>
             </w:r>
             <w:r>
               <w:rPr>
@@ -2030,10 +2012,9 @@
             <w:rPr>
               <w:rFonts w:eastAsiaTheme="minorEastAsia"/>
               <w:noProof/>
-              <w:lang w:eastAsia="ko-KR"/>
             </w:rPr>
           </w:pPr>
-          <w:hyperlink w:anchor="_Toc44845349" w:history="1">
+          <w:hyperlink w:anchor="_Toc44949049" w:history="1">
             <w:r>
               <w:rPr>
                 <w:rStyle w:val="Hyperlink"/>
@@ -2061,7 +2042,7 @@
                 <w:noProof/>
                 <w:webHidden/>
               </w:rPr>
-              <w:instrText xml:space="preserve"> PAGEREF _Toc44845349 \h </w:instrText>
+              <w:instrText xml:space="preserve"> PAGEREF _Toc44949049 \h </w:instrText>
             </w:r>
             <w:r>
               <w:rPr>
@@ -2101,10 +2082,9 @@
             <w:rPr>
               <w:rFonts w:eastAsiaTheme="minorEastAsia"/>
               <w:noProof/>
-              <w:lang w:eastAsia="ko-KR"/>
             </w:rPr>
           </w:pPr>
-          <w:hyperlink w:anchor="_Toc44845350" w:history="1">
+          <w:hyperlink w:anchor="_Toc44949050" w:history="1">
             <w:r>
               <w:rPr>
                 <w:rStyle w:val="Hyperlink"/>
@@ -2132,7 +2112,7 @@
                 <w:noProof/>
                 <w:webHidden/>
               </w:rPr>
-              <w:instrText xml:space="preserve"> PAGEREF _Toc44845350 \h </w:instrText>
+              <w:instrText xml:space="preserve"> PAGEREF _Toc44949050 \h </w:instrText>
             </w:r>
             <w:r>
               <w:rPr>
@@ -2172,10 +2152,9 @@
             <w:rPr>
               <w:rFonts w:eastAsiaTheme="minorEastAsia"/>
               <w:noProof/>
-              <w:lang w:eastAsia="ko-KR"/>
             </w:rPr>
           </w:pPr>
-          <w:hyperlink w:anchor="_Toc44845351" w:history="1">
+          <w:hyperlink w:anchor="_Toc44949051" w:history="1">
             <w:r>
               <w:rPr>
                 <w:rStyle w:val="Hyperlink"/>
@@ -2203,7 +2182,7 @@
                 <w:noProof/>
                 <w:webHidden/>
               </w:rPr>
-              <w:instrText xml:space="preserve"> PAGEREF _Toc44845351 \h </w:instrText>
+              <w:instrText xml:space="preserve"> PAGEREF _Toc44949051 \h </w:instrText>
             </w:r>
             <w:r>
               <w:rPr>
@@ -2243,10 +2222,9 @@
             <w:rPr>
               <w:rFonts w:eastAsiaTheme="minorEastAsia"/>
               <w:noProof/>
-              <w:lang w:eastAsia="ko-KR"/>
             </w:rPr>
           </w:pPr>
-          <w:hyperlink w:anchor="_Toc44845352" w:history="1">
+          <w:hyperlink w:anchor="_Toc44949052" w:history="1">
             <w:r>
               <w:rPr>
                 <w:rStyle w:val="Hyperlink"/>
@@ -2274,7 +2252,7 @@
                 <w:noProof/>
                 <w:webHidden/>
               </w:rPr>
-              <w:instrText xml:space="preserve"> PAGEREF _Toc44845352 \h </w:instrText>
+              <w:instrText xml:space="preserve"> PAGEREF _Toc44949052 \h </w:instrText>
             </w:r>
             <w:r>
               <w:rPr>
@@ -2314,10 +2292,9 @@
             <w:rPr>
               <w:rFonts w:eastAsiaTheme="minorEastAsia"/>
               <w:noProof/>
-              <w:lang w:eastAsia="ko-KR"/>
             </w:rPr>
           </w:pPr>
-          <w:hyperlink w:anchor="_Toc44845353" w:history="1">
+          <w:hyperlink w:anchor="_Toc44949053" w:history="1">
             <w:r>
               <w:rPr>
                 <w:rStyle w:val="Hyperlink"/>
@@ -2345,7 +2322,7 @@
                 <w:noProof/>
                 <w:webHidden/>
               </w:rPr>
-              <w:instrText xml:space="preserve"> PAGEREF _Toc44845353 \h </w:instrText>
+              <w:instrText xml:space="preserve"> PAGEREF _Toc44949053 \h </w:instrText>
             </w:r>
             <w:r>
               <w:rPr>
@@ -2385,10 +2362,9 @@
             <w:rPr>
               <w:rFonts w:eastAsiaTheme="minorEastAsia"/>
               <w:noProof/>
-              <w:lang w:eastAsia="ko-KR"/>
             </w:rPr>
           </w:pPr>
-          <w:hyperlink w:anchor="_Toc44845354" w:history="1">
+          <w:hyperlink w:anchor="_Toc44949054" w:history="1">
             <w:r>
               <w:rPr>
                 <w:rStyle w:val="Hyperlink"/>
@@ -2416,7 +2392,7 @@
                 <w:noProof/>
                 <w:webHidden/>
               </w:rPr>
-              <w:instrText xml:space="preserve"> PAGEREF _Toc44845354 \h </w:instrText>
+              <w:instrText xml:space="preserve"> PAGEREF _Toc44949054 \h </w:instrText>
             </w:r>
             <w:r>
               <w:rPr>
@@ -2456,10 +2432,9 @@
             <w:rPr>
               <w:rFonts w:eastAsiaTheme="minorEastAsia"/>
               <w:noProof/>
-              <w:lang w:eastAsia="ko-KR"/>
             </w:rPr>
           </w:pPr>
-          <w:hyperlink w:anchor="_Toc44845355" w:history="1">
+          <w:hyperlink w:anchor="_Toc44949055" w:history="1">
             <w:r>
               <w:rPr>
                 <w:rStyle w:val="Hyperlink"/>
@@ -2486,7 +2461,7 @@
                 <w:noProof/>
                 <w:webHidden/>
               </w:rPr>
-              <w:instrText xml:space="preserve"> PAGEREF _Toc44845355 \h </w:instrText>
+              <w:instrText xml:space="preserve"> PAGEREF _Toc44949055 \h </w:instrText>
             </w:r>
             <w:r>
               <w:rPr>
@@ -2526,10 +2501,9 @@
             <w:rPr>
               <w:rFonts w:eastAsiaTheme="minorEastAsia"/>
               <w:noProof/>
-              <w:lang w:eastAsia="ko-KR"/>
             </w:rPr>
           </w:pPr>
-          <w:hyperlink w:anchor="_Toc44845356" w:history="1">
+          <w:hyperlink w:anchor="_Toc44949056" w:history="1">
             <w:r>
               <w:rPr>
                 <w:rStyle w:val="Hyperlink"/>
@@ -2556,7 +2530,7 @@
                 <w:noProof/>
                 <w:webHidden/>
               </w:rPr>
-              <w:instrText xml:space="preserve"> PAGEREF _Toc44845356 \h </w:instrText>
+              <w:instrText xml:space="preserve"> PAGEREF _Toc44949056 \h </w:instrText>
             </w:r>
             <w:r>
               <w:rPr>
@@ -2596,10 +2570,9 @@
             <w:rPr>
               <w:rFonts w:eastAsiaTheme="minorEastAsia"/>
               <w:noProof/>
-              <w:lang w:eastAsia="ko-KR"/>
             </w:rPr>
           </w:pPr>
-          <w:hyperlink w:anchor="_Toc44845357" w:history="1">
+          <w:hyperlink w:anchor="_Toc44949057" w:history="1">
             <w:r>
               <w:rPr>
                 <w:rStyle w:val="Hyperlink"/>
@@ -2627,7 +2600,7 @@
                 <w:noProof/>
                 <w:webHidden/>
               </w:rPr>
-              <w:instrText xml:space="preserve"> PAGEREF _Toc44845357 \h </w:instrText>
+              <w:instrText xml:space="preserve"> PAGEREF _Toc44949057 \h </w:instrText>
             </w:r>
             <w:r>
               <w:rPr>
@@ -2667,10 +2640,9 @@
             <w:rPr>
               <w:rFonts w:eastAsiaTheme="minorEastAsia"/>
               <w:noProof/>
-              <w:lang w:eastAsia="ko-KR"/>
             </w:rPr>
           </w:pPr>
-          <w:hyperlink w:anchor="_Toc44845358" w:history="1">
+          <w:hyperlink w:anchor="_Toc44949058" w:history="1">
             <w:r>
               <w:rPr>
                 <w:rStyle w:val="Hyperlink"/>
@@ -2697,7 +2669,7 @@
                 <w:noProof/>
                 <w:webHidden/>
               </w:rPr>
-              <w:instrText xml:space="preserve"> PAGEREF _Toc44845358 \h </w:instrText>
+              <w:instrText xml:space="preserve"> PAGEREF _Toc44949058 \h </w:instrText>
             </w:r>
             <w:r>
               <w:rPr>
@@ -2737,10 +2709,9 @@
             <w:rPr>
               <w:rFonts w:eastAsiaTheme="minorEastAsia"/>
               <w:noProof/>
-              <w:lang w:eastAsia="ko-KR"/>
             </w:rPr>
           </w:pPr>
-          <w:hyperlink w:anchor="_Toc44845359" w:history="1">
+          <w:hyperlink w:anchor="_Toc44949059" w:history="1">
             <w:r>
               <w:rPr>
                 <w:rStyle w:val="Hyperlink"/>
@@ -2767,7 +2738,7 @@
                 <w:noProof/>
                 <w:webHidden/>
               </w:rPr>
-              <w:instrText xml:space="preserve"> PAGEREF _Toc44845359 \h </w:instrText>
+              <w:instrText xml:space="preserve"> PAGEREF _Toc44949059 \h </w:instrText>
             </w:r>
             <w:r>
               <w:rPr>
@@ -2807,10 +2778,9 @@
             <w:rPr>
               <w:rFonts w:eastAsiaTheme="minorEastAsia"/>
               <w:noProof/>
-              <w:lang w:eastAsia="ko-KR"/>
             </w:rPr>
           </w:pPr>
-          <w:hyperlink w:anchor="_Toc44845360" w:history="1">
+          <w:hyperlink w:anchor="_Toc44949060" w:history="1">
             <w:r>
               <w:rPr>
                 <w:rStyle w:val="Hyperlink"/>
@@ -2838,7 +2808,7 @@
                 <w:noProof/>
                 <w:webHidden/>
               </w:rPr>
-              <w:instrText xml:space="preserve"> PAGEREF _Toc44845360 \h </w:instrText>
+              <w:instrText xml:space="preserve"> PAGEREF _Toc44949060 \h </w:instrText>
             </w:r>
             <w:r>
               <w:rPr>
@@ -2878,10 +2848,9 @@
             <w:rPr>
               <w:rFonts w:eastAsiaTheme="minorEastAsia"/>
               <w:noProof/>
-              <w:lang w:eastAsia="ko-KR"/>
             </w:rPr>
           </w:pPr>
-          <w:hyperlink w:anchor="_Toc44845361" w:history="1">
+          <w:hyperlink w:anchor="_Toc44949061" w:history="1">
             <w:r>
               <w:rPr>
                 <w:rStyle w:val="Hyperlink"/>
@@ -2909,7 +2878,7 @@
                 <w:noProof/>
                 <w:webHidden/>
               </w:rPr>
-              <w:instrText xml:space="preserve"> PAGEREF _Toc44845361 \h </w:instrText>
+              <w:instrText xml:space="preserve"> PAGEREF _Toc44949061 \h </w:instrText>
             </w:r>
             <w:r>
               <w:rPr>
@@ -2949,10 +2918,9 @@
             <w:rPr>
               <w:rFonts w:eastAsiaTheme="minorEastAsia"/>
               <w:noProof/>
-              <w:lang w:eastAsia="ko-KR"/>
             </w:rPr>
           </w:pPr>
-          <w:hyperlink w:anchor="_Toc44845362" w:history="1">
+          <w:hyperlink w:anchor="_Toc44949062" w:history="1">
             <w:r>
               <w:rPr>
                 <w:rStyle w:val="Hyperlink"/>
@@ -2980,7 +2948,7 @@
                 <w:noProof/>
                 <w:webHidden/>
               </w:rPr>
-              <w:instrText xml:space="preserve"> PAGEREF _Toc44845362 \h </w:instrText>
+              <w:instrText xml:space="preserve"> PAGEREF _Toc44949062 \h </w:instrText>
             </w:r>
             <w:r>
               <w:rPr>
@@ -3020,10 +2988,9 @@
             <w:rPr>
               <w:rFonts w:eastAsiaTheme="minorEastAsia"/>
               <w:noProof/>
-              <w:lang w:eastAsia="ko-KR"/>
             </w:rPr>
           </w:pPr>
-          <w:hyperlink w:anchor="_Toc44845363" w:history="1">
+          <w:hyperlink w:anchor="_Toc44949063" w:history="1">
             <w:r>
               <w:rPr>
                 <w:rStyle w:val="Hyperlink"/>
@@ -3051,7 +3018,7 @@
                 <w:noProof/>
                 <w:webHidden/>
               </w:rPr>
-              <w:instrText xml:space="preserve"> PAGEREF _Toc44845363 \h </w:instrText>
+              <w:instrText xml:space="preserve"> PAGEREF _Toc44949063 \h </w:instrText>
             </w:r>
             <w:r>
               <w:rPr>
@@ -3091,10 +3058,9 @@
             <w:rPr>
               <w:rFonts w:eastAsiaTheme="minorEastAsia"/>
               <w:noProof/>
-              <w:lang w:eastAsia="ko-KR"/>
             </w:rPr>
           </w:pPr>
-          <w:hyperlink w:anchor="_Toc44845364" w:history="1">
+          <w:hyperlink w:anchor="_Toc44949064" w:history="1">
             <w:r>
               <w:rPr>
                 <w:rStyle w:val="Hyperlink"/>
@@ -3122,7 +3088,7 @@
                 <w:noProof/>
                 <w:webHidden/>
               </w:rPr>
-              <w:instrText xml:space="preserve"> PAGEREF _Toc44845364 \h </w:instrText>
+              <w:instrText xml:space="preserve"> PAGEREF _Toc44949064 \h </w:instrText>
             </w:r>
             <w:r>
               <w:rPr>
@@ -3162,10 +3128,9 @@
             <w:rPr>
               <w:rFonts w:eastAsiaTheme="minorEastAsia"/>
               <w:noProof/>
-              <w:lang w:eastAsia="ko-KR"/>
             </w:rPr>
           </w:pPr>
-          <w:hyperlink w:anchor="_Toc44845365" w:history="1">
+          <w:hyperlink w:anchor="_Toc44949065" w:history="1">
             <w:r>
               <w:rPr>
                 <w:rStyle w:val="Hyperlink"/>
@@ -3193,7 +3158,7 @@
                 <w:noProof/>
                 <w:webHidden/>
               </w:rPr>
-              <w:instrText xml:space="preserve"> PAGEREF _Toc44845365 \h </w:instrText>
+              <w:instrText xml:space="preserve"> PAGEREF _Toc44949065 \h </w:instrText>
             </w:r>
             <w:r>
               <w:rPr>
@@ -3233,10 +3198,9 @@
             <w:rPr>
               <w:rFonts w:eastAsiaTheme="minorEastAsia"/>
               <w:noProof/>
-              <w:lang w:eastAsia="ko-KR"/>
             </w:rPr>
           </w:pPr>
-          <w:hyperlink w:anchor="_Toc44845366" w:history="1">
+          <w:hyperlink w:anchor="_Toc44949066" w:history="1">
             <w:r>
               <w:rPr>
                 <w:rStyle w:val="Hyperlink"/>
@@ -3264,7 +3228,7 @@
                 <w:noProof/>
                 <w:webHidden/>
               </w:rPr>
-              <w:instrText xml:space="preserve"> PAGEREF _Toc44845366 \h </w:instrText>
+              <w:instrText xml:space="preserve"> PAGEREF _Toc44949066 \h </w:instrText>
             </w:r>
             <w:r>
               <w:rPr>
@@ -3304,10 +3268,9 @@
             <w:rPr>
               <w:rFonts w:eastAsiaTheme="minorEastAsia"/>
               <w:noProof/>
-              <w:lang w:eastAsia="ko-KR"/>
             </w:rPr>
           </w:pPr>
-          <w:hyperlink w:anchor="_Toc44845367" w:history="1">
+          <w:hyperlink w:anchor="_Toc44949067" w:history="1">
             <w:r>
               <w:rPr>
                 <w:rStyle w:val="Hyperlink"/>
@@ -3335,7 +3298,7 @@
                 <w:noProof/>
                 <w:webHidden/>
               </w:rPr>
-              <w:instrText xml:space="preserve"> PAGEREF _Toc44845367 \h </w:instrText>
+              <w:instrText xml:space="preserve"> PAGEREF _Toc44949067 \h </w:instrText>
             </w:r>
             <w:r>
               <w:rPr>
@@ -3375,10 +3338,9 @@
             <w:rPr>
               <w:rFonts w:eastAsiaTheme="minorEastAsia"/>
               <w:noProof/>
-              <w:lang w:eastAsia="ko-KR"/>
             </w:rPr>
           </w:pPr>
-          <w:hyperlink w:anchor="_Toc44845368" w:history="1">
+          <w:hyperlink w:anchor="_Toc44949068" w:history="1">
             <w:r>
               <w:rPr>
                 <w:rStyle w:val="Hyperlink"/>
@@ -3406,7 +3368,7 @@
                 <w:noProof/>
                 <w:webHidden/>
               </w:rPr>
-              <w:instrText xml:space="preserve"> PAGEREF _Toc44845368 \h </w:instrText>
+              <w:instrText xml:space="preserve"> PAGEREF _Toc44949068 \h </w:instrText>
             </w:r>
             <w:r>
               <w:rPr>
@@ -3426,7 +3388,7 @@
                 <w:noProof/>
                 <w:webHidden/>
               </w:rPr>
-              <w:t>14</w:t>
+              <w:t>15</w:t>
             </w:r>
             <w:r>
               <w:rPr>
@@ -3446,10 +3408,9 @@
             <w:rPr>
               <w:rFonts w:eastAsiaTheme="minorEastAsia"/>
               <w:noProof/>
-              <w:lang w:eastAsia="ko-KR"/>
             </w:rPr>
           </w:pPr>
-          <w:hyperlink w:anchor="_Toc44845369" w:history="1">
+          <w:hyperlink w:anchor="_Toc44949069" w:history="1">
             <w:r>
               <w:rPr>
                 <w:rStyle w:val="Hyperlink"/>
@@ -3477,7 +3438,7 @@
                 <w:noProof/>
                 <w:webHidden/>
               </w:rPr>
-              <w:instrText xml:space="preserve"> PAGEREF _Toc44845369 \h </w:instrText>
+              <w:instrText xml:space="preserve"> PAGEREF _Toc44949069 \h </w:instrText>
             </w:r>
             <w:r>
               <w:rPr>
@@ -3517,10 +3478,9 @@
             <w:rPr>
               <w:rFonts w:eastAsiaTheme="minorEastAsia"/>
               <w:noProof/>
-              <w:lang w:eastAsia="ko-KR"/>
             </w:rPr>
           </w:pPr>
-          <w:hyperlink w:anchor="_Toc44845370" w:history="1">
+          <w:hyperlink w:anchor="_Toc44949070" w:history="1">
             <w:r>
               <w:rPr>
                 <w:rStyle w:val="Hyperlink"/>
@@ -3548,7 +3508,7 @@
                 <w:noProof/>
                 <w:webHidden/>
               </w:rPr>
-              <w:instrText xml:space="preserve"> PAGEREF _Toc44845370 \h </w:instrText>
+              <w:instrText xml:space="preserve"> PAGEREF _Toc44949070 \h </w:instrText>
             </w:r>
             <w:r>
               <w:rPr>
@@ -3588,10 +3548,9 @@
             <w:rPr>
               <w:rFonts w:eastAsiaTheme="minorEastAsia"/>
               <w:noProof/>
-              <w:lang w:eastAsia="ko-KR"/>
             </w:rPr>
           </w:pPr>
-          <w:hyperlink w:anchor="_Toc44845371" w:history="1">
+          <w:hyperlink w:anchor="_Toc44949071" w:history="1">
             <w:r>
               <w:rPr>
                 <w:rStyle w:val="Hyperlink"/>
@@ -3619,7 +3578,7 @@
                 <w:noProof/>
                 <w:webHidden/>
               </w:rPr>
-              <w:instrText xml:space="preserve"> PAGEREF _Toc44845371 \h </w:instrText>
+              <w:instrText xml:space="preserve"> PAGEREF _Toc44949071 \h </w:instrText>
             </w:r>
             <w:r>
               <w:rPr>
@@ -3659,10 +3618,9 @@
             <w:rPr>
               <w:rFonts w:eastAsiaTheme="minorEastAsia"/>
               <w:noProof/>
-              <w:lang w:eastAsia="ko-KR"/>
             </w:rPr>
           </w:pPr>
-          <w:hyperlink w:anchor="_Toc44845372" w:history="1">
+          <w:hyperlink w:anchor="_Toc44949072" w:history="1">
             <w:r>
               <w:rPr>
                 <w:rStyle w:val="Hyperlink"/>
@@ -3690,7 +3648,7 @@
                 <w:noProof/>
                 <w:webHidden/>
               </w:rPr>
-              <w:instrText xml:space="preserve"> PAGEREF _Toc44845372 \h </w:instrText>
+              <w:instrText xml:space="preserve"> PAGEREF _Toc44949072 \h </w:instrText>
             </w:r>
             <w:r>
               <w:rPr>
@@ -3730,10 +3688,9 @@
             <w:rPr>
               <w:rFonts w:eastAsiaTheme="minorEastAsia"/>
               <w:noProof/>
-              <w:lang w:eastAsia="ko-KR"/>
             </w:rPr>
           </w:pPr>
-          <w:hyperlink w:anchor="_Toc44845373" w:history="1">
+          <w:hyperlink w:anchor="_Toc44949073" w:history="1">
             <w:r>
               <w:rPr>
                 <w:rStyle w:val="Hyperlink"/>
@@ -3761,7 +3718,7 @@
                 <w:noProof/>
                 <w:webHidden/>
               </w:rPr>
-              <w:instrText xml:space="preserve"> PAGEREF _Toc44845373 \h </w:instrText>
+              <w:instrText xml:space="preserve"> PAGEREF _Toc44949073 \h </w:instrText>
             </w:r>
             <w:r>
               <w:rPr>
@@ -3801,10 +3758,9 @@
             <w:rPr>
               <w:rFonts w:eastAsiaTheme="minorEastAsia"/>
               <w:noProof/>
-              <w:lang w:eastAsia="ko-KR"/>
             </w:rPr>
           </w:pPr>
-          <w:hyperlink w:anchor="_Toc44845374" w:history="1">
+          <w:hyperlink w:anchor="_Toc44949074" w:history="1">
             <w:r>
               <w:rPr>
                 <w:rStyle w:val="Hyperlink"/>
@@ -3832,7 +3788,7 @@
                 <w:noProof/>
                 <w:webHidden/>
               </w:rPr>
-              <w:instrText xml:space="preserve"> PAGEREF _Toc44845374 \h </w:instrText>
+              <w:instrText xml:space="preserve"> PAGEREF _Toc44949074 \h </w:instrText>
             </w:r>
             <w:r>
               <w:rPr>
@@ -3872,10 +3828,9 @@
             <w:rPr>
               <w:rFonts w:eastAsiaTheme="minorEastAsia"/>
               <w:noProof/>
-              <w:lang w:eastAsia="ko-KR"/>
             </w:rPr>
           </w:pPr>
-          <w:hyperlink w:anchor="_Toc44845375" w:history="1">
+          <w:hyperlink w:anchor="_Toc44949075" w:history="1">
             <w:r>
               <w:rPr>
                 <w:rStyle w:val="Hyperlink"/>
@@ -3903,7 +3858,7 @@
                 <w:noProof/>
                 <w:webHidden/>
               </w:rPr>
-              <w:instrText xml:space="preserve"> PAGEREF _Toc44845375 \h </w:instrText>
+              <w:instrText xml:space="preserve"> PAGEREF _Toc44949075 \h </w:instrText>
             </w:r>
             <w:r>
               <w:rPr>
@@ -3943,10 +3898,9 @@
             <w:rPr>
               <w:rFonts w:eastAsiaTheme="minorEastAsia"/>
               <w:noProof/>
-              <w:lang w:eastAsia="ko-KR"/>
             </w:rPr>
           </w:pPr>
-          <w:hyperlink w:anchor="_Toc44845376" w:history="1">
+          <w:hyperlink w:anchor="_Toc44949076" w:history="1">
             <w:r>
               <w:rPr>
                 <w:rStyle w:val="Hyperlink"/>
@@ -3974,7 +3928,7 @@
                 <w:noProof/>
                 <w:webHidden/>
               </w:rPr>
-              <w:instrText xml:space="preserve"> PAGEREF _Toc44845376 \h </w:instrText>
+              <w:instrText xml:space="preserve"> PAGEREF _Toc44949076 \h </w:instrText>
             </w:r>
             <w:r>
               <w:rPr>
@@ -4014,10 +3968,9 @@
             <w:rPr>
               <w:rFonts w:eastAsiaTheme="minorEastAsia"/>
               <w:noProof/>
-              <w:lang w:eastAsia="ko-KR"/>
             </w:rPr>
           </w:pPr>
-          <w:hyperlink w:anchor="_Toc44845377" w:history="1">
+          <w:hyperlink w:anchor="_Toc44949077" w:history="1">
             <w:r>
               <w:rPr>
                 <w:rStyle w:val="Hyperlink"/>
@@ -4045,7 +3998,7 @@
                 <w:noProof/>
                 <w:webHidden/>
               </w:rPr>
-              <w:instrText xml:space="preserve"> PAGEREF _Toc44845377 \h </w:instrText>
+              <w:instrText xml:space="preserve"> PAGEREF _Toc44949077 \h </w:instrText>
             </w:r>
             <w:r>
               <w:rPr>
@@ -4085,10 +4038,9 @@
             <w:rPr>
               <w:rFonts w:eastAsiaTheme="minorEastAsia"/>
               <w:noProof/>
-              <w:lang w:eastAsia="ko-KR"/>
             </w:rPr>
           </w:pPr>
-          <w:hyperlink w:anchor="_Toc44845378" w:history="1">
+          <w:hyperlink w:anchor="_Toc44949078" w:history="1">
             <w:r>
               <w:rPr>
                 <w:rStyle w:val="Hyperlink"/>
@@ -4116,7 +4068,7 @@
                 <w:noProof/>
                 <w:webHidden/>
               </w:rPr>
-              <w:instrText xml:space="preserve"> PAGEREF _Toc44845378 \h </w:instrText>
+              <w:instrText xml:space="preserve"> PAGEREF _Toc44949078 \h </w:instrText>
             </w:r>
             <w:r>
               <w:rPr>
@@ -4136,7 +4088,7 @@
                 <w:noProof/>
                 <w:webHidden/>
               </w:rPr>
-              <w:t>15</w:t>
+              <w:t>16</w:t>
             </w:r>
             <w:r>
               <w:rPr>
@@ -4156,10 +4108,9 @@
             <w:rPr>
               <w:rFonts w:eastAsiaTheme="minorEastAsia"/>
               <w:noProof/>
-              <w:lang w:eastAsia="ko-KR"/>
             </w:rPr>
           </w:pPr>
-          <w:hyperlink w:anchor="_Toc44845379" w:history="1">
+          <w:hyperlink w:anchor="_Toc44949079" w:history="1">
             <w:r>
               <w:rPr>
                 <w:rStyle w:val="Hyperlink"/>
@@ -4187,7 +4138,7 @@
                 <w:noProof/>
                 <w:webHidden/>
               </w:rPr>
-              <w:instrText xml:space="preserve"> PAGEREF _Toc44845379 \h </w:instrText>
+              <w:instrText xml:space="preserve"> PAGEREF _Toc44949079 \h </w:instrText>
             </w:r>
             <w:r>
               <w:rPr>
@@ -4227,10 +4178,9 @@
             <w:rPr>
               <w:rFonts w:eastAsiaTheme="minorEastAsia"/>
               <w:noProof/>
-              <w:lang w:eastAsia="ko-KR"/>
             </w:rPr>
           </w:pPr>
-          <w:hyperlink w:anchor="_Toc44845380" w:history="1">
+          <w:hyperlink w:anchor="_Toc44949080" w:history="1">
             <w:r>
               <w:rPr>
                 <w:rStyle w:val="Hyperlink"/>
@@ -4258,7 +4208,7 @@
                 <w:noProof/>
                 <w:webHidden/>
               </w:rPr>
-              <w:instrText xml:space="preserve"> PAGEREF _Toc44845380 \h </w:instrText>
+              <w:instrText xml:space="preserve"> PAGEREF _Toc44949080 \h </w:instrText>
             </w:r>
             <w:r>
               <w:rPr>
@@ -4298,10 +4248,9 @@
             <w:rPr>
               <w:rFonts w:eastAsiaTheme="minorEastAsia"/>
               <w:noProof/>
-              <w:lang w:eastAsia="ko-KR"/>
             </w:rPr>
           </w:pPr>
-          <w:hyperlink w:anchor="_Toc44845381" w:history="1">
+          <w:hyperlink w:anchor="_Toc44949081" w:history="1">
             <w:r>
               <w:rPr>
                 <w:rStyle w:val="Hyperlink"/>
@@ -4329,7 +4278,7 @@
                 <w:noProof/>
                 <w:webHidden/>
               </w:rPr>
-              <w:instrText xml:space="preserve"> PAGEREF _Toc44845381 \h </w:instrText>
+              <w:instrText xml:space="preserve"> PAGEREF _Toc44949081 \h </w:instrText>
             </w:r>
             <w:r>
               <w:rPr>
@@ -4369,10 +4318,9 @@
             <w:rPr>
               <w:rFonts w:eastAsiaTheme="minorEastAsia"/>
               <w:noProof/>
-              <w:lang w:eastAsia="ko-KR"/>
             </w:rPr>
           </w:pPr>
-          <w:hyperlink w:anchor="_Toc44845382" w:history="1">
+          <w:hyperlink w:anchor="_Toc44949082" w:history="1">
             <w:r>
               <w:rPr>
                 <w:rStyle w:val="Hyperlink"/>
@@ -4400,7 +4348,7 @@
                 <w:noProof/>
                 <w:webHidden/>
               </w:rPr>
-              <w:instrText xml:space="preserve"> PAGEREF _Toc44845382 \h </w:instrText>
+              <w:instrText xml:space="preserve"> PAGEREF _Toc44949082 \h </w:instrText>
             </w:r>
             <w:r>
               <w:rPr>
@@ -4440,10 +4388,9 @@
             <w:rPr>
               <w:rFonts w:eastAsiaTheme="minorEastAsia"/>
               <w:noProof/>
-              <w:lang w:eastAsia="ko-KR"/>
             </w:rPr>
           </w:pPr>
-          <w:hyperlink w:anchor="_Toc44845383" w:history="1">
+          <w:hyperlink w:anchor="_Toc44949083" w:history="1">
             <w:r>
               <w:rPr>
                 <w:rStyle w:val="Hyperlink"/>
@@ -4471,7 +4418,7 @@
                 <w:noProof/>
                 <w:webHidden/>
               </w:rPr>
-              <w:instrText xml:space="preserve"> PAGEREF _Toc44845383 \h </w:instrText>
+              <w:instrText xml:space="preserve"> PAGEREF _Toc44949083 \h </w:instrText>
             </w:r>
             <w:r>
               <w:rPr>
@@ -4511,10 +4458,9 @@
             <w:rPr>
               <w:rFonts w:eastAsiaTheme="minorEastAsia"/>
               <w:noProof/>
-              <w:lang w:eastAsia="ko-KR"/>
             </w:rPr>
           </w:pPr>
-          <w:hyperlink w:anchor="_Toc44845384" w:history="1">
+          <w:hyperlink w:anchor="_Toc44949084" w:history="1">
             <w:r>
               <w:rPr>
                 <w:rStyle w:val="Hyperlink"/>
@@ -4542,7 +4488,7 @@
                 <w:noProof/>
                 <w:webHidden/>
               </w:rPr>
-              <w:instrText xml:space="preserve"> PAGEREF _Toc44845384 \h </w:instrText>
+              <w:instrText xml:space="preserve"> PAGEREF _Toc44949084 \h </w:instrText>
             </w:r>
             <w:r>
               <w:rPr>
@@ -4582,10 +4528,9 @@
             <w:rPr>
               <w:rFonts w:eastAsiaTheme="minorEastAsia"/>
               <w:noProof/>
-              <w:lang w:eastAsia="ko-KR"/>
             </w:rPr>
           </w:pPr>
-          <w:hyperlink w:anchor="_Toc44845385" w:history="1">
+          <w:hyperlink w:anchor="_Toc44949085" w:history="1">
             <w:r>
               <w:rPr>
                 <w:rStyle w:val="Hyperlink"/>
@@ -4613,7 +4558,7 @@
                 <w:noProof/>
                 <w:webHidden/>
               </w:rPr>
-              <w:instrText xml:space="preserve"> PAGEREF _Toc44845385 \h </w:instrText>
+              <w:instrText xml:space="preserve"> PAGEREF _Toc44949085 \h </w:instrText>
             </w:r>
             <w:r>
               <w:rPr>
@@ -4653,10 +4598,9 @@
             <w:rPr>
               <w:rFonts w:eastAsiaTheme="minorEastAsia"/>
               <w:noProof/>
-              <w:lang w:eastAsia="ko-KR"/>
             </w:rPr>
           </w:pPr>
-          <w:hyperlink w:anchor="_Toc44845386" w:history="1">
+          <w:hyperlink w:anchor="_Toc44949086" w:history="1">
             <w:r>
               <w:rPr>
                 <w:rStyle w:val="Hyperlink"/>
@@ -4683,7 +4627,7 @@
                 <w:noProof/>
                 <w:webHidden/>
               </w:rPr>
-              <w:instrText xml:space="preserve"> PAGEREF _Toc44845386 \h </w:instrText>
+              <w:instrText xml:space="preserve"> PAGEREF _Toc44949086 \h </w:instrText>
             </w:r>
             <w:r>
               <w:rPr>
@@ -4743,7 +4687,7 @@
         </w:rPr>
         <w:br w:type="column"/>
       </w:r>
-      <w:bookmarkStart w:id="0" w:name="_Toc44845329"/>
+      <w:bookmarkStart w:id="1" w:name="_Toc44949029"/>
       <w:r>
         <w:rPr>
           <w:rFonts w:eastAsia="Times New Roman"/>
@@ -4751,7 +4695,7 @@
         <w:lastRenderedPageBreak/>
         <w:t>Executive Summary</w:t>
       </w:r>
-      <w:bookmarkEnd w:id="0"/>
+      <w:bookmarkEnd w:id="1"/>
     </w:p>
     <w:p>
       <w:pPr>
@@ -5115,16 +5059,11 @@
         <w:t>membership fees.</w:t>
       </w:r>
       <w:r>
-        <w:t xml:space="preserve"> </w:t>
-      </w:r>
-      <w:proofErr w:type="gramStart"/>
-      <w:r>
-        <w:t>It</w:t>
+        <w:t xml:space="preserve"> It</w:t>
       </w:r>
       <w:r>
         <w:t>’s</w:t>
       </w:r>
-      <w:proofErr w:type="gramEnd"/>
       <w:r>
         <w:t xml:space="preserve"> a win-win situation. The professional </w:t>
       </w:r>
@@ -5156,15 +5095,7 @@
         <w:t>increase</w:t>
       </w:r>
       <w:r>
-        <w:t xml:space="preserve"> our leverage within the local business community </w:t>
-      </w:r>
-      <w:proofErr w:type="gramStart"/>
-      <w:r>
-        <w:t>similar to</w:t>
-      </w:r>
-      <w:proofErr w:type="gramEnd"/>
-      <w:r>
-        <w:t xml:space="preserve"> how</w:t>
+        <w:t xml:space="preserve"> our leverage within the local business community similar to how</w:t>
       </w:r>
       <w:r>
         <w:t xml:space="preserve"> Yelp, the restaurant review web-app, held</w:t>
@@ -5223,7 +5154,7 @@
           <w:rFonts w:eastAsia="Times New Roman"/>
         </w:rPr>
       </w:pPr>
-      <w:bookmarkStart w:id="1" w:name="_Toc44845330"/>
+      <w:bookmarkStart w:id="2" w:name="_Toc44949030"/>
       <w:r>
         <w:rPr>
           <w:rFonts w:eastAsia="Times New Roman"/>
@@ -5231,7 +5162,7 @@
         <w:lastRenderedPageBreak/>
         <w:t>Opportunity</w:t>
       </w:r>
-      <w:bookmarkEnd w:id="1"/>
+      <w:bookmarkEnd w:id="2"/>
     </w:p>
     <w:p>
       <w:pPr>
@@ -5388,14 +5319,14 @@
           <w:rFonts w:eastAsia="Times New Roman"/>
         </w:rPr>
       </w:pPr>
-      <w:bookmarkStart w:id="2" w:name="_Toc44845331"/>
+      <w:bookmarkStart w:id="3" w:name="_Toc44949031"/>
       <w:r>
         <w:rPr>
           <w:rFonts w:eastAsia="Times New Roman"/>
         </w:rPr>
         <w:t>Problem Summary</w:t>
       </w:r>
-      <w:bookmarkEnd w:id="2"/>
+      <w:bookmarkEnd w:id="3"/>
     </w:p>
     <w:p>
       <w:pPr>
@@ -5564,7 +5495,7 @@
           <w:rFonts w:eastAsia="Times New Roman"/>
         </w:rPr>
       </w:pPr>
-      <w:bookmarkStart w:id="3" w:name="_Toc44845332"/>
+      <w:bookmarkStart w:id="4" w:name="_Toc44949032"/>
       <w:r>
         <w:rPr>
           <w:rFonts w:eastAsia="Times New Roman"/>
@@ -5572,7 +5503,7 @@
         <w:lastRenderedPageBreak/>
         <w:t>Solution Summary</w:t>
       </w:r>
-      <w:bookmarkEnd w:id="3"/>
+      <w:bookmarkEnd w:id="4"/>
     </w:p>
     <w:p>
       <w:pPr>
@@ -5617,13 +5548,8 @@
       <w:r>
         <w:t xml:space="preserve"> and relevancy </w:t>
       </w:r>
-      <w:proofErr w:type="gramStart"/>
-      <w:r>
-        <w:t>is</w:t>
-      </w:r>
-      <w:proofErr w:type="gramEnd"/>
-      <w:r>
-        <w:t xml:space="preserve"> ensured by actively inviting businesses to teach</w:t>
+      <w:r>
+        <w:t>is ensured by actively inviting businesses to teach</w:t>
       </w:r>
       <w:r>
         <w:t xml:space="preserve"> classes and </w:t>
@@ -5658,14 +5584,14 @@
           <w:rFonts w:eastAsia="Times New Roman"/>
         </w:rPr>
       </w:pPr>
-      <w:bookmarkStart w:id="4" w:name="_Toc44845333"/>
+      <w:bookmarkStart w:id="5" w:name="_Toc44949033"/>
       <w:r>
         <w:rPr>
           <w:rFonts w:eastAsia="Times New Roman"/>
         </w:rPr>
         <w:t>Market Summary</w:t>
       </w:r>
-      <w:bookmarkEnd w:id="4"/>
+      <w:bookmarkEnd w:id="5"/>
     </w:p>
     <w:p>
       <w:pPr>
@@ -5743,14 +5669,14 @@
           <w:rFonts w:eastAsia="Times New Roman"/>
         </w:rPr>
       </w:pPr>
-      <w:bookmarkStart w:id="5" w:name="_Toc44845334"/>
+      <w:bookmarkStart w:id="6" w:name="_Toc44949034"/>
       <w:r>
         <w:rPr>
           <w:rFonts w:eastAsia="Times New Roman"/>
         </w:rPr>
         <w:t>Competition</w:t>
       </w:r>
-      <w:bookmarkEnd w:id="5"/>
+      <w:bookmarkEnd w:id="6"/>
     </w:p>
     <w:p>
       <w:pPr>
@@ -5895,14 +5821,14 @@
           <w:rFonts w:eastAsia="Times New Roman"/>
         </w:rPr>
       </w:pPr>
-      <w:bookmarkStart w:id="6" w:name="_Toc44845335"/>
+      <w:bookmarkStart w:id="7" w:name="_Toc44949035"/>
       <w:r>
         <w:rPr>
           <w:rFonts w:eastAsia="Times New Roman"/>
         </w:rPr>
         <w:t>Overview</w:t>
       </w:r>
-      <w:bookmarkEnd w:id="6"/>
+      <w:bookmarkEnd w:id="7"/>
     </w:p>
     <w:p>
       <w:pPr>
@@ -5950,14 +5876,14 @@
           <w:rFonts w:eastAsia="Times New Roman"/>
         </w:rPr>
       </w:pPr>
-      <w:bookmarkStart w:id="7" w:name="_Toc44845336"/>
+      <w:bookmarkStart w:id="8" w:name="_Toc44949036"/>
       <w:r>
         <w:rPr>
           <w:rFonts w:eastAsia="Times New Roman"/>
         </w:rPr>
         <w:t>Why Us?</w:t>
       </w:r>
-      <w:bookmarkEnd w:id="7"/>
+      <w:bookmarkEnd w:id="8"/>
     </w:p>
     <w:p>
       <w:pPr>
@@ -5985,14 +5911,14 @@
           <w:rFonts w:eastAsia="Times New Roman"/>
         </w:rPr>
       </w:pPr>
-      <w:bookmarkStart w:id="8" w:name="_Toc44845337"/>
+      <w:bookmarkStart w:id="9" w:name="_Toc44949037"/>
       <w:r>
         <w:rPr>
           <w:rFonts w:eastAsia="Times New Roman"/>
         </w:rPr>
         <w:t>Expectations</w:t>
       </w:r>
-      <w:bookmarkEnd w:id="8"/>
+      <w:bookmarkEnd w:id="9"/>
     </w:p>
     <w:p>
       <w:pPr>
@@ -6000,14 +5926,7 @@
       </w:pPr>
       <w:r>
         <w:tab/>
-      </w:r>
-      <w:proofErr w:type="gramStart"/>
-      <w:r>
-        <w:t>I’m</w:t>
-      </w:r>
-      <w:proofErr w:type="gramEnd"/>
-      <w:r>
-        <w:t xml:space="preserve"> not sure what the expectations part is.</w:t>
+        <w:t>I’m not sure what the expectations part is.</w:t>
       </w:r>
     </w:p>
     <w:p>
@@ -6018,14 +5937,14 @@
           <w:rFonts w:eastAsia="Times New Roman"/>
         </w:rPr>
       </w:pPr>
-      <w:bookmarkStart w:id="9" w:name="_Toc44845338"/>
+      <w:bookmarkStart w:id="10" w:name="_Toc44949038"/>
       <w:r>
         <w:rPr>
           <w:rFonts w:eastAsia="Times New Roman"/>
         </w:rPr>
         <w:t>Forecast</w:t>
       </w:r>
-      <w:bookmarkEnd w:id="9"/>
+      <w:bookmarkEnd w:id="10"/>
     </w:p>
     <w:p>
       <w:pPr>
@@ -6049,14 +5968,14 @@
           <w:rFonts w:eastAsia="Times New Roman"/>
         </w:rPr>
       </w:pPr>
-      <w:bookmarkStart w:id="10" w:name="_Toc44845339"/>
+      <w:bookmarkStart w:id="11" w:name="_Toc44949039"/>
       <w:r>
         <w:rPr>
           <w:rFonts w:eastAsia="Times New Roman"/>
         </w:rPr>
         <w:t>Financial Highlights by Year [chart]</w:t>
       </w:r>
-      <w:bookmarkEnd w:id="10"/>
+      <w:bookmarkEnd w:id="11"/>
     </w:p>
     <w:p>
       <w:pPr>
@@ -6071,14 +5990,14 @@
           <w:rFonts w:eastAsia="Times New Roman"/>
         </w:rPr>
       </w:pPr>
-      <w:bookmarkStart w:id="11" w:name="_Toc44845340"/>
+      <w:bookmarkStart w:id="12" w:name="_Toc44949040"/>
       <w:r>
         <w:rPr>
           <w:rFonts w:eastAsia="Times New Roman"/>
         </w:rPr>
         <w:t>Financing Needed</w:t>
       </w:r>
-      <w:bookmarkEnd w:id="11"/>
+      <w:bookmarkEnd w:id="12"/>
     </w:p>
     <w:p>
       <w:pPr>
@@ -6093,14 +6012,14 @@
           <w:rFonts w:eastAsia="Times New Roman"/>
         </w:rPr>
       </w:pPr>
-      <w:bookmarkStart w:id="12" w:name="_Toc44845341"/>
+      <w:bookmarkStart w:id="13" w:name="_Toc44949041"/>
       <w:r>
         <w:rPr>
           <w:rFonts w:eastAsia="Times New Roman"/>
         </w:rPr>
         <w:t>Opportunity</w:t>
       </w:r>
-      <w:bookmarkEnd w:id="12"/>
+      <w:bookmarkEnd w:id="13"/>
     </w:p>
     <w:p>
       <w:pPr>
@@ -6115,14 +6034,14 @@
           <w:rFonts w:eastAsia="Times New Roman"/>
         </w:rPr>
       </w:pPr>
-      <w:bookmarkStart w:id="13" w:name="_Toc44845342"/>
+      <w:bookmarkStart w:id="14" w:name="_Toc44949042"/>
       <w:r>
         <w:rPr>
           <w:rFonts w:eastAsia="Times New Roman"/>
         </w:rPr>
         <w:t>Problem &amp; Solution</w:t>
       </w:r>
-      <w:bookmarkEnd w:id="13"/>
+      <w:bookmarkEnd w:id="14"/>
     </w:p>
     <w:p>
       <w:pPr>
@@ -6141,7 +6060,7 @@
           <w:rFonts w:eastAsia="Times New Roman"/>
         </w:rPr>
       </w:pPr>
-      <w:bookmarkStart w:id="14" w:name="_Toc44845343"/>
+      <w:bookmarkStart w:id="15" w:name="_Toc44949043"/>
       <w:r>
         <w:rPr>
           <w:rFonts w:eastAsia="Times New Roman"/>
@@ -6149,7 +6068,7 @@
         <w:lastRenderedPageBreak/>
         <w:t>Problem Worth Solving</w:t>
       </w:r>
-      <w:bookmarkEnd w:id="14"/>
+      <w:bookmarkEnd w:id="15"/>
     </w:p>
     <w:p>
       <w:pPr>
@@ -6183,14 +6102,14 @@
           <w:rFonts w:eastAsia="Times New Roman"/>
         </w:rPr>
       </w:pPr>
-      <w:bookmarkStart w:id="15" w:name="_Toc44845344"/>
+      <w:bookmarkStart w:id="16" w:name="_Toc44949044"/>
       <w:r>
         <w:rPr>
           <w:rFonts w:eastAsia="Times New Roman"/>
         </w:rPr>
         <w:t>Our Solution</w:t>
       </w:r>
-      <w:bookmarkEnd w:id="15"/>
+      <w:bookmarkEnd w:id="16"/>
     </w:p>
     <w:p>
       <w:pPr>
@@ -6230,14 +6149,14 @@
           <w:rFonts w:eastAsia="Times New Roman"/>
         </w:rPr>
       </w:pPr>
-      <w:bookmarkStart w:id="16" w:name="_Toc44845345"/>
+      <w:bookmarkStart w:id="17" w:name="_Toc44949045"/>
       <w:r>
         <w:rPr>
           <w:rFonts w:eastAsia="Times New Roman"/>
         </w:rPr>
         <w:t>Target Market</w:t>
       </w:r>
-      <w:bookmarkEnd w:id="16"/>
+      <w:bookmarkEnd w:id="17"/>
     </w:p>
     <w:p>
       <w:pPr>
@@ -6247,13 +6166,8 @@
       <w:r>
         <w:t xml:space="preserve">Our target market is </w:t>
       </w:r>
-      <w:proofErr w:type="gramStart"/>
-      <w:r>
-        <w:t>18-30 year-olds</w:t>
-      </w:r>
-      <w:proofErr w:type="gramEnd"/>
-      <w:r>
-        <w:t xml:space="preserve"> and 50-80 year-olds</w:t>
+      <w:r>
+        <w:t>18-30 year-olds and 50-80 year-olds</w:t>
       </w:r>
     </w:p>
     <w:p>
@@ -6264,14 +6178,14 @@
           <w:rFonts w:eastAsia="Times New Roman"/>
         </w:rPr>
       </w:pPr>
-      <w:bookmarkStart w:id="17" w:name="_Toc44845346"/>
+      <w:bookmarkStart w:id="18" w:name="_Toc44949046"/>
       <w:r>
         <w:rPr>
           <w:rFonts w:eastAsia="Times New Roman"/>
         </w:rPr>
         <w:t>Competition</w:t>
       </w:r>
-      <w:bookmarkEnd w:id="17"/>
+      <w:bookmarkEnd w:id="18"/>
     </w:p>
     <w:p>
       <w:pPr>
@@ -6301,14 +6215,14 @@
           <w:rFonts w:eastAsia="Times New Roman"/>
         </w:rPr>
       </w:pPr>
-      <w:bookmarkStart w:id="18" w:name="_Toc44845347"/>
+      <w:bookmarkStart w:id="19" w:name="_Toc44949047"/>
       <w:r>
         <w:rPr>
           <w:rFonts w:eastAsia="Times New Roman"/>
         </w:rPr>
         <w:t>Current Alternatives</w:t>
       </w:r>
-      <w:bookmarkEnd w:id="18"/>
+      <w:bookmarkEnd w:id="19"/>
     </w:p>
     <w:p>
       <w:pPr>
@@ -6339,14 +6253,14 @@
           <w:rFonts w:eastAsia="Times New Roman"/>
         </w:rPr>
       </w:pPr>
-      <w:bookmarkStart w:id="19" w:name="_Toc44845348"/>
+      <w:bookmarkStart w:id="20" w:name="_Toc44949048"/>
       <w:r>
         <w:rPr>
           <w:rFonts w:eastAsia="Times New Roman"/>
         </w:rPr>
         <w:t>Our Advantages</w:t>
       </w:r>
-      <w:bookmarkEnd w:id="19"/>
+      <w:bookmarkEnd w:id="20"/>
     </w:p>
     <w:p>
       <w:pPr>
@@ -6363,7 +6277,10 @@
         <w:t xml:space="preserve"> win-win </w:t>
       </w:r>
       <w:r>
-        <w:t>situations with local businesses.</w:t>
+        <w:t>situations with local businesses</w:t>
+      </w:r>
+      <w:r>
+        <w:t xml:space="preserve"> and residents.</w:t>
       </w:r>
     </w:p>
     <w:p>
@@ -6374,14 +6291,14 @@
           <w:rFonts w:eastAsia="Times New Roman"/>
         </w:rPr>
       </w:pPr>
-      <w:bookmarkStart w:id="20" w:name="_Toc44845349"/>
+      <w:bookmarkStart w:id="21" w:name="_Toc44949049"/>
       <w:r>
         <w:rPr>
           <w:rFonts w:eastAsia="Times New Roman"/>
         </w:rPr>
         <w:t>Execution</w:t>
       </w:r>
-      <w:bookmarkEnd w:id="20"/>
+      <w:bookmarkEnd w:id="21"/>
     </w:p>
     <w:p>
       <w:pPr>
@@ -6391,14 +6308,14 @@
           <w:rFonts w:eastAsia="Times New Roman"/>
         </w:rPr>
       </w:pPr>
-      <w:bookmarkStart w:id="21" w:name="_Toc44845350"/>
+      <w:bookmarkStart w:id="22" w:name="_Toc44949050"/>
       <w:r>
         <w:rPr>
           <w:rFonts w:eastAsia="Times New Roman"/>
         </w:rPr>
         <w:t>Marketing &amp; Sales</w:t>
       </w:r>
-      <w:bookmarkEnd w:id="21"/>
+      <w:bookmarkEnd w:id="22"/>
     </w:p>
     <w:p>
       <w:pPr>
@@ -6456,7 +6373,7 @@
           <w:rFonts w:eastAsia="Times New Roman"/>
         </w:rPr>
       </w:pPr>
-      <w:bookmarkStart w:id="22" w:name="_Toc44845351"/>
+      <w:bookmarkStart w:id="23" w:name="_Toc44949051"/>
       <w:r>
         <w:rPr>
           <w:rFonts w:eastAsia="Times New Roman"/>
@@ -6464,7 +6381,7 @@
         <w:lastRenderedPageBreak/>
         <w:t>Marketing Plan</w:t>
       </w:r>
-      <w:bookmarkEnd w:id="22"/>
+      <w:bookmarkEnd w:id="23"/>
     </w:p>
     <w:p>
       <w:pPr>
@@ -6552,14 +6469,14 @@
           <w:rFonts w:eastAsia="Times New Roman"/>
         </w:rPr>
       </w:pPr>
-      <w:bookmarkStart w:id="23" w:name="_Toc44845352"/>
+      <w:bookmarkStart w:id="24" w:name="_Toc44949052"/>
       <w:r>
         <w:rPr>
           <w:rFonts w:eastAsia="Times New Roman"/>
         </w:rPr>
         <w:t>Sales Plan</w:t>
       </w:r>
-      <w:bookmarkEnd w:id="23"/>
+      <w:bookmarkEnd w:id="24"/>
     </w:p>
     <w:p>
       <w:pPr>
@@ -6588,15 +6505,7 @@
         <w:t xml:space="preserve">will be convinced by </w:t>
       </w:r>
       <w:r>
-        <w:t xml:space="preserve">the </w:t>
-      </w:r>
-      <w:proofErr w:type="gramStart"/>
-      <w:r>
-        <w:t>amount</w:t>
-      </w:r>
-      <w:proofErr w:type="gramEnd"/>
-      <w:r>
-        <w:t xml:space="preserve"> of regular visitors that they will</w:t>
+        <w:t>the amount of regular visitors that they will</w:t>
       </w:r>
       <w:r>
         <w:t xml:space="preserve"> be willing to work </w:t>
@@ -6613,14 +6522,14 @@
           <w:rFonts w:eastAsia="Times New Roman"/>
         </w:rPr>
       </w:pPr>
-      <w:bookmarkStart w:id="24" w:name="_Toc44845353"/>
+      <w:bookmarkStart w:id="25" w:name="_Toc44949053"/>
       <w:r>
         <w:rPr>
           <w:rFonts w:eastAsia="Times New Roman"/>
         </w:rPr>
         <w:t>Operations</w:t>
       </w:r>
-      <w:bookmarkEnd w:id="24"/>
+      <w:bookmarkEnd w:id="25"/>
     </w:p>
     <w:p>
       <w:pPr>
@@ -7104,14 +7013,14 @@
           <w:rFonts w:eastAsia="Times New Roman"/>
         </w:rPr>
       </w:pPr>
-      <w:bookmarkStart w:id="25" w:name="_Toc44845354"/>
+      <w:bookmarkStart w:id="26" w:name="_Toc44949054"/>
       <w:r>
         <w:rPr>
           <w:rFonts w:eastAsia="Times New Roman"/>
         </w:rPr>
         <w:t>Locations &amp; Facilities</w:t>
       </w:r>
-      <w:bookmarkEnd w:id="25"/>
+      <w:bookmarkEnd w:id="26"/>
     </w:p>
     <w:p>
       <w:pPr>
@@ -7142,11 +7051,11 @@
         <w:pStyle w:val="Heading3"/>
         <w:spacing w:line="480" w:lineRule="auto"/>
       </w:pPr>
-      <w:bookmarkStart w:id="26" w:name="_Toc44845355"/>
+      <w:bookmarkStart w:id="27" w:name="_Toc44949055"/>
       <w:r>
         <w:t>Technology</w:t>
       </w:r>
-      <w:bookmarkEnd w:id="26"/>
+      <w:bookmarkEnd w:id="27"/>
     </w:p>
     <w:p>
       <w:r>
@@ -7227,11 +7136,11 @@
         <w:pStyle w:val="Heading3"/>
         <w:spacing w:line="480" w:lineRule="auto"/>
       </w:pPr>
-      <w:bookmarkStart w:id="27" w:name="_Toc44845356"/>
+      <w:bookmarkStart w:id="28" w:name="_Toc44949056"/>
       <w:r>
         <w:t>Equipment &amp; Tools</w:t>
       </w:r>
-      <w:bookmarkEnd w:id="27"/>
+      <w:bookmarkEnd w:id="28"/>
     </w:p>
     <w:p>
       <w:pPr>
@@ -7582,25 +7491,25 @@
           <w:rFonts w:eastAsia="Times New Roman"/>
         </w:rPr>
       </w:pPr>
-      <w:bookmarkStart w:id="28" w:name="_Toc44845357"/>
+      <w:bookmarkStart w:id="29" w:name="_Toc44949057"/>
       <w:r>
         <w:rPr>
           <w:rFonts w:eastAsia="Times New Roman"/>
         </w:rPr>
         <w:t>Milestones &amp; Metrics</w:t>
       </w:r>
-      <w:bookmarkEnd w:id="28"/>
+      <w:bookmarkEnd w:id="29"/>
     </w:p>
     <w:p>
       <w:pPr>
         <w:pStyle w:val="Heading3"/>
         <w:spacing w:line="480" w:lineRule="auto"/>
       </w:pPr>
-      <w:bookmarkStart w:id="29" w:name="_Toc44845358"/>
+      <w:bookmarkStart w:id="30" w:name="_Toc44949058"/>
       <w:r>
         <w:t>Milestones Table</w:t>
       </w:r>
-      <w:bookmarkEnd w:id="29"/>
+      <w:bookmarkEnd w:id="30"/>
     </w:p>
     <w:p>
       <w:pPr>
@@ -7743,11 +7652,11 @@
         <w:pStyle w:val="Heading3"/>
         <w:spacing w:line="480" w:lineRule="auto"/>
       </w:pPr>
-      <w:bookmarkStart w:id="30" w:name="_Toc44845359"/>
+      <w:bookmarkStart w:id="31" w:name="_Toc44949059"/>
       <w:r>
         <w:t>Key Metrics</w:t>
       </w:r>
-      <w:bookmarkEnd w:id="30"/>
+      <w:bookmarkEnd w:id="31"/>
     </w:p>
     <w:p>
       <w:pPr>
@@ -7973,14 +7882,14 @@
           <w:rFonts w:eastAsia="Times New Roman"/>
         </w:rPr>
       </w:pPr>
-      <w:bookmarkStart w:id="31" w:name="_Toc44845360"/>
+      <w:bookmarkStart w:id="32" w:name="_Toc44949060"/>
       <w:r>
         <w:rPr>
           <w:rFonts w:eastAsia="Times New Roman"/>
         </w:rPr>
         <w:t>Company</w:t>
       </w:r>
-      <w:bookmarkEnd w:id="31"/>
+      <w:bookmarkEnd w:id="32"/>
     </w:p>
     <w:p>
       <w:pPr>
@@ -7990,14 +7899,14 @@
           <w:rFonts w:eastAsia="Times New Roman"/>
         </w:rPr>
       </w:pPr>
-      <w:bookmarkStart w:id="32" w:name="_Toc44845361"/>
+      <w:bookmarkStart w:id="33" w:name="_Toc44949061"/>
       <w:r>
         <w:rPr>
           <w:rFonts w:eastAsia="Times New Roman"/>
         </w:rPr>
         <w:t>Overview</w:t>
       </w:r>
-      <w:bookmarkEnd w:id="32"/>
+      <w:bookmarkEnd w:id="33"/>
     </w:p>
     <w:p>
       <w:pPr>
@@ -8011,7 +7920,10 @@
         <w:t xml:space="preserve"> work on this project.</w:t>
       </w:r>
       <w:r>
-        <w:t xml:space="preserve"> I can offer 49% of the profit to investors</w:t>
+        <w:t xml:space="preserve"> I can offer 49% of the profit to </w:t>
+      </w:r>
+      <w:r>
+        <w:t>venture capitalist</w:t>
       </w:r>
       <w:r>
         <w:t xml:space="preserve"> while 51% will be</w:t>
@@ -8031,14 +7943,14 @@
           <w:rFonts w:eastAsia="Times New Roman"/>
         </w:rPr>
       </w:pPr>
-      <w:bookmarkStart w:id="33" w:name="_Toc44845362"/>
+      <w:bookmarkStart w:id="34" w:name="_Toc44949062"/>
       <w:r>
         <w:rPr>
           <w:rFonts w:eastAsia="Times New Roman"/>
         </w:rPr>
         <w:t>Team</w:t>
       </w:r>
-      <w:bookmarkEnd w:id="33"/>
+      <w:bookmarkEnd w:id="34"/>
     </w:p>
     <w:p>
       <w:r>
@@ -8054,14 +7966,14 @@
           <w:rFonts w:eastAsia="Times New Roman"/>
         </w:rPr>
       </w:pPr>
-      <w:bookmarkStart w:id="34" w:name="_Toc44845363"/>
+      <w:bookmarkStart w:id="35" w:name="_Toc44949063"/>
       <w:r>
         <w:rPr>
           <w:rFonts w:eastAsia="Times New Roman"/>
         </w:rPr>
         <w:t>Management Team</w:t>
       </w:r>
-      <w:bookmarkEnd w:id="34"/>
+      <w:bookmarkEnd w:id="35"/>
     </w:p>
     <w:p>
       <w:pPr>
@@ -8173,14 +8085,14 @@
           <w:rFonts w:eastAsia="Times New Roman"/>
         </w:rPr>
       </w:pPr>
-      <w:bookmarkStart w:id="35" w:name="_Toc44845364"/>
+      <w:bookmarkStart w:id="36" w:name="_Toc44949064"/>
       <w:r>
         <w:rPr>
           <w:rFonts w:eastAsia="Times New Roman"/>
         </w:rPr>
         <w:t>Advisors</w:t>
       </w:r>
-      <w:bookmarkEnd w:id="35"/>
+      <w:bookmarkEnd w:id="36"/>
     </w:p>
     <w:p>
       <w:pPr>
@@ -8354,15 +8266,33 @@
           <w:rFonts w:eastAsia="Times New Roman"/>
         </w:rPr>
       </w:pPr>
-      <w:bookmarkStart w:id="36" w:name="_Toc44845365"/>
+      <w:bookmarkStart w:id="37" w:name="_Toc44949065"/>
       <w:r>
         <w:rPr>
           <w:rFonts w:eastAsia="Times New Roman"/>
         </w:rPr>
         <w:t>Financial Plan</w:t>
       </w:r>
-      <w:bookmarkEnd w:id="36"/>
-    </w:p>
+      <w:bookmarkEnd w:id="37"/>
+    </w:p>
+    <w:p>
+      <w:pPr>
+        <w:ind w:firstLine="720"/>
+      </w:pPr>
+      <w:r>
+        <w:t xml:space="preserve">All financial </w:t>
+      </w:r>
+      <w:r>
+        <w:t xml:space="preserve">information </w:t>
+      </w:r>
+      <w:r>
+        <w:t>can be found in the</w:t>
+      </w:r>
+      <w:r>
+        <w:t xml:space="preserve"> embedded excel document:</w:t>
+      </w:r>
+    </w:p>
+    <w:p/>
     <w:p>
       <w:pPr>
         <w:pStyle w:val="Heading2"/>
@@ -8371,14 +8301,14 @@
           <w:rFonts w:eastAsia="Times New Roman"/>
         </w:rPr>
       </w:pPr>
-      <w:bookmarkStart w:id="37" w:name="_Toc44845366"/>
+      <w:bookmarkStart w:id="38" w:name="_Toc44949066"/>
       <w:r>
         <w:rPr>
           <w:rFonts w:eastAsia="Times New Roman"/>
         </w:rPr>
         <w:t>Forecast</w:t>
       </w:r>
-      <w:bookmarkEnd w:id="37"/>
+      <w:bookmarkEnd w:id="38"/>
     </w:p>
     <w:p>
       <w:pPr>
@@ -8396,14 +8326,14 @@
           <w:rFonts w:eastAsia="Times New Roman"/>
         </w:rPr>
       </w:pPr>
-      <w:bookmarkStart w:id="38" w:name="_Toc44845367"/>
+      <w:bookmarkStart w:id="39" w:name="_Toc44949067"/>
       <w:r>
         <w:rPr>
           <w:rFonts w:eastAsia="Times New Roman"/>
         </w:rPr>
         <w:t>Key Assumptions</w:t>
       </w:r>
-      <w:bookmarkEnd w:id="38"/>
+      <w:bookmarkEnd w:id="39"/>
     </w:p>
     <w:p>
       <w:pPr>
@@ -8482,14 +8412,15 @@
           <w:rFonts w:eastAsia="Times New Roman"/>
         </w:rPr>
       </w:pPr>
-      <w:bookmarkStart w:id="39" w:name="_Toc44845368"/>
+      <w:bookmarkStart w:id="40" w:name="_Toc44949068"/>
       <w:r>
         <w:rPr>
           <w:rFonts w:eastAsia="Times New Roman"/>
         </w:rPr>
+        <w:lastRenderedPageBreak/>
         <w:t>Revenue by Month [chart]</w:t>
       </w:r>
-      <w:bookmarkEnd w:id="39"/>
+      <w:bookmarkEnd w:id="40"/>
     </w:p>
     <w:p>
       <w:pPr>
@@ -8507,15 +8438,14 @@
           <w:rFonts w:eastAsia="Times New Roman"/>
         </w:rPr>
       </w:pPr>
-      <w:bookmarkStart w:id="40" w:name="_Toc44845369"/>
+      <w:bookmarkStart w:id="41" w:name="_Toc44949069"/>
       <w:r>
         <w:rPr>
           <w:rFonts w:eastAsia="Times New Roman"/>
         </w:rPr>
-        <w:lastRenderedPageBreak/>
         <w:t>Expenses by Month [chart]</w:t>
       </w:r>
-      <w:bookmarkEnd w:id="40"/>
+      <w:bookmarkEnd w:id="41"/>
     </w:p>
     <w:p>
       <w:pPr>
@@ -8536,14 +8466,14 @@
           <w:rFonts w:eastAsia="Times New Roman"/>
         </w:rPr>
       </w:pPr>
-      <w:bookmarkStart w:id="41" w:name="_Toc44845370"/>
+      <w:bookmarkStart w:id="42" w:name="_Toc44949070"/>
       <w:r>
         <w:rPr>
           <w:rFonts w:eastAsia="Times New Roman"/>
         </w:rPr>
         <w:t>Net Profit (or Loss) by Year [chart]</w:t>
       </w:r>
-      <w:bookmarkEnd w:id="41"/>
+      <w:bookmarkEnd w:id="42"/>
     </w:p>
     <w:p>
       <w:pPr>
@@ -8558,14 +8488,14 @@
           <w:rFonts w:eastAsia="Times New Roman"/>
         </w:rPr>
       </w:pPr>
-      <w:bookmarkStart w:id="42" w:name="_Toc44845371"/>
+      <w:bookmarkStart w:id="43" w:name="_Toc44949071"/>
       <w:r>
         <w:rPr>
           <w:rFonts w:eastAsia="Times New Roman"/>
         </w:rPr>
         <w:t>Financing</w:t>
       </w:r>
-      <w:bookmarkEnd w:id="42"/>
+      <w:bookmarkEnd w:id="43"/>
     </w:p>
     <w:p>
       <w:pPr>
@@ -8580,14 +8510,14 @@
           <w:rFonts w:eastAsia="Times New Roman"/>
         </w:rPr>
       </w:pPr>
-      <w:bookmarkStart w:id="43" w:name="_Toc44845372"/>
+      <w:bookmarkStart w:id="44" w:name="_Toc44949072"/>
       <w:r>
         <w:rPr>
           <w:rFonts w:eastAsia="Times New Roman"/>
         </w:rPr>
         <w:t>Use of Funds</w:t>
       </w:r>
-      <w:bookmarkEnd w:id="43"/>
+      <w:bookmarkEnd w:id="44"/>
     </w:p>
     <w:p>
       <w:pPr>
@@ -8602,14 +8532,14 @@
           <w:rFonts w:eastAsia="Times New Roman"/>
         </w:rPr>
       </w:pPr>
-      <w:bookmarkStart w:id="44" w:name="_Toc44845373"/>
+      <w:bookmarkStart w:id="45" w:name="_Toc44949073"/>
       <w:r>
         <w:rPr>
           <w:rFonts w:eastAsia="Times New Roman"/>
         </w:rPr>
         <w:t>Sources of Funds</w:t>
       </w:r>
-      <w:bookmarkEnd w:id="44"/>
+      <w:bookmarkEnd w:id="45"/>
     </w:p>
     <w:p>
       <w:pPr>
@@ -8624,14 +8554,14 @@
           <w:rFonts w:eastAsia="Times New Roman"/>
         </w:rPr>
       </w:pPr>
-      <w:bookmarkStart w:id="45" w:name="_Toc44845374"/>
+      <w:bookmarkStart w:id="46" w:name="_Toc44949074"/>
       <w:r>
         <w:rPr>
           <w:rFonts w:eastAsia="Times New Roman"/>
         </w:rPr>
         <w:t>Personal, Fundraising, Grants, Loans, Angel Investor</w:t>
       </w:r>
-      <w:bookmarkEnd w:id="45"/>
+      <w:bookmarkEnd w:id="46"/>
     </w:p>
     <w:p>
       <w:pPr>
@@ -8646,14 +8576,14 @@
           <w:rFonts w:eastAsia="Times New Roman"/>
         </w:rPr>
       </w:pPr>
-      <w:bookmarkStart w:id="46" w:name="_Toc44845375"/>
+      <w:bookmarkStart w:id="47" w:name="_Toc44949075"/>
       <w:r>
         <w:rPr>
           <w:rFonts w:eastAsia="Times New Roman"/>
         </w:rPr>
         <w:t>Statements</w:t>
       </w:r>
-      <w:bookmarkEnd w:id="46"/>
+      <w:bookmarkEnd w:id="47"/>
     </w:p>
     <w:p>
       <w:pPr>
@@ -8668,14 +8598,14 @@
           <w:rFonts w:eastAsia="Times New Roman"/>
         </w:rPr>
       </w:pPr>
-      <w:bookmarkStart w:id="47" w:name="_Toc44845376"/>
+      <w:bookmarkStart w:id="48" w:name="_Toc44949076"/>
       <w:r>
         <w:rPr>
           <w:rFonts w:eastAsia="Times New Roman"/>
         </w:rPr>
         <w:t>Projected Profit &amp; Loss</w:t>
       </w:r>
-      <w:bookmarkEnd w:id="47"/>
+      <w:bookmarkEnd w:id="48"/>
     </w:p>
     <w:p>
       <w:pPr>
@@ -8690,14 +8620,14 @@
           <w:rFonts w:eastAsia="Times New Roman"/>
         </w:rPr>
       </w:pPr>
-      <w:bookmarkStart w:id="48" w:name="_Toc44845377"/>
+      <w:bookmarkStart w:id="49" w:name="_Toc44949077"/>
       <w:r>
         <w:rPr>
           <w:rFonts w:eastAsia="Times New Roman"/>
         </w:rPr>
         <w:t>Projected Balance Sheet</w:t>
       </w:r>
-      <w:bookmarkEnd w:id="48"/>
+      <w:bookmarkEnd w:id="49"/>
     </w:p>
     <w:p>
       <w:pPr>
@@ -8712,14 +8642,15 @@
           <w:rFonts w:eastAsia="Times New Roman"/>
         </w:rPr>
       </w:pPr>
-      <w:bookmarkStart w:id="49" w:name="_Toc44845378"/>
+      <w:bookmarkStart w:id="50" w:name="_Toc44949078"/>
       <w:r>
         <w:rPr>
           <w:rFonts w:eastAsia="Times New Roman"/>
         </w:rPr>
+        <w:lastRenderedPageBreak/>
         <w:t>Projected Cash Flow Statement</w:t>
       </w:r>
-      <w:bookmarkEnd w:id="49"/>
+      <w:bookmarkEnd w:id="50"/>
     </w:p>
     <w:p>
       <w:pPr>
@@ -8734,15 +8665,14 @@
           <w:rFonts w:eastAsia="Times New Roman"/>
         </w:rPr>
       </w:pPr>
-      <w:bookmarkStart w:id="50" w:name="_Toc44845379"/>
+      <w:bookmarkStart w:id="51" w:name="_Toc44949079"/>
       <w:r>
         <w:rPr>
           <w:rFonts w:eastAsia="Times New Roman"/>
         </w:rPr>
-        <w:lastRenderedPageBreak/>
         <w:t>Appendix</w:t>
       </w:r>
-      <w:bookmarkEnd w:id="50"/>
+      <w:bookmarkEnd w:id="51"/>
     </w:p>
     <w:p>
       <w:pPr>
@@ -8757,14 +8687,14 @@
           <w:rFonts w:eastAsia="Times New Roman"/>
         </w:rPr>
       </w:pPr>
-      <w:bookmarkStart w:id="51" w:name="_Toc44845380"/>
+      <w:bookmarkStart w:id="52" w:name="_Toc44949080"/>
       <w:r>
         <w:rPr>
           <w:rFonts w:eastAsia="Times New Roman"/>
         </w:rPr>
         <w:t>Resume and Bios</w:t>
       </w:r>
-      <w:bookmarkEnd w:id="51"/>
+      <w:bookmarkEnd w:id="52"/>
     </w:p>
     <w:p>
       <w:pPr>
@@ -9021,37 +8951,43 @@
         <w:t xml:space="preserve"> year. </w:t>
       </w:r>
       <w:r>
-        <w:t>I have left each job with better data management</w:t>
-      </w:r>
-      <w:r>
-        <w:t xml:space="preserve"> infrastructure</w:t>
-      </w:r>
-      <w:r>
-        <w:t xml:space="preserve"> than</w:t>
-      </w:r>
-      <w:r>
-        <w:t xml:space="preserve"> how</w:t>
-      </w:r>
-      <w:r>
-        <w:t xml:space="preserve"> </w:t>
-      </w:r>
-      <w:r>
-        <w:t xml:space="preserve">I </w:t>
-      </w:r>
-      <w:r>
-        <w:t>came to it. Many scient</w:t>
-      </w:r>
-      <w:r>
-        <w:t>i</w:t>
-      </w:r>
-      <w:r>
-        <w:t xml:space="preserve">sts have horrible data </w:t>
+        <w:t xml:space="preserve">I have left each job with better data </w:t>
       </w:r>
       <w:r>
         <w:lastRenderedPageBreak/>
         <w:t>management</w:t>
       </w:r>
       <w:r>
+        <w:t xml:space="preserve"> infrastructure</w:t>
+      </w:r>
+      <w:r>
+        <w:t xml:space="preserve"> than</w:t>
+      </w:r>
+      <w:r>
+        <w:t xml:space="preserve"> how</w:t>
+      </w:r>
+      <w:r>
+        <w:t xml:space="preserve"> </w:t>
+      </w:r>
+      <w:r>
+        <w:t xml:space="preserve">I </w:t>
+      </w:r>
+      <w:r>
+        <w:t>came to it. Many scient</w:t>
+      </w:r>
+      <w:r>
+        <w:t>i</w:t>
+      </w:r>
+      <w:r>
+        <w:t xml:space="preserve">sts have </w:t>
+      </w:r>
+      <w:r>
+        <w:t>subpar</w:t>
+      </w:r>
+      <w:r>
+        <w:t xml:space="preserve"> data management</w:t>
+      </w:r>
+      <w:r>
         <w:t xml:space="preserve"> skills</w:t>
       </w:r>
       <w:r>
@@ -9073,7 +9009,7 @@
         <w:t xml:space="preserve"> on </w:t>
       </w:r>
       <w:r>
-        <w:t>a</w:t>
+        <w:t>the MarketProminence</w:t>
       </w:r>
       <w:r>
         <w:t xml:space="preserve"> M</w:t>
@@ -9136,14 +9072,14 @@
           <w:rFonts w:eastAsia="Times New Roman"/>
         </w:rPr>
       </w:pPr>
-      <w:bookmarkStart w:id="52" w:name="_Toc44845381"/>
+      <w:bookmarkStart w:id="53" w:name="_Toc44949081"/>
       <w:r>
         <w:rPr>
           <w:rFonts w:eastAsia="Times New Roman"/>
         </w:rPr>
         <w:t>Product Pricing Projections</w:t>
       </w:r>
-      <w:bookmarkEnd w:id="52"/>
+      <w:bookmarkEnd w:id="53"/>
     </w:p>
     <w:p>
       <w:pPr>
@@ -9210,14 +9146,14 @@
           <w:rFonts w:eastAsia="Times New Roman"/>
         </w:rPr>
       </w:pPr>
-      <w:bookmarkStart w:id="53" w:name="_Toc44845382"/>
+      <w:bookmarkStart w:id="54" w:name="_Toc44949082"/>
       <w:r>
         <w:rPr>
           <w:rFonts w:eastAsia="Times New Roman"/>
         </w:rPr>
         <w:t>Monthly Financial Forecasts</w:t>
       </w:r>
-      <w:bookmarkEnd w:id="53"/>
+      <w:bookmarkEnd w:id="54"/>
     </w:p>
     <w:p>
       <w:pPr>
@@ -9236,14 +9172,14 @@
           <w:rFonts w:eastAsia="Times New Roman"/>
         </w:rPr>
       </w:pPr>
-      <w:bookmarkStart w:id="54" w:name="_Toc44845383"/>
+      <w:bookmarkStart w:id="55" w:name="_Toc44949083"/>
       <w:r>
         <w:rPr>
           <w:rFonts w:eastAsia="Times New Roman"/>
         </w:rPr>
         <w:t>Permits/Licensure/Lease Agreements</w:t>
       </w:r>
-      <w:bookmarkEnd w:id="54"/>
+      <w:bookmarkEnd w:id="55"/>
     </w:p>
     <w:p>
       <w:pPr>
@@ -9268,14 +9204,14 @@
           <w:rFonts w:eastAsia="Times New Roman"/>
         </w:rPr>
       </w:pPr>
-      <w:bookmarkStart w:id="55" w:name="_Toc44845384"/>
+      <w:bookmarkStart w:id="56" w:name="_Toc44949084"/>
       <w:r>
         <w:rPr>
           <w:rFonts w:eastAsia="Times New Roman"/>
         </w:rPr>
         <w:t>Insurance Quotes or Contacts</w:t>
       </w:r>
-      <w:bookmarkEnd w:id="55"/>
+      <w:bookmarkEnd w:id="56"/>
     </w:p>
     <w:p>
       <w:pPr>
@@ -9324,14 +9260,14 @@
           <w:rFonts w:eastAsia="Times New Roman"/>
         </w:rPr>
       </w:pPr>
-      <w:bookmarkStart w:id="56" w:name="_Toc44845385"/>
+      <w:bookmarkStart w:id="57" w:name="_Toc44949085"/>
       <w:r>
         <w:rPr>
           <w:rFonts w:eastAsia="Times New Roman"/>
         </w:rPr>
         <w:t>Additional Documentation</w:t>
       </w:r>
-      <w:bookmarkEnd w:id="56"/>
+      <w:bookmarkEnd w:id="57"/>
     </w:p>
     <w:p>
       <w:pPr>
@@ -9373,12 +9309,12 @@
         <w:spacing w:line="480" w:lineRule="auto"/>
         <w:jc w:val="center"/>
       </w:pPr>
-      <w:bookmarkStart w:id="57" w:name="_Toc44845386"/>
+      <w:bookmarkStart w:id="58" w:name="_Toc44949086"/>
       <w:r>
         <w:lastRenderedPageBreak/>
         <w:t>References</w:t>
       </w:r>
-      <w:bookmarkEnd w:id="57"/>
+      <w:bookmarkEnd w:id="58"/>
     </w:p>
     <w:p>
       <w:pPr>
@@ -9601,7 +9537,7 @@
 </file>
 
 <file path=word/endnotes.xml><?xml version="1.0" encoding="utf-8"?>
-<w:endnotes xmlns:wpc="http://schemas.microsoft.com/office/word/2010/wordprocessingCanvas" xmlns:cx="http://schemas.microsoft.com/office/drawing/2014/chartex" xmlns:cx1="http://schemas.microsoft.com/office/drawing/2015/9/8/chartex" xmlns:cx2="http://schemas.microsoft.com/office/drawing/2015/10/21/chartex" xmlns:cx3="http://schemas.microsoft.com/office/drawing/2016/5/9/chartex" xmlns:cx4="http://schemas.microsoft.com/office/drawing/2016/5/10/chartex" xmlns:cx5="http://schemas.microsoft.com/office/drawing/2016/5/11/chartex" xmlns:cx6="http://schemas.microsoft.com/office/drawing/2016/5/12/chartex" xmlns:cx7="http://schemas.microsoft.com/office/drawing/2016/5/13/chartex" xmlns:cx8="http://schemas.microsoft.com/office/drawing/2016/5/14/chartex" xmlns:mc="http://schemas.openxmlformats.org/markup-compatibility/2006" xmlns:aink="http://schemas.microsoft.com/office/drawing/2016/ink" xmlns:am3d="http://schemas.microsoft.com/office/drawing/2017/model3d" xmlns:o="urn:schemas-microsoft-com:office:office" xmlns:r="http://schemas.openxmlformats.org/officeDocument/2006/relationships" xmlns:m="http://schemas.openxmlformats.org/officeDocument/2006/math" xmlns:v="urn:schemas-microsoft-com:vml" xmlns:wp14="http://schemas.microsoft.com/office/word/2010/wordprocessingDrawing" xmlns:wp="http://schemas.openxmlformats.org/drawingml/2006/wordprocessingDrawing" xmlns:w10="urn:schemas-microsoft-com:office:word" xmlns:w="http://schemas.openxmlformats.org/wordprocessingml/2006/main" xmlns:w14="http://schemas.microsoft.com/office/word/2010/wordml" xmlns:w15="http://schemas.microsoft.com/office/word/2012/wordml" xmlns:w16cex="http://schemas.microsoft.com/office/word/2018/wordml/cex" xmlns:w16cid="http://schemas.microsoft.com/office/word/2016/wordml/cid" xmlns:w16="http://schemas.microsoft.com/office/word/2018/wordml" xmlns:w16se="http://schemas.microsoft.com/office/word/2015/wordml/symex" xmlns:wpg="http://schemas.microsoft.com/office/word/2010/wordprocessingGroup" xmlns:wpi="http://schemas.microsoft.com/office/word/2010/wordprocessingInk" xmlns:wne="http://schemas.microsoft.com/office/word/2006/wordml" xmlns:wps="http://schemas.microsoft.com/office/word/2010/wordprocessingShape" mc:Ignorable="w14 w15 w16se w16cid w16 w16cex wp14">
+<w:endnotes xmlns:wpc="http://schemas.microsoft.com/office/word/2010/wordprocessingCanvas" xmlns:cx="http://schemas.microsoft.com/office/drawing/2014/chartex" xmlns:cx1="http://schemas.microsoft.com/office/drawing/2015/9/8/chartex" xmlns:cx2="http://schemas.microsoft.com/office/drawing/2015/10/21/chartex" xmlns:cx3="http://schemas.microsoft.com/office/drawing/2016/5/9/chartex" xmlns:cx4="http://schemas.microsoft.com/office/drawing/2016/5/10/chartex" xmlns:cx5="http://schemas.microsoft.com/office/drawing/2016/5/11/chartex" xmlns:cx6="http://schemas.microsoft.com/office/drawing/2016/5/12/chartex" xmlns:cx7="http://schemas.microsoft.com/office/drawing/2016/5/13/chartex" xmlns:cx8="http://schemas.microsoft.com/office/drawing/2016/5/14/chartex" xmlns:mc="http://schemas.openxmlformats.org/markup-compatibility/2006" xmlns:aink="http://schemas.microsoft.com/office/drawing/2016/ink" xmlns:am3d="http://schemas.microsoft.com/office/drawing/2017/model3d" xmlns:o="urn:schemas-microsoft-com:office:office" xmlns:r="http://schemas.openxmlformats.org/officeDocument/2006/relationships" xmlns:m="http://schemas.openxmlformats.org/officeDocument/2006/math" xmlns:v="urn:schemas-microsoft-com:vml" xmlns:wp14="http://schemas.microsoft.com/office/word/2010/wordprocessingDrawing" xmlns:wp="http://schemas.openxmlformats.org/drawingml/2006/wordprocessingDrawing" xmlns:w10="urn:schemas-microsoft-com:office:word" xmlns:w="http://schemas.openxmlformats.org/wordprocessingml/2006/main" xmlns:w14="http://schemas.microsoft.com/office/word/2010/wordml" xmlns:w15="http://schemas.microsoft.com/office/word/2012/wordml" xmlns:w16cid="http://schemas.microsoft.com/office/word/2016/wordml/cid" xmlns:w16se="http://schemas.microsoft.com/office/word/2015/wordml/symex" xmlns:wpg="http://schemas.microsoft.com/office/word/2010/wordprocessingGroup" xmlns:wpi="http://schemas.microsoft.com/office/word/2010/wordprocessingInk" xmlns:wne="http://schemas.microsoft.com/office/word/2006/wordml" xmlns:wps="http://schemas.microsoft.com/office/word/2010/wordprocessingShape" mc:Ignorable="w14 w15 w16se w16cid wp14">
   <w:endnote w:type="separator" w:id="-1">
     <w:p>
       <w:pPr>
@@ -9626,7 +9562,7 @@
 </file>
 
 <file path=word/footer1.xml><?xml version="1.0" encoding="utf-8"?>
-<w:ftr xmlns:wpc="http://schemas.microsoft.com/office/word/2010/wordprocessingCanvas" xmlns:cx="http://schemas.microsoft.com/office/drawing/2014/chartex" xmlns:cx1="http://schemas.microsoft.com/office/drawing/2015/9/8/chartex" xmlns:cx2="http://schemas.microsoft.com/office/drawing/2015/10/21/chartex" xmlns:cx3="http://schemas.microsoft.com/office/drawing/2016/5/9/chartex" xmlns:cx4="http://schemas.microsoft.com/office/drawing/2016/5/10/chartex" xmlns:cx5="http://schemas.microsoft.com/office/drawing/2016/5/11/chartex" xmlns:cx6="http://schemas.microsoft.com/office/drawing/2016/5/12/chartex" xmlns:cx7="http://schemas.microsoft.com/office/drawing/2016/5/13/chartex" xmlns:cx8="http://schemas.microsoft.com/office/drawing/2016/5/14/chartex" xmlns:mc="http://schemas.openxmlformats.org/markup-compatibility/2006" xmlns:aink="http://schemas.microsoft.com/office/drawing/2016/ink" xmlns:am3d="http://schemas.microsoft.com/office/drawing/2017/model3d" xmlns:o="urn:schemas-microsoft-com:office:office" xmlns:r="http://schemas.openxmlformats.org/officeDocument/2006/relationships" xmlns:m="http://schemas.openxmlformats.org/officeDocument/2006/math" xmlns:v="urn:schemas-microsoft-com:vml" xmlns:wp14="http://schemas.microsoft.com/office/word/2010/wordprocessingDrawing" xmlns:wp="http://schemas.openxmlformats.org/drawingml/2006/wordprocessingDrawing" xmlns:w10="urn:schemas-microsoft-com:office:word" xmlns:w="http://schemas.openxmlformats.org/wordprocessingml/2006/main" xmlns:w14="http://schemas.microsoft.com/office/word/2010/wordml" xmlns:w15="http://schemas.microsoft.com/office/word/2012/wordml" xmlns:w16cex="http://schemas.microsoft.com/office/word/2018/wordml/cex" xmlns:w16cid="http://schemas.microsoft.com/office/word/2016/wordml/cid" xmlns:w16="http://schemas.microsoft.com/office/word/2018/wordml" xmlns:w16se="http://schemas.microsoft.com/office/word/2015/wordml/symex" xmlns:wpg="http://schemas.microsoft.com/office/word/2010/wordprocessingGroup" xmlns:wpi="http://schemas.microsoft.com/office/word/2010/wordprocessingInk" xmlns:wne="http://schemas.microsoft.com/office/word/2006/wordml" xmlns:wps="http://schemas.microsoft.com/office/word/2010/wordprocessingShape" mc:Ignorable="w14 w15 w16se w16cid w16 w16cex wp14">
+<w:ftr xmlns:wpc="http://schemas.microsoft.com/office/word/2010/wordprocessingCanvas" xmlns:cx="http://schemas.microsoft.com/office/drawing/2014/chartex" xmlns:cx1="http://schemas.microsoft.com/office/drawing/2015/9/8/chartex" xmlns:cx2="http://schemas.microsoft.com/office/drawing/2015/10/21/chartex" xmlns:cx3="http://schemas.microsoft.com/office/drawing/2016/5/9/chartex" xmlns:cx4="http://schemas.microsoft.com/office/drawing/2016/5/10/chartex" xmlns:cx5="http://schemas.microsoft.com/office/drawing/2016/5/11/chartex" xmlns:cx6="http://schemas.microsoft.com/office/drawing/2016/5/12/chartex" xmlns:cx7="http://schemas.microsoft.com/office/drawing/2016/5/13/chartex" xmlns:cx8="http://schemas.microsoft.com/office/drawing/2016/5/14/chartex" xmlns:mc="http://schemas.openxmlformats.org/markup-compatibility/2006" xmlns:aink="http://schemas.microsoft.com/office/drawing/2016/ink" xmlns:am3d="http://schemas.microsoft.com/office/drawing/2017/model3d" xmlns:o="urn:schemas-microsoft-com:office:office" xmlns:r="http://schemas.openxmlformats.org/officeDocument/2006/relationships" xmlns:m="http://schemas.openxmlformats.org/officeDocument/2006/math" xmlns:v="urn:schemas-microsoft-com:vml" xmlns:wp14="http://schemas.microsoft.com/office/word/2010/wordprocessingDrawing" xmlns:wp="http://schemas.openxmlformats.org/drawingml/2006/wordprocessingDrawing" xmlns:w10="urn:schemas-microsoft-com:office:word" xmlns:w="http://schemas.openxmlformats.org/wordprocessingml/2006/main" xmlns:w14="http://schemas.microsoft.com/office/word/2010/wordml" xmlns:w15="http://schemas.microsoft.com/office/word/2012/wordml" xmlns:w16cid="http://schemas.microsoft.com/office/word/2016/wordml/cid" xmlns:w16se="http://schemas.microsoft.com/office/word/2015/wordml/symex" xmlns:wpg="http://schemas.microsoft.com/office/word/2010/wordprocessingGroup" xmlns:wpi="http://schemas.microsoft.com/office/word/2010/wordprocessingInk" xmlns:wne="http://schemas.microsoft.com/office/word/2006/wordml" xmlns:wps="http://schemas.microsoft.com/office/word/2010/wordprocessingShape" mc:Ignorable="w14 w15 w16se w16cid wp14">
   <w:sdt>
     <w:sdtPr>
       <w:id w:val="1489286230"/>
@@ -9765,7 +9701,7 @@
 </file>
 
 <file path=word/footnotes.xml><?xml version="1.0" encoding="utf-8"?>
-<w:footnotes xmlns:wpc="http://schemas.microsoft.com/office/word/2010/wordprocessingCanvas" xmlns:cx="http://schemas.microsoft.com/office/drawing/2014/chartex" xmlns:cx1="http://schemas.microsoft.com/office/drawing/2015/9/8/chartex" xmlns:cx2="http://schemas.microsoft.com/office/drawing/2015/10/21/chartex" xmlns:cx3="http://schemas.microsoft.com/office/drawing/2016/5/9/chartex" xmlns:cx4="http://schemas.microsoft.com/office/drawing/2016/5/10/chartex" xmlns:cx5="http://schemas.microsoft.com/office/drawing/2016/5/11/chartex" xmlns:cx6="http://schemas.microsoft.com/office/drawing/2016/5/12/chartex" xmlns:cx7="http://schemas.microsoft.com/office/drawing/2016/5/13/chartex" xmlns:cx8="http://schemas.microsoft.com/office/drawing/2016/5/14/chartex" xmlns:mc="http://schemas.openxmlformats.org/markup-compatibility/2006" xmlns:aink="http://schemas.microsoft.com/office/drawing/2016/ink" xmlns:am3d="http://schemas.microsoft.com/office/drawing/2017/model3d" xmlns:o="urn:schemas-microsoft-com:office:office" xmlns:r="http://schemas.openxmlformats.org/officeDocument/2006/relationships" xmlns:m="http://schemas.openxmlformats.org/officeDocument/2006/math" xmlns:v="urn:schemas-microsoft-com:vml" xmlns:wp14="http://schemas.microsoft.com/office/word/2010/wordprocessingDrawing" xmlns:wp="http://schemas.openxmlformats.org/drawingml/2006/wordprocessingDrawing" xmlns:w10="urn:schemas-microsoft-com:office:word" xmlns:w="http://schemas.openxmlformats.org/wordprocessingml/2006/main" xmlns:w14="http://schemas.microsoft.com/office/word/2010/wordml" xmlns:w15="http://schemas.microsoft.com/office/word/2012/wordml" xmlns:w16cex="http://schemas.microsoft.com/office/word/2018/wordml/cex" xmlns:w16cid="http://schemas.microsoft.com/office/word/2016/wordml/cid" xmlns:w16="http://schemas.microsoft.com/office/word/2018/wordml" xmlns:w16se="http://schemas.microsoft.com/office/word/2015/wordml/symex" xmlns:wpg="http://schemas.microsoft.com/office/word/2010/wordprocessingGroup" xmlns:wpi="http://schemas.microsoft.com/office/word/2010/wordprocessingInk" xmlns:wne="http://schemas.microsoft.com/office/word/2006/wordml" xmlns:wps="http://schemas.microsoft.com/office/word/2010/wordprocessingShape" mc:Ignorable="w14 w15 w16se w16cid w16 w16cex wp14">
+<w:footnotes xmlns:wpc="http://schemas.microsoft.com/office/word/2010/wordprocessingCanvas" xmlns:cx="http://schemas.microsoft.com/office/drawing/2014/chartex" xmlns:cx1="http://schemas.microsoft.com/office/drawing/2015/9/8/chartex" xmlns:cx2="http://schemas.microsoft.com/office/drawing/2015/10/21/chartex" xmlns:cx3="http://schemas.microsoft.com/office/drawing/2016/5/9/chartex" xmlns:cx4="http://schemas.microsoft.com/office/drawing/2016/5/10/chartex" xmlns:cx5="http://schemas.microsoft.com/office/drawing/2016/5/11/chartex" xmlns:cx6="http://schemas.microsoft.com/office/drawing/2016/5/12/chartex" xmlns:cx7="http://schemas.microsoft.com/office/drawing/2016/5/13/chartex" xmlns:cx8="http://schemas.microsoft.com/office/drawing/2016/5/14/chartex" xmlns:mc="http://schemas.openxmlformats.org/markup-compatibility/2006" xmlns:aink="http://schemas.microsoft.com/office/drawing/2016/ink" xmlns:am3d="http://schemas.microsoft.com/office/drawing/2017/model3d" xmlns:o="urn:schemas-microsoft-com:office:office" xmlns:r="http://schemas.openxmlformats.org/officeDocument/2006/relationships" xmlns:m="http://schemas.openxmlformats.org/officeDocument/2006/math" xmlns:v="urn:schemas-microsoft-com:vml" xmlns:wp14="http://schemas.microsoft.com/office/word/2010/wordprocessingDrawing" xmlns:wp="http://schemas.openxmlformats.org/drawingml/2006/wordprocessingDrawing" xmlns:w10="urn:schemas-microsoft-com:office:word" xmlns:w="http://schemas.openxmlformats.org/wordprocessingml/2006/main" xmlns:w14="http://schemas.microsoft.com/office/word/2010/wordml" xmlns:w15="http://schemas.microsoft.com/office/word/2012/wordml" xmlns:w16cid="http://schemas.microsoft.com/office/word/2016/wordml/cid" xmlns:w16se="http://schemas.microsoft.com/office/word/2015/wordml/symex" xmlns:wpg="http://schemas.microsoft.com/office/word/2010/wordprocessingGroup" xmlns:wpi="http://schemas.microsoft.com/office/word/2010/wordprocessingInk" xmlns:wne="http://schemas.microsoft.com/office/word/2006/wordml" xmlns:wps="http://schemas.microsoft.com/office/word/2010/wordprocessingShape" mc:Ignorable="w14 w15 w16se w16cid wp14">
   <w:footnote w:type="separator" w:id="-1">
     <w:p>
       <w:pPr>
@@ -9790,7 +9726,7 @@
 </file>
 
 <file path=word/header1.xml><?xml version="1.0" encoding="utf-8"?>
-<w:hdr xmlns:wpc="http://schemas.microsoft.com/office/word/2010/wordprocessingCanvas" xmlns:cx="http://schemas.microsoft.com/office/drawing/2014/chartex" xmlns:cx1="http://schemas.microsoft.com/office/drawing/2015/9/8/chartex" xmlns:cx2="http://schemas.microsoft.com/office/drawing/2015/10/21/chartex" xmlns:cx3="http://schemas.microsoft.com/office/drawing/2016/5/9/chartex" xmlns:cx4="http://schemas.microsoft.com/office/drawing/2016/5/10/chartex" xmlns:cx5="http://schemas.microsoft.com/office/drawing/2016/5/11/chartex" xmlns:cx6="http://schemas.microsoft.com/office/drawing/2016/5/12/chartex" xmlns:cx7="http://schemas.microsoft.com/office/drawing/2016/5/13/chartex" xmlns:cx8="http://schemas.microsoft.com/office/drawing/2016/5/14/chartex" xmlns:mc="http://schemas.openxmlformats.org/markup-compatibility/2006" xmlns:aink="http://schemas.microsoft.com/office/drawing/2016/ink" xmlns:am3d="http://schemas.microsoft.com/office/drawing/2017/model3d" xmlns:o="urn:schemas-microsoft-com:office:office" xmlns:r="http://schemas.openxmlformats.org/officeDocument/2006/relationships" xmlns:m="http://schemas.openxmlformats.org/officeDocument/2006/math" xmlns:v="urn:schemas-microsoft-com:vml" xmlns:wp14="http://schemas.microsoft.com/office/word/2010/wordprocessingDrawing" xmlns:wp="http://schemas.openxmlformats.org/drawingml/2006/wordprocessingDrawing" xmlns:w10="urn:schemas-microsoft-com:office:word" xmlns:w="http://schemas.openxmlformats.org/wordprocessingml/2006/main" xmlns:w14="http://schemas.microsoft.com/office/word/2010/wordml" xmlns:w15="http://schemas.microsoft.com/office/word/2012/wordml" xmlns:w16cex="http://schemas.microsoft.com/office/word/2018/wordml/cex" xmlns:w16cid="http://schemas.microsoft.com/office/word/2016/wordml/cid" xmlns:w16="http://schemas.microsoft.com/office/word/2018/wordml" xmlns:w16se="http://schemas.microsoft.com/office/word/2015/wordml/symex" xmlns:wpg="http://schemas.microsoft.com/office/word/2010/wordprocessingGroup" xmlns:wpi="http://schemas.microsoft.com/office/word/2010/wordprocessingInk" xmlns:wne="http://schemas.microsoft.com/office/word/2006/wordml" xmlns:wps="http://schemas.microsoft.com/office/word/2010/wordprocessingShape" mc:Ignorable="w14 w15 w16se w16cid w16 w16cex wp14">
+<w:hdr xmlns:wpc="http://schemas.microsoft.com/office/word/2010/wordprocessingCanvas" xmlns:cx="http://schemas.microsoft.com/office/drawing/2014/chartex" xmlns:cx1="http://schemas.microsoft.com/office/drawing/2015/9/8/chartex" xmlns:cx2="http://schemas.microsoft.com/office/drawing/2015/10/21/chartex" xmlns:cx3="http://schemas.microsoft.com/office/drawing/2016/5/9/chartex" xmlns:cx4="http://schemas.microsoft.com/office/drawing/2016/5/10/chartex" xmlns:cx5="http://schemas.microsoft.com/office/drawing/2016/5/11/chartex" xmlns:cx6="http://schemas.microsoft.com/office/drawing/2016/5/12/chartex" xmlns:cx7="http://schemas.microsoft.com/office/drawing/2016/5/13/chartex" xmlns:cx8="http://schemas.microsoft.com/office/drawing/2016/5/14/chartex" xmlns:mc="http://schemas.openxmlformats.org/markup-compatibility/2006" xmlns:aink="http://schemas.microsoft.com/office/drawing/2016/ink" xmlns:am3d="http://schemas.microsoft.com/office/drawing/2017/model3d" xmlns:o="urn:schemas-microsoft-com:office:office" xmlns:r="http://schemas.openxmlformats.org/officeDocument/2006/relationships" xmlns:m="http://schemas.openxmlformats.org/officeDocument/2006/math" xmlns:v="urn:schemas-microsoft-com:vml" xmlns:wp14="http://schemas.microsoft.com/office/word/2010/wordprocessingDrawing" xmlns:wp="http://schemas.openxmlformats.org/drawingml/2006/wordprocessingDrawing" xmlns:w10="urn:schemas-microsoft-com:office:word" xmlns:w="http://schemas.openxmlformats.org/wordprocessingml/2006/main" xmlns:w14="http://schemas.microsoft.com/office/word/2010/wordml" xmlns:w15="http://schemas.microsoft.com/office/word/2012/wordml" xmlns:w16cid="http://schemas.microsoft.com/office/word/2016/wordml/cid" xmlns:w16se="http://schemas.microsoft.com/office/word/2015/wordml/symex" xmlns:wpg="http://schemas.microsoft.com/office/word/2010/wordprocessingGroup" xmlns:wpi="http://schemas.microsoft.com/office/word/2010/wordprocessingInk" xmlns:wne="http://schemas.microsoft.com/office/word/2006/wordml" xmlns:wps="http://schemas.microsoft.com/office/word/2010/wordprocessingShape" mc:Ignorable="w14 w15 w16se w16cid wp14">
   <w:p>
     <w:pPr>
       <w:pStyle w:val="Header"/>
@@ -9810,7 +9746,7 @@
 </file>
 
 <file path=word/numbering.xml><?xml version="1.0" encoding="utf-8"?>
-<w:numbering xmlns:wpc="http://schemas.microsoft.com/office/word/2010/wordprocessingCanvas" xmlns:cx="http://schemas.microsoft.com/office/drawing/2014/chartex" xmlns:cx1="http://schemas.microsoft.com/office/drawing/2015/9/8/chartex" xmlns:cx2="http://schemas.microsoft.com/office/drawing/2015/10/21/chartex" xmlns:cx3="http://schemas.microsoft.com/office/drawing/2016/5/9/chartex" xmlns:cx4="http://schemas.microsoft.com/office/drawing/2016/5/10/chartex" xmlns:cx5="http://schemas.microsoft.com/office/drawing/2016/5/11/chartex" xmlns:cx6="http://schemas.microsoft.com/office/drawing/2016/5/12/chartex" xmlns:cx7="http://schemas.microsoft.com/office/drawing/2016/5/13/chartex" xmlns:cx8="http://schemas.microsoft.com/office/drawing/2016/5/14/chartex" xmlns:mc="http://schemas.openxmlformats.org/markup-compatibility/2006" xmlns:aink="http://schemas.microsoft.com/office/drawing/2016/ink" xmlns:am3d="http://schemas.microsoft.com/office/drawing/2017/model3d" xmlns:o="urn:schemas-microsoft-com:office:office" xmlns:r="http://schemas.openxmlformats.org/officeDocument/2006/relationships" xmlns:m="http://schemas.openxmlformats.org/officeDocument/2006/math" xmlns:v="urn:schemas-microsoft-com:vml" xmlns:wp14="http://schemas.microsoft.com/office/word/2010/wordprocessingDrawing" xmlns:wp="http://schemas.openxmlformats.org/drawingml/2006/wordprocessingDrawing" xmlns:w10="urn:schemas-microsoft-com:office:word" xmlns:w="http://schemas.openxmlformats.org/wordprocessingml/2006/main" xmlns:w14="http://schemas.microsoft.com/office/word/2010/wordml" xmlns:w15="http://schemas.microsoft.com/office/word/2012/wordml" xmlns:w16cex="http://schemas.microsoft.com/office/word/2018/wordml/cex" xmlns:w16cid="http://schemas.microsoft.com/office/word/2016/wordml/cid" xmlns:w16="http://schemas.microsoft.com/office/word/2018/wordml" xmlns:w16se="http://schemas.microsoft.com/office/word/2015/wordml/symex" xmlns:wpg="http://schemas.microsoft.com/office/word/2010/wordprocessingGroup" xmlns:wpi="http://schemas.microsoft.com/office/word/2010/wordprocessingInk" xmlns:wne="http://schemas.microsoft.com/office/word/2006/wordml" xmlns:wps="http://schemas.microsoft.com/office/word/2010/wordprocessingShape" mc:Ignorable="w14 w15 w16se w16cid w16 w16cex wp14">
+<w:numbering xmlns:wpc="http://schemas.microsoft.com/office/word/2010/wordprocessingCanvas" xmlns:cx="http://schemas.microsoft.com/office/drawing/2014/chartex" xmlns:cx1="http://schemas.microsoft.com/office/drawing/2015/9/8/chartex" xmlns:cx2="http://schemas.microsoft.com/office/drawing/2015/10/21/chartex" xmlns:cx3="http://schemas.microsoft.com/office/drawing/2016/5/9/chartex" xmlns:cx4="http://schemas.microsoft.com/office/drawing/2016/5/10/chartex" xmlns:cx5="http://schemas.microsoft.com/office/drawing/2016/5/11/chartex" xmlns:cx6="http://schemas.microsoft.com/office/drawing/2016/5/12/chartex" xmlns:cx7="http://schemas.microsoft.com/office/drawing/2016/5/13/chartex" xmlns:cx8="http://schemas.microsoft.com/office/drawing/2016/5/14/chartex" xmlns:mc="http://schemas.openxmlformats.org/markup-compatibility/2006" xmlns:aink="http://schemas.microsoft.com/office/drawing/2016/ink" xmlns:am3d="http://schemas.microsoft.com/office/drawing/2017/model3d" xmlns:o="urn:schemas-microsoft-com:office:office" xmlns:r="http://schemas.openxmlformats.org/officeDocument/2006/relationships" xmlns:m="http://schemas.openxmlformats.org/officeDocument/2006/math" xmlns:v="urn:schemas-microsoft-com:vml" xmlns:wp14="http://schemas.microsoft.com/office/word/2010/wordprocessingDrawing" xmlns:wp="http://schemas.openxmlformats.org/drawingml/2006/wordprocessingDrawing" xmlns:w10="urn:schemas-microsoft-com:office:word" xmlns:w="http://schemas.openxmlformats.org/wordprocessingml/2006/main" xmlns:w14="http://schemas.microsoft.com/office/word/2010/wordml" xmlns:w15="http://schemas.microsoft.com/office/word/2012/wordml" xmlns:w16cid="http://schemas.microsoft.com/office/word/2016/wordml/cid" xmlns:w16se="http://schemas.microsoft.com/office/word/2015/wordml/symex" xmlns:wpg="http://schemas.microsoft.com/office/word/2010/wordprocessingGroup" xmlns:wpi="http://schemas.microsoft.com/office/word/2010/wordprocessingInk" xmlns:wne="http://schemas.microsoft.com/office/word/2006/wordml" xmlns:wps="http://schemas.microsoft.com/office/word/2010/wordprocessingShape" mc:Ignorable="w14 w15 w16se w16cid wp14">
   <w:abstractNum w:abstractNumId="0" w15:restartNumberingAfterBreak="0">
     <w:nsid w:val="0B200966"/>
     <w:multiLevelType w:val="hybridMultilevel"/>
@@ -12155,7 +12091,7 @@
 </file>
 
 <file path=word/styles.xml><?xml version="1.0" encoding="utf-8"?>
-<w:styles xmlns:mc="http://schemas.openxmlformats.org/markup-compatibility/2006" xmlns:r="http://schemas.openxmlformats.org/officeDocument/2006/relationships" xmlns:w="http://schemas.openxmlformats.org/wordprocessingml/2006/main" xmlns:w14="http://schemas.microsoft.com/office/word/2010/wordml" xmlns:w15="http://schemas.microsoft.com/office/word/2012/wordml" xmlns:w16cex="http://schemas.microsoft.com/office/word/2018/wordml/cex" xmlns:w16cid="http://schemas.microsoft.com/office/word/2016/wordml/cid" xmlns:w16="http://schemas.microsoft.com/office/word/2018/wordml" xmlns:w16se="http://schemas.microsoft.com/office/word/2015/wordml/symex" mc:Ignorable="w14 w15 w16se w16cid w16 w16cex">
+<w:styles xmlns:mc="http://schemas.openxmlformats.org/markup-compatibility/2006" xmlns:r="http://schemas.openxmlformats.org/officeDocument/2006/relationships" xmlns:w="http://schemas.openxmlformats.org/wordprocessingml/2006/main" xmlns:w14="http://schemas.microsoft.com/office/word/2010/wordml" xmlns:w15="http://schemas.microsoft.com/office/word/2012/wordml" xmlns:w16cid="http://schemas.microsoft.com/office/word/2016/wordml/cid" xmlns:w16se="http://schemas.microsoft.com/office/word/2015/wordml/symex" mc:Ignorable="w14 w15 w16se w16cid">
   <w:docDefaults>
     <w:rPrDefault>
       <w:rPr>
@@ -12171,7 +12107,7 @@
       </w:pPr>
     </w:pPrDefault>
   </w:docDefaults>
-  <w:latentStyles w:defLockedState="0" w:defUIPriority="99" w:defSemiHidden="0" w:defUnhideWhenUsed="0" w:defQFormat="0" w:count="376">
+  <w:latentStyles w:defLockedState="0" w:defUIPriority="99" w:defSemiHidden="0" w:defUnhideWhenUsed="0" w:defQFormat="0" w:count="377">
     <w:lsdException w:name="Normal" w:uiPriority="0" w:qFormat="1"/>
     <w:lsdException w:name="heading 1" w:uiPriority="9" w:qFormat="1"/>
     <w:lsdException w:name="heading 2" w:semiHidden="1" w:uiPriority="9" w:unhideWhenUsed="1" w:qFormat="1"/>
@@ -12277,7 +12213,6 @@
     <w:lsdException w:name="HTML Sample" w:semiHidden="1" w:unhideWhenUsed="1"/>
     <w:lsdException w:name="HTML Typewriter" w:semiHidden="1" w:unhideWhenUsed="1"/>
     <w:lsdException w:name="HTML Variable" w:semiHidden="1" w:unhideWhenUsed="1"/>
-    <w:lsdException w:name="Normal Table" w:semiHidden="1" w:unhideWhenUsed="1"/>
     <w:lsdException w:name="annotation subject" w:semiHidden="1" w:unhideWhenUsed="1"/>
     <w:lsdException w:name="No List" w:semiHidden="1" w:unhideWhenUsed="1"/>
     <w:lsdException w:name="Outline List 1" w:semiHidden="1" w:unhideWhenUsed="1"/>
@@ -12324,10 +12259,8 @@
     <w:lsdException w:name="Table Subtle 2" w:semiHidden="1" w:unhideWhenUsed="1"/>
     <w:lsdException w:name="Table Web 1" w:semiHidden="1" w:unhideWhenUsed="1"/>
     <w:lsdException w:name="Table Web 2" w:semiHidden="1" w:unhideWhenUsed="1"/>
-    <w:lsdException w:name="Table Web 3" w:semiHidden="1" w:unhideWhenUsed="1"/>
     <w:lsdException w:name="Balloon Text" w:semiHidden="1" w:unhideWhenUsed="1"/>
     <w:lsdException w:name="Table Grid" w:uiPriority="39"/>
-    <w:lsdException w:name="Table Theme" w:semiHidden="1" w:unhideWhenUsed="1"/>
     <w:lsdException w:name="Placeholder Text" w:semiHidden="1"/>
     <w:lsdException w:name="No Spacing" w:uiPriority="1" w:qFormat="1"/>
     <w:lsdException w:name="Light Shading" w:uiPriority="60"/>
@@ -12548,6 +12481,7 @@
     <w:lsdException w:name="Hashtag" w:semiHidden="1" w:unhideWhenUsed="1"/>
     <w:lsdException w:name="Unresolved Mention" w:semiHidden="1" w:unhideWhenUsed="1"/>
     <w:lsdException w:name="Smart Link" w:semiHidden="1" w:unhideWhenUsed="1"/>
+    <w:lsdException w:name="Smart Link Error" w:semiHidden="1" w:unhideWhenUsed="1"/>
   </w:latentStyles>
   <w:style w:type="paragraph" w:default="1" w:styleId="Normal">
     <w:name w:val="Normal"/>
@@ -13192,16 +13126,15 @@
 </file>
 
 <file path=customXml/item2.xml><?xml version="1.0" encoding="utf-8"?>
-<b:Sources xmlns:b="http://schemas.openxmlformats.org/officeDocument/2006/bibliography" xmlns="http://schemas.openxmlformats.org/officeDocument/2006/bibliography" SelectedStyle="\APASixthEditionOfficeOnline.xsl" StyleName="APA" Version="6"/>
+<?mso-contentType ?>
+<FormTemplates xmlns="http://schemas.microsoft.com/sharepoint/v3/contenttype/forms">
+  <Display>DocumentLibraryForm</Display>
+  <Edit>DocumentLibraryForm</Edit>
+  <New>DocumentLibraryForm</New>
+</FormTemplates>
 </file>
 
 <file path=customXml/item3.xml><?xml version="1.0" encoding="utf-8"?>
-<p:properties xmlns:p="http://schemas.microsoft.com/office/2006/metadata/properties" xmlns:xsi="http://www.w3.org/2001/XMLSchema-instance" xmlns:pc="http://schemas.microsoft.com/office/infopath/2007/PartnerControls">
-  <documentManagement/>
-</p:properties>
-</file>
-
-<file path=customXml/item4.xml><?xml version="1.0" encoding="utf-8"?>
 <ct:contentTypeSchema xmlns:ct="http://schemas.microsoft.com/office/2006/metadata/contentType" xmlns:ma="http://schemas.microsoft.com/office/2006/metadata/properties/metaAttributes" ct:_="" ma:_="" ma:contentTypeName="Document" ma:contentTypeID="0x010100F5778B6CBB75BC429A0B86CA73F384D0" ma:contentTypeVersion="12" ma:contentTypeDescription="Create a new document." ma:contentTypeScope="" ma:versionID="fdd7e4f004b1999f6765ce66397b3b96">
   <xsd:schema xmlns:xsd="http://www.w3.org/2001/XMLSchema" xmlns:xs="http://www.w3.org/2001/XMLSchema" xmlns:p="http://schemas.microsoft.com/office/2006/metadata/properties" xmlns:ns3="c0f7399f-cbe5-4279-8bea-a85f11a49268" xmlns:ns4="52cf68bb-ec7c-4e4f-805a-0decd25a9535" targetNamespace="http://schemas.microsoft.com/office/2006/metadata/properties" ma:root="true" ma:fieldsID="9b4afa7519dff2dcb0b3950d0886d074" ns3:_="" ns4:_="">
     <xsd:import namespace="c0f7399f-cbe5-4279-8bea-a85f11a49268"/>
@@ -13418,13 +13351,14 @@
 </ct:contentTypeSchema>
 </file>
 
+<file path=customXml/item4.xml><?xml version="1.0" encoding="utf-8"?>
+<p:properties xmlns:p="http://schemas.microsoft.com/office/2006/metadata/properties" xmlns:xsi="http://www.w3.org/2001/XMLSchema-instance" xmlns:pc="http://schemas.microsoft.com/office/infopath/2007/PartnerControls">
+  <documentManagement/>
+</p:properties>
+</file>
+
 <file path=customXml/item5.xml><?xml version="1.0" encoding="utf-8"?>
-<?mso-contentType ?>
-<FormTemplates xmlns="http://schemas.microsoft.com/sharepoint/v3/contenttype/forms">
-  <Display>DocumentLibraryForm</Display>
-  <Edit>DocumentLibraryForm</Edit>
-  <New>DocumentLibraryForm</New>
-</FormTemplates>
+<b:Sources xmlns:b="http://schemas.openxmlformats.org/officeDocument/2006/bibliography" xmlns="http://schemas.openxmlformats.org/officeDocument/2006/bibliography" SelectedStyle="\APASixthEditionOfficeOnline.xsl" StyleName="APA" Version="6"/>
 </file>
 
 <file path=customXml/itemProps1.xml><?xml version="1.0" encoding="utf-8"?>
@@ -13436,23 +13370,14 @@
 </file>
 
 <file path=customXml/itemProps2.xml><?xml version="1.0" encoding="utf-8"?>
-<ds:datastoreItem xmlns:ds="http://schemas.openxmlformats.org/officeDocument/2006/customXml" ds:itemID="{05687CE9-57F8-4B2E-BD73-8398DFCDEB25}">
+<ds:datastoreItem xmlns:ds="http://schemas.openxmlformats.org/officeDocument/2006/customXml" ds:itemID="{71B63C60-5F2A-4EE3-A457-C27436651C72}">
   <ds:schemaRefs>
-    <ds:schemaRef ds:uri="http://schemas.openxmlformats.org/officeDocument/2006/bibliography"/>
+    <ds:schemaRef ds:uri="http://schemas.microsoft.com/sharepoint/v3/contenttype/forms"/>
   </ds:schemaRefs>
 </ds:datastoreItem>
 </file>
 
 <file path=customXml/itemProps3.xml><?xml version="1.0" encoding="utf-8"?>
-<ds:datastoreItem xmlns:ds="http://schemas.openxmlformats.org/officeDocument/2006/customXml" ds:itemID="{B1ED90F5-A951-4076-8E0D-6AC8E7E10869}">
-  <ds:schemaRefs>
-    <ds:schemaRef ds:uri="http://schemas.microsoft.com/office/2006/metadata/properties"/>
-    <ds:schemaRef ds:uri="http://schemas.microsoft.com/office/infopath/2007/PartnerControls"/>
-  </ds:schemaRefs>
-</ds:datastoreItem>
-</file>
-
-<file path=customXml/itemProps4.xml><?xml version="1.0" encoding="utf-8"?>
 <ds:datastoreItem xmlns:ds="http://schemas.openxmlformats.org/officeDocument/2006/customXml" ds:itemID="{126023E6-C2B2-4370-B9A4-A078EC92A651}">
   <ds:schemaRefs>
     <ds:schemaRef ds:uri="http://schemas.microsoft.com/office/2006/metadata/contentType"/>
@@ -13471,10 +13396,27 @@
 </ds:datastoreItem>
 </file>
 
+<file path=customXml/itemProps4.xml><?xml version="1.0" encoding="utf-8"?>
+<ds:datastoreItem xmlns:ds="http://schemas.openxmlformats.org/officeDocument/2006/customXml" ds:itemID="{B1ED90F5-A951-4076-8E0D-6AC8E7E10869}">
+  <ds:schemaRefs>
+    <ds:schemaRef ds:uri="http://purl.org/dc/elements/1.1/"/>
+    <ds:schemaRef ds:uri="http://schemas.microsoft.com/office/2006/metadata/properties"/>
+    <ds:schemaRef ds:uri="http://schemas.microsoft.com/office/2006/documentManagement/types"/>
+    <ds:schemaRef ds:uri="http://schemas.microsoft.com/office/infopath/2007/PartnerControls"/>
+    <ds:schemaRef ds:uri="52cf68bb-ec7c-4e4f-805a-0decd25a9535"/>
+    <ds:schemaRef ds:uri="http://purl.org/dc/dcmitype/"/>
+    <ds:schemaRef ds:uri="c0f7399f-cbe5-4279-8bea-a85f11a49268"/>
+    <ds:schemaRef ds:uri="http://schemas.openxmlformats.org/package/2006/metadata/core-properties"/>
+    <ds:schemaRef ds:uri="http://www.w3.org/XML/1998/namespace"/>
+    <ds:schemaRef ds:uri="http://purl.org/dc/terms/"/>
+  </ds:schemaRefs>
+</ds:datastoreItem>
+</file>
+
 <file path=customXml/itemProps5.xml><?xml version="1.0" encoding="utf-8"?>
-<ds:datastoreItem xmlns:ds="http://schemas.openxmlformats.org/officeDocument/2006/customXml" ds:itemID="{71B63C60-5F2A-4EE3-A457-C27436651C72}">
+<ds:datastoreItem xmlns:ds="http://schemas.openxmlformats.org/officeDocument/2006/customXml" ds:itemID="{AAA1649E-4D04-4B65-BEF7-01D05D95CF69}">
   <ds:schemaRefs>
-    <ds:schemaRef ds:uri="http://schemas.microsoft.com/sharepoint/v3/contenttype/forms"/>
+    <ds:schemaRef ds:uri="http://schemas.openxmlformats.org/officeDocument/2006/bibliography"/>
   </ds:schemaRefs>
 </ds:datastoreItem>
 </file>
</xml_diff>